<commit_message>
minor edits and spelling corrections
</commit_message>
<xml_diff>
--- a/docs/00_ToolRunner_CACIE_Tools.ctp.docx
+++ b/docs/00_ToolRunner_CACIE_Tools.ctp.docx
@@ -802,21 +802,19 @@
         <w:rPr>
           <w:rFonts w:ascii="Arial" w:hAnsi="Arial" w:cs="Arial"/>
         </w:rPr>
-        <w:t xml:space="preserve">and the </w:t>
-      </w:r>
-      <w:proofErr w:type="spellStart"/>
-      <w:r>
-        <w:rPr>
-          <w:rFonts w:ascii="Arial" w:hAnsi="Arial" w:cs="Arial"/>
-        </w:rPr>
-        <w:t>ouput</w:t>
-      </w:r>
-      <w:proofErr w:type="spellEnd"/>
-      <w:r>
-        <w:rPr>
-          <w:rFonts w:ascii="Arial" w:hAnsi="Arial" w:cs="Arial"/>
-        </w:rPr>
-        <w:t xml:space="preserve"> generated by the Tool Runner tool.</w:t>
+        <w:t>and the ou</w:t>
+      </w:r>
+      <w:r>
+        <w:rPr>
+          <w:rFonts w:ascii="Arial" w:hAnsi="Arial" w:cs="Arial"/>
+        </w:rPr>
+        <w:t>t</w:t>
+      </w:r>
+      <w:r>
+        <w:rPr>
+          <w:rFonts w:ascii="Arial" w:hAnsi="Arial" w:cs="Arial"/>
+        </w:rPr>
+        <w:t>put generated by the Tool Runner tool.</w:t>
       </w:r>
     </w:p>
     <w:p>
@@ -1476,33 +1474,31 @@
           <w:rFonts w:ascii="Arial" w:hAnsi="Arial"/>
         </w:rPr>
         <w:lastRenderedPageBreak/>
-        <w:t xml:space="preserve">An </w:t>
-      </w:r>
-      <w:proofErr w:type="spellStart"/>
+        <w:t>An in</w:t>
+      </w:r>
       <w:r>
         <w:rPr>
           <w:rFonts w:ascii="Arial" w:hAnsi="Arial"/>
         </w:rPr>
-        <w:t>in</w:t>
+        <w:t>d</w:t>
       </w:r>
       <w:r>
         <w:rPr>
           <w:rFonts w:ascii="Arial" w:hAnsi="Arial"/>
         </w:rPr>
-        <w:t>d</w:t>
+        <w:t>e</w:t>
       </w:r>
       <w:r>
         <w:rPr>
           <w:rFonts w:ascii="Arial" w:hAnsi="Arial"/>
         </w:rPr>
-        <w:t>endent</w:t>
-      </w:r>
-      <w:proofErr w:type="spellEnd"/>
+        <w:t>pe</w:t>
+      </w:r>
       <w:r>
         <w:rPr>
           <w:rFonts w:ascii="Arial" w:hAnsi="Arial"/>
         </w:rPr>
-        <w:t xml:space="preserve"> code walkthrough was performed by Mitchell Tufford on 11/22/2019. One comment was made regarding the invoking a tool without a file extension of .exe. The software design description specifies that an executable filename passed as an argument includes the extension.</w:t>
+        <w:t>ndent code walkthrough was performed by Mitchell Tufford on 11/22/2019. One comment was made regarding the invoking a tool without a file extension of .exe. The software design description specifies that an executable filename passed as an argument includes the extension.</w:t>
       </w:r>
       <w:r>
         <w:rPr>
@@ -2661,14 +2657,12 @@
               </w:rPr>
               <w:t>Note [</w:t>
             </w:r>
-            <w:proofErr w:type="spellStart"/>
             <w:r>
               <w:rPr>
                 <w:rFonts w:ascii="Arial" w:hAnsi="Arial"/>
               </w:rPr>
               <w:t>Test_Repo_Name</w:t>
             </w:r>
-            <w:proofErr w:type="spellEnd"/>
             <w:r>
               <w:rPr>
                 <w:rFonts w:ascii="Arial" w:hAnsi="Arial"/>
@@ -2710,7 +2704,6 @@
               </w:rPr>
               <w:t>Note  [</w:t>
             </w:r>
-            <w:proofErr w:type="spellStart"/>
             <w:proofErr w:type="gramEnd"/>
             <w:r>
               <w:rPr>
@@ -2718,16 +2711,7 @@
                 <w:i/>
                 <w:iCs/>
               </w:rPr>
-              <w:t>Testing_Directory</w:t>
-            </w:r>
-            <w:proofErr w:type="spellEnd"/>
-            <w:r>
-              <w:rPr>
-                <w:rFonts w:ascii="Arial" w:hAnsi="Arial"/>
-                <w:i/>
-                <w:iCs/>
-              </w:rPr>
-              <w:t>]  in acceptance test report</w:t>
+              <w:t>Testing_Directory]  in acceptance test report</w:t>
             </w:r>
           </w:p>
         </w:tc>
@@ -2759,25 +2743,8 @@
                 <w:i/>
                 <w:iCs/>
               </w:rPr>
-              <w:t>If testing on Windows, open git bash window in [</w:t>
-            </w:r>
-            <w:proofErr w:type="spellStart"/>
-            <w:r>
-              <w:rPr>
-                <w:rFonts w:ascii="Arial" w:hAnsi="Arial"/>
-                <w:i/>
-                <w:iCs/>
-              </w:rPr>
-              <w:t>Test_Repo_Name</w:t>
-            </w:r>
-            <w:proofErr w:type="spellEnd"/>
-            <w:r>
-              <w:rPr>
-                <w:rFonts w:ascii="Arial" w:hAnsi="Arial"/>
-                <w:i/>
-                <w:iCs/>
-              </w:rPr>
-              <w:t>]</w:t>
+              <w:lastRenderedPageBreak/>
+              <w:t>If testing on Windows, open git bash window in [Test_Repo_Name]</w:t>
             </w:r>
             <w:r>
               <w:rPr>
@@ -2817,25 +2784,7 @@
                 <w:i/>
                 <w:iCs/>
               </w:rPr>
-              <w:t>If testing on Linux, navigate to [</w:t>
-            </w:r>
-            <w:proofErr w:type="spellStart"/>
-            <w:r>
-              <w:rPr>
-                <w:rFonts w:ascii="Arial" w:hAnsi="Arial"/>
-                <w:i/>
-                <w:iCs/>
-              </w:rPr>
-              <w:t>Test_Repo_Name</w:t>
-            </w:r>
-            <w:proofErr w:type="spellEnd"/>
-            <w:r>
-              <w:rPr>
-                <w:rFonts w:ascii="Arial" w:hAnsi="Arial"/>
-                <w:i/>
-                <w:iCs/>
-              </w:rPr>
-              <w:t>].</w:t>
+              <w:t>If testing on Linux, navigate to [Test_Repo_Name].</w:t>
             </w:r>
           </w:p>
           <w:p>
@@ -3076,16 +3025,7 @@
                 <w:i/>
                 <w:iCs/>
               </w:rPr>
-              <w:t>Navigate to [</w:t>
-            </w:r>
-            <w:proofErr w:type="spellStart"/>
-            <w:r>
-              <w:rPr>
-                <w:rFonts w:ascii="Arial" w:hAnsi="Arial"/>
-                <w:i/>
-                <w:iCs/>
-              </w:rPr>
-              <w:t>Testing_</w:t>
+              <w:t>Navigate to [Testing_</w:t>
             </w:r>
             <w:proofErr w:type="gramStart"/>
             <w:r>
@@ -3094,16 +3034,7 @@
                 <w:i/>
                 <w:iCs/>
               </w:rPr>
-              <w:t>Directory</w:t>
-            </w:r>
-            <w:proofErr w:type="spellEnd"/>
-            <w:r>
-              <w:rPr>
-                <w:rFonts w:ascii="Arial" w:hAnsi="Arial"/>
-                <w:i/>
-                <w:iCs/>
-              </w:rPr>
-              <w:t>]</w:t>
+              <w:t>Directory]</w:t>
             </w:r>
             <w:r>
               <w:rPr>
@@ -3501,28 +3432,14 @@
               <w:rPr>
                 <w:rFonts w:ascii="Arial" w:hAnsi="Arial"/>
               </w:rPr>
-              <w:t>to [</w:t>
-            </w:r>
-            <w:proofErr w:type="spellStart"/>
-            <w:r>
-              <w:rPr>
-                <w:rFonts w:ascii="Arial" w:hAnsi="Arial"/>
-              </w:rPr>
-              <w:t>Testing_</w:t>
+              <w:t>to [Testing_</w:t>
             </w:r>
             <w:proofErr w:type="gramStart"/>
             <w:r>
               <w:rPr>
                 <w:rFonts w:ascii="Arial" w:hAnsi="Arial"/>
               </w:rPr>
-              <w:t>Directory</w:t>
-            </w:r>
-            <w:proofErr w:type="spellEnd"/>
-            <w:r>
-              <w:rPr>
-                <w:rFonts w:ascii="Arial" w:hAnsi="Arial"/>
-              </w:rPr>
-              <w:t>]\ca</w:t>
+              <w:t>Directory]\ca</w:t>
             </w:r>
             <w:r>
               <w:rPr>
@@ -3735,21 +3652,7 @@
               <w:rPr>
                 <w:rFonts w:ascii="Arial" w:hAnsi="Arial"/>
               </w:rPr>
-              <w:t>[</w:t>
-            </w:r>
-            <w:proofErr w:type="spellStart"/>
-            <w:r>
-              <w:rPr>
-                <w:rFonts w:ascii="Arial" w:hAnsi="Arial"/>
-              </w:rPr>
-              <w:t>Testing_Directory</w:t>
-            </w:r>
-            <w:proofErr w:type="spellEnd"/>
-            <w:r>
-              <w:rPr>
-                <w:rFonts w:ascii="Arial" w:hAnsi="Arial"/>
-              </w:rPr>
-              <w:t>]</w:t>
+              <w:t>[Testing_Directory]</w:t>
             </w:r>
             <w:r>
               <w:rPr>
@@ -3880,21 +3783,7 @@
               <w:rPr>
                 <w:rFonts w:ascii="Arial" w:hAnsi="Arial"/>
               </w:rPr>
-              <w:t>[</w:t>
-            </w:r>
-            <w:proofErr w:type="spellStart"/>
-            <w:r>
-              <w:rPr>
-                <w:rFonts w:ascii="Arial" w:hAnsi="Arial"/>
-              </w:rPr>
-              <w:t>Testing_Directory</w:t>
-            </w:r>
-            <w:proofErr w:type="spellEnd"/>
-            <w:r>
-              <w:rPr>
-                <w:rFonts w:ascii="Arial" w:hAnsi="Arial"/>
-              </w:rPr>
-              <w:t>]</w:t>
+              <w:t>[Testing_Directory]</w:t>
             </w:r>
             <w:r>
               <w:rPr>
@@ -4001,23 +3890,103 @@
               <w:rPr>
                 <w:rFonts w:ascii="Arial" w:hAnsi="Arial"/>
               </w:rPr>
+              <w:t>[Testing_</w:t>
+            </w:r>
+            <w:proofErr w:type="gramStart"/>
+            <w:r>
+              <w:rPr>
+                <w:rFonts w:ascii="Arial" w:hAnsi="Arial"/>
+              </w:rPr>
+              <w:t>Directory]</w:t>
+            </w:r>
+            <w:r>
+              <w:rPr>
+                <w:rFonts w:ascii="Arial" w:hAnsi="Arial"/>
+              </w:rPr>
+              <w:t>\</w:t>
+            </w:r>
+            <w:proofErr w:type="gramEnd"/>
+            <w:r>
+              <w:rPr>
+                <w:rFonts w:ascii="Arial" w:hAnsi="Arial"/>
+              </w:rPr>
+              <w:t>runner_ATC</w:t>
+            </w:r>
+            <w:r>
+              <w:rPr>
+                <w:rFonts w:ascii="Arial" w:hAnsi="Arial"/>
+              </w:rPr>
+              <w:t>-1</w:t>
+            </w:r>
+            <w:r>
+              <w:rPr>
+                <w:rFonts w:ascii="Arial" w:hAnsi="Arial"/>
+              </w:rPr>
+              <w:t>_logfile.txt</w:t>
+            </w:r>
+            <w:r>
+              <w:rPr>
+                <w:rFonts w:ascii="Arial" w:hAnsi="Arial"/>
+              </w:rPr>
+              <w:t xml:space="preserve"> documents that the </w:t>
+            </w:r>
+            <w:r>
+              <w:rPr>
+                <w:rFonts w:ascii="Arial" w:hAnsi="Arial"/>
+              </w:rPr>
+              <w:t xml:space="preserve">Tool Runner QA Status is TEST </w:t>
+            </w:r>
+          </w:p>
+          <w:p>
+            <w:pPr>
+              <w:pStyle w:val="H1bodytext"/>
+              <w:spacing w:after="0"/>
+              <w:ind w:left="0"/>
+              <w:rPr>
+                <w:rFonts w:ascii="Arial" w:hAnsi="Arial"/>
+              </w:rPr>
+            </w:pPr>
+          </w:p>
+          <w:p>
+            <w:pPr>
+              <w:pStyle w:val="H1bodytext"/>
+              <w:spacing w:after="0"/>
+              <w:ind w:left="0"/>
+              <w:rPr>
+                <w:rFonts w:ascii="Arial" w:hAnsi="Arial"/>
+              </w:rPr>
+            </w:pPr>
+            <w:r>
+              <w:rPr>
+                <w:rFonts w:ascii="Arial" w:hAnsi="Arial"/>
+              </w:rPr>
+              <w:t>NOTE: Tool Runner is not on the approved tool list in the test repository—</w:t>
+            </w:r>
+            <w:r>
+              <w:rPr>
+                <w:rFonts w:ascii="Arial" w:hAnsi="Arial"/>
+              </w:rPr>
+              <w:t xml:space="preserve">see </w:t>
+            </w:r>
+            <w:r>
+              <w:rPr>
+                <w:rFonts w:ascii="Arial" w:hAnsi="Arial"/>
+              </w:rPr>
               <w:t>[</w:t>
             </w:r>
-            <w:proofErr w:type="spellStart"/>
-            <w:r>
-              <w:rPr>
-                <w:rFonts w:ascii="Arial" w:hAnsi="Arial"/>
-              </w:rPr>
-              <w:t>Testing_</w:t>
+            <w:r>
+              <w:rPr>
+                <w:rFonts w:ascii="Arial" w:hAnsi="Arial"/>
+              </w:rPr>
+              <w:t>Test_Repo_</w:t>
             </w:r>
             <w:proofErr w:type="gramStart"/>
             <w:r>
               <w:rPr>
                 <w:rFonts w:ascii="Arial" w:hAnsi="Arial"/>
               </w:rPr>
-              <w:t>Directory</w:t>
-            </w:r>
-            <w:proofErr w:type="spellEnd"/>
+              <w:t>Name</w:t>
+            </w:r>
             <w:r>
               <w:rPr>
                 <w:rFonts w:ascii="Arial" w:hAnsi="Arial"/>
@@ -4030,124 +3999,12 @@
               </w:rPr>
               <w:t>\</w:t>
             </w:r>
-            <w:proofErr w:type="gramEnd"/>
-            <w:r>
-              <w:rPr>
-                <w:rFonts w:ascii="Arial" w:hAnsi="Arial"/>
-              </w:rPr>
-              <w:t>runner_ATC</w:t>
-            </w:r>
-            <w:r>
-              <w:rPr>
-                <w:rFonts w:ascii="Arial" w:hAnsi="Arial"/>
-              </w:rPr>
-              <w:t>-1</w:t>
-            </w:r>
-            <w:r>
-              <w:rPr>
-                <w:rFonts w:ascii="Arial" w:hAnsi="Arial"/>
-              </w:rPr>
-              <w:t>_logfile.txt</w:t>
-            </w:r>
-            <w:r>
-              <w:rPr>
-                <w:rFonts w:ascii="Arial" w:hAnsi="Arial"/>
-              </w:rPr>
-              <w:t xml:space="preserve"> documents that the </w:t>
-            </w:r>
-            <w:r>
-              <w:rPr>
-                <w:rFonts w:ascii="Arial" w:hAnsi="Arial"/>
-              </w:rPr>
-              <w:t xml:space="preserve">Tool Runner QA Status is TEST </w:t>
-            </w:r>
-          </w:p>
-          <w:p>
-            <w:pPr>
-              <w:pStyle w:val="H1bodytext"/>
-              <w:spacing w:after="0"/>
-              <w:ind w:left="0"/>
-              <w:rPr>
-                <w:rFonts w:ascii="Arial" w:hAnsi="Arial"/>
-              </w:rPr>
-            </w:pPr>
-          </w:p>
-          <w:p>
-            <w:pPr>
-              <w:pStyle w:val="H1bodytext"/>
-              <w:spacing w:after="0"/>
-              <w:ind w:left="0"/>
-              <w:rPr>
-                <w:rFonts w:ascii="Arial" w:hAnsi="Arial"/>
-              </w:rPr>
-            </w:pPr>
-            <w:r>
-              <w:rPr>
-                <w:rFonts w:ascii="Arial" w:hAnsi="Arial"/>
-              </w:rPr>
-              <w:t>NOTE: Tool Runner is not on the approved tool list in the test repository—</w:t>
-            </w:r>
-            <w:r>
-              <w:rPr>
-                <w:rFonts w:ascii="Arial" w:hAnsi="Arial"/>
-              </w:rPr>
-              <w:t xml:space="preserve">see </w:t>
-            </w:r>
-            <w:r>
-              <w:rPr>
-                <w:rFonts w:ascii="Arial" w:hAnsi="Arial"/>
-              </w:rPr>
-              <w:t>[</w:t>
-            </w:r>
-            <w:proofErr w:type="spellStart"/>
-            <w:r>
-              <w:rPr>
-                <w:rFonts w:ascii="Arial" w:hAnsi="Arial"/>
-              </w:rPr>
-              <w:t>Test_Repo_</w:t>
-            </w:r>
-            <w:proofErr w:type="gramStart"/>
-            <w:r>
-              <w:rPr>
-                <w:rFonts w:ascii="Arial" w:hAnsi="Arial"/>
-              </w:rPr>
-              <w:t>Name</w:t>
-            </w:r>
-            <w:proofErr w:type="spellEnd"/>
-            <w:r>
-              <w:rPr>
-                <w:rFonts w:ascii="Arial" w:hAnsi="Arial"/>
-              </w:rPr>
-              <w:t>]</w:t>
-            </w:r>
-            <w:r>
-              <w:rPr>
-                <w:rFonts w:ascii="Arial" w:hAnsi="Arial"/>
-              </w:rPr>
-              <w:t>\</w:t>
-            </w:r>
-            <w:proofErr w:type="spellStart"/>
-            <w:r>
-              <w:rPr>
-                <w:rFonts w:ascii="Arial" w:hAnsi="Arial"/>
-              </w:rPr>
-              <w:t>pylib</w:t>
-            </w:r>
-            <w:proofErr w:type="spellEnd"/>
-            <w:r>
-              <w:rPr>
-                <w:rFonts w:ascii="Arial" w:hAnsi="Arial"/>
-              </w:rPr>
-              <w:t>\runner\</w:t>
-            </w:r>
-            <w:proofErr w:type="spellStart"/>
-            <w:r>
-              <w:rPr>
-                <w:rFonts w:ascii="Arial" w:hAnsi="Arial"/>
-              </w:rPr>
-              <w:t>config.json</w:t>
-            </w:r>
-            <w:proofErr w:type="spellEnd"/>
+            <w:r>
+              <w:rPr>
+                <w:rFonts w:ascii="Arial" w:hAnsi="Arial"/>
+              </w:rPr>
+              <w:t>pylib\runner\config.json</w:t>
+            </w:r>
             <w:proofErr w:type="gramEnd"/>
             <w:r>
               <w:rPr>
@@ -4221,23 +4078,85 @@
               <w:rPr>
                 <w:rFonts w:ascii="Arial" w:hAnsi="Arial"/>
               </w:rPr>
+              <w:t>[Testing_</w:t>
+            </w:r>
+            <w:proofErr w:type="gramStart"/>
+            <w:r>
+              <w:rPr>
+                <w:rFonts w:ascii="Arial" w:hAnsi="Arial"/>
+              </w:rPr>
+              <w:t>Directory]</w:t>
+            </w:r>
+            <w:r>
+              <w:rPr>
+                <w:rFonts w:ascii="Arial" w:hAnsi="Arial"/>
+              </w:rPr>
+              <w:t>\</w:t>
+            </w:r>
+            <w:proofErr w:type="gramEnd"/>
+            <w:r>
+              <w:rPr>
+                <w:rFonts w:ascii="Arial" w:hAnsi="Arial"/>
+              </w:rPr>
+              <w:t>runner</w:t>
+            </w:r>
+            <w:r>
+              <w:rPr>
+                <w:rFonts w:ascii="Arial" w:hAnsi="Arial"/>
+              </w:rPr>
+              <w:t xml:space="preserve">_ATC-1_logfile.txt documents that the invoked tool QA Status is QUALIFIED </w:t>
+            </w:r>
+          </w:p>
+          <w:p>
+            <w:pPr>
+              <w:pStyle w:val="H1bodytext"/>
+              <w:spacing w:after="0"/>
+              <w:ind w:left="0"/>
+              <w:rPr>
+                <w:rFonts w:ascii="Arial" w:hAnsi="Arial"/>
+              </w:rPr>
+            </w:pPr>
+          </w:p>
+          <w:p>
+            <w:pPr>
+              <w:pStyle w:val="H1bodytext"/>
+              <w:spacing w:after="0"/>
+              <w:ind w:left="0"/>
+              <w:rPr>
+                <w:rFonts w:ascii="Arial" w:hAnsi="Arial"/>
+              </w:rPr>
+            </w:pPr>
+            <w:r>
+              <w:rPr>
+                <w:rFonts w:ascii="Arial" w:hAnsi="Arial"/>
+              </w:rPr>
+              <w:t>NOTE: Invoked tool is on the approved tool list in the test repository—</w:t>
+            </w:r>
+            <w:r>
+              <w:rPr>
+                <w:rFonts w:ascii="Arial" w:hAnsi="Arial"/>
+              </w:rPr>
+              <w:t xml:space="preserve">see </w:t>
+            </w:r>
+            <w:r>
+              <w:rPr>
+                <w:rFonts w:ascii="Arial" w:hAnsi="Arial"/>
+              </w:rPr>
               <w:t>[</w:t>
             </w:r>
-            <w:proofErr w:type="spellStart"/>
-            <w:r>
-              <w:rPr>
-                <w:rFonts w:ascii="Arial" w:hAnsi="Arial"/>
-              </w:rPr>
-              <w:t>Testing_</w:t>
+            <w:r>
+              <w:rPr>
+                <w:rFonts w:ascii="Arial" w:hAnsi="Arial"/>
+              </w:rPr>
+              <w:t>Test_Repo_</w:t>
             </w:r>
             <w:proofErr w:type="gramStart"/>
             <w:r>
               <w:rPr>
                 <w:rFonts w:ascii="Arial" w:hAnsi="Arial"/>
               </w:rPr>
-              <w:t>Directory</w:t>
-            </w:r>
-            <w:proofErr w:type="spellEnd"/>
+              <w:t>Name</w:t>
+            </w:r>
             <w:r>
               <w:rPr>
                 <w:rFonts w:ascii="Arial" w:hAnsi="Arial"/>
@@ -4250,106 +4169,12 @@
               </w:rPr>
               <w:t>\</w:t>
             </w:r>
-            <w:proofErr w:type="gramEnd"/>
-            <w:r>
-              <w:rPr>
-                <w:rFonts w:ascii="Arial" w:hAnsi="Arial"/>
-              </w:rPr>
-              <w:t>runner</w:t>
-            </w:r>
-            <w:r>
-              <w:rPr>
-                <w:rFonts w:ascii="Arial" w:hAnsi="Arial"/>
-              </w:rPr>
-              <w:t xml:space="preserve">_ATC-1_logfile.txt documents that the invoked tool QA Status is QUALIFIED </w:t>
-            </w:r>
-          </w:p>
-          <w:p>
-            <w:pPr>
-              <w:pStyle w:val="H1bodytext"/>
-              <w:spacing w:after="0"/>
-              <w:ind w:left="0"/>
-              <w:rPr>
-                <w:rFonts w:ascii="Arial" w:hAnsi="Arial"/>
-              </w:rPr>
-            </w:pPr>
-          </w:p>
-          <w:p>
-            <w:pPr>
-              <w:pStyle w:val="H1bodytext"/>
-              <w:spacing w:after="0"/>
-              <w:ind w:left="0"/>
-              <w:rPr>
-                <w:rFonts w:ascii="Arial" w:hAnsi="Arial"/>
-              </w:rPr>
-            </w:pPr>
-            <w:r>
-              <w:rPr>
-                <w:rFonts w:ascii="Arial" w:hAnsi="Arial"/>
-              </w:rPr>
-              <w:t>NOTE: Invoked tool is on the approved tool list in the test repository—</w:t>
-            </w:r>
-            <w:r>
-              <w:rPr>
-                <w:rFonts w:ascii="Arial" w:hAnsi="Arial"/>
-              </w:rPr>
-              <w:t xml:space="preserve">see </w:t>
-            </w:r>
-            <w:r>
-              <w:rPr>
-                <w:rFonts w:ascii="Arial" w:hAnsi="Arial"/>
-              </w:rPr>
-              <w:t>[</w:t>
-            </w:r>
-            <w:proofErr w:type="spellStart"/>
-            <w:r>
-              <w:rPr>
-                <w:rFonts w:ascii="Arial" w:hAnsi="Arial"/>
-              </w:rPr>
-              <w:t>Test_Repo_</w:t>
-            </w:r>
-            <w:proofErr w:type="gramStart"/>
-            <w:r>
-              <w:rPr>
-                <w:rFonts w:ascii="Arial" w:hAnsi="Arial"/>
-              </w:rPr>
-              <w:t>Name</w:t>
-            </w:r>
-            <w:proofErr w:type="spellEnd"/>
-            <w:r>
-              <w:rPr>
-                <w:rFonts w:ascii="Arial" w:hAnsi="Arial"/>
-              </w:rPr>
-              <w:t>]</w:t>
-            </w:r>
-            <w:r>
-              <w:rPr>
-                <w:rFonts w:ascii="Arial" w:hAnsi="Arial"/>
-              </w:rPr>
-              <w:t>\</w:t>
-            </w:r>
-            <w:proofErr w:type="spellStart"/>
-            <w:r>
-              <w:rPr>
-                <w:rFonts w:ascii="Arial" w:hAnsi="Arial"/>
-              </w:rPr>
-              <w:t>pylib</w:t>
-            </w:r>
-            <w:proofErr w:type="spellEnd"/>
-            <w:r>
-              <w:rPr>
-                <w:rFonts w:ascii="Arial" w:hAnsi="Arial"/>
-              </w:rPr>
-              <w:t>\runner\</w:t>
-            </w:r>
-            <w:proofErr w:type="spellStart"/>
-            <w:r>
-              <w:rPr>
-                <w:rFonts w:ascii="Arial" w:hAnsi="Arial"/>
-              </w:rPr>
-              <w:t>config.json</w:t>
-            </w:r>
-            <w:proofErr w:type="spellEnd"/>
+            <w:r>
+              <w:rPr>
+                <w:rFonts w:ascii="Arial" w:hAnsi="Arial"/>
+              </w:rPr>
+              <w:t>pylib\runner\config.json</w:t>
+            </w:r>
             <w:proofErr w:type="gramEnd"/>
             <w:r>
               <w:rPr>
@@ -4434,28 +4259,14 @@
               <w:rPr>
                 <w:rFonts w:ascii="Arial" w:hAnsi="Arial"/>
               </w:rPr>
-              <w:t>to [</w:t>
-            </w:r>
-            <w:proofErr w:type="spellStart"/>
-            <w:r>
-              <w:rPr>
-                <w:rFonts w:ascii="Arial" w:hAnsi="Arial"/>
-              </w:rPr>
-              <w:t>Testing_</w:t>
+              <w:t>to [Testing_</w:t>
             </w:r>
             <w:proofErr w:type="gramStart"/>
             <w:r>
               <w:rPr>
                 <w:rFonts w:ascii="Arial" w:hAnsi="Arial"/>
               </w:rPr>
-              <w:t>Directory</w:t>
-            </w:r>
-            <w:proofErr w:type="spellEnd"/>
-            <w:r>
-              <w:rPr>
-                <w:rFonts w:ascii="Arial" w:hAnsi="Arial"/>
-              </w:rPr>
-              <w:t>]\ca</w:t>
+              <w:t>Directory]\ca</w:t>
             </w:r>
             <w:r>
               <w:rPr>
@@ -4522,16 +4333,7 @@
                 <w:i/>
                 <w:iCs/>
               </w:rPr>
-              <w:t xml:space="preserve">Invoke Tool Runner and test tool using </w:t>
-            </w:r>
-            <w:proofErr w:type="spellStart"/>
-            <w:r>
-              <w:rPr>
-                <w:rFonts w:ascii="Arial" w:hAnsi="Arial"/>
-                <w:i/>
-                <w:iCs/>
-              </w:rPr>
-              <w:t>runner</w:t>
+              <w:t>Invoke Tool Runner and test tool using runner</w:t>
             </w:r>
             <w:r>
               <w:rPr>
@@ -4541,7 +4343,6 @@
               </w:rPr>
               <w:t>_run</w:t>
             </w:r>
-            <w:proofErr w:type="spellEnd"/>
             <w:r>
               <w:rPr>
                 <w:rFonts w:ascii="Arial" w:hAnsi="Arial"/>
@@ -4662,21 +4463,7 @@
               <w:rPr>
                 <w:rFonts w:ascii="Arial" w:hAnsi="Arial"/>
               </w:rPr>
-              <w:t>[</w:t>
-            </w:r>
-            <w:proofErr w:type="spellStart"/>
-            <w:r>
-              <w:rPr>
-                <w:rFonts w:ascii="Arial" w:hAnsi="Arial"/>
-              </w:rPr>
-              <w:t>Testing_Directory</w:t>
-            </w:r>
-            <w:proofErr w:type="spellEnd"/>
-            <w:r>
-              <w:rPr>
-                <w:rFonts w:ascii="Arial" w:hAnsi="Arial"/>
-              </w:rPr>
-              <w:t xml:space="preserve">] </w:t>
+              <w:t xml:space="preserve">[Testing_Directory] </w:t>
             </w:r>
             <w:r>
               <w:rPr>
@@ -4889,14 +4676,12 @@
               </w:rPr>
               <w:t>[</w:t>
             </w:r>
-            <w:proofErr w:type="spellStart"/>
             <w:r>
               <w:rPr>
                 <w:rFonts w:ascii="Arial" w:hAnsi="Arial"/>
               </w:rPr>
               <w:t>Test_Repo_Name</w:t>
             </w:r>
-            <w:proofErr w:type="spellEnd"/>
             <w:r>
               <w:rPr>
                 <w:rFonts w:ascii="Arial" w:hAnsi="Arial"/>
@@ -4993,16 +4778,7 @@
                 <w:i/>
                 <w:iCs/>
               </w:rPr>
-              <w:t>to [</w:t>
-            </w:r>
-            <w:proofErr w:type="spellStart"/>
-            <w:r>
-              <w:rPr>
-                <w:rFonts w:ascii="Arial" w:hAnsi="Arial"/>
-                <w:i/>
-                <w:iCs/>
-              </w:rPr>
-              <w:t>Testing_</w:t>
+              <w:t>to [Testing_</w:t>
             </w:r>
             <w:proofErr w:type="gramStart"/>
             <w:r>
@@ -5011,16 +4787,7 @@
                 <w:i/>
                 <w:iCs/>
               </w:rPr>
-              <w:t>Directory</w:t>
-            </w:r>
-            <w:proofErr w:type="spellEnd"/>
-            <w:r>
-              <w:rPr>
-                <w:rFonts w:ascii="Arial" w:hAnsi="Arial"/>
-                <w:i/>
-                <w:iCs/>
-              </w:rPr>
-              <w:t>]\ca</w:t>
+              <w:t>Directory]\ca</w:t>
             </w:r>
             <w:r>
               <w:rPr>
@@ -5105,7 +4872,6 @@
               </w:rPr>
               <w:t xml:space="preserve"> </w:t>
             </w:r>
-            <w:proofErr w:type="spellStart"/>
             <w:r>
               <w:rPr>
                 <w:rFonts w:ascii="Arial" w:hAnsi="Arial"/>
@@ -5122,7 +4888,6 @@
               </w:rPr>
               <w:t>_run</w:t>
             </w:r>
-            <w:proofErr w:type="spellEnd"/>
             <w:r>
               <w:rPr>
                 <w:rFonts w:ascii="Arial" w:hAnsi="Arial"/>
@@ -5243,28 +5008,14 @@
               <w:rPr>
                 <w:rFonts w:ascii="Arial" w:hAnsi="Arial"/>
               </w:rPr>
-              <w:t>[</w:t>
-            </w:r>
-            <w:proofErr w:type="spellStart"/>
-            <w:r>
-              <w:rPr>
-                <w:rFonts w:ascii="Arial" w:hAnsi="Arial"/>
-              </w:rPr>
-              <w:t>Testing_</w:t>
+              <w:t>[Testing_</w:t>
             </w:r>
             <w:proofErr w:type="gramStart"/>
             <w:r>
               <w:rPr>
                 <w:rFonts w:ascii="Arial" w:hAnsi="Arial"/>
               </w:rPr>
-              <w:t>Directory</w:t>
-            </w:r>
-            <w:proofErr w:type="spellEnd"/>
-            <w:r>
-              <w:rPr>
-                <w:rFonts w:ascii="Arial" w:hAnsi="Arial"/>
-              </w:rPr>
-              <w:t>]</w:t>
+              <w:t>Directory]</w:t>
             </w:r>
             <w:r>
               <w:rPr>
@@ -5426,7 +5177,6 @@
               </w:rPr>
               <w:t xml:space="preserve"> </w:t>
             </w:r>
-            <w:proofErr w:type="spellStart"/>
             <w:r>
               <w:rPr>
                 <w:rFonts w:ascii="Arial" w:hAnsi="Arial"/>
@@ -5443,7 +5193,6 @@
               </w:rPr>
               <w:t>_run</w:t>
             </w:r>
-            <w:proofErr w:type="spellEnd"/>
             <w:r>
               <w:rPr>
                 <w:rFonts w:ascii="Arial" w:hAnsi="Arial"/>
@@ -5550,30 +5299,20 @@
               <w:rPr>
                 <w:rFonts w:ascii="Arial" w:hAnsi="Arial"/>
               </w:rPr>
-              <w:t xml:space="preserve">Verify </w:t>
-            </w:r>
-            <w:proofErr w:type="spellStart"/>
-            <w:r>
-              <w:rPr>
-                <w:rFonts w:ascii="Arial" w:hAnsi="Arial"/>
-              </w:rPr>
               <w:t>Verify</w:t>
             </w:r>
-            <w:proofErr w:type="spellEnd"/>
             <w:r>
               <w:rPr>
                 <w:rFonts w:ascii="Arial" w:hAnsi="Arial"/>
               </w:rPr>
               <w:t xml:space="preserve"> that </w:t>
             </w:r>
-            <w:proofErr w:type="spellStart"/>
             <w:r>
               <w:rPr>
                 <w:rFonts w:ascii="Arial" w:hAnsi="Arial"/>
               </w:rPr>
               <w:t>runner_atc_testing_model</w:t>
             </w:r>
-            <w:proofErr w:type="spellEnd"/>
             <w:r>
               <w:rPr>
                 <w:rFonts w:ascii="Arial" w:hAnsi="Arial"/>
@@ -5639,7 +5378,6 @@
               </w:rPr>
               <w:t>[</w:t>
             </w:r>
-            <w:proofErr w:type="spellStart"/>
             <w:r>
               <w:rPr>
                 <w:rFonts w:ascii="Arial" w:hAnsi="Arial"/>
@@ -5653,7 +5391,6 @@
               </w:rPr>
               <w:t>Name</w:t>
             </w:r>
-            <w:proofErr w:type="spellEnd"/>
             <w:r>
               <w:rPr>
                 <w:rFonts w:ascii="Arial" w:hAnsi="Arial"/>
@@ -5666,28 +5403,12 @@
               </w:rPr>
               <w:t>\</w:t>
             </w:r>
-            <w:proofErr w:type="spellStart"/>
-            <w:r>
-              <w:rPr>
-                <w:rFonts w:ascii="Arial" w:hAnsi="Arial"/>
-              </w:rPr>
-              <w:t>pylib</w:t>
-            </w:r>
-            <w:proofErr w:type="spellEnd"/>
-            <w:r>
-              <w:rPr>
-                <w:rFonts w:ascii="Arial" w:hAnsi="Arial"/>
-              </w:rPr>
-              <w:t>\runner\</w:t>
-            </w:r>
-            <w:proofErr w:type="spellStart"/>
-            <w:r>
-              <w:rPr>
-                <w:rFonts w:ascii="Arial" w:hAnsi="Arial"/>
-              </w:rPr>
-              <w:t>config.json</w:t>
-            </w:r>
-            <w:proofErr w:type="spellEnd"/>
+            <w:r>
+              <w:rPr>
+                <w:rFonts w:ascii="Arial" w:hAnsi="Arial"/>
+              </w:rPr>
+              <w:t>pylib\runner\config.json</w:t>
+            </w:r>
             <w:proofErr w:type="gramEnd"/>
             <w:r>
               <w:rPr>
@@ -5760,14 +5481,12 @@
               </w:rPr>
               <w:t xml:space="preserve">Verify that </w:t>
             </w:r>
-            <w:proofErr w:type="spellStart"/>
             <w:r>
               <w:rPr>
                 <w:rFonts w:ascii="Arial" w:hAnsi="Arial"/>
               </w:rPr>
               <w:t>runner_atc_testing_model</w:t>
             </w:r>
-            <w:proofErr w:type="spellEnd"/>
             <w:r>
               <w:rPr>
                 <w:rFonts w:ascii="Arial" w:hAnsi="Arial"/>
@@ -5818,7 +5537,6 @@
               </w:rPr>
               <w:t>[</w:t>
             </w:r>
-            <w:proofErr w:type="spellStart"/>
             <w:r>
               <w:rPr>
                 <w:rFonts w:ascii="Arial" w:hAnsi="Arial"/>
@@ -5832,14 +5550,12 @@
               </w:rPr>
               <w:t>Name</w:t>
             </w:r>
-            <w:proofErr w:type="spellEnd"/>
             <w:r>
               <w:rPr>
                 <w:rFonts w:ascii="Arial" w:hAnsi="Arial"/>
               </w:rPr>
               <w:t>]\</w:t>
             </w:r>
-            <w:proofErr w:type="spellStart"/>
             <w:r>
               <w:rPr>
                 <w:rFonts w:ascii="Arial" w:hAnsi="Arial"/>
@@ -5850,23 +5566,8 @@
               <w:rPr>
                 <w:rFonts w:ascii="Arial" w:hAnsi="Arial"/>
               </w:rPr>
-              <w:t>b</w:t>
-            </w:r>
-            <w:proofErr w:type="spellEnd"/>
-            <w:r>
-              <w:rPr>
-                <w:rFonts w:ascii="Arial" w:hAnsi="Arial"/>
-              </w:rPr>
-              <w:t>\runner\</w:t>
-            </w:r>
-            <w:proofErr w:type="spellStart"/>
-            <w:r>
-              <w:rPr>
-                <w:rFonts w:ascii="Arial" w:hAnsi="Arial"/>
-              </w:rPr>
-              <w:t>config.json</w:t>
-            </w:r>
-            <w:proofErr w:type="spellEnd"/>
+              <w:t>b\runner\config.json</w:t>
+            </w:r>
             <w:proofErr w:type="gramEnd"/>
             <w:r>
               <w:rPr>
@@ -5960,7 +5661,6 @@
               </w:rPr>
               <w:t>[</w:t>
             </w:r>
-            <w:proofErr w:type="spellStart"/>
             <w:r>
               <w:rPr>
                 <w:rFonts w:ascii="Arial" w:hAnsi="Arial"/>
@@ -5969,7 +5669,6 @@
               </w:rPr>
               <w:t>Test_Repo_Name</w:t>
             </w:r>
-            <w:proofErr w:type="spellEnd"/>
             <w:r>
               <w:rPr>
                 <w:rFonts w:ascii="Arial" w:hAnsi="Arial"/>
@@ -6107,25 +5806,7 @@
                 <w:i/>
                 <w:iCs/>
               </w:rPr>
-              <w:t>Navigate to [</w:t>
-            </w:r>
-            <w:proofErr w:type="spellStart"/>
-            <w:r>
-              <w:rPr>
-                <w:rFonts w:ascii="Arial" w:hAnsi="Arial"/>
-                <w:i/>
-                <w:iCs/>
-              </w:rPr>
-              <w:t>Testing_Directory</w:t>
-            </w:r>
-            <w:proofErr w:type="spellEnd"/>
-            <w:r>
-              <w:rPr>
-                <w:rFonts w:ascii="Arial" w:hAnsi="Arial"/>
-                <w:i/>
-                <w:iCs/>
-              </w:rPr>
-              <w:t xml:space="preserve">] </w:t>
+              <w:t xml:space="preserve">Navigate to [Testing_Directory] </w:t>
             </w:r>
             <w:r>
               <w:rPr>
@@ -6307,16 +5988,7 @@
                 <w:i/>
                 <w:iCs/>
               </w:rPr>
-              <w:t>[</w:t>
-            </w:r>
-            <w:proofErr w:type="spellStart"/>
-            <w:r>
-              <w:rPr>
-                <w:rFonts w:ascii="Arial" w:hAnsi="Arial"/>
-                <w:i/>
-                <w:iCs/>
-              </w:rPr>
-              <w:t>Testing_</w:t>
+              <w:t>[Testing_</w:t>
             </w:r>
             <w:proofErr w:type="gramStart"/>
             <w:r>
@@ -6325,16 +5997,7 @@
                 <w:i/>
                 <w:iCs/>
               </w:rPr>
-              <w:t>Directory</w:t>
-            </w:r>
-            <w:proofErr w:type="spellEnd"/>
-            <w:r>
-              <w:rPr>
-                <w:rFonts w:ascii="Arial" w:hAnsi="Arial"/>
-                <w:i/>
-                <w:iCs/>
-              </w:rPr>
-              <w:t>]</w:t>
+              <w:t>Directory]</w:t>
             </w:r>
             <w:r>
               <w:rPr>
@@ -6448,14 +6111,12 @@
               </w:rPr>
               <w:t>[</w:t>
             </w:r>
-            <w:proofErr w:type="spellStart"/>
             <w:r>
               <w:rPr>
                 <w:rFonts w:ascii="Arial" w:hAnsi="Arial"/>
               </w:rPr>
               <w:t>Test_Repo_Name</w:t>
             </w:r>
-            <w:proofErr w:type="spellEnd"/>
             <w:r>
               <w:rPr>
                 <w:rFonts w:ascii="Arial" w:hAnsi="Arial"/>
@@ -6611,14 +6272,12 @@
               </w:rPr>
               <w:t>[</w:t>
             </w:r>
-            <w:proofErr w:type="spellStart"/>
             <w:r>
               <w:rPr>
                 <w:rFonts w:ascii="Arial" w:hAnsi="Arial"/>
               </w:rPr>
               <w:t>Test_Repo_Name</w:t>
             </w:r>
-            <w:proofErr w:type="spellEnd"/>
             <w:r>
               <w:rPr>
                 <w:rFonts w:ascii="Arial" w:hAnsi="Arial"/>
@@ -6799,25 +6458,7 @@
                 <w:i/>
                 <w:iCs/>
               </w:rPr>
-              <w:t>Navigate to [</w:t>
-            </w:r>
-            <w:proofErr w:type="spellStart"/>
-            <w:r>
-              <w:rPr>
-                <w:rFonts w:ascii="Arial" w:hAnsi="Arial"/>
-                <w:i/>
-                <w:iCs/>
-              </w:rPr>
-              <w:t>Testing_Directory</w:t>
-            </w:r>
-            <w:proofErr w:type="spellEnd"/>
-            <w:r>
-              <w:rPr>
-                <w:rFonts w:ascii="Arial" w:hAnsi="Arial"/>
-                <w:i/>
-                <w:iCs/>
-              </w:rPr>
-              <w:t xml:space="preserve">] </w:t>
+              <w:t xml:space="preserve">Navigate to [Testing_Directory] </w:t>
             </w:r>
             <w:r>
               <w:rPr>
@@ -6981,28 +6622,14 @@
               <w:rPr>
                 <w:rFonts w:ascii="Arial" w:hAnsi="Arial"/>
               </w:rPr>
-              <w:t>[</w:t>
-            </w:r>
-            <w:proofErr w:type="spellStart"/>
-            <w:r>
-              <w:rPr>
-                <w:rFonts w:ascii="Arial" w:hAnsi="Arial"/>
-              </w:rPr>
-              <w:t>Testing_</w:t>
+              <w:t>[Testing_</w:t>
             </w:r>
             <w:proofErr w:type="gramStart"/>
             <w:r>
               <w:rPr>
                 <w:rFonts w:ascii="Arial" w:hAnsi="Arial"/>
               </w:rPr>
-              <w:t>Directory</w:t>
-            </w:r>
-            <w:proofErr w:type="spellEnd"/>
-            <w:r>
-              <w:rPr>
-                <w:rFonts w:ascii="Arial" w:hAnsi="Arial"/>
-              </w:rPr>
-              <w:t>]</w:t>
+              <w:t>Directory]</w:t>
             </w:r>
             <w:r>
               <w:rPr>
@@ -7118,21 +6745,7 @@
               <w:rPr>
                 <w:rFonts w:ascii="Arial" w:hAnsi="Arial"/>
               </w:rPr>
-              <w:t>[</w:t>
-            </w:r>
-            <w:proofErr w:type="spellStart"/>
-            <w:r>
-              <w:rPr>
-                <w:rFonts w:ascii="Arial" w:hAnsi="Arial"/>
-              </w:rPr>
-              <w:t>Testing_Directory</w:t>
-            </w:r>
-            <w:proofErr w:type="spellEnd"/>
-            <w:r>
-              <w:rPr>
-                <w:rFonts w:ascii="Arial" w:hAnsi="Arial"/>
-              </w:rPr>
-              <w:t xml:space="preserve">] </w:t>
+              <w:t xml:space="preserve">[Testing_Directory] </w:t>
             </w:r>
             <w:r>
               <w:rPr>
@@ -7150,21 +6763,37 @@
               <w:rPr>
                 <w:rFonts w:ascii="Arial" w:hAnsi="Arial"/>
               </w:rPr>
-              <w:t xml:space="preserve">ts that the   </w:t>
-            </w:r>
-            <w:proofErr w:type="spellStart"/>
-            <w:r>
-              <w:rPr>
-                <w:rFonts w:ascii="Arial" w:hAnsi="Arial"/>
-              </w:rPr>
-              <w:t>toolrunner</w:t>
-            </w:r>
-            <w:proofErr w:type="spellEnd"/>
-            <w:r>
-              <w:rPr>
-                <w:rFonts w:ascii="Arial" w:hAnsi="Arial"/>
-              </w:rPr>
-              <w:t xml:space="preserve"> and test tool QA Status is TEST</w:t>
+              <w:t xml:space="preserve">ts that the </w:t>
+            </w:r>
+            <w:r>
+              <w:rPr>
+                <w:rFonts w:ascii="Arial" w:hAnsi="Arial"/>
+              </w:rPr>
+              <w:t>T</w:t>
+            </w:r>
+            <w:r>
+              <w:rPr>
+                <w:rFonts w:ascii="Arial" w:hAnsi="Arial"/>
+              </w:rPr>
+              <w:t>ool</w:t>
+            </w:r>
+            <w:r>
+              <w:rPr>
+                <w:rFonts w:ascii="Arial" w:hAnsi="Arial"/>
+              </w:rPr>
+              <w:t xml:space="preserve"> R</w:t>
+            </w:r>
+            <w:r>
+              <w:rPr>
+                <w:rFonts w:ascii="Arial" w:hAnsi="Arial"/>
+              </w:rPr>
+              <w:t xml:space="preserve">unner </w:t>
+            </w:r>
+            <w:r>
+              <w:rPr>
+                <w:rFonts w:ascii="Arial" w:hAnsi="Arial"/>
+              </w:rPr>
+              <w:t>and test tool QA Status is TEST</w:t>
             </w:r>
           </w:p>
         </w:tc>
@@ -7248,14 +6877,12 @@
               </w:rPr>
               <w:t>[</w:t>
             </w:r>
-            <w:proofErr w:type="spellStart"/>
             <w:r>
               <w:rPr>
                 <w:rFonts w:ascii="Arial" w:hAnsi="Arial"/>
               </w:rPr>
               <w:t>Test_Repo_Name</w:t>
             </w:r>
-            <w:proofErr w:type="spellEnd"/>
             <w:r>
               <w:rPr>
                 <w:rFonts w:ascii="Arial" w:hAnsi="Arial"/>
@@ -7464,25 +7091,7 @@
                 <w:i/>
                 <w:iCs/>
               </w:rPr>
-              <w:t>[</w:t>
-            </w:r>
-            <w:proofErr w:type="spellStart"/>
-            <w:r>
-              <w:rPr>
-                <w:rFonts w:ascii="Arial" w:hAnsi="Arial"/>
-                <w:i/>
-                <w:iCs/>
-              </w:rPr>
-              <w:t>Testing_Directory</w:t>
-            </w:r>
-            <w:proofErr w:type="spellEnd"/>
-            <w:r>
-              <w:rPr>
-                <w:rFonts w:ascii="Arial" w:hAnsi="Arial"/>
-                <w:i/>
-                <w:iCs/>
-              </w:rPr>
-              <w:t xml:space="preserve">] </w:t>
+              <w:t xml:space="preserve">[Testing_Directory] </w:t>
             </w:r>
             <w:r>
               <w:rPr>
@@ -7542,7 +7151,6 @@
               </w:rPr>
               <w:t xml:space="preserve">Invoke Tool Runner and test tool using </w:t>
             </w:r>
-            <w:proofErr w:type="spellStart"/>
             <w:r>
               <w:rPr>
                 <w:rFonts w:ascii="Arial" w:hAnsi="Arial"/>
@@ -7567,7 +7175,6 @@
               </w:rPr>
               <w:t>_run</w:t>
             </w:r>
-            <w:proofErr w:type="spellEnd"/>
             <w:r>
               <w:rPr>
                 <w:rFonts w:ascii="Arial" w:hAnsi="Arial"/>
@@ -7682,21 +7289,7 @@
               <w:rPr>
                 <w:rFonts w:ascii="Arial" w:hAnsi="Arial"/>
               </w:rPr>
-              <w:t>that [</w:t>
-            </w:r>
-            <w:proofErr w:type="spellStart"/>
-            <w:r>
-              <w:rPr>
-                <w:rFonts w:ascii="Arial" w:hAnsi="Arial"/>
-              </w:rPr>
-              <w:t>Testing_Directory</w:t>
-            </w:r>
-            <w:proofErr w:type="spellEnd"/>
-            <w:r>
-              <w:rPr>
-                <w:rFonts w:ascii="Arial" w:hAnsi="Arial"/>
-              </w:rPr>
-              <w:t>] \runner_ATC-4_logfile.txt documen</w:t>
+              <w:t>that [Testing_Directory] \runner_ATC-4_logfile.txt documen</w:t>
             </w:r>
             <w:r>
               <w:rPr>
@@ -7776,21 +7369,7 @@
               <w:rPr>
                 <w:rFonts w:ascii="Arial" w:hAnsi="Arial"/>
               </w:rPr>
-              <w:t>that [</w:t>
-            </w:r>
-            <w:proofErr w:type="spellStart"/>
-            <w:r>
-              <w:rPr>
-                <w:rFonts w:ascii="Arial" w:hAnsi="Arial"/>
-              </w:rPr>
-              <w:t>Testing_Directory</w:t>
-            </w:r>
-            <w:proofErr w:type="spellEnd"/>
-            <w:r>
-              <w:rPr>
-                <w:rFonts w:ascii="Arial" w:hAnsi="Arial"/>
-              </w:rPr>
-              <w:t>] \runner_ATC-4_logfile.txt documen</w:t>
+              <w:t>that [Testing_Directory] \runner_ATC-4_logfile.txt documen</w:t>
             </w:r>
             <w:r>
               <w:rPr>
@@ -7842,7 +7421,6 @@
               </w:rPr>
               <w:t>[</w:t>
             </w:r>
-            <w:proofErr w:type="spellStart"/>
             <w:r>
               <w:rPr>
                 <w:rFonts w:ascii="Arial" w:hAnsi="Arial"/>
@@ -7856,7 +7434,6 @@
               </w:rPr>
               <w:t>Name</w:t>
             </w:r>
-            <w:proofErr w:type="spellEnd"/>
             <w:r>
               <w:rPr>
                 <w:rFonts w:ascii="Arial" w:hAnsi="Arial"/>
@@ -7867,30 +7444,8 @@
               <w:rPr>
                 <w:rFonts w:ascii="Arial" w:hAnsi="Arial"/>
               </w:rPr>
-              <w:t>\</w:t>
-            </w:r>
-            <w:proofErr w:type="spellStart"/>
-            <w:r>
-              <w:rPr>
-                <w:rFonts w:ascii="Arial" w:hAnsi="Arial"/>
-              </w:rPr>
-              <w:t>pylib</w:t>
-            </w:r>
-            <w:proofErr w:type="spellEnd"/>
-            <w:r>
-              <w:rPr>
-                <w:rFonts w:ascii="Arial" w:hAnsi="Arial"/>
-              </w:rPr>
-              <w:t>\runner\</w:t>
-            </w:r>
-            <w:proofErr w:type="spellStart"/>
-            <w:r>
-              <w:rPr>
-                <w:rFonts w:ascii="Arial" w:hAnsi="Arial"/>
-              </w:rPr>
-              <w:t>config.json</w:t>
-            </w:r>
-            <w:proofErr w:type="spellEnd"/>
+              <w:t>\pylib\runner\config.json</w:t>
+            </w:r>
             <w:proofErr w:type="gramEnd"/>
             <w:r>
               <w:rPr>
@@ -7970,21 +7525,7 @@
               <w:rPr>
                 <w:rFonts w:ascii="Arial" w:hAnsi="Arial"/>
               </w:rPr>
-              <w:t xml:space="preserve"> [</w:t>
-            </w:r>
-            <w:proofErr w:type="spellStart"/>
-            <w:r>
-              <w:rPr>
-                <w:rFonts w:ascii="Arial" w:hAnsi="Arial"/>
-              </w:rPr>
-              <w:t>Testing_Directory</w:t>
-            </w:r>
-            <w:proofErr w:type="spellEnd"/>
-            <w:r>
-              <w:rPr>
-                <w:rFonts w:ascii="Arial" w:hAnsi="Arial"/>
-              </w:rPr>
-              <w:t xml:space="preserve">] </w:t>
+              <w:t xml:space="preserve"> [Testing_Directory] </w:t>
             </w:r>
             <w:r>
               <w:rPr>
@@ -8054,7 +7595,6 @@
               </w:rPr>
               <w:t>[</w:t>
             </w:r>
-            <w:proofErr w:type="spellStart"/>
             <w:r>
               <w:rPr>
                 <w:rFonts w:ascii="Arial" w:hAnsi="Arial"/>
@@ -8068,7 +7608,6 @@
               </w:rPr>
               <w:t>Name</w:t>
             </w:r>
-            <w:proofErr w:type="spellEnd"/>
             <w:r>
               <w:rPr>
                 <w:rFonts w:ascii="Arial" w:hAnsi="Arial"/>
@@ -8079,30 +7618,14 @@
               <w:rPr>
                 <w:rFonts w:ascii="Arial" w:hAnsi="Arial"/>
               </w:rPr>
-              <w:t>\</w:t>
-            </w:r>
-            <w:proofErr w:type="spellStart"/>
-            <w:r>
-              <w:rPr>
-                <w:rFonts w:ascii="Arial" w:hAnsi="Arial"/>
-              </w:rPr>
-              <w:t>pylib</w:t>
-            </w:r>
-            <w:proofErr w:type="spellEnd"/>
-            <w:r>
-              <w:rPr>
-                <w:rFonts w:ascii="Arial" w:hAnsi="Arial"/>
-              </w:rPr>
-              <w:t>\runner\</w:t>
-            </w:r>
-            <w:proofErr w:type="spellStart"/>
-            <w:r>
-              <w:rPr>
-                <w:rFonts w:ascii="Arial" w:hAnsi="Arial"/>
-              </w:rPr>
-              <w:t>config.json</w:t>
-            </w:r>
-            <w:proofErr w:type="spellEnd"/>
+              <w:t>\pylib</w:t>
+            </w:r>
+            <w:r>
+              <w:rPr>
+                <w:rFonts w:ascii="Arial" w:hAnsi="Arial"/>
+              </w:rPr>
+              <w:t>\runner\config.json</w:t>
+            </w:r>
             <w:proofErr w:type="gramEnd"/>
             <w:r>
               <w:rPr>
@@ -8228,7 +7751,7 @@
           <w:rFonts w:ascii="Arial" w:hAnsi="Arial" w:cs="Arial"/>
         </w:rPr>
       </w:pPr>
-      <w:bookmarkStart w:id="6" w:name="_Hlk25236402"/>
+      <w:bookmarkStart w:id="7" w:name="_Hlk25236402"/>
       <w:r>
         <w:rPr>
           <w:rFonts w:ascii="Arial" w:hAnsi="Arial"/>
@@ -8272,7 +7795,7 @@
         <w:t xml:space="preserve"> </w:t>
       </w:r>
     </w:p>
-    <w:bookmarkEnd w:id="6"/>
+    <w:bookmarkEnd w:id="7"/>
     <w:p>
       <w:pPr>
         <w:spacing w:after="160" w:line="259" w:lineRule="auto"/>
@@ -8280,8 +7803,6 @@
       <w:r>
         <w:br w:type="page"/>
       </w:r>
-      <w:bookmarkStart w:id="7" w:name="_GoBack"/>
-      <w:bookmarkEnd w:id="7"/>
     </w:p>
     <w:p>
       <w:pPr>
@@ -8891,19 +8412,7 @@
               <w:rPr>
                 <w:rFonts w:ascii="Arial" w:hAnsi="Arial"/>
               </w:rPr>
-              <w:t xml:space="preserve">The software design description specifies that an executable filename passed as an argument includes the </w:t>
-            </w:r>
-            <w:r>
-              <w:rPr>
-                <w:rFonts w:ascii="Arial" w:hAnsi="Arial"/>
-              </w:rPr>
-              <w:t xml:space="preserve">.exe filename </w:t>
-            </w:r>
-            <w:r>
-              <w:rPr>
-                <w:rFonts w:ascii="Arial" w:hAnsi="Arial"/>
-              </w:rPr>
-              <w:t>extension.</w:t>
+              <w:t>The software design description specifies that an executable filename passed as an argument includes the .exe filename extension.</w:t>
             </w:r>
           </w:p>
           <w:p>
@@ -8979,6 +8488,8 @@
       <w:pPr>
         <w:pStyle w:val="CommentText"/>
       </w:pPr>
+      <w:bookmarkStart w:id="6" w:name="_GoBack"/>
+      <w:bookmarkEnd w:id="6"/>
       <w:r>
         <w:rPr>
           <w:rStyle w:val="CommentReference"/>

</xml_diff>

<commit_message>
Randy Dockter comments on ToolRunner
</commit_message>
<xml_diff>
--- a/docs/00_ToolRunner_CACIE_Tools.ctp.docx
+++ b/docs/00_ToolRunner_CACIE_Tools.ctp.docx
@@ -862,7 +862,21 @@
         <w:rPr>
           <w:rFonts w:ascii="Arial" w:hAnsi="Arial" w:cs="Arial"/>
         </w:rPr>
-        <w:t>Name: the filename of tool to be invoke (if tool is an executable, tool_filename.exe) or the command (</w:t>
+        <w:t>Name: the filename of tool to be invoke</w:t>
+      </w:r>
+      <w:ins w:id="1" w:author="Randy Dockter" w:date="2019-12-12T14:27:00Z">
+        <w:r>
+          <w:rPr>
+            <w:rFonts w:ascii="Arial" w:hAnsi="Arial" w:cs="Arial"/>
+          </w:rPr>
+          <w:t>d</w:t>
+        </w:r>
+      </w:ins>
+      <w:r>
+        <w:rPr>
+          <w:rFonts w:ascii="Arial" w:hAnsi="Arial" w:cs="Arial"/>
+        </w:rPr>
+        <w:t xml:space="preserve"> (if tool is an executable, tool_filename.exe) or the command (</w:t>
       </w:r>
       <w:proofErr w:type="spellStart"/>
       <w:r>
@@ -900,7 +914,27 @@
         <w:rPr>
           <w:rFonts w:ascii="Arial" w:hAnsi="Arial" w:cs="Arial"/>
         </w:rPr>
-        <w:t xml:space="preserve">Arguments: the filename of the tool to be invoked (if a python or </w:t>
+        <w:t xml:space="preserve">Arguments: the </w:t>
+      </w:r>
+      <w:commentRangeStart w:id="2"/>
+      <w:r>
+        <w:rPr>
+          <w:rFonts w:ascii="Arial" w:hAnsi="Arial" w:cs="Arial"/>
+        </w:rPr>
+        <w:t xml:space="preserve">filename of </w:t>
+      </w:r>
+      <w:commentRangeEnd w:id="2"/>
+      <w:r>
+        <w:rPr>
+          <w:rStyle w:val="CommentReference"/>
+        </w:rPr>
+        <w:commentReference w:id="2"/>
+      </w:r>
+      <w:r>
+        <w:rPr>
+          <w:rFonts w:ascii="Arial" w:hAnsi="Arial" w:cs="Arial"/>
+        </w:rPr>
+        <w:t xml:space="preserve">the tool to be invoked (if a python or </w:t>
       </w:r>
       <w:proofErr w:type="spellStart"/>
       <w:r>
@@ -1336,16 +1370,16 @@
         <w:rPr>
           <w:rFonts w:ascii="Arial" w:hAnsi="Arial" w:cs="Arial"/>
         </w:rPr>
-        <w:t xml:space="preserve">tamp of when Tool Runner is </w:t>
-      </w:r>
-      <w:proofErr w:type="gramStart"/>
-      <w:r>
-        <w:rPr>
-          <w:rFonts w:ascii="Arial" w:hAnsi="Arial" w:cs="Arial"/>
-        </w:rPr>
-        <w:t>invoke</w:t>
-      </w:r>
-      <w:proofErr w:type="gramEnd"/>
+        <w:t>tamp of when Tool Runner is invoke</w:t>
+      </w:r>
+      <w:ins w:id="3" w:author="Randy Dockter" w:date="2019-12-12T14:32:00Z">
+        <w:r>
+          <w:rPr>
+            <w:rFonts w:ascii="Arial" w:hAnsi="Arial" w:cs="Arial"/>
+          </w:rPr>
+          <w:t>d</w:t>
+        </w:r>
+      </w:ins>
       <w:r>
         <w:rPr>
           <w:rFonts w:ascii="Arial" w:hAnsi="Arial" w:cs="Arial"/>
@@ -1498,7 +1532,21 @@
         <w:rPr>
           <w:rFonts w:ascii="Arial" w:hAnsi="Arial"/>
         </w:rPr>
-        <w:t>ndent code walkthrough was performed by Mitchell Tufford on 11/22/2019. One comment was made regarding the invoking a tool without a file extension of .exe. The software design description specifies that an executable filename passed as an argument includes the extension.</w:t>
+        <w:t xml:space="preserve">ndent code walkthrough was performed by Mitchell Tufford on 11/22/2019. One comment was made regarding </w:t>
+      </w:r>
+      <w:del w:id="4" w:author="Randy Dockter" w:date="2019-12-12T14:33:00Z">
+        <w:r>
+          <w:rPr>
+            <w:rFonts w:ascii="Arial" w:hAnsi="Arial"/>
+          </w:rPr>
+          <w:delText xml:space="preserve">the </w:delText>
+        </w:r>
+      </w:del>
+      <w:r>
+        <w:rPr>
+          <w:rFonts w:ascii="Arial" w:hAnsi="Arial"/>
+        </w:rPr>
+        <w:t>invoking a tool without a file extension of .exe. The software design description specifies that an executable filename passed as an argument includes the extension.</w:t>
       </w:r>
       <w:r>
         <w:rPr>
@@ -1560,7 +1608,7 @@
           <w:rFonts w:ascii="Arial" w:hAnsi="Arial" w:cs="Arial"/>
         </w:rPr>
       </w:pPr>
-      <w:bookmarkStart w:id="1" w:name="_Hlk24021851"/>
+      <w:bookmarkStart w:id="5" w:name="_Hlk24021851"/>
       <w:r>
         <w:rPr>
           <w:rFonts w:ascii="Arial" w:hAnsi="Arial" w:cs="Arial"/>
@@ -1597,7 +1645,7 @@
             </w:tcBorders>
             <w:vAlign w:val="bottom"/>
           </w:tcPr>
-          <w:bookmarkEnd w:id="1"/>
+          <w:bookmarkEnd w:id="5"/>
           <w:p>
             <w:pPr>
               <w:pStyle w:val="H1bodytext"/>
@@ -1916,11 +1964,21 @@
               </w:rPr>
               <w:br/>
             </w:r>
-            <w:r>
-              <w:rPr>
-                <w:rFonts w:ascii="Arial" w:hAnsi="Arial"/>
-              </w:rPr>
-              <w:t xml:space="preserve"> FR-6</w:t>
+            <w:bookmarkStart w:id="6" w:name="_GoBack"/>
+            <w:del w:id="7" w:author="Randy Dockter" w:date="2019-12-12T14:34:00Z">
+              <w:r>
+                <w:rPr>
+                  <w:rFonts w:ascii="Arial" w:hAnsi="Arial"/>
+                </w:rPr>
+                <w:delText xml:space="preserve"> </w:delText>
+              </w:r>
+            </w:del>
+            <w:bookmarkEnd w:id="6"/>
+            <w:r>
+              <w:rPr>
+                <w:rFonts w:ascii="Arial" w:hAnsi="Arial"/>
+              </w:rPr>
+              <w:t>FR-6</w:t>
             </w:r>
             <w:r>
               <w:rPr>
@@ -2236,7 +2294,7 @@
                 <w:rFonts w:ascii="Arial" w:hAnsi="Arial"/>
               </w:rPr>
             </w:pPr>
-            <w:bookmarkStart w:id="2" w:name="_Hlk11229718"/>
+            <w:bookmarkStart w:id="8" w:name="_Hlk11229718"/>
             <w:r>
               <w:rPr>
                 <w:rFonts w:ascii="Arial" w:hAnsi="Arial"/>
@@ -2347,7 +2405,7 @@
           </w:p>
         </w:tc>
       </w:tr>
-      <w:bookmarkEnd w:id="2"/>
+      <w:bookmarkEnd w:id="8"/>
     </w:tbl>
     <w:p>
       <w:pPr>
@@ -3904,7 +3962,7 @@
               </w:rPr>
               <w:t xml:space="preserve">that </w:t>
             </w:r>
-            <w:bookmarkStart w:id="3" w:name="_Hlk24549452"/>
+            <w:bookmarkStart w:id="9" w:name="_Hlk24549452"/>
             <w:r>
               <w:rPr>
                 <w:rFonts w:ascii="Arial" w:hAnsi="Arial"/>
@@ -3939,7 +3997,7 @@
               </w:rPr>
               <w:t>\</w:t>
             </w:r>
-            <w:bookmarkEnd w:id="3"/>
+            <w:bookmarkEnd w:id="9"/>
             <w:r>
               <w:rPr>
                 <w:rFonts w:ascii="Arial" w:hAnsi="Arial"/>
@@ -5455,7 +5513,7 @@
                 <w:rFonts w:ascii="Arial" w:hAnsi="Arial"/>
               </w:rPr>
             </w:pPr>
-            <w:bookmarkStart w:id="4" w:name="_Hlk24025033"/>
+            <w:bookmarkStart w:id="10" w:name="_Hlk24025033"/>
           </w:p>
         </w:tc>
         <w:tc>
@@ -5884,7 +5942,7 @@
           </w:p>
         </w:tc>
       </w:tr>
-      <w:bookmarkEnd w:id="4"/>
+      <w:bookmarkEnd w:id="10"/>
       <w:tr>
         <w:trPr>
           <w:trHeight w:val="1817"/>
@@ -8596,6 +8654,7 @@
           <w:rFonts w:ascii="Arial" w:hAnsi="Arial"/>
         </w:rPr>
       </w:pPr>
+      <w:commentRangeStart w:id="11"/>
       <w:r>
         <w:rPr>
           <w:rFonts w:ascii="Arial" w:hAnsi="Arial"/>
@@ -8607,6 +8666,13 @@
           <w:rFonts w:ascii="Arial" w:hAnsi="Arial"/>
         </w:rPr>
         <w:t>\sara-sandbox\ToolsTesting\TEST_CACIE</w:t>
+      </w:r>
+      <w:commentRangeEnd w:id="11"/>
+      <w:r>
+        <w:rPr>
+          <w:rStyle w:val="CommentReference"/>
+        </w:rPr>
+        <w:commentReference w:id="11"/>
       </w:r>
     </w:p>
     <w:p>
@@ -8716,7 +8782,7 @@
           <w:rFonts w:ascii="Arial" w:hAnsi="Arial" w:cs="Arial"/>
         </w:rPr>
       </w:pPr>
-      <w:bookmarkStart w:id="5" w:name="_Hlk25236402"/>
+      <w:bookmarkStart w:id="12" w:name="_Hlk25236402"/>
       <w:r>
         <w:rPr>
           <w:rFonts w:ascii="Arial" w:hAnsi="Arial"/>
@@ -8760,7 +8826,7 @@
         <w:t xml:space="preserve"> </w:t>
       </w:r>
     </w:p>
-    <w:bookmarkEnd w:id="5"/>
+    <w:bookmarkEnd w:id="12"/>
     <w:p>
       <w:pPr>
         <w:spacing w:after="160" w:line="259" w:lineRule="auto"/>
@@ -8850,9 +8916,9 @@
           <w:b/>
         </w:rPr>
         <w:sectPr>
-          <w:headerReference w:type="default" r:id="rId7"/>
-          <w:footerReference w:type="default" r:id="rId8"/>
-          <w:headerReference w:type="first" r:id="rId9"/>
+          <w:headerReference w:type="default" r:id="rId10"/>
+          <w:footerReference w:type="default" r:id="rId11"/>
+          <w:headerReference w:type="first" r:id="rId12"/>
           <w:pgSz w:w="12240" w:h="15840" w:code="1"/>
           <w:pgMar w:top="1080" w:right="1080" w:bottom="720" w:left="1080" w:header="720" w:footer="720" w:gutter="0"/>
           <w:cols w:space="720"/>
@@ -9474,13 +9540,21 @@
                 <w:b/>
               </w:rPr>
             </w:pPr>
-            <w:bookmarkStart w:id="6" w:name="_Hlk11237718"/>
+            <w:bookmarkStart w:id="13" w:name="_Hlk11237718"/>
+            <w:commentRangeStart w:id="14"/>
             <w:r>
               <w:rPr>
                 <w:rFonts w:ascii="Arial" w:hAnsi="Arial"/>
                 <w:b/>
               </w:rPr>
               <w:t xml:space="preserve">Table A-1. </w:t>
+            </w:r>
+            <w:commentRangeEnd w:id="14"/>
+            <w:r>
+              <w:rPr>
+                <w:rStyle w:val="CommentReference"/>
+              </w:rPr>
+              <w:commentReference w:id="14"/>
             </w:r>
             <w:r>
               <w:rPr>
@@ -15601,7 +15675,7 @@
                     </pic:cNvPicPr>
                   </pic:nvPicPr>
                   <pic:blipFill>
-                    <a:blip r:embed="rId10">
+                    <a:blip r:embed="rId13">
                       <a:extLst>
                         <a:ext uri="{28A0092B-C50C-407E-A947-70E740481C1C}">
                           <a14:useLocalDpi xmlns:a14="http://schemas.microsoft.com/office/drawing/2010/main" val="0"/>
@@ -15685,7 +15759,7 @@
         </w:rPr>
         <w:t xml:space="preserve"> File</w:t>
       </w:r>
-      <w:bookmarkEnd w:id="6"/>
+      <w:bookmarkEnd w:id="13"/>
       <w:r>
         <w:rPr>
           <w:rFonts w:ascii="Arial" w:hAnsi="Arial" w:cs="Arial"/>
@@ -15732,7 +15806,7 @@
                     </pic:cNvPicPr>
                   </pic:nvPicPr>
                   <pic:blipFill>
-                    <a:blip r:embed="rId11">
+                    <a:blip r:embed="rId14">
                       <a:extLst>
                         <a:ext uri="{28A0092B-C50C-407E-A947-70E740481C1C}">
                           <a14:useLocalDpi xmlns:a14="http://schemas.microsoft.com/office/drawing/2010/main" val="0"/>
@@ -15838,7 +15912,7 @@
                     </pic:cNvPicPr>
                   </pic:nvPicPr>
                   <pic:blipFill>
-                    <a:blip r:embed="rId12">
+                    <a:blip r:embed="rId15">
                       <a:extLst>
                         <a:ext uri="{28A0092B-C50C-407E-A947-70E740481C1C}">
                           <a14:useLocalDpi xmlns:a14="http://schemas.microsoft.com/office/drawing/2010/main" val="0"/>
@@ -15961,7 +16035,7 @@
                     </pic:cNvPicPr>
                   </pic:nvPicPr>
                   <pic:blipFill>
-                    <a:blip r:embed="rId13">
+                    <a:blip r:embed="rId16">
                       <a:extLst>
                         <a:ext uri="{28A0092B-C50C-407E-A947-70E740481C1C}">
                           <a14:useLocalDpi xmlns:a14="http://schemas.microsoft.com/office/drawing/2010/main" val="0"/>
@@ -16045,8 +16119,6 @@
         </w:rPr>
         <w:t xml:space="preserve"> File—Linux Platform</w:t>
       </w:r>
-      <w:bookmarkStart w:id="7" w:name="_GoBack"/>
-      <w:bookmarkEnd w:id="7"/>
       <w:r>
         <w:rPr>
           <w:rFonts w:ascii="Arial" w:hAnsi="Arial" w:cs="Arial"/>
@@ -16102,7 +16174,7 @@
                     </pic:cNvPicPr>
                   </pic:nvPicPr>
                   <pic:blipFill>
-                    <a:blip r:embed="rId14">
+                    <a:blip r:embed="rId17">
                       <a:extLst>
                         <a:ext uri="{28A0092B-C50C-407E-A947-70E740481C1C}">
                           <a14:useLocalDpi xmlns:a14="http://schemas.microsoft.com/office/drawing/2010/main" val="0"/>
@@ -16224,7 +16296,7 @@
                     </pic:cNvPicPr>
                   </pic:nvPicPr>
                   <pic:blipFill>
-                    <a:blip r:embed="rId15">
+                    <a:blip r:embed="rId18">
                       <a:extLst>
                         <a:ext uri="{28A0092B-C50C-407E-A947-70E740481C1C}">
                           <a14:useLocalDpi xmlns:a14="http://schemas.microsoft.com/office/drawing/2010/main" val="0"/>
@@ -21985,7 +22057,7 @@
                     </pic:cNvPicPr>
                   </pic:nvPicPr>
                   <pic:blipFill>
-                    <a:blip r:embed="rId16">
+                    <a:blip r:embed="rId19">
                       <a:extLst>
                         <a:ext uri="{28A0092B-C50C-407E-A947-70E740481C1C}">
                           <a14:useLocalDpi xmlns:a14="http://schemas.microsoft.com/office/drawing/2010/main" val="0"/>
@@ -22123,7 +22195,7 @@
                     </pic:cNvPicPr>
                   </pic:nvPicPr>
                   <pic:blipFill>
-                    <a:blip r:embed="rId17">
+                    <a:blip r:embed="rId20">
                       <a:extLst>
                         <a:ext uri="{28A0092B-C50C-407E-A947-70E740481C1C}">
                           <a14:useLocalDpi xmlns:a14="http://schemas.microsoft.com/office/drawing/2010/main" val="0"/>
@@ -22278,7 +22350,7 @@
                     </pic:cNvPicPr>
                   </pic:nvPicPr>
                   <pic:blipFill>
-                    <a:blip r:embed="rId18">
+                    <a:blip r:embed="rId21">
                       <a:extLst>
                         <a:ext uri="{28A0092B-C50C-407E-A947-70E740481C1C}">
                           <a14:useLocalDpi xmlns:a14="http://schemas.microsoft.com/office/drawing/2010/main" val="0"/>
@@ -22446,7 +22518,7 @@
                     </pic:cNvPicPr>
                   </pic:nvPicPr>
                   <pic:blipFill>
-                    <a:blip r:embed="rId19">
+                    <a:blip r:embed="rId22">
                       <a:extLst>
                         <a:ext uri="{28A0092B-C50C-407E-A947-70E740481C1C}">
                           <a14:useLocalDpi xmlns:a14="http://schemas.microsoft.com/office/drawing/2010/main" val="0"/>
@@ -22587,6 +22659,75 @@
     </w:sectPr>
   </w:body>
 </w:document>
+</file>
+
+<file path=word/comments.xml><?xml version="1.0" encoding="utf-8"?>
+<w:comments xmlns:wpc="http://schemas.microsoft.com/office/word/2010/wordprocessingCanvas" xmlns:cx="http://schemas.microsoft.com/office/drawing/2014/chartex" xmlns:cx1="http://schemas.microsoft.com/office/drawing/2015/9/8/chartex" xmlns:cx2="http://schemas.microsoft.com/office/drawing/2015/10/21/chartex" xmlns:cx3="http://schemas.microsoft.com/office/drawing/2016/5/9/chartex" xmlns:cx4="http://schemas.microsoft.com/office/drawing/2016/5/10/chartex" xmlns:cx5="http://schemas.microsoft.com/office/drawing/2016/5/11/chartex" xmlns:cx6="http://schemas.microsoft.com/office/drawing/2016/5/12/chartex" xmlns:cx7="http://schemas.microsoft.com/office/drawing/2016/5/13/chartex" xmlns:cx8="http://schemas.microsoft.com/office/drawing/2016/5/14/chartex" xmlns:mc="http://schemas.openxmlformats.org/markup-compatibility/2006" xmlns:aink="http://schemas.microsoft.com/office/drawing/2016/ink" xmlns:am3d="http://schemas.microsoft.com/office/drawing/2017/model3d" xmlns:o="urn:schemas-microsoft-com:office:office" xmlns:r="http://schemas.openxmlformats.org/officeDocument/2006/relationships" xmlns:m="http://schemas.openxmlformats.org/officeDocument/2006/math" xmlns:v="urn:schemas-microsoft-com:vml" xmlns:wp14="http://schemas.microsoft.com/office/word/2010/wordprocessingDrawing" xmlns:wp="http://schemas.openxmlformats.org/drawingml/2006/wordprocessingDrawing" xmlns:w10="urn:schemas-microsoft-com:office:word" xmlns:w="http://schemas.openxmlformats.org/wordprocessingml/2006/main" xmlns:w14="http://schemas.microsoft.com/office/word/2010/wordml" xmlns:w15="http://schemas.microsoft.com/office/word/2012/wordml" xmlns:w16cid="http://schemas.microsoft.com/office/word/2016/wordml/cid" xmlns:w16se="http://schemas.microsoft.com/office/word/2015/wordml/symex" xmlns:wpg="http://schemas.microsoft.com/office/word/2010/wordprocessingGroup" xmlns:wpi="http://schemas.microsoft.com/office/word/2010/wordprocessingInk" xmlns:wne="http://schemas.microsoft.com/office/word/2006/wordml" xmlns:wps="http://schemas.microsoft.com/office/word/2010/wordprocessingShape" mc:Ignorable="w14 w15 w16se w16cid wp14">
+  <w:comment w:id="2" w:author="Randy Dockter" w:date="2019-12-12T14:29:00Z" w:initials="RD">
+    <w:p>
+      <w:pPr>
+        <w:pStyle w:val="CommentText"/>
+      </w:pPr>
+      <w:r>
+        <w:rPr>
+          <w:rStyle w:val="CommentReference"/>
+        </w:rPr>
+        <w:annotationRef/>
+      </w:r>
+      <w:r>
+        <w:t>Sounds just like “Name.”  Shouldn’t it be “arguments for the tool to be invoked”?</w:t>
+      </w:r>
+    </w:p>
+  </w:comment>
+  <w:comment w:id="11" w:author="Randy Dockter" w:date="2019-12-12T14:36:00Z" w:initials="RD">
+    <w:p>
+      <w:pPr>
+        <w:pStyle w:val="CommentText"/>
+      </w:pPr>
+      <w:r>
+        <w:rPr>
+          <w:rStyle w:val="CommentReference"/>
+        </w:rPr>
+        <w:annotationRef/>
+      </w:r>
+      <w:r>
+        <w:t>This path doesn’t exist. Is “\CAVE” missing?</w:t>
+      </w:r>
+    </w:p>
+  </w:comment>
+  <w:comment w:id="14" w:author="Randy Dockter" w:date="2019-12-12T14:39:00Z" w:initials="RD">
+    <w:p>
+      <w:pPr>
+        <w:pStyle w:val="CommentText"/>
+      </w:pPr>
+      <w:r>
+        <w:rPr>
+          <w:rStyle w:val="CommentReference"/>
+        </w:rPr>
+        <w:annotationRef/>
+      </w:r>
+      <w:r>
+        <w:t>There are two Table A-1s.</w:t>
+      </w:r>
+    </w:p>
+  </w:comment>
+</w:comments>
+</file>
+
+<file path=word/commentsExtended.xml><?xml version="1.0" encoding="utf-8"?>
+<w15:commentsEx xmlns:wpc="http://schemas.microsoft.com/office/word/2010/wordprocessingCanvas" xmlns:cx="http://schemas.microsoft.com/office/drawing/2014/chartex" xmlns:cx1="http://schemas.microsoft.com/office/drawing/2015/9/8/chartex" xmlns:cx2="http://schemas.microsoft.com/office/drawing/2015/10/21/chartex" xmlns:cx3="http://schemas.microsoft.com/office/drawing/2016/5/9/chartex" xmlns:cx4="http://schemas.microsoft.com/office/drawing/2016/5/10/chartex" xmlns:cx5="http://schemas.microsoft.com/office/drawing/2016/5/11/chartex" xmlns:cx6="http://schemas.microsoft.com/office/drawing/2016/5/12/chartex" xmlns:cx7="http://schemas.microsoft.com/office/drawing/2016/5/13/chartex" xmlns:cx8="http://schemas.microsoft.com/office/drawing/2016/5/14/chartex" xmlns:mc="http://schemas.openxmlformats.org/markup-compatibility/2006" xmlns:aink="http://schemas.microsoft.com/office/drawing/2016/ink" xmlns:am3d="http://schemas.microsoft.com/office/drawing/2017/model3d" xmlns:o="urn:schemas-microsoft-com:office:office" xmlns:r="http://schemas.openxmlformats.org/officeDocument/2006/relationships" xmlns:m="http://schemas.openxmlformats.org/officeDocument/2006/math" xmlns:v="urn:schemas-microsoft-com:vml" xmlns:wp14="http://schemas.microsoft.com/office/word/2010/wordprocessingDrawing" xmlns:wp="http://schemas.openxmlformats.org/drawingml/2006/wordprocessingDrawing" xmlns:w10="urn:schemas-microsoft-com:office:word" xmlns:w="http://schemas.openxmlformats.org/wordprocessingml/2006/main" xmlns:w14="http://schemas.microsoft.com/office/word/2010/wordml" xmlns:w15="http://schemas.microsoft.com/office/word/2012/wordml" xmlns:w16cid="http://schemas.microsoft.com/office/word/2016/wordml/cid" xmlns:w16se="http://schemas.microsoft.com/office/word/2015/wordml/symex" xmlns:wpg="http://schemas.microsoft.com/office/word/2010/wordprocessingGroup" xmlns:wpi="http://schemas.microsoft.com/office/word/2010/wordprocessingInk" xmlns:wne="http://schemas.microsoft.com/office/word/2006/wordml" xmlns:wps="http://schemas.microsoft.com/office/word/2010/wordprocessingShape" mc:Ignorable="w14 w15 w16se w16cid wp14">
+  <w15:commentEx w15:paraId="0D5877A0" w15:done="0"/>
+  <w15:commentEx w15:paraId="52B828B6" w15:done="0"/>
+  <w15:commentEx w15:paraId="1F27EF01" w15:done="0"/>
+</w15:commentsEx>
+</file>
+
+<file path=word/commentsIds.xml><?xml version="1.0" encoding="utf-8"?>
+<w16cid:commentsIds xmlns:wpc="http://schemas.microsoft.com/office/word/2010/wordprocessingCanvas" xmlns:cx="http://schemas.microsoft.com/office/drawing/2014/chartex" xmlns:cx1="http://schemas.microsoft.com/office/drawing/2015/9/8/chartex" xmlns:cx2="http://schemas.microsoft.com/office/drawing/2015/10/21/chartex" xmlns:cx3="http://schemas.microsoft.com/office/drawing/2016/5/9/chartex" xmlns:cx4="http://schemas.microsoft.com/office/drawing/2016/5/10/chartex" xmlns:cx5="http://schemas.microsoft.com/office/drawing/2016/5/11/chartex" xmlns:cx6="http://schemas.microsoft.com/office/drawing/2016/5/12/chartex" xmlns:cx7="http://schemas.microsoft.com/office/drawing/2016/5/13/chartex" xmlns:cx8="http://schemas.microsoft.com/office/drawing/2016/5/14/chartex" xmlns:mc="http://schemas.openxmlformats.org/markup-compatibility/2006" xmlns:aink="http://schemas.microsoft.com/office/drawing/2016/ink" xmlns:am3d="http://schemas.microsoft.com/office/drawing/2017/model3d" xmlns:o="urn:schemas-microsoft-com:office:office" xmlns:r="http://schemas.openxmlformats.org/officeDocument/2006/relationships" xmlns:m="http://schemas.openxmlformats.org/officeDocument/2006/math" xmlns:v="urn:schemas-microsoft-com:vml" xmlns:wp14="http://schemas.microsoft.com/office/word/2010/wordprocessingDrawing" xmlns:wp="http://schemas.openxmlformats.org/drawingml/2006/wordprocessingDrawing" xmlns:w10="urn:schemas-microsoft-com:office:word" xmlns:w="http://schemas.openxmlformats.org/wordprocessingml/2006/main" xmlns:w14="http://schemas.microsoft.com/office/word/2010/wordml" xmlns:w15="http://schemas.microsoft.com/office/word/2012/wordml" xmlns:w16cid="http://schemas.microsoft.com/office/word/2016/wordml/cid" xmlns:w16se="http://schemas.microsoft.com/office/word/2015/wordml/symex" xmlns:wpg="http://schemas.microsoft.com/office/word/2010/wordprocessingGroup" xmlns:wpi="http://schemas.microsoft.com/office/word/2010/wordprocessingInk" xmlns:wne="http://schemas.microsoft.com/office/word/2006/wordml" xmlns:wps="http://schemas.microsoft.com/office/word/2010/wordprocessingShape" mc:Ignorable="w14 w15 w16se w16cid wp14">
+  <w16cid:commentId w16cid:paraId="0D5877A0" w16cid:durableId="219CCD3F"/>
+  <w16cid:commentId w16cid:paraId="52B828B6" w16cid:durableId="219CCF06"/>
+  <w16cid:commentId w16cid:paraId="1F27EF01" w16cid:durableId="219CCFB2"/>
+</w16cid:commentsIds>
 </file>
 
 <file path=word/endnotes.xml><?xml version="1.0" encoding="utf-8"?>
@@ -23850,6 +23991,14 @@
 </w:numbering>
 </file>
 
+<file path=word/people.xml><?xml version="1.0" encoding="utf-8"?>
+<w15:people xmlns:wpc="http://schemas.microsoft.com/office/word/2010/wordprocessingCanvas" xmlns:cx="http://schemas.microsoft.com/office/drawing/2014/chartex" xmlns:cx1="http://schemas.microsoft.com/office/drawing/2015/9/8/chartex" xmlns:cx2="http://schemas.microsoft.com/office/drawing/2015/10/21/chartex" xmlns:cx3="http://schemas.microsoft.com/office/drawing/2016/5/9/chartex" xmlns:cx4="http://schemas.microsoft.com/office/drawing/2016/5/10/chartex" xmlns:cx5="http://schemas.microsoft.com/office/drawing/2016/5/11/chartex" xmlns:cx6="http://schemas.microsoft.com/office/drawing/2016/5/12/chartex" xmlns:cx7="http://schemas.microsoft.com/office/drawing/2016/5/13/chartex" xmlns:cx8="http://schemas.microsoft.com/office/drawing/2016/5/14/chartex" xmlns:mc="http://schemas.openxmlformats.org/markup-compatibility/2006" xmlns:aink="http://schemas.microsoft.com/office/drawing/2016/ink" xmlns:am3d="http://schemas.microsoft.com/office/drawing/2017/model3d" xmlns:o="urn:schemas-microsoft-com:office:office" xmlns:r="http://schemas.openxmlformats.org/officeDocument/2006/relationships" xmlns:m="http://schemas.openxmlformats.org/officeDocument/2006/math" xmlns:v="urn:schemas-microsoft-com:vml" xmlns:wp14="http://schemas.microsoft.com/office/word/2010/wordprocessingDrawing" xmlns:wp="http://schemas.openxmlformats.org/drawingml/2006/wordprocessingDrawing" xmlns:w10="urn:schemas-microsoft-com:office:word" xmlns:w="http://schemas.openxmlformats.org/wordprocessingml/2006/main" xmlns:w14="http://schemas.microsoft.com/office/word/2010/wordml" xmlns:w15="http://schemas.microsoft.com/office/word/2012/wordml" xmlns:w16cid="http://schemas.microsoft.com/office/word/2016/wordml/cid" xmlns:w16se="http://schemas.microsoft.com/office/word/2015/wordml/symex" xmlns:wpg="http://schemas.microsoft.com/office/word/2010/wordprocessingGroup" xmlns:wpi="http://schemas.microsoft.com/office/word/2010/wordprocessingInk" xmlns:wne="http://schemas.microsoft.com/office/word/2006/wordml" xmlns:wps="http://schemas.microsoft.com/office/word/2010/wordprocessingShape" mc:Ignorable="w14 w15 w16se w16cid wp14">
+  <w15:person w15:author="Randy Dockter">
+    <w15:presenceInfo w15:providerId="AD" w15:userId="S::rdockter@intera.com::24e6dd16-2605-413f-977c-2e44ff9c2ef2"/>
+  </w15:person>
+</w15:people>
+</file>
+
 <file path=word/styles.xml><?xml version="1.0" encoding="utf-8"?>
 <w:styles xmlns:mc="http://schemas.openxmlformats.org/markup-compatibility/2006" xmlns:r="http://schemas.openxmlformats.org/officeDocument/2006/relationships" xmlns:w="http://schemas.openxmlformats.org/wordprocessingml/2006/main" xmlns:w14="http://schemas.microsoft.com/office/word/2010/wordml" xmlns:w15="http://schemas.microsoft.com/office/word/2012/wordml" xmlns:w16cid="http://schemas.microsoft.com/office/word/2016/wordml/cid" xmlns:w16se="http://schemas.microsoft.com/office/word/2015/wordml/symex" mc:Ignorable="w14 w15 w16se w16cid">
   <w:docDefaults>

</xml_diff>

<commit_message>
response/resolution of Randy Dockter comments on ToolRunner
</commit_message>
<xml_diff>
--- a/docs/00_ToolRunner_CACIE_Tools.ctp.docx
+++ b/docs/00_ToolRunner_CACIE_Tools.ctp.docx
@@ -864,14 +864,12 @@
         </w:rPr>
         <w:t>Name: the filename of tool to be invoke</w:t>
       </w:r>
-      <w:ins w:id="1" w:author="Randy Dockter" w:date="2019-12-12T14:27:00Z">
-        <w:r>
-          <w:rPr>
-            <w:rFonts w:ascii="Arial" w:hAnsi="Arial" w:cs="Arial"/>
-          </w:rPr>
-          <w:t>d</w:t>
-        </w:r>
-      </w:ins>
+      <w:r>
+        <w:rPr>
+          <w:rFonts w:ascii="Arial" w:hAnsi="Arial" w:cs="Arial"/>
+        </w:rPr>
+        <w:t>d</w:t>
+      </w:r>
       <w:r>
         <w:rPr>
           <w:rFonts w:ascii="Arial" w:hAnsi="Arial" w:cs="Arial"/>
@@ -916,6 +914,7 @@
         </w:rPr>
         <w:t xml:space="preserve">Arguments: the </w:t>
       </w:r>
+      <w:commentRangeStart w:id="1"/>
       <w:commentRangeStart w:id="2"/>
       <w:r>
         <w:rPr>
@@ -923,6 +922,13 @@
         </w:rPr>
         <w:t xml:space="preserve">filename of </w:t>
       </w:r>
+      <w:commentRangeEnd w:id="1"/>
+      <w:r>
+        <w:rPr>
+          <w:rStyle w:val="CommentReference"/>
+        </w:rPr>
+        <w:commentReference w:id="1"/>
+      </w:r>
       <w:commentRangeEnd w:id="2"/>
       <w:r>
         <w:rPr>
@@ -948,7 +954,27 @@
         <w:rPr>
           <w:rFonts w:ascii="Arial" w:hAnsi="Arial" w:cs="Arial"/>
         </w:rPr>
-        <w:t xml:space="preserve"> script or JAVA program) and the tool-specific arguments to be passed to the tool (see documentation associated with each tool)</w:t>
+        <w:t xml:space="preserve"> script or JAVA program) and</w:t>
+      </w:r>
+      <w:ins w:id="3" w:author="Sara Lindberg" w:date="2019-12-16T15:36:00Z">
+        <w:r>
+          <w:rPr>
+            <w:rFonts w:ascii="Arial" w:hAnsi="Arial" w:cs="Arial"/>
+          </w:rPr>
+          <w:t>/</w:t>
+        </w:r>
+        <w:r>
+          <w:rPr>
+            <w:rFonts w:ascii="Arial" w:hAnsi="Arial" w:cs="Arial"/>
+          </w:rPr>
+          <w:t>or</w:t>
+        </w:r>
+      </w:ins>
+      <w:r>
+        <w:rPr>
+          <w:rFonts w:ascii="Arial" w:hAnsi="Arial" w:cs="Arial"/>
+        </w:rPr>
+        <w:t xml:space="preserve"> the tool-specific arguments to be passed to the tool (see documentation associated with each tool)</w:t>
       </w:r>
       <w:r>
         <w:rPr>
@@ -1372,14 +1398,12 @@
         </w:rPr>
         <w:t>tamp of when Tool Runner is invoke</w:t>
       </w:r>
-      <w:ins w:id="3" w:author="Randy Dockter" w:date="2019-12-12T14:32:00Z">
-        <w:r>
-          <w:rPr>
-            <w:rFonts w:ascii="Arial" w:hAnsi="Arial" w:cs="Arial"/>
-          </w:rPr>
-          <w:t>d</w:t>
-        </w:r>
-      </w:ins>
+      <w:r>
+        <w:rPr>
+          <w:rFonts w:ascii="Arial" w:hAnsi="Arial" w:cs="Arial"/>
+        </w:rPr>
+        <w:t>d</w:t>
+      </w:r>
       <w:r>
         <w:rPr>
           <w:rFonts w:ascii="Arial" w:hAnsi="Arial" w:cs="Arial"/>
@@ -1532,21 +1556,7 @@
         <w:rPr>
           <w:rFonts w:ascii="Arial" w:hAnsi="Arial"/>
         </w:rPr>
-        <w:t xml:space="preserve">ndent code walkthrough was performed by Mitchell Tufford on 11/22/2019. One comment was made regarding </w:t>
-      </w:r>
-      <w:del w:id="4" w:author="Randy Dockter" w:date="2019-12-12T14:33:00Z">
-        <w:r>
-          <w:rPr>
-            <w:rFonts w:ascii="Arial" w:hAnsi="Arial"/>
-          </w:rPr>
-          <w:delText xml:space="preserve">the </w:delText>
-        </w:r>
-      </w:del>
-      <w:r>
-        <w:rPr>
-          <w:rFonts w:ascii="Arial" w:hAnsi="Arial"/>
-        </w:rPr>
-        <w:t>invoking a tool without a file extension of .exe. The software design description specifies that an executable filename passed as an argument includes the extension.</w:t>
+        <w:t>ndent code walkthrough was performed by Mitchell Tufford on 11/22/2019. One comment was made regarding invoking a tool without a file extension of .exe. The software design description specifies that an executable filename passed as an argument includes the extension.</w:t>
       </w:r>
       <w:r>
         <w:rPr>
@@ -1608,7 +1618,7 @@
           <w:rFonts w:ascii="Arial" w:hAnsi="Arial" w:cs="Arial"/>
         </w:rPr>
       </w:pPr>
-      <w:bookmarkStart w:id="5" w:name="_Hlk24021851"/>
+      <w:bookmarkStart w:id="4" w:name="_Hlk24021851"/>
       <w:r>
         <w:rPr>
           <w:rFonts w:ascii="Arial" w:hAnsi="Arial" w:cs="Arial"/>
@@ -1645,7 +1655,7 @@
             </w:tcBorders>
             <w:vAlign w:val="bottom"/>
           </w:tcPr>
-          <w:bookmarkEnd w:id="5"/>
+          <w:bookmarkEnd w:id="4"/>
           <w:p>
             <w:pPr>
               <w:pStyle w:val="H1bodytext"/>
@@ -1964,16 +1974,6 @@
               </w:rPr>
               <w:br/>
             </w:r>
-            <w:bookmarkStart w:id="6" w:name="_GoBack"/>
-            <w:del w:id="7" w:author="Randy Dockter" w:date="2019-12-12T14:34:00Z">
-              <w:r>
-                <w:rPr>
-                  <w:rFonts w:ascii="Arial" w:hAnsi="Arial"/>
-                </w:rPr>
-                <w:delText xml:space="preserve"> </w:delText>
-              </w:r>
-            </w:del>
-            <w:bookmarkEnd w:id="6"/>
             <w:r>
               <w:rPr>
                 <w:rFonts w:ascii="Arial" w:hAnsi="Arial"/>
@@ -2294,7 +2294,7 @@
                 <w:rFonts w:ascii="Arial" w:hAnsi="Arial"/>
               </w:rPr>
             </w:pPr>
-            <w:bookmarkStart w:id="8" w:name="_Hlk11229718"/>
+            <w:bookmarkStart w:id="5" w:name="_Hlk11229718"/>
             <w:r>
               <w:rPr>
                 <w:rFonts w:ascii="Arial" w:hAnsi="Arial"/>
@@ -2405,7 +2405,7 @@
           </w:p>
         </w:tc>
       </w:tr>
-      <w:bookmarkEnd w:id="8"/>
+      <w:bookmarkEnd w:id="5"/>
     </w:tbl>
     <w:p>
       <w:pPr>
@@ -3962,7 +3962,7 @@
               </w:rPr>
               <w:t xml:space="preserve">that </w:t>
             </w:r>
-            <w:bookmarkStart w:id="9" w:name="_Hlk24549452"/>
+            <w:bookmarkStart w:id="6" w:name="_Hlk24549452"/>
             <w:r>
               <w:rPr>
                 <w:rFonts w:ascii="Arial" w:hAnsi="Arial"/>
@@ -3997,7 +3997,7 @@
               </w:rPr>
               <w:t>\</w:t>
             </w:r>
-            <w:bookmarkEnd w:id="9"/>
+            <w:bookmarkEnd w:id="6"/>
             <w:r>
               <w:rPr>
                 <w:rFonts w:ascii="Arial" w:hAnsi="Arial"/>
@@ -5513,7 +5513,7 @@
                 <w:rFonts w:ascii="Arial" w:hAnsi="Arial"/>
               </w:rPr>
             </w:pPr>
-            <w:bookmarkStart w:id="10" w:name="_Hlk24025033"/>
+            <w:bookmarkStart w:id="7" w:name="_Hlk24025033"/>
           </w:p>
         </w:tc>
         <w:tc>
@@ -5942,7 +5942,7 @@
           </w:p>
         </w:tc>
       </w:tr>
-      <w:bookmarkEnd w:id="10"/>
+      <w:bookmarkEnd w:id="7"/>
       <w:tr>
         <w:trPr>
           <w:trHeight w:val="1817"/>
@@ -8654,7 +8654,8 @@
           <w:rFonts w:ascii="Arial" w:hAnsi="Arial"/>
         </w:rPr>
       </w:pPr>
-      <w:commentRangeStart w:id="11"/>
+      <w:commentRangeStart w:id="8"/>
+      <w:commentRangeStart w:id="9"/>
       <w:r>
         <w:rPr>
           <w:rFonts w:ascii="Arial" w:hAnsi="Arial"/>
@@ -8665,14 +8666,37 @@
         <w:rPr>
           <w:rFonts w:ascii="Arial" w:hAnsi="Arial"/>
         </w:rPr>
-        <w:t>\sara-sandbox\ToolsTesting\TEST_CACIE</w:t>
-      </w:r>
-      <w:commentRangeEnd w:id="11"/>
+        <w:t>\</w:t>
+      </w:r>
+      <w:bookmarkStart w:id="10" w:name="_GoBack"/>
+      <w:ins w:id="11" w:author="Sara Lindberg" w:date="2019-12-16T15:37:00Z">
+        <w:r>
+          <w:rPr>
+            <w:rFonts w:ascii="Arial" w:hAnsi="Arial"/>
+          </w:rPr>
+          <w:t>CAVE|</w:t>
+        </w:r>
+      </w:ins>
+      <w:bookmarkEnd w:id="10"/>
+      <w:r>
+        <w:rPr>
+          <w:rFonts w:ascii="Arial" w:hAnsi="Arial"/>
+        </w:rPr>
+        <w:t>sara-sandbox\ToolsTesting\TEST_CACIE</w:t>
+      </w:r>
+      <w:commentRangeEnd w:id="8"/>
       <w:r>
         <w:rPr>
           <w:rStyle w:val="CommentReference"/>
         </w:rPr>
-        <w:commentReference w:id="11"/>
+        <w:commentReference w:id="8"/>
+      </w:r>
+      <w:commentRangeEnd w:id="9"/>
+      <w:r>
+        <w:rPr>
+          <w:rStyle w:val="CommentReference"/>
+        </w:rPr>
+        <w:commentReference w:id="9"/>
       </w:r>
     </w:p>
     <w:p>
@@ -9542,12 +9566,38 @@
             </w:pPr>
             <w:bookmarkStart w:id="13" w:name="_Hlk11237718"/>
             <w:commentRangeStart w:id="14"/>
+            <w:commentRangeStart w:id="15"/>
             <w:r>
               <w:rPr>
                 <w:rFonts w:ascii="Arial" w:hAnsi="Arial"/>
                 <w:b/>
               </w:rPr>
-              <w:t xml:space="preserve">Table A-1. </w:t>
+              <w:t>Table A-</w:t>
+            </w:r>
+            <w:del w:id="16" w:author="Sara Lindberg" w:date="2019-12-16T15:37:00Z">
+              <w:r>
+                <w:rPr>
+                  <w:rFonts w:ascii="Arial" w:hAnsi="Arial"/>
+                  <w:b/>
+                </w:rPr>
+                <w:delText>1</w:delText>
+              </w:r>
+            </w:del>
+            <w:ins w:id="17" w:author="Sara Lindberg" w:date="2019-12-16T15:37:00Z">
+              <w:r>
+                <w:rPr>
+                  <w:rFonts w:ascii="Arial" w:hAnsi="Arial"/>
+                  <w:b/>
+                </w:rPr>
+                <w:t>2</w:t>
+              </w:r>
+            </w:ins>
+            <w:r>
+              <w:rPr>
+                <w:rFonts w:ascii="Arial" w:hAnsi="Arial"/>
+                <w:b/>
+              </w:rPr>
+              <w:t xml:space="preserve">. </w:t>
             </w:r>
             <w:commentRangeEnd w:id="14"/>
             <w:r>
@@ -9555,6 +9605,13 @@
                 <w:rStyle w:val="CommentReference"/>
               </w:rPr>
               <w:commentReference w:id="14"/>
+            </w:r>
+            <w:commentRangeEnd w:id="15"/>
+            <w:r>
+              <w:rPr>
+                <w:rStyle w:val="CommentReference"/>
+              </w:rPr>
+              <w:commentReference w:id="15"/>
             </w:r>
             <w:r>
               <w:rPr>
@@ -16449,7 +16506,32 @@
                 <w:b/>
               </w:rPr>
               <w:lastRenderedPageBreak/>
-              <w:t xml:space="preserve">Table A-2. </w:t>
+              <w:t>Table A-</w:t>
+            </w:r>
+            <w:del w:id="18" w:author="Sara Lindberg" w:date="2019-12-16T15:38:00Z">
+              <w:r>
+                <w:rPr>
+                  <w:rFonts w:ascii="Arial" w:hAnsi="Arial"/>
+                  <w:b/>
+                </w:rPr>
+                <w:delText>2</w:delText>
+              </w:r>
+            </w:del>
+            <w:ins w:id="19" w:author="Sara Lindberg" w:date="2019-12-16T15:38:00Z">
+              <w:r>
+                <w:rPr>
+                  <w:rFonts w:ascii="Arial" w:hAnsi="Arial"/>
+                  <w:b/>
+                </w:rPr>
+                <w:t>3</w:t>
+              </w:r>
+            </w:ins>
+            <w:r>
+              <w:rPr>
+                <w:rFonts w:ascii="Arial" w:hAnsi="Arial"/>
+                <w:b/>
+              </w:rPr>
+              <w:t xml:space="preserve">. </w:t>
             </w:r>
             <w:r>
               <w:rPr>
@@ -22663,7 +22745,7 @@
 
 <file path=word/comments.xml><?xml version="1.0" encoding="utf-8"?>
 <w:comments xmlns:wpc="http://schemas.microsoft.com/office/word/2010/wordprocessingCanvas" xmlns:cx="http://schemas.microsoft.com/office/drawing/2014/chartex" xmlns:cx1="http://schemas.microsoft.com/office/drawing/2015/9/8/chartex" xmlns:cx2="http://schemas.microsoft.com/office/drawing/2015/10/21/chartex" xmlns:cx3="http://schemas.microsoft.com/office/drawing/2016/5/9/chartex" xmlns:cx4="http://schemas.microsoft.com/office/drawing/2016/5/10/chartex" xmlns:cx5="http://schemas.microsoft.com/office/drawing/2016/5/11/chartex" xmlns:cx6="http://schemas.microsoft.com/office/drawing/2016/5/12/chartex" xmlns:cx7="http://schemas.microsoft.com/office/drawing/2016/5/13/chartex" xmlns:cx8="http://schemas.microsoft.com/office/drawing/2016/5/14/chartex" xmlns:mc="http://schemas.openxmlformats.org/markup-compatibility/2006" xmlns:aink="http://schemas.microsoft.com/office/drawing/2016/ink" xmlns:am3d="http://schemas.microsoft.com/office/drawing/2017/model3d" xmlns:o="urn:schemas-microsoft-com:office:office" xmlns:r="http://schemas.openxmlformats.org/officeDocument/2006/relationships" xmlns:m="http://schemas.openxmlformats.org/officeDocument/2006/math" xmlns:v="urn:schemas-microsoft-com:vml" xmlns:wp14="http://schemas.microsoft.com/office/word/2010/wordprocessingDrawing" xmlns:wp="http://schemas.openxmlformats.org/drawingml/2006/wordprocessingDrawing" xmlns:w10="urn:schemas-microsoft-com:office:word" xmlns:w="http://schemas.openxmlformats.org/wordprocessingml/2006/main" xmlns:w14="http://schemas.microsoft.com/office/word/2010/wordml" xmlns:w15="http://schemas.microsoft.com/office/word/2012/wordml" xmlns:w16cid="http://schemas.microsoft.com/office/word/2016/wordml/cid" xmlns:w16se="http://schemas.microsoft.com/office/word/2015/wordml/symex" xmlns:wpg="http://schemas.microsoft.com/office/word/2010/wordprocessingGroup" xmlns:wpi="http://schemas.microsoft.com/office/word/2010/wordprocessingInk" xmlns:wne="http://schemas.microsoft.com/office/word/2006/wordml" xmlns:wps="http://schemas.microsoft.com/office/word/2010/wordprocessingShape" mc:Ignorable="w14 w15 w16se w16cid wp14">
-  <w:comment w:id="2" w:author="Randy Dockter" w:date="2019-12-12T14:29:00Z" w:initials="RD">
+  <w:comment w:id="1" w:author="Randy Dockter" w:date="2019-12-12T14:29:00Z" w:initials="RD">
     <w:p>
       <w:pPr>
         <w:pStyle w:val="CommentText"/>
@@ -22679,7 +22761,7 @@
       </w:r>
     </w:p>
   </w:comment>
-  <w:comment w:id="11" w:author="Randy Dockter" w:date="2019-12-12T14:36:00Z" w:initials="RD">
+  <w:comment w:id="2" w:author="Sara Lindberg" w:date="2019-12-16T15:36:00Z" w:initials="SL">
     <w:p>
       <w:pPr>
         <w:pStyle w:val="CommentText"/>
@@ -22691,7 +22773,63 @@
         <w:annotationRef/>
       </w:r>
       <w:r>
+        <w:t xml:space="preserve">Added and/or—if it is a script invoked by java, </w:t>
+      </w:r>
+      <w:proofErr w:type="spellStart"/>
+      <w:r>
+        <w:t>perl</w:t>
+      </w:r>
+      <w:proofErr w:type="spellEnd"/>
+      <w:r>
+        <w:t xml:space="preserve"> or python it is the filename (</w:t>
+      </w:r>
+      <w:proofErr w:type="spellStart"/>
+      <w:r>
+        <w:t>ie</w:t>
+      </w:r>
+      <w:proofErr w:type="spellEnd"/>
+      <w:r>
+        <w:t xml:space="preserve"> filename.py </w:t>
+      </w:r>
+      <w:proofErr w:type="spellStart"/>
+      <w:r>
+        <w:t>etc</w:t>
+      </w:r>
+      <w:proofErr w:type="spellEnd"/>
+      <w:r>
+        <w:t>)</w:t>
+      </w:r>
+    </w:p>
+  </w:comment>
+  <w:comment w:id="8" w:author="Randy Dockter" w:date="2019-12-12T14:36:00Z" w:initials="RD">
+    <w:p>
+      <w:pPr>
+        <w:pStyle w:val="CommentText"/>
+      </w:pPr>
+      <w:r>
+        <w:rPr>
+          <w:rStyle w:val="CommentReference"/>
+        </w:rPr>
+        <w:annotationRef/>
+      </w:r>
+      <w:r>
         <w:t>This path doesn’t exist. Is “\CAVE” missing?</w:t>
+      </w:r>
+    </w:p>
+  </w:comment>
+  <w:comment w:id="9" w:author="Sara Lindberg" w:date="2019-12-16T15:37:00Z" w:initials="SL">
+    <w:p>
+      <w:pPr>
+        <w:pStyle w:val="CommentText"/>
+      </w:pPr>
+      <w:r>
+        <w:rPr>
+          <w:rStyle w:val="CommentReference"/>
+        </w:rPr>
+        <w:annotationRef/>
+      </w:r>
+      <w:r>
+        <w:t>Accepted—added CAVE</w:t>
       </w:r>
     </w:p>
   </w:comment>
@@ -22708,6 +22846,22 @@
       </w:r>
       <w:r>
         <w:t>There are two Table A-1s.</w:t>
+      </w:r>
+    </w:p>
+  </w:comment>
+  <w:comment w:id="15" w:author="Sara Lindberg" w:date="2019-12-16T15:38:00Z" w:initials="SL">
+    <w:p>
+      <w:pPr>
+        <w:pStyle w:val="CommentText"/>
+      </w:pPr>
+      <w:r>
+        <w:rPr>
+          <w:rStyle w:val="CommentReference"/>
+        </w:rPr>
+        <w:annotationRef/>
+      </w:r>
+      <w:r>
+        <w:t>Accept—renumbered tables</w:t>
       </w:r>
     </w:p>
   </w:comment>
@@ -22717,16 +22871,22 @@
 <file path=word/commentsExtended.xml><?xml version="1.0" encoding="utf-8"?>
 <w15:commentsEx xmlns:wpc="http://schemas.microsoft.com/office/word/2010/wordprocessingCanvas" xmlns:cx="http://schemas.microsoft.com/office/drawing/2014/chartex" xmlns:cx1="http://schemas.microsoft.com/office/drawing/2015/9/8/chartex" xmlns:cx2="http://schemas.microsoft.com/office/drawing/2015/10/21/chartex" xmlns:cx3="http://schemas.microsoft.com/office/drawing/2016/5/9/chartex" xmlns:cx4="http://schemas.microsoft.com/office/drawing/2016/5/10/chartex" xmlns:cx5="http://schemas.microsoft.com/office/drawing/2016/5/11/chartex" xmlns:cx6="http://schemas.microsoft.com/office/drawing/2016/5/12/chartex" xmlns:cx7="http://schemas.microsoft.com/office/drawing/2016/5/13/chartex" xmlns:cx8="http://schemas.microsoft.com/office/drawing/2016/5/14/chartex" xmlns:mc="http://schemas.openxmlformats.org/markup-compatibility/2006" xmlns:aink="http://schemas.microsoft.com/office/drawing/2016/ink" xmlns:am3d="http://schemas.microsoft.com/office/drawing/2017/model3d" xmlns:o="urn:schemas-microsoft-com:office:office" xmlns:r="http://schemas.openxmlformats.org/officeDocument/2006/relationships" xmlns:m="http://schemas.openxmlformats.org/officeDocument/2006/math" xmlns:v="urn:schemas-microsoft-com:vml" xmlns:wp14="http://schemas.microsoft.com/office/word/2010/wordprocessingDrawing" xmlns:wp="http://schemas.openxmlformats.org/drawingml/2006/wordprocessingDrawing" xmlns:w10="urn:schemas-microsoft-com:office:word" xmlns:w="http://schemas.openxmlformats.org/wordprocessingml/2006/main" xmlns:w14="http://schemas.microsoft.com/office/word/2010/wordml" xmlns:w15="http://schemas.microsoft.com/office/word/2012/wordml" xmlns:w16cid="http://schemas.microsoft.com/office/word/2016/wordml/cid" xmlns:w16se="http://schemas.microsoft.com/office/word/2015/wordml/symex" xmlns:wpg="http://schemas.microsoft.com/office/word/2010/wordprocessingGroup" xmlns:wpi="http://schemas.microsoft.com/office/word/2010/wordprocessingInk" xmlns:wne="http://schemas.microsoft.com/office/word/2006/wordml" xmlns:wps="http://schemas.microsoft.com/office/word/2010/wordprocessingShape" mc:Ignorable="w14 w15 w16se w16cid wp14">
   <w15:commentEx w15:paraId="0D5877A0" w15:done="0"/>
+  <w15:commentEx w15:paraId="38FAFDDE" w15:paraIdParent="0D5877A0" w15:done="0"/>
   <w15:commentEx w15:paraId="52B828B6" w15:done="0"/>
+  <w15:commentEx w15:paraId="62DA4520" w15:paraIdParent="52B828B6" w15:done="0"/>
   <w15:commentEx w15:paraId="1F27EF01" w15:done="0"/>
+  <w15:commentEx w15:paraId="16C0759D" w15:paraIdParent="1F27EF01" w15:done="0"/>
 </w15:commentsEx>
 </file>
 
 <file path=word/commentsIds.xml><?xml version="1.0" encoding="utf-8"?>
 <w16cid:commentsIds xmlns:wpc="http://schemas.microsoft.com/office/word/2010/wordprocessingCanvas" xmlns:cx="http://schemas.microsoft.com/office/drawing/2014/chartex" xmlns:cx1="http://schemas.microsoft.com/office/drawing/2015/9/8/chartex" xmlns:cx2="http://schemas.microsoft.com/office/drawing/2015/10/21/chartex" xmlns:cx3="http://schemas.microsoft.com/office/drawing/2016/5/9/chartex" xmlns:cx4="http://schemas.microsoft.com/office/drawing/2016/5/10/chartex" xmlns:cx5="http://schemas.microsoft.com/office/drawing/2016/5/11/chartex" xmlns:cx6="http://schemas.microsoft.com/office/drawing/2016/5/12/chartex" xmlns:cx7="http://schemas.microsoft.com/office/drawing/2016/5/13/chartex" xmlns:cx8="http://schemas.microsoft.com/office/drawing/2016/5/14/chartex" xmlns:mc="http://schemas.openxmlformats.org/markup-compatibility/2006" xmlns:aink="http://schemas.microsoft.com/office/drawing/2016/ink" xmlns:am3d="http://schemas.microsoft.com/office/drawing/2017/model3d" xmlns:o="urn:schemas-microsoft-com:office:office" xmlns:r="http://schemas.openxmlformats.org/officeDocument/2006/relationships" xmlns:m="http://schemas.openxmlformats.org/officeDocument/2006/math" xmlns:v="urn:schemas-microsoft-com:vml" xmlns:wp14="http://schemas.microsoft.com/office/word/2010/wordprocessingDrawing" xmlns:wp="http://schemas.openxmlformats.org/drawingml/2006/wordprocessingDrawing" xmlns:w10="urn:schemas-microsoft-com:office:word" xmlns:w="http://schemas.openxmlformats.org/wordprocessingml/2006/main" xmlns:w14="http://schemas.microsoft.com/office/word/2010/wordml" xmlns:w15="http://schemas.microsoft.com/office/word/2012/wordml" xmlns:w16cid="http://schemas.microsoft.com/office/word/2016/wordml/cid" xmlns:w16se="http://schemas.microsoft.com/office/word/2015/wordml/symex" xmlns:wpg="http://schemas.microsoft.com/office/word/2010/wordprocessingGroup" xmlns:wpi="http://schemas.microsoft.com/office/word/2010/wordprocessingInk" xmlns:wne="http://schemas.microsoft.com/office/word/2006/wordml" xmlns:wps="http://schemas.microsoft.com/office/word/2010/wordprocessingShape" mc:Ignorable="w14 w15 w16se w16cid wp14">
   <w16cid:commentId w16cid:paraId="0D5877A0" w16cid:durableId="219CCD3F"/>
+  <w16cid:commentId w16cid:paraId="38FAFDDE" w16cid:durableId="21A222F4"/>
   <w16cid:commentId w16cid:paraId="52B828B6" w16cid:durableId="219CCF06"/>
+  <w16cid:commentId w16cid:paraId="62DA4520" w16cid:durableId="21A22342"/>
   <w16cid:commentId w16cid:paraId="1F27EF01" w16cid:durableId="219CCFB2"/>
+  <w16cid:commentId w16cid:paraId="16C0759D" w16cid:durableId="21A2236D"/>
 </w16cid:commentsIds>
 </file>
 
@@ -23996,6 +24156,9 @@
   <w15:person w15:author="Randy Dockter">
     <w15:presenceInfo w15:providerId="AD" w15:userId="S::rdockter@intera.com::24e6dd16-2605-413f-977c-2e44ff9c2ef2"/>
   </w15:person>
+  <w15:person w15:author="Sara Lindberg">
+    <w15:presenceInfo w15:providerId="AD" w15:userId="S::SLindberg@intera.com::ab96775d-ae92-42ee-bbcc-9d83de09aff5"/>
+  </w15:person>
 </w15:people>
 </file>
 

</xml_diff>

<commit_message>
clean copy of ToolRunner
</commit_message>
<xml_diff>
--- a/docs/00_ToolRunner_CACIE_Tools.ctp.docx
+++ b/docs/00_ToolRunner_CACIE_Tools.ctp.docx
@@ -912,35 +912,7 @@
         <w:rPr>
           <w:rFonts w:ascii="Arial" w:hAnsi="Arial" w:cs="Arial"/>
         </w:rPr>
-        <w:t xml:space="preserve">Arguments: the </w:t>
-      </w:r>
-      <w:commentRangeStart w:id="1"/>
-      <w:commentRangeStart w:id="2"/>
-      <w:r>
-        <w:rPr>
-          <w:rFonts w:ascii="Arial" w:hAnsi="Arial" w:cs="Arial"/>
-        </w:rPr>
-        <w:t xml:space="preserve">filename of </w:t>
-      </w:r>
-      <w:commentRangeEnd w:id="1"/>
-      <w:r>
-        <w:rPr>
-          <w:rStyle w:val="CommentReference"/>
-        </w:rPr>
-        <w:commentReference w:id="1"/>
-      </w:r>
-      <w:commentRangeEnd w:id="2"/>
-      <w:r>
-        <w:rPr>
-          <w:rStyle w:val="CommentReference"/>
-        </w:rPr>
-        <w:commentReference w:id="2"/>
-      </w:r>
-      <w:r>
-        <w:rPr>
-          <w:rFonts w:ascii="Arial" w:hAnsi="Arial" w:cs="Arial"/>
-        </w:rPr>
-        <w:t xml:space="preserve">the tool to be invoked (if a python or </w:t>
+        <w:t xml:space="preserve">Arguments: the filename of the tool to be invoked (if a python or </w:t>
       </w:r>
       <w:proofErr w:type="spellStart"/>
       <w:r>
@@ -956,20 +928,18 @@
         </w:rPr>
         <w:t xml:space="preserve"> script or JAVA program) and</w:t>
       </w:r>
-      <w:ins w:id="3" w:author="Sara Lindberg" w:date="2019-12-16T15:36:00Z">
-        <w:r>
-          <w:rPr>
-            <w:rFonts w:ascii="Arial" w:hAnsi="Arial" w:cs="Arial"/>
-          </w:rPr>
-          <w:t>/</w:t>
-        </w:r>
-        <w:r>
-          <w:rPr>
-            <w:rFonts w:ascii="Arial" w:hAnsi="Arial" w:cs="Arial"/>
-          </w:rPr>
-          <w:t>or</w:t>
-        </w:r>
-      </w:ins>
+      <w:r>
+        <w:rPr>
+          <w:rFonts w:ascii="Arial" w:hAnsi="Arial" w:cs="Arial"/>
+        </w:rPr>
+        <w:t>/</w:t>
+      </w:r>
+      <w:r>
+        <w:rPr>
+          <w:rFonts w:ascii="Arial" w:hAnsi="Arial" w:cs="Arial"/>
+        </w:rPr>
+        <w:t>or</w:t>
+      </w:r>
       <w:r>
         <w:rPr>
           <w:rFonts w:ascii="Arial" w:hAnsi="Arial" w:cs="Arial"/>
@@ -1618,7 +1588,7 @@
           <w:rFonts w:ascii="Arial" w:hAnsi="Arial" w:cs="Arial"/>
         </w:rPr>
       </w:pPr>
-      <w:bookmarkStart w:id="4" w:name="_Hlk24021851"/>
+      <w:bookmarkStart w:id="1" w:name="_Hlk24021851"/>
       <w:r>
         <w:rPr>
           <w:rFonts w:ascii="Arial" w:hAnsi="Arial" w:cs="Arial"/>
@@ -1655,7 +1625,7 @@
             </w:tcBorders>
             <w:vAlign w:val="bottom"/>
           </w:tcPr>
-          <w:bookmarkEnd w:id="4"/>
+          <w:bookmarkEnd w:id="1"/>
           <w:p>
             <w:pPr>
               <w:pStyle w:val="H1bodytext"/>
@@ -2294,7 +2264,7 @@
                 <w:rFonts w:ascii="Arial" w:hAnsi="Arial"/>
               </w:rPr>
             </w:pPr>
-            <w:bookmarkStart w:id="5" w:name="_Hlk11229718"/>
+            <w:bookmarkStart w:id="2" w:name="_Hlk11229718"/>
             <w:r>
               <w:rPr>
                 <w:rFonts w:ascii="Arial" w:hAnsi="Arial"/>
@@ -2405,7 +2375,7 @@
           </w:p>
         </w:tc>
       </w:tr>
-      <w:bookmarkEnd w:id="5"/>
+      <w:bookmarkEnd w:id="2"/>
     </w:tbl>
     <w:p>
       <w:pPr>
@@ -3962,7 +3932,7 @@
               </w:rPr>
               <w:t xml:space="preserve">that </w:t>
             </w:r>
-            <w:bookmarkStart w:id="6" w:name="_Hlk24549452"/>
+            <w:bookmarkStart w:id="3" w:name="_Hlk24549452"/>
             <w:r>
               <w:rPr>
                 <w:rFonts w:ascii="Arial" w:hAnsi="Arial"/>
@@ -3997,7 +3967,7 @@
               </w:rPr>
               <w:t>\</w:t>
             </w:r>
-            <w:bookmarkEnd w:id="6"/>
+            <w:bookmarkEnd w:id="3"/>
             <w:r>
               <w:rPr>
                 <w:rFonts w:ascii="Arial" w:hAnsi="Arial"/>
@@ -5513,7 +5483,7 @@
                 <w:rFonts w:ascii="Arial" w:hAnsi="Arial"/>
               </w:rPr>
             </w:pPr>
-            <w:bookmarkStart w:id="7" w:name="_Hlk24025033"/>
+            <w:bookmarkStart w:id="4" w:name="_Hlk24025033"/>
           </w:p>
         </w:tc>
         <w:tc>
@@ -5942,7 +5912,7 @@
           </w:p>
         </w:tc>
       </w:tr>
-      <w:bookmarkEnd w:id="7"/>
+      <w:bookmarkEnd w:id="4"/>
       <w:tr>
         <w:trPr>
           <w:trHeight w:val="1817"/>
@@ -8654,8 +8624,6 @@
           <w:rFonts w:ascii="Arial" w:hAnsi="Arial"/>
         </w:rPr>
       </w:pPr>
-      <w:commentRangeStart w:id="8"/>
-      <w:commentRangeStart w:id="9"/>
       <w:r>
         <w:rPr>
           <w:rFonts w:ascii="Arial" w:hAnsi="Arial"/>
@@ -8668,35 +8636,17 @@
         </w:rPr>
         <w:t>\</w:t>
       </w:r>
-      <w:bookmarkStart w:id="10" w:name="_GoBack"/>
-      <w:ins w:id="11" w:author="Sara Lindberg" w:date="2019-12-16T15:37:00Z">
-        <w:r>
-          <w:rPr>
-            <w:rFonts w:ascii="Arial" w:hAnsi="Arial"/>
-          </w:rPr>
-          <w:t>CAVE|</w:t>
-        </w:r>
-      </w:ins>
-      <w:bookmarkEnd w:id="10"/>
       <w:r>
         <w:rPr>
           <w:rFonts w:ascii="Arial" w:hAnsi="Arial"/>
         </w:rPr>
+        <w:t>CAVE|</w:t>
+      </w:r>
+      <w:r>
+        <w:rPr>
+          <w:rFonts w:ascii="Arial" w:hAnsi="Arial"/>
+        </w:rPr>
         <w:t>sara-sandbox\ToolsTesting\TEST_CACIE</w:t>
-      </w:r>
-      <w:commentRangeEnd w:id="8"/>
-      <w:r>
-        <w:rPr>
-          <w:rStyle w:val="CommentReference"/>
-        </w:rPr>
-        <w:commentReference w:id="8"/>
-      </w:r>
-      <w:commentRangeEnd w:id="9"/>
-      <w:r>
-        <w:rPr>
-          <w:rStyle w:val="CommentReference"/>
-        </w:rPr>
-        <w:commentReference w:id="9"/>
       </w:r>
     </w:p>
     <w:p>
@@ -8806,7 +8756,7 @@
           <w:rFonts w:ascii="Arial" w:hAnsi="Arial" w:cs="Arial"/>
         </w:rPr>
       </w:pPr>
-      <w:bookmarkStart w:id="12" w:name="_Hlk25236402"/>
+      <w:bookmarkStart w:id="5" w:name="_Hlk25236402"/>
       <w:r>
         <w:rPr>
           <w:rFonts w:ascii="Arial" w:hAnsi="Arial"/>
@@ -8829,12 +8779,20 @@
         <w:rPr>
           <w:rFonts w:ascii="Arial" w:hAnsi="Arial"/>
         </w:rPr>
-        <w:t xml:space="preserve">using a customized shell script for each invoked tool. The shell script will include the arguments for the Tool Runner as specified in Section </w:t>
-      </w:r>
+        <w:t>using a customized shell script for each invoked tool. The shell script will include the argument</w:t>
+      </w:r>
+      <w:bookmarkStart w:id="6" w:name="_GoBack"/>
+      <w:bookmarkEnd w:id="6"/>
       <w:r>
         <w:rPr>
           <w:rFonts w:ascii="Arial" w:hAnsi="Arial"/>
         </w:rPr>
+        <w:t xml:space="preserve">s for the Tool Runner as specified in Section </w:t>
+      </w:r>
+      <w:r>
+        <w:rPr>
+          <w:rFonts w:ascii="Arial" w:hAnsi="Arial"/>
+        </w:rPr>
         <w:t xml:space="preserve">4 </w:t>
       </w:r>
       <w:r>
@@ -8850,7 +8808,7 @@
         <w:t xml:space="preserve"> </w:t>
       </w:r>
     </w:p>
-    <w:bookmarkEnd w:id="12"/>
+    <w:bookmarkEnd w:id="5"/>
     <w:p>
       <w:pPr>
         <w:spacing w:after="160" w:line="259" w:lineRule="auto"/>
@@ -8940,9 +8898,9 @@
           <w:b/>
         </w:rPr>
         <w:sectPr>
-          <w:headerReference w:type="default" r:id="rId10"/>
-          <w:footerReference w:type="default" r:id="rId11"/>
-          <w:headerReference w:type="first" r:id="rId12"/>
+          <w:headerReference w:type="default" r:id="rId7"/>
+          <w:footerReference w:type="default" r:id="rId8"/>
+          <w:headerReference w:type="first" r:id="rId9"/>
           <w:pgSz w:w="12240" w:h="15840" w:code="1"/>
           <w:pgMar w:top="1080" w:right="1080" w:bottom="720" w:left="1080" w:header="720" w:footer="720" w:gutter="0"/>
           <w:cols w:space="720"/>
@@ -9564,9 +9522,7 @@
                 <w:b/>
               </w:rPr>
             </w:pPr>
-            <w:bookmarkStart w:id="13" w:name="_Hlk11237718"/>
-            <w:commentRangeStart w:id="14"/>
-            <w:commentRangeStart w:id="15"/>
+            <w:bookmarkStart w:id="7" w:name="_Hlk11237718"/>
             <w:r>
               <w:rPr>
                 <w:rFonts w:ascii="Arial" w:hAnsi="Arial"/>
@@ -9574,44 +9530,19 @@
               </w:rPr>
               <w:t>Table A-</w:t>
             </w:r>
-            <w:del w:id="16" w:author="Sara Lindberg" w:date="2019-12-16T15:37:00Z">
-              <w:r>
-                <w:rPr>
-                  <w:rFonts w:ascii="Arial" w:hAnsi="Arial"/>
-                  <w:b/>
-                </w:rPr>
-                <w:delText>1</w:delText>
-              </w:r>
-            </w:del>
-            <w:ins w:id="17" w:author="Sara Lindberg" w:date="2019-12-16T15:37:00Z">
-              <w:r>
-                <w:rPr>
-                  <w:rFonts w:ascii="Arial" w:hAnsi="Arial"/>
-                  <w:b/>
-                </w:rPr>
-                <w:t>2</w:t>
-              </w:r>
-            </w:ins>
             <w:r>
               <w:rPr>
                 <w:rFonts w:ascii="Arial" w:hAnsi="Arial"/>
                 <w:b/>
               </w:rPr>
+              <w:t>2</w:t>
+            </w:r>
+            <w:r>
+              <w:rPr>
+                <w:rFonts w:ascii="Arial" w:hAnsi="Arial"/>
+                <w:b/>
+              </w:rPr>
               <w:t xml:space="preserve">. </w:t>
-            </w:r>
-            <w:commentRangeEnd w:id="14"/>
-            <w:r>
-              <w:rPr>
-                <w:rStyle w:val="CommentReference"/>
-              </w:rPr>
-              <w:commentReference w:id="14"/>
-            </w:r>
-            <w:commentRangeEnd w:id="15"/>
-            <w:r>
-              <w:rPr>
-                <w:rStyle w:val="CommentReference"/>
-              </w:rPr>
-              <w:commentReference w:id="15"/>
             </w:r>
             <w:r>
               <w:rPr>
@@ -15732,7 +15663,7 @@
                     </pic:cNvPicPr>
                   </pic:nvPicPr>
                   <pic:blipFill>
-                    <a:blip r:embed="rId13">
+                    <a:blip r:embed="rId10">
                       <a:extLst>
                         <a:ext uri="{28A0092B-C50C-407E-A947-70E740481C1C}">
                           <a14:useLocalDpi xmlns:a14="http://schemas.microsoft.com/office/drawing/2010/main" val="0"/>
@@ -15816,7 +15747,7 @@
         </w:rPr>
         <w:t xml:space="preserve"> File</w:t>
       </w:r>
-      <w:bookmarkEnd w:id="13"/>
+      <w:bookmarkEnd w:id="7"/>
       <w:r>
         <w:rPr>
           <w:rFonts w:ascii="Arial" w:hAnsi="Arial" w:cs="Arial"/>
@@ -15863,7 +15794,7 @@
                     </pic:cNvPicPr>
                   </pic:nvPicPr>
                   <pic:blipFill>
-                    <a:blip r:embed="rId14">
+                    <a:blip r:embed="rId11">
                       <a:extLst>
                         <a:ext uri="{28A0092B-C50C-407E-A947-70E740481C1C}">
                           <a14:useLocalDpi xmlns:a14="http://schemas.microsoft.com/office/drawing/2010/main" val="0"/>
@@ -15969,7 +15900,7 @@
                     </pic:cNvPicPr>
                   </pic:nvPicPr>
                   <pic:blipFill>
-                    <a:blip r:embed="rId15">
+                    <a:blip r:embed="rId12">
                       <a:extLst>
                         <a:ext uri="{28A0092B-C50C-407E-A947-70E740481C1C}">
                           <a14:useLocalDpi xmlns:a14="http://schemas.microsoft.com/office/drawing/2010/main" val="0"/>
@@ -16092,7 +16023,7 @@
                     </pic:cNvPicPr>
                   </pic:nvPicPr>
                   <pic:blipFill>
-                    <a:blip r:embed="rId16">
+                    <a:blip r:embed="rId13">
                       <a:extLst>
                         <a:ext uri="{28A0092B-C50C-407E-A947-70E740481C1C}">
                           <a14:useLocalDpi xmlns:a14="http://schemas.microsoft.com/office/drawing/2010/main" val="0"/>
@@ -16231,7 +16162,7 @@
                     </pic:cNvPicPr>
                   </pic:nvPicPr>
                   <pic:blipFill>
-                    <a:blip r:embed="rId17">
+                    <a:blip r:embed="rId14">
                       <a:extLst>
                         <a:ext uri="{28A0092B-C50C-407E-A947-70E740481C1C}">
                           <a14:useLocalDpi xmlns:a14="http://schemas.microsoft.com/office/drawing/2010/main" val="0"/>
@@ -16353,7 +16284,7 @@
                     </pic:cNvPicPr>
                   </pic:nvPicPr>
                   <pic:blipFill>
-                    <a:blip r:embed="rId18">
+                    <a:blip r:embed="rId15">
                       <a:extLst>
                         <a:ext uri="{28A0092B-C50C-407E-A947-70E740481C1C}">
                           <a14:useLocalDpi xmlns:a14="http://schemas.microsoft.com/office/drawing/2010/main" val="0"/>
@@ -16508,24 +16439,13 @@
               <w:lastRenderedPageBreak/>
               <w:t>Table A-</w:t>
             </w:r>
-            <w:del w:id="18" w:author="Sara Lindberg" w:date="2019-12-16T15:38:00Z">
-              <w:r>
-                <w:rPr>
-                  <w:rFonts w:ascii="Arial" w:hAnsi="Arial"/>
-                  <w:b/>
-                </w:rPr>
-                <w:delText>2</w:delText>
-              </w:r>
-            </w:del>
-            <w:ins w:id="19" w:author="Sara Lindberg" w:date="2019-12-16T15:38:00Z">
-              <w:r>
-                <w:rPr>
-                  <w:rFonts w:ascii="Arial" w:hAnsi="Arial"/>
-                  <w:b/>
-                </w:rPr>
-                <w:t>3</w:t>
-              </w:r>
-            </w:ins>
+            <w:r>
+              <w:rPr>
+                <w:rFonts w:ascii="Arial" w:hAnsi="Arial"/>
+                <w:b/>
+              </w:rPr>
+              <w:t>3</w:t>
+            </w:r>
             <w:r>
               <w:rPr>
                 <w:rFonts w:ascii="Arial" w:hAnsi="Arial"/>
@@ -22139,7 +22059,7 @@
                     </pic:cNvPicPr>
                   </pic:nvPicPr>
                   <pic:blipFill>
-                    <a:blip r:embed="rId19">
+                    <a:blip r:embed="rId16">
                       <a:extLst>
                         <a:ext uri="{28A0092B-C50C-407E-A947-70E740481C1C}">
                           <a14:useLocalDpi xmlns:a14="http://schemas.microsoft.com/office/drawing/2010/main" val="0"/>
@@ -22277,7 +22197,7 @@
                     </pic:cNvPicPr>
                   </pic:nvPicPr>
                   <pic:blipFill>
-                    <a:blip r:embed="rId20">
+                    <a:blip r:embed="rId17">
                       <a:extLst>
                         <a:ext uri="{28A0092B-C50C-407E-A947-70E740481C1C}">
                           <a14:useLocalDpi xmlns:a14="http://schemas.microsoft.com/office/drawing/2010/main" val="0"/>
@@ -22432,7 +22352,7 @@
                     </pic:cNvPicPr>
                   </pic:nvPicPr>
                   <pic:blipFill>
-                    <a:blip r:embed="rId21">
+                    <a:blip r:embed="rId18">
                       <a:extLst>
                         <a:ext uri="{28A0092B-C50C-407E-A947-70E740481C1C}">
                           <a14:useLocalDpi xmlns:a14="http://schemas.microsoft.com/office/drawing/2010/main" val="0"/>
@@ -22600,7 +22520,7 @@
                     </pic:cNvPicPr>
                   </pic:nvPicPr>
                   <pic:blipFill>
-                    <a:blip r:embed="rId22">
+                    <a:blip r:embed="rId19">
                       <a:extLst>
                         <a:ext uri="{28A0092B-C50C-407E-A947-70E740481C1C}">
                           <a14:useLocalDpi xmlns:a14="http://schemas.microsoft.com/office/drawing/2010/main" val="0"/>
@@ -22741,153 +22661,6 @@
     </w:sectPr>
   </w:body>
 </w:document>
-</file>
-
-<file path=word/comments.xml><?xml version="1.0" encoding="utf-8"?>
-<w:comments xmlns:wpc="http://schemas.microsoft.com/office/word/2010/wordprocessingCanvas" xmlns:cx="http://schemas.microsoft.com/office/drawing/2014/chartex" xmlns:cx1="http://schemas.microsoft.com/office/drawing/2015/9/8/chartex" xmlns:cx2="http://schemas.microsoft.com/office/drawing/2015/10/21/chartex" xmlns:cx3="http://schemas.microsoft.com/office/drawing/2016/5/9/chartex" xmlns:cx4="http://schemas.microsoft.com/office/drawing/2016/5/10/chartex" xmlns:cx5="http://schemas.microsoft.com/office/drawing/2016/5/11/chartex" xmlns:cx6="http://schemas.microsoft.com/office/drawing/2016/5/12/chartex" xmlns:cx7="http://schemas.microsoft.com/office/drawing/2016/5/13/chartex" xmlns:cx8="http://schemas.microsoft.com/office/drawing/2016/5/14/chartex" xmlns:mc="http://schemas.openxmlformats.org/markup-compatibility/2006" xmlns:aink="http://schemas.microsoft.com/office/drawing/2016/ink" xmlns:am3d="http://schemas.microsoft.com/office/drawing/2017/model3d" xmlns:o="urn:schemas-microsoft-com:office:office" xmlns:r="http://schemas.openxmlformats.org/officeDocument/2006/relationships" xmlns:m="http://schemas.openxmlformats.org/officeDocument/2006/math" xmlns:v="urn:schemas-microsoft-com:vml" xmlns:wp14="http://schemas.microsoft.com/office/word/2010/wordprocessingDrawing" xmlns:wp="http://schemas.openxmlformats.org/drawingml/2006/wordprocessingDrawing" xmlns:w10="urn:schemas-microsoft-com:office:word" xmlns:w="http://schemas.openxmlformats.org/wordprocessingml/2006/main" xmlns:w14="http://schemas.microsoft.com/office/word/2010/wordml" xmlns:w15="http://schemas.microsoft.com/office/word/2012/wordml" xmlns:w16cid="http://schemas.microsoft.com/office/word/2016/wordml/cid" xmlns:w16se="http://schemas.microsoft.com/office/word/2015/wordml/symex" xmlns:wpg="http://schemas.microsoft.com/office/word/2010/wordprocessingGroup" xmlns:wpi="http://schemas.microsoft.com/office/word/2010/wordprocessingInk" xmlns:wne="http://schemas.microsoft.com/office/word/2006/wordml" xmlns:wps="http://schemas.microsoft.com/office/word/2010/wordprocessingShape" mc:Ignorable="w14 w15 w16se w16cid wp14">
-  <w:comment w:id="1" w:author="Randy Dockter" w:date="2019-12-12T14:29:00Z" w:initials="RD">
-    <w:p>
-      <w:pPr>
-        <w:pStyle w:val="CommentText"/>
-      </w:pPr>
-      <w:r>
-        <w:rPr>
-          <w:rStyle w:val="CommentReference"/>
-        </w:rPr>
-        <w:annotationRef/>
-      </w:r>
-      <w:r>
-        <w:t>Sounds just like “Name.”  Shouldn’t it be “arguments for the tool to be invoked”?</w:t>
-      </w:r>
-    </w:p>
-  </w:comment>
-  <w:comment w:id="2" w:author="Sara Lindberg" w:date="2019-12-16T15:36:00Z" w:initials="SL">
-    <w:p>
-      <w:pPr>
-        <w:pStyle w:val="CommentText"/>
-      </w:pPr>
-      <w:r>
-        <w:rPr>
-          <w:rStyle w:val="CommentReference"/>
-        </w:rPr>
-        <w:annotationRef/>
-      </w:r>
-      <w:r>
-        <w:t xml:space="preserve">Added and/or—if it is a script invoked by java, </w:t>
-      </w:r>
-      <w:proofErr w:type="spellStart"/>
-      <w:r>
-        <w:t>perl</w:t>
-      </w:r>
-      <w:proofErr w:type="spellEnd"/>
-      <w:r>
-        <w:t xml:space="preserve"> or python it is the filename (</w:t>
-      </w:r>
-      <w:proofErr w:type="spellStart"/>
-      <w:r>
-        <w:t>ie</w:t>
-      </w:r>
-      <w:proofErr w:type="spellEnd"/>
-      <w:r>
-        <w:t xml:space="preserve"> filename.py </w:t>
-      </w:r>
-      <w:proofErr w:type="spellStart"/>
-      <w:r>
-        <w:t>etc</w:t>
-      </w:r>
-      <w:proofErr w:type="spellEnd"/>
-      <w:r>
-        <w:t>)</w:t>
-      </w:r>
-    </w:p>
-  </w:comment>
-  <w:comment w:id="8" w:author="Randy Dockter" w:date="2019-12-12T14:36:00Z" w:initials="RD">
-    <w:p>
-      <w:pPr>
-        <w:pStyle w:val="CommentText"/>
-      </w:pPr>
-      <w:r>
-        <w:rPr>
-          <w:rStyle w:val="CommentReference"/>
-        </w:rPr>
-        <w:annotationRef/>
-      </w:r>
-      <w:r>
-        <w:t>This path doesn’t exist. Is “\CAVE” missing?</w:t>
-      </w:r>
-    </w:p>
-  </w:comment>
-  <w:comment w:id="9" w:author="Sara Lindberg" w:date="2019-12-16T15:37:00Z" w:initials="SL">
-    <w:p>
-      <w:pPr>
-        <w:pStyle w:val="CommentText"/>
-      </w:pPr>
-      <w:r>
-        <w:rPr>
-          <w:rStyle w:val="CommentReference"/>
-        </w:rPr>
-        <w:annotationRef/>
-      </w:r>
-      <w:r>
-        <w:t>Accepted—added CAVE</w:t>
-      </w:r>
-    </w:p>
-  </w:comment>
-  <w:comment w:id="14" w:author="Randy Dockter" w:date="2019-12-12T14:39:00Z" w:initials="RD">
-    <w:p>
-      <w:pPr>
-        <w:pStyle w:val="CommentText"/>
-      </w:pPr>
-      <w:r>
-        <w:rPr>
-          <w:rStyle w:val="CommentReference"/>
-        </w:rPr>
-        <w:annotationRef/>
-      </w:r>
-      <w:r>
-        <w:t>There are two Table A-1s.</w:t>
-      </w:r>
-    </w:p>
-  </w:comment>
-  <w:comment w:id="15" w:author="Sara Lindberg" w:date="2019-12-16T15:38:00Z" w:initials="SL">
-    <w:p>
-      <w:pPr>
-        <w:pStyle w:val="CommentText"/>
-      </w:pPr>
-      <w:r>
-        <w:rPr>
-          <w:rStyle w:val="CommentReference"/>
-        </w:rPr>
-        <w:annotationRef/>
-      </w:r>
-      <w:r>
-        <w:t>Accept—renumbered tables</w:t>
-      </w:r>
-    </w:p>
-  </w:comment>
-</w:comments>
-</file>
-
-<file path=word/commentsExtended.xml><?xml version="1.0" encoding="utf-8"?>
-<w15:commentsEx xmlns:wpc="http://schemas.microsoft.com/office/word/2010/wordprocessingCanvas" xmlns:cx="http://schemas.microsoft.com/office/drawing/2014/chartex" xmlns:cx1="http://schemas.microsoft.com/office/drawing/2015/9/8/chartex" xmlns:cx2="http://schemas.microsoft.com/office/drawing/2015/10/21/chartex" xmlns:cx3="http://schemas.microsoft.com/office/drawing/2016/5/9/chartex" xmlns:cx4="http://schemas.microsoft.com/office/drawing/2016/5/10/chartex" xmlns:cx5="http://schemas.microsoft.com/office/drawing/2016/5/11/chartex" xmlns:cx6="http://schemas.microsoft.com/office/drawing/2016/5/12/chartex" xmlns:cx7="http://schemas.microsoft.com/office/drawing/2016/5/13/chartex" xmlns:cx8="http://schemas.microsoft.com/office/drawing/2016/5/14/chartex" xmlns:mc="http://schemas.openxmlformats.org/markup-compatibility/2006" xmlns:aink="http://schemas.microsoft.com/office/drawing/2016/ink" xmlns:am3d="http://schemas.microsoft.com/office/drawing/2017/model3d" xmlns:o="urn:schemas-microsoft-com:office:office" xmlns:r="http://schemas.openxmlformats.org/officeDocument/2006/relationships" xmlns:m="http://schemas.openxmlformats.org/officeDocument/2006/math" xmlns:v="urn:schemas-microsoft-com:vml" xmlns:wp14="http://schemas.microsoft.com/office/word/2010/wordprocessingDrawing" xmlns:wp="http://schemas.openxmlformats.org/drawingml/2006/wordprocessingDrawing" xmlns:w10="urn:schemas-microsoft-com:office:word" xmlns:w="http://schemas.openxmlformats.org/wordprocessingml/2006/main" xmlns:w14="http://schemas.microsoft.com/office/word/2010/wordml" xmlns:w15="http://schemas.microsoft.com/office/word/2012/wordml" xmlns:w16cid="http://schemas.microsoft.com/office/word/2016/wordml/cid" xmlns:w16se="http://schemas.microsoft.com/office/word/2015/wordml/symex" xmlns:wpg="http://schemas.microsoft.com/office/word/2010/wordprocessingGroup" xmlns:wpi="http://schemas.microsoft.com/office/word/2010/wordprocessingInk" xmlns:wne="http://schemas.microsoft.com/office/word/2006/wordml" xmlns:wps="http://schemas.microsoft.com/office/word/2010/wordprocessingShape" mc:Ignorable="w14 w15 w16se w16cid wp14">
-  <w15:commentEx w15:paraId="0D5877A0" w15:done="0"/>
-  <w15:commentEx w15:paraId="38FAFDDE" w15:paraIdParent="0D5877A0" w15:done="0"/>
-  <w15:commentEx w15:paraId="52B828B6" w15:done="0"/>
-  <w15:commentEx w15:paraId="62DA4520" w15:paraIdParent="52B828B6" w15:done="0"/>
-  <w15:commentEx w15:paraId="1F27EF01" w15:done="0"/>
-  <w15:commentEx w15:paraId="16C0759D" w15:paraIdParent="1F27EF01" w15:done="0"/>
-</w15:commentsEx>
-</file>
-
-<file path=word/commentsIds.xml><?xml version="1.0" encoding="utf-8"?>
-<w16cid:commentsIds xmlns:wpc="http://schemas.microsoft.com/office/word/2010/wordprocessingCanvas" xmlns:cx="http://schemas.microsoft.com/office/drawing/2014/chartex" xmlns:cx1="http://schemas.microsoft.com/office/drawing/2015/9/8/chartex" xmlns:cx2="http://schemas.microsoft.com/office/drawing/2015/10/21/chartex" xmlns:cx3="http://schemas.microsoft.com/office/drawing/2016/5/9/chartex" xmlns:cx4="http://schemas.microsoft.com/office/drawing/2016/5/10/chartex" xmlns:cx5="http://schemas.microsoft.com/office/drawing/2016/5/11/chartex" xmlns:cx6="http://schemas.microsoft.com/office/drawing/2016/5/12/chartex" xmlns:cx7="http://schemas.microsoft.com/office/drawing/2016/5/13/chartex" xmlns:cx8="http://schemas.microsoft.com/office/drawing/2016/5/14/chartex" xmlns:mc="http://schemas.openxmlformats.org/markup-compatibility/2006" xmlns:aink="http://schemas.microsoft.com/office/drawing/2016/ink" xmlns:am3d="http://schemas.microsoft.com/office/drawing/2017/model3d" xmlns:o="urn:schemas-microsoft-com:office:office" xmlns:r="http://schemas.openxmlformats.org/officeDocument/2006/relationships" xmlns:m="http://schemas.openxmlformats.org/officeDocument/2006/math" xmlns:v="urn:schemas-microsoft-com:vml" xmlns:wp14="http://schemas.microsoft.com/office/word/2010/wordprocessingDrawing" xmlns:wp="http://schemas.openxmlformats.org/drawingml/2006/wordprocessingDrawing" xmlns:w10="urn:schemas-microsoft-com:office:word" xmlns:w="http://schemas.openxmlformats.org/wordprocessingml/2006/main" xmlns:w14="http://schemas.microsoft.com/office/word/2010/wordml" xmlns:w15="http://schemas.microsoft.com/office/word/2012/wordml" xmlns:w16cid="http://schemas.microsoft.com/office/word/2016/wordml/cid" xmlns:w16se="http://schemas.microsoft.com/office/word/2015/wordml/symex" xmlns:wpg="http://schemas.microsoft.com/office/word/2010/wordprocessingGroup" xmlns:wpi="http://schemas.microsoft.com/office/word/2010/wordprocessingInk" xmlns:wne="http://schemas.microsoft.com/office/word/2006/wordml" xmlns:wps="http://schemas.microsoft.com/office/word/2010/wordprocessingShape" mc:Ignorable="w14 w15 w16se w16cid wp14">
-  <w16cid:commentId w16cid:paraId="0D5877A0" w16cid:durableId="219CCD3F"/>
-  <w16cid:commentId w16cid:paraId="38FAFDDE" w16cid:durableId="21A222F4"/>
-  <w16cid:commentId w16cid:paraId="52B828B6" w16cid:durableId="219CCF06"/>
-  <w16cid:commentId w16cid:paraId="62DA4520" w16cid:durableId="21A22342"/>
-  <w16cid:commentId w16cid:paraId="1F27EF01" w16cid:durableId="219CCFB2"/>
-  <w16cid:commentId w16cid:paraId="16C0759D" w16cid:durableId="21A2236D"/>
-</w16cid:commentsIds>
 </file>
 
 <file path=word/endnotes.xml><?xml version="1.0" encoding="utf-8"?>
@@ -24151,17 +23924,6 @@
 </w:numbering>
 </file>
 
-<file path=word/people.xml><?xml version="1.0" encoding="utf-8"?>
-<w15:people xmlns:wpc="http://schemas.microsoft.com/office/word/2010/wordprocessingCanvas" xmlns:cx="http://schemas.microsoft.com/office/drawing/2014/chartex" xmlns:cx1="http://schemas.microsoft.com/office/drawing/2015/9/8/chartex" xmlns:cx2="http://schemas.microsoft.com/office/drawing/2015/10/21/chartex" xmlns:cx3="http://schemas.microsoft.com/office/drawing/2016/5/9/chartex" xmlns:cx4="http://schemas.microsoft.com/office/drawing/2016/5/10/chartex" xmlns:cx5="http://schemas.microsoft.com/office/drawing/2016/5/11/chartex" xmlns:cx6="http://schemas.microsoft.com/office/drawing/2016/5/12/chartex" xmlns:cx7="http://schemas.microsoft.com/office/drawing/2016/5/13/chartex" xmlns:cx8="http://schemas.microsoft.com/office/drawing/2016/5/14/chartex" xmlns:mc="http://schemas.openxmlformats.org/markup-compatibility/2006" xmlns:aink="http://schemas.microsoft.com/office/drawing/2016/ink" xmlns:am3d="http://schemas.microsoft.com/office/drawing/2017/model3d" xmlns:o="urn:schemas-microsoft-com:office:office" xmlns:r="http://schemas.openxmlformats.org/officeDocument/2006/relationships" xmlns:m="http://schemas.openxmlformats.org/officeDocument/2006/math" xmlns:v="urn:schemas-microsoft-com:vml" xmlns:wp14="http://schemas.microsoft.com/office/word/2010/wordprocessingDrawing" xmlns:wp="http://schemas.openxmlformats.org/drawingml/2006/wordprocessingDrawing" xmlns:w10="urn:schemas-microsoft-com:office:word" xmlns:w="http://schemas.openxmlformats.org/wordprocessingml/2006/main" xmlns:w14="http://schemas.microsoft.com/office/word/2010/wordml" xmlns:w15="http://schemas.microsoft.com/office/word/2012/wordml" xmlns:w16cid="http://schemas.microsoft.com/office/word/2016/wordml/cid" xmlns:w16se="http://schemas.microsoft.com/office/word/2015/wordml/symex" xmlns:wpg="http://schemas.microsoft.com/office/word/2010/wordprocessingGroup" xmlns:wpi="http://schemas.microsoft.com/office/word/2010/wordprocessingInk" xmlns:wne="http://schemas.microsoft.com/office/word/2006/wordml" xmlns:wps="http://schemas.microsoft.com/office/word/2010/wordprocessingShape" mc:Ignorable="w14 w15 w16se w16cid wp14">
-  <w15:person w15:author="Randy Dockter">
-    <w15:presenceInfo w15:providerId="AD" w15:userId="S::rdockter@intera.com::24e6dd16-2605-413f-977c-2e44ff9c2ef2"/>
-  </w15:person>
-  <w15:person w15:author="Sara Lindberg">
-    <w15:presenceInfo w15:providerId="AD" w15:userId="S::SLindberg@intera.com::ab96775d-ae92-42ee-bbcc-9d83de09aff5"/>
-  </w15:person>
-</w15:people>
-</file>
-
 <file path=word/styles.xml><?xml version="1.0" encoding="utf-8"?>
 <w:styles xmlns:mc="http://schemas.openxmlformats.org/markup-compatibility/2006" xmlns:r="http://schemas.openxmlformats.org/officeDocument/2006/relationships" xmlns:w="http://schemas.openxmlformats.org/wordprocessingml/2006/main" xmlns:w14="http://schemas.microsoft.com/office/word/2010/wordml" xmlns:w15="http://schemas.microsoft.com/office/word/2012/wordml" xmlns:w16cid="http://schemas.microsoft.com/office/word/2016/wordml/cid" xmlns:w16se="http://schemas.microsoft.com/office/word/2015/wordml/symex" mc:Ignorable="w14 w15 w16se w16cid">
   <w:docDefaults>

</xml_diff>

<commit_message>
final edits to tool runner attachment
</commit_message>
<xml_diff>
--- a/docs/00_ToolRunner_CACIE_Tools.ctp.docx
+++ b/docs/00_ToolRunner_CACIE_Tools.ctp.docx
@@ -96,38 +96,20 @@
         </w:rPr>
         <w:t xml:space="preserve">: </w:t>
       </w:r>
+      <w:commentRangeStart w:id="0"/>
       <w:r>
         <w:rPr>
           <w:rFonts w:ascii="Arial" w:hAnsi="Arial" w:cs="Arial"/>
           <w:b/>
         </w:rPr>
-        <w:t>TEST</w:t>
-      </w:r>
-      <w:r>
-        <w:rPr>
-          <w:rFonts w:ascii="Arial" w:hAnsi="Arial" w:cs="Arial"/>
-        </w:rPr>
-        <w:t xml:space="preserve"> or </w:t>
-      </w:r>
-      <w:r>
-        <w:rPr>
-          <w:rFonts w:ascii="Arial" w:hAnsi="Arial" w:cs="Arial"/>
-          <w:b/>
-        </w:rPr>
-        <w:t>NA</w:t>
-      </w:r>
-      <w:r>
-        <w:rPr>
-          <w:rFonts w:ascii="Arial" w:hAnsi="Arial" w:cs="Arial"/>
-        </w:rPr>
-        <w:t xml:space="preserve"> or </w:t>
-      </w:r>
-      <w:r>
-        <w:rPr>
-          <w:rFonts w:ascii="Arial" w:hAnsi="Arial" w:cs="Arial"/>
-          <w:b/>
-        </w:rPr>
         <w:t>QA</w:t>
+      </w:r>
+      <w:commentRangeEnd w:id="0"/>
+      <w:r>
+        <w:rPr>
+          <w:rStyle w:val="CommentReference"/>
+        </w:rPr>
+        <w:commentReference w:id="0"/>
       </w:r>
     </w:p>
     <w:p>
@@ -171,7 +153,7 @@
           <w:highlight w:val="yellow"/>
         </w:rPr>
       </w:pPr>
-      <w:bookmarkStart w:id="0" w:name="_Hlk8896263"/>
+      <w:bookmarkStart w:id="1" w:name="_Hlk8896263"/>
       <w:r>
         <w:rPr>
           <w:rFonts w:ascii="Arial" w:hAnsi="Arial"/>
@@ -274,16 +256,24 @@
         </w:rPr>
         <w:t xml:space="preserve">i.e., </w:t>
       </w:r>
+      <w:proofErr w:type="gramStart"/>
       <w:r>
         <w:rPr>
           <w:rFonts w:ascii="Arial" w:hAnsi="Arial"/>
         </w:rPr>
-        <w:t xml:space="preserve">whether or not the invoked tool has been tested and qualified in compliance with the </w:t>
-      </w:r>
+        <w:t>whether or not</w:t>
+      </w:r>
+      <w:proofErr w:type="gramEnd"/>
       <w:r>
         <w:rPr>
           <w:rFonts w:ascii="Arial" w:hAnsi="Arial"/>
         </w:rPr>
+        <w:t xml:space="preserve"> the invoked tool has been tested and qualified in compliance with the </w:t>
+      </w:r>
+      <w:r>
+        <w:rPr>
+          <w:rFonts w:ascii="Arial" w:hAnsi="Arial"/>
+        </w:rPr>
         <w:t xml:space="preserve">CACIE </w:t>
       </w:r>
       <w:r>
@@ -305,7 +295,7 @@
         <w:t xml:space="preserve">. </w:t>
       </w:r>
     </w:p>
-    <w:bookmarkEnd w:id="0"/>
+    <w:bookmarkEnd w:id="1"/>
     <w:p>
       <w:pPr>
         <w:pStyle w:val="H1bodytext"/>
@@ -434,6 +424,7 @@
         </w:rPr>
         <w:t xml:space="preserve">tool </w:t>
       </w:r>
+      <w:proofErr w:type="gramStart"/>
       <w:r>
         <w:rPr>
           <w:rFonts w:ascii="Arial" w:hAnsi="Arial" w:cs="Arial"/>
@@ -444,7 +435,14 @@
         <w:rPr>
           <w:rFonts w:ascii="Arial" w:hAnsi="Arial" w:cs="Arial"/>
         </w:rPr>
-        <w:t xml:space="preserve">located in a git version-controlled repository and if so, document the code version of the Tool Runner and invoked tool. </w:t>
+        <w:t>located in</w:t>
+      </w:r>
+      <w:proofErr w:type="gramEnd"/>
+      <w:r>
+        <w:rPr>
+          <w:rFonts w:ascii="Arial" w:hAnsi="Arial" w:cs="Arial"/>
+        </w:rPr>
+        <w:t xml:space="preserve"> a git version-controlled repository and if so, document the code version of the Tool Runner and invoked tool. </w:t>
       </w:r>
     </w:p>
     <w:p>
@@ -878,15 +876,7 @@
         <w:rPr>
           <w:rFonts w:ascii="Arial" w:hAnsi="Arial" w:cs="Arial"/>
         </w:rPr>
-        <w:t>\autoparse.py</w:t>
-      </w:r>
-      <w:bookmarkStart w:id="1" w:name="_GoBack"/>
-      <w:bookmarkEnd w:id="1"/>
-      <w:r>
-        <w:rPr>
-          <w:rFonts w:ascii="Arial" w:hAnsi="Arial" w:cs="Arial"/>
-        </w:rPr>
-        <w:t>)</w:t>
+        <w:t>\autoparse.py)</w:t>
       </w:r>
       <w:r>
         <w:rPr>
@@ -1182,7 +1172,21 @@
         <w:rPr>
           <w:rFonts w:ascii="Arial" w:hAnsi="Arial" w:cs="Arial"/>
         </w:rPr>
-        <w:t xml:space="preserve"> {I,D} </w:t>
+        <w:t xml:space="preserve"> {</w:t>
+      </w:r>
+      <w:proofErr w:type="gramStart"/>
+      <w:r>
+        <w:rPr>
+          <w:rFonts w:ascii="Arial" w:hAnsi="Arial" w:cs="Arial"/>
+        </w:rPr>
+        <w:t>I,D</w:t>
+      </w:r>
+      <w:proofErr w:type="gramEnd"/>
+      <w:r>
+        <w:rPr>
+          <w:rFonts w:ascii="Arial" w:hAnsi="Arial" w:cs="Arial"/>
+        </w:rPr>
+        <w:t xml:space="preserve">} </w:t>
       </w:r>
       <w:r>
         <w:rPr>
@@ -1305,6 +1309,7 @@
         <w:t xml:space="preserve"> {</w:t>
       </w:r>
       <w:proofErr w:type="spellStart"/>
+      <w:proofErr w:type="gramStart"/>
       <w:r>
         <w:rPr>
           <w:rFonts w:ascii="Arial" w:hAnsi="Arial" w:cs="Arial"/>
@@ -1312,6 +1317,7 @@
         <w:t>a,w</w:t>
       </w:r>
       <w:proofErr w:type="spellEnd"/>
+      <w:proofErr w:type="gramEnd"/>
       <w:r>
         <w:rPr>
           <w:rFonts w:ascii="Arial" w:hAnsi="Arial" w:cs="Arial"/>
@@ -2923,6 +2929,7 @@
                 <w:iCs/>
               </w:rPr>
             </w:pPr>
+            <w:proofErr w:type="gramStart"/>
             <w:r>
               <w:rPr>
                 <w:rFonts w:ascii="Arial" w:hAnsi="Arial"/>
@@ -2932,6 +2939,7 @@
               <w:t>Note  [</w:t>
             </w:r>
             <w:proofErr w:type="spellStart"/>
+            <w:proofErr w:type="gramEnd"/>
             <w:r>
               <w:rPr>
                 <w:rFonts w:ascii="Arial" w:hAnsi="Arial"/>
@@ -3217,7 +3225,87 @@
                 <w:i/>
                 <w:iCs/>
               </w:rPr>
-              <w:t>git pull</w:t>
+              <w:t xml:space="preserve">git </w:t>
+            </w:r>
+            <w:proofErr w:type="gramStart"/>
+            <w:r>
+              <w:rPr>
+                <w:rFonts w:ascii="Arial" w:hAnsi="Arial"/>
+                <w:i/>
+                <w:iCs/>
+              </w:rPr>
+              <w:t>pull</w:t>
+            </w:r>
+            <w:proofErr w:type="gramEnd"/>
+          </w:p>
+          <w:p>
+            <w:pPr>
+              <w:pStyle w:val="H1bodytext"/>
+              <w:spacing w:after="0"/>
+              <w:ind w:left="0"/>
+              <w:rPr>
+                <w:rFonts w:ascii="Arial" w:hAnsi="Arial"/>
+                <w:i/>
+                <w:iCs/>
+              </w:rPr>
+            </w:pPr>
+          </w:p>
+          <w:p>
+            <w:pPr>
+              <w:pStyle w:val="H1bodytext"/>
+              <w:spacing w:after="0"/>
+              <w:ind w:left="0"/>
+              <w:rPr>
+                <w:rFonts w:ascii="Arial" w:hAnsi="Arial"/>
+                <w:i/>
+                <w:iCs/>
+              </w:rPr>
+            </w:pPr>
+            <w:r>
+              <w:rPr>
+                <w:rFonts w:ascii="Arial" w:hAnsi="Arial"/>
+                <w:i/>
+                <w:iCs/>
+              </w:rPr>
+              <w:t>.</w:t>
+            </w:r>
+            <w:proofErr w:type="spellStart"/>
+            <w:r>
+              <w:rPr>
+                <w:rFonts w:ascii="Arial" w:hAnsi="Arial"/>
+                <w:i/>
+                <w:iCs/>
+              </w:rPr>
+              <w:t>sh</w:t>
+            </w:r>
+            <w:proofErr w:type="spellEnd"/>
+            <w:r>
+              <w:rPr>
+                <w:rFonts w:ascii="Arial" w:hAnsi="Arial"/>
+                <w:i/>
+                <w:iCs/>
+              </w:rPr>
+              <w:t xml:space="preserve"> extension for Linux platform</w:t>
+            </w:r>
+          </w:p>
+          <w:p>
+            <w:pPr>
+              <w:pStyle w:val="H1bodytext"/>
+              <w:spacing w:after="0"/>
+              <w:ind w:left="0"/>
+              <w:rPr>
+                <w:rFonts w:ascii="Arial" w:hAnsi="Arial"/>
+                <w:i/>
+                <w:iCs/>
+              </w:rPr>
+            </w:pPr>
+            <w:r>
+              <w:rPr>
+                <w:rFonts w:ascii="Arial" w:hAnsi="Arial"/>
+                <w:i/>
+                <w:iCs/>
+              </w:rPr>
+              <w:t>.bat extension for Windows platform</w:t>
             </w:r>
           </w:p>
         </w:tc>
@@ -3295,7 +3383,16 @@
                 <w:i/>
                 <w:iCs/>
               </w:rPr>
-              <w:t>Testing_Directory</w:t>
+              <w:t>Testing_</w:t>
+            </w:r>
+            <w:proofErr w:type="gramStart"/>
+            <w:r>
+              <w:rPr>
+                <w:rFonts w:ascii="Arial" w:hAnsi="Arial"/>
+                <w:i/>
+                <w:iCs/>
+              </w:rPr>
+              <w:t>Directory</w:t>
             </w:r>
             <w:proofErr w:type="spellEnd"/>
             <w:r>
@@ -3312,7 +3409,16 @@
                 <w:i/>
                 <w:iCs/>
               </w:rPr>
-              <w:t>\ca-surf-test</w:t>
+              <w:t>\</w:t>
+            </w:r>
+            <w:proofErr w:type="gramEnd"/>
+            <w:r>
+              <w:rPr>
+                <w:rFonts w:ascii="Arial" w:hAnsi="Arial"/>
+                <w:i/>
+                <w:iCs/>
+              </w:rPr>
+              <w:t>ca-surf-test</w:t>
             </w:r>
             <w:r>
               <w:rPr>
@@ -3428,6 +3534,7 @@
               </w:rPr>
               <w:t>-</w:t>
             </w:r>
+            <w:proofErr w:type="gramStart"/>
             <w:r>
               <w:rPr>
                 <w:rFonts w:ascii="Arial" w:hAnsi="Arial"/>
@@ -3442,15 +3549,34 @@
                 <w:i/>
                 <w:iCs/>
               </w:rPr>
-              <w:t>.sh</w:t>
-            </w:r>
-            <w:r>
-              <w:rPr>
-                <w:rFonts w:ascii="Arial" w:hAnsi="Arial"/>
-                <w:i/>
-                <w:iCs/>
-              </w:rPr>
-              <w:t>/.bat</w:t>
+              <w:t>.</w:t>
+            </w:r>
+            <w:r>
+              <w:rPr>
+                <w:rFonts w:ascii="Arial" w:hAnsi="Arial"/>
+                <w:i/>
+                <w:iCs/>
+              </w:rPr>
+              <w:t>[</w:t>
+            </w:r>
+            <w:proofErr w:type="spellStart"/>
+            <w:proofErr w:type="gramEnd"/>
+            <w:r>
+              <w:rPr>
+                <w:rFonts w:ascii="Arial" w:hAnsi="Arial"/>
+                <w:i/>
+                <w:iCs/>
+              </w:rPr>
+              <w:t>sh</w:t>
+            </w:r>
+            <w:proofErr w:type="spellEnd"/>
+            <w:r>
+              <w:rPr>
+                <w:rFonts w:ascii="Arial" w:hAnsi="Arial"/>
+                <w:i/>
+                <w:iCs/>
+              </w:rPr>
+              <w:t>][bat]</w:t>
             </w:r>
             <w:r>
               <w:rPr>
@@ -3515,15 +3641,43 @@
                 <w:iCs/>
               </w:rPr>
               <w:br/>
-              <w:t>./runner_run_IT-1.sh</w:t>
-            </w:r>
-            <w:r>
-              <w:rPr>
-                <w:rFonts w:ascii="Arial" w:hAnsi="Arial"/>
-                <w:i/>
-                <w:iCs/>
-              </w:rPr>
-              <w:t>/.bat</w:t>
+              <w:t>./runner_run_IT-</w:t>
+            </w:r>
+            <w:proofErr w:type="gramStart"/>
+            <w:r>
+              <w:rPr>
+                <w:rFonts w:ascii="Arial" w:hAnsi="Arial"/>
+                <w:i/>
+                <w:iCs/>
+              </w:rPr>
+              <w:t>1.</w:t>
+            </w:r>
+            <w:r>
+              <w:rPr>
+                <w:rFonts w:ascii="Arial" w:hAnsi="Arial"/>
+                <w:i/>
+                <w:iCs/>
+              </w:rPr>
+              <w:t>[</w:t>
+            </w:r>
+            <w:proofErr w:type="spellStart"/>
+            <w:proofErr w:type="gramEnd"/>
+            <w:r>
+              <w:rPr>
+                <w:rFonts w:ascii="Arial" w:hAnsi="Arial"/>
+                <w:i/>
+                <w:iCs/>
+              </w:rPr>
+              <w:t>sh</w:t>
+            </w:r>
+            <w:proofErr w:type="spellEnd"/>
+            <w:r>
+              <w:rPr>
+                <w:rFonts w:ascii="Arial" w:hAnsi="Arial"/>
+                <w:i/>
+                <w:iCs/>
+              </w:rPr>
+              <w:t>][bat]</w:t>
             </w:r>
           </w:p>
         </w:tc>
@@ -3722,7 +3876,14 @@
               <w:rPr>
                 <w:rFonts w:ascii="Arial" w:hAnsi="Arial"/>
               </w:rPr>
-              <w:t>Testing_Directory</w:t>
+              <w:t>Testing_</w:t>
+            </w:r>
+            <w:proofErr w:type="gramStart"/>
+            <w:r>
+              <w:rPr>
+                <w:rFonts w:ascii="Arial" w:hAnsi="Arial"/>
+              </w:rPr>
+              <w:t>Directory</w:t>
             </w:r>
             <w:proofErr w:type="spellEnd"/>
             <w:r>
@@ -3739,6 +3900,7 @@
               </w:rPr>
               <w:t>-surf-test\</w:t>
             </w:r>
+            <w:proofErr w:type="gramEnd"/>
             <w:r>
               <w:rPr>
                 <w:rFonts w:ascii="Arial" w:hAnsi="Arial"/>
@@ -3813,6 +3975,7 @@
               </w:rPr>
               <w:t>_ATC-</w:t>
             </w:r>
+            <w:proofErr w:type="gramStart"/>
             <w:r>
               <w:rPr>
                 <w:rFonts w:ascii="Arial" w:hAnsi="Arial"/>
@@ -3835,7 +3998,26 @@
                 <w:i/>
                 <w:iCs/>
               </w:rPr>
-              <w:t>sh/.bat</w:t>
+              <w:t>[</w:t>
+            </w:r>
+            <w:proofErr w:type="spellStart"/>
+            <w:proofErr w:type="gramEnd"/>
+            <w:r>
+              <w:rPr>
+                <w:rFonts w:ascii="Arial" w:hAnsi="Arial"/>
+                <w:i/>
+                <w:iCs/>
+              </w:rPr>
+              <w:t>sh</w:t>
+            </w:r>
+            <w:proofErr w:type="spellEnd"/>
+            <w:r>
+              <w:rPr>
+                <w:rFonts w:ascii="Arial" w:hAnsi="Arial"/>
+                <w:i/>
+                <w:iCs/>
+              </w:rPr>
+              <w:t>][bat]</w:t>
             </w:r>
             <w:r>
               <w:rPr>
@@ -3892,15 +4074,43 @@
                 <w:iCs/>
               </w:rPr>
               <w:br/>
-              <w:t>./runner_run_ATC-1.sh</w:t>
-            </w:r>
-            <w:r>
-              <w:rPr>
-                <w:rFonts w:ascii="Arial" w:hAnsi="Arial"/>
-                <w:i/>
-                <w:iCs/>
-              </w:rPr>
-              <w:t>/.bat</w:t>
+              <w:t>./runner_run_ATC-</w:t>
+            </w:r>
+            <w:proofErr w:type="gramStart"/>
+            <w:r>
+              <w:rPr>
+                <w:rFonts w:ascii="Arial" w:hAnsi="Arial"/>
+                <w:i/>
+                <w:iCs/>
+              </w:rPr>
+              <w:t>1.</w:t>
+            </w:r>
+            <w:r>
+              <w:rPr>
+                <w:rFonts w:ascii="Arial" w:hAnsi="Arial"/>
+                <w:i/>
+                <w:iCs/>
+              </w:rPr>
+              <w:t>[</w:t>
+            </w:r>
+            <w:proofErr w:type="spellStart"/>
+            <w:proofErr w:type="gramEnd"/>
+            <w:r>
+              <w:rPr>
+                <w:rFonts w:ascii="Arial" w:hAnsi="Arial"/>
+                <w:i/>
+                <w:iCs/>
+              </w:rPr>
+              <w:t>sh</w:t>
+            </w:r>
+            <w:proofErr w:type="spellEnd"/>
+            <w:r>
+              <w:rPr>
+                <w:rFonts w:ascii="Arial" w:hAnsi="Arial"/>
+                <w:i/>
+                <w:iCs/>
+              </w:rPr>
+              <w:t>][bat]</w:t>
             </w:r>
           </w:p>
         </w:tc>
@@ -4230,7 +4440,14 @@
               <w:rPr>
                 <w:rFonts w:ascii="Arial" w:hAnsi="Arial"/>
               </w:rPr>
-              <w:t>Testing_Directory</w:t>
+              <w:t>Testing_</w:t>
+            </w:r>
+            <w:proofErr w:type="gramStart"/>
+            <w:r>
+              <w:rPr>
+                <w:rFonts w:ascii="Arial" w:hAnsi="Arial"/>
+              </w:rPr>
+              <w:t>Directory</w:t>
             </w:r>
             <w:proofErr w:type="spellEnd"/>
             <w:r>
@@ -4245,6 +4462,7 @@
               </w:rPr>
               <w:t>\</w:t>
             </w:r>
+            <w:proofErr w:type="gramEnd"/>
             <w:r>
               <w:rPr>
                 <w:rFonts w:ascii="Arial" w:hAnsi="Arial"/>
@@ -4317,7 +4535,14 @@
               <w:rPr>
                 <w:rFonts w:ascii="Arial" w:hAnsi="Arial"/>
               </w:rPr>
-              <w:t>Test_Repo_Name</w:t>
+              <w:t>Test_Repo_</w:t>
+            </w:r>
+            <w:proofErr w:type="gramStart"/>
+            <w:r>
+              <w:rPr>
+                <w:rFonts w:ascii="Arial" w:hAnsi="Arial"/>
+              </w:rPr>
+              <w:t>Name</w:t>
             </w:r>
             <w:r>
               <w:rPr>
@@ -4353,6 +4578,7 @@
               <w:t>config.json</w:t>
             </w:r>
             <w:proofErr w:type="spellEnd"/>
+            <w:proofErr w:type="gramEnd"/>
             <w:r>
               <w:rPr>
                 <w:rFonts w:ascii="Arial" w:hAnsi="Arial"/>
@@ -4432,7 +4658,14 @@
               <w:rPr>
                 <w:rFonts w:ascii="Arial" w:hAnsi="Arial"/>
               </w:rPr>
-              <w:t>Testing_Directory</w:t>
+              <w:t>Testing_</w:t>
+            </w:r>
+            <w:proofErr w:type="gramStart"/>
+            <w:r>
+              <w:rPr>
+                <w:rFonts w:ascii="Arial" w:hAnsi="Arial"/>
+              </w:rPr>
+              <w:t>Directory</w:t>
             </w:r>
             <w:proofErr w:type="spellEnd"/>
             <w:r>
@@ -4447,6 +4680,7 @@
               </w:rPr>
               <w:t>\</w:t>
             </w:r>
+            <w:proofErr w:type="gramEnd"/>
             <w:r>
               <w:rPr>
                 <w:rFonts w:ascii="Arial" w:hAnsi="Arial"/>
@@ -4501,7 +4735,14 @@
               <w:rPr>
                 <w:rFonts w:ascii="Arial" w:hAnsi="Arial"/>
               </w:rPr>
-              <w:t>Test_Repo_Name</w:t>
+              <w:t>Test_Repo_</w:t>
+            </w:r>
+            <w:proofErr w:type="gramStart"/>
+            <w:r>
+              <w:rPr>
+                <w:rFonts w:ascii="Arial" w:hAnsi="Arial"/>
+              </w:rPr>
+              <w:t>Name</w:t>
             </w:r>
             <w:r>
               <w:rPr>
@@ -4537,6 +4778,7 @@
               <w:t>config.json</w:t>
             </w:r>
             <w:proofErr w:type="spellEnd"/>
+            <w:proofErr w:type="gramEnd"/>
             <w:r>
               <w:rPr>
                 <w:rFonts w:ascii="Arial" w:hAnsi="Arial"/>
@@ -4633,7 +4875,14 @@
               <w:rPr>
                 <w:rFonts w:ascii="Arial" w:hAnsi="Arial"/>
               </w:rPr>
-              <w:t>Testing_Directory</w:t>
+              <w:t>Testing_</w:t>
+            </w:r>
+            <w:proofErr w:type="gramStart"/>
+            <w:r>
+              <w:rPr>
+                <w:rFonts w:ascii="Arial" w:hAnsi="Arial"/>
+              </w:rPr>
+              <w:t>Directory</w:t>
             </w:r>
             <w:proofErr w:type="spellEnd"/>
             <w:r>
@@ -4650,6 +4899,7 @@
               </w:rPr>
               <w:t>-surf-test\</w:t>
             </w:r>
+            <w:proofErr w:type="gramEnd"/>
             <w:r>
               <w:rPr>
                 <w:rFonts w:ascii="Arial" w:hAnsi="Arial"/>
@@ -4732,7 +4982,43 @@
                 <w:i/>
                 <w:iCs/>
               </w:rPr>
-              <w:t xml:space="preserve"> _ATC-2.</w:t>
+              <w:t xml:space="preserve"> _ATC-</w:t>
+            </w:r>
+            <w:proofErr w:type="gramStart"/>
+            <w:r>
+              <w:rPr>
+                <w:rFonts w:ascii="Arial" w:hAnsi="Arial"/>
+                <w:i/>
+                <w:iCs/>
+              </w:rPr>
+              <w:t>2.</w:t>
+            </w:r>
+            <w:r>
+              <w:rPr>
+                <w:rFonts w:ascii="Arial" w:hAnsi="Arial"/>
+                <w:i/>
+                <w:iCs/>
+              </w:rPr>
+              <w:t>[</w:t>
+            </w:r>
+            <w:proofErr w:type="spellStart"/>
+            <w:proofErr w:type="gramEnd"/>
+            <w:r>
+              <w:rPr>
+                <w:rFonts w:ascii="Arial" w:hAnsi="Arial"/>
+                <w:i/>
+                <w:iCs/>
+              </w:rPr>
+              <w:t>sh</w:t>
+            </w:r>
+            <w:proofErr w:type="spellEnd"/>
+            <w:r>
+              <w:rPr>
+                <w:rFonts w:ascii="Arial" w:hAnsi="Arial"/>
+                <w:i/>
+                <w:iCs/>
+              </w:rPr>
+              <w:t>][bat]</w:t>
             </w:r>
             <w:r>
               <w:rPr>
@@ -4742,7 +5028,74 @@
               </w:rPr>
               <w:t xml:space="preserve"> </w:t>
             </w:r>
+            <w:r>
+              <w:rPr>
+                <w:rFonts w:ascii="Arial" w:hAnsi="Arial"/>
+                <w:i/>
+                <w:iCs/>
+              </w:rPr>
+              <w:t>in the as follows:</w:t>
+            </w:r>
+          </w:p>
+          <w:p>
+            <w:pPr>
+              <w:pStyle w:val="H1bodytext"/>
+              <w:spacing w:after="0"/>
+              <w:ind w:left="0"/>
+              <w:rPr>
+                <w:rFonts w:ascii="Arial" w:hAnsi="Arial"/>
+                <w:i/>
+                <w:iCs/>
+              </w:rPr>
+            </w:pPr>
+          </w:p>
+          <w:p>
+            <w:pPr>
+              <w:pStyle w:val="H1bodytext"/>
+              <w:spacing w:after="0"/>
+              <w:ind w:left="0"/>
+              <w:rPr>
+                <w:rFonts w:ascii="Arial" w:hAnsi="Arial"/>
+                <w:i/>
+                <w:iCs/>
+              </w:rPr>
+            </w:pPr>
+            <w:r>
+              <w:rPr>
+                <w:rFonts w:ascii="Arial" w:hAnsi="Arial"/>
+                <w:i/>
+                <w:iCs/>
+              </w:rPr>
+              <w:t>Enter the following command:</w:t>
+            </w:r>
+            <w:r>
+              <w:rPr>
+                <w:rFonts w:ascii="Arial" w:hAnsi="Arial"/>
+                <w:i/>
+                <w:iCs/>
+              </w:rPr>
+              <w:br/>
+              <w:t>./runner_run_ATC-</w:t>
+            </w:r>
+            <w:proofErr w:type="gramStart"/>
+            <w:r>
+              <w:rPr>
+                <w:rFonts w:ascii="Arial" w:hAnsi="Arial"/>
+                <w:i/>
+                <w:iCs/>
+              </w:rPr>
+              <w:t>2.</w:t>
+            </w:r>
+            <w:r>
+              <w:rPr>
+                <w:rFonts w:ascii="Arial" w:hAnsi="Arial"/>
+                <w:i/>
+                <w:iCs/>
+              </w:rPr>
+              <w:t>[</w:t>
+            </w:r>
             <w:proofErr w:type="spellStart"/>
+            <w:proofErr w:type="gramEnd"/>
             <w:r>
               <w:rPr>
                 <w:rFonts w:ascii="Arial" w:hAnsi="Arial"/>
@@ -4758,72 +5111,7 @@
                 <w:i/>
                 <w:iCs/>
               </w:rPr>
-              <w:t>/.bat</w:t>
-            </w:r>
-            <w:r>
-              <w:rPr>
-                <w:rFonts w:ascii="Arial" w:hAnsi="Arial"/>
-                <w:i/>
-                <w:iCs/>
-              </w:rPr>
-              <w:t xml:space="preserve"> </w:t>
-            </w:r>
-            <w:r>
-              <w:rPr>
-                <w:rFonts w:ascii="Arial" w:hAnsi="Arial"/>
-                <w:i/>
-                <w:iCs/>
-              </w:rPr>
-              <w:t>in the as follows:</w:t>
-            </w:r>
-          </w:p>
-          <w:p>
-            <w:pPr>
-              <w:pStyle w:val="H1bodytext"/>
-              <w:spacing w:after="0"/>
-              <w:ind w:left="0"/>
-              <w:rPr>
-                <w:rFonts w:ascii="Arial" w:hAnsi="Arial"/>
-                <w:i/>
-                <w:iCs/>
-              </w:rPr>
-            </w:pPr>
-          </w:p>
-          <w:p>
-            <w:pPr>
-              <w:pStyle w:val="H1bodytext"/>
-              <w:spacing w:after="0"/>
-              <w:ind w:left="0"/>
-              <w:rPr>
-                <w:rFonts w:ascii="Arial" w:hAnsi="Arial"/>
-                <w:i/>
-                <w:iCs/>
-              </w:rPr>
-            </w:pPr>
-            <w:r>
-              <w:rPr>
-                <w:rFonts w:ascii="Arial" w:hAnsi="Arial"/>
-                <w:i/>
-                <w:iCs/>
-              </w:rPr>
-              <w:t>Enter the following command:</w:t>
-            </w:r>
-            <w:r>
-              <w:rPr>
-                <w:rFonts w:ascii="Arial" w:hAnsi="Arial"/>
-                <w:i/>
-                <w:iCs/>
-              </w:rPr>
-              <w:br/>
-              <w:t>./runner_run_ATC-2.sh</w:t>
-            </w:r>
-            <w:r>
-              <w:rPr>
-                <w:rFonts w:ascii="Arial" w:hAnsi="Arial"/>
-                <w:i/>
-                <w:iCs/>
-              </w:rPr>
-              <w:t>/.bat</w:t>
+              <w:t>][bat]</w:t>
             </w:r>
           </w:p>
         </w:tc>
@@ -4924,7 +5212,21 @@
               <w:rPr>
                 <w:rFonts w:ascii="Arial" w:hAnsi="Arial"/>
               </w:rPr>
-              <w:t xml:space="preserve"> documents that the Tool Runner and test tool are not located in a Git Repository ( ../tools/ subdirectory)</w:t>
+              <w:t xml:space="preserve"> documents that the Tool Runner and test tool are not located in a Git Repository (</w:t>
+            </w:r>
+            <w:proofErr w:type="gramStart"/>
+            <w:r>
+              <w:rPr>
+                <w:rFonts w:ascii="Arial" w:hAnsi="Arial"/>
+              </w:rPr>
+              <w:t xml:space="preserve"> ..</w:t>
+            </w:r>
+            <w:proofErr w:type="gramEnd"/>
+            <w:r>
+              <w:rPr>
+                <w:rFonts w:ascii="Arial" w:hAnsi="Arial"/>
+              </w:rPr>
+              <w:t>/tools/ subdirectory)</w:t>
             </w:r>
           </w:p>
         </w:tc>
@@ -5210,7 +5512,16 @@
                 <w:i/>
                 <w:iCs/>
               </w:rPr>
-              <w:t>Testing_Directory</w:t>
+              <w:t>Testing_</w:t>
+            </w:r>
+            <w:proofErr w:type="gramStart"/>
+            <w:r>
+              <w:rPr>
+                <w:rFonts w:ascii="Arial" w:hAnsi="Arial"/>
+                <w:i/>
+                <w:iCs/>
+              </w:rPr>
+              <w:t>Directory</w:t>
             </w:r>
             <w:proofErr w:type="spellEnd"/>
             <w:r>
@@ -5237,6 +5548,7 @@
               </w:rPr>
               <w:t>\</w:t>
             </w:r>
+            <w:proofErr w:type="gramEnd"/>
             <w:r>
               <w:rPr>
                 <w:rFonts w:ascii="Arial" w:hAnsi="Arial"/>
@@ -5335,31 +5647,51 @@
                 <w:i/>
                 <w:iCs/>
               </w:rPr>
-              <w:t>_ATC-3.</w:t>
-            </w:r>
-            <w:r>
-              <w:rPr>
-                <w:rFonts w:ascii="Arial" w:hAnsi="Arial"/>
-                <w:i/>
-                <w:iCs/>
-              </w:rPr>
-              <w:t>s</w:t>
-            </w:r>
-            <w:r>
-              <w:rPr>
-                <w:rFonts w:ascii="Arial" w:hAnsi="Arial"/>
-                <w:i/>
-                <w:iCs/>
-              </w:rPr>
-              <w:t>h/.ba</w:t>
-            </w:r>
-            <w:r>
-              <w:rPr>
-                <w:rFonts w:ascii="Arial" w:hAnsi="Arial"/>
-                <w:i/>
-                <w:iCs/>
-              </w:rPr>
-              <w:t xml:space="preserve">t </w:t>
+              <w:t>_ATC-</w:t>
+            </w:r>
+            <w:proofErr w:type="gramStart"/>
+            <w:r>
+              <w:rPr>
+                <w:rFonts w:ascii="Arial" w:hAnsi="Arial"/>
+                <w:i/>
+                <w:iCs/>
+              </w:rPr>
+              <w:t>3.</w:t>
+            </w:r>
+            <w:r>
+              <w:rPr>
+                <w:rFonts w:ascii="Arial" w:hAnsi="Arial"/>
+                <w:i/>
+                <w:iCs/>
+              </w:rPr>
+              <w:t>[</w:t>
+            </w:r>
+            <w:proofErr w:type="spellStart"/>
+            <w:proofErr w:type="gramEnd"/>
+            <w:r>
+              <w:rPr>
+                <w:rFonts w:ascii="Arial" w:hAnsi="Arial"/>
+                <w:i/>
+                <w:iCs/>
+              </w:rPr>
+              <w:t>sh</w:t>
+            </w:r>
+            <w:proofErr w:type="spellEnd"/>
+            <w:r>
+              <w:rPr>
+                <w:rFonts w:ascii="Arial" w:hAnsi="Arial"/>
+                <w:i/>
+                <w:iCs/>
+              </w:rPr>
+              <w:t>][bat]</w:t>
+            </w:r>
+            <w:r>
+              <w:rPr>
+                <w:rFonts w:ascii="Arial" w:hAnsi="Arial"/>
+                <w:i/>
+                <w:iCs/>
+              </w:rPr>
+              <w:t xml:space="preserve"> </w:t>
             </w:r>
             <w:r>
               <w:rPr>
@@ -5408,7 +5740,16 @@
                 <w:iCs/>
               </w:rPr>
               <w:br/>
-              <w:t>./runner_run_ATC-3</w:t>
+              <w:t>./runner_run_ATC-</w:t>
+            </w:r>
+            <w:proofErr w:type="gramStart"/>
+            <w:r>
+              <w:rPr>
+                <w:rFonts w:ascii="Arial" w:hAnsi="Arial"/>
+                <w:i/>
+                <w:iCs/>
+              </w:rPr>
+              <w:t>3</w:t>
             </w:r>
             <w:r>
               <w:rPr>
@@ -5424,23 +5765,26 @@
                 <w:i/>
                 <w:iCs/>
               </w:rPr>
-              <w:t>s</w:t>
-            </w:r>
-            <w:r>
-              <w:rPr>
-                <w:rFonts w:ascii="Arial" w:hAnsi="Arial"/>
-                <w:i/>
-                <w:iCs/>
-              </w:rPr>
-              <w:t>h/.ba</w:t>
-            </w:r>
-            <w:r>
-              <w:rPr>
-                <w:rFonts w:ascii="Arial" w:hAnsi="Arial"/>
-                <w:i/>
-                <w:iCs/>
-              </w:rPr>
-              <w:t>t</w:t>
+              <w:t>[</w:t>
+            </w:r>
+            <w:proofErr w:type="spellStart"/>
+            <w:proofErr w:type="gramEnd"/>
+            <w:r>
+              <w:rPr>
+                <w:rFonts w:ascii="Arial" w:hAnsi="Arial"/>
+                <w:i/>
+                <w:iCs/>
+              </w:rPr>
+              <w:t>sh</w:t>
+            </w:r>
+            <w:proofErr w:type="spellEnd"/>
+            <w:r>
+              <w:rPr>
+                <w:rFonts w:ascii="Arial" w:hAnsi="Arial"/>
+                <w:i/>
+                <w:iCs/>
+              </w:rPr>
+              <w:t>][bat]</w:t>
             </w:r>
           </w:p>
         </w:tc>
@@ -5504,7 +5848,14 @@
               <w:rPr>
                 <w:rFonts w:ascii="Arial" w:hAnsi="Arial"/>
               </w:rPr>
-              <w:t>Testing_Directory</w:t>
+              <w:t>Testing_</w:t>
+            </w:r>
+            <w:proofErr w:type="gramStart"/>
+            <w:r>
+              <w:rPr>
+                <w:rFonts w:ascii="Arial" w:hAnsi="Arial"/>
+              </w:rPr>
+              <w:t>Directory</w:t>
             </w:r>
             <w:proofErr w:type="spellEnd"/>
             <w:r>
@@ -5519,6 +5870,7 @@
               </w:rPr>
               <w:t>\</w:t>
             </w:r>
+            <w:proofErr w:type="gramEnd"/>
             <w:r>
               <w:rPr>
                 <w:rFonts w:ascii="Arial" w:hAnsi="Arial"/>
@@ -5704,7 +6056,16 @@
                 <w:i/>
                 <w:iCs/>
               </w:rPr>
-              <w:t>_ATC-3</w:t>
+              <w:t>_ATC-</w:t>
+            </w:r>
+            <w:proofErr w:type="gramStart"/>
+            <w:r>
+              <w:rPr>
+                <w:rFonts w:ascii="Arial" w:hAnsi="Arial"/>
+                <w:i/>
+                <w:iCs/>
+              </w:rPr>
+              <w:t>3</w:t>
             </w:r>
             <w:r>
               <w:rPr>
@@ -5720,23 +6081,26 @@
                 <w:i/>
                 <w:iCs/>
               </w:rPr>
-              <w:t>s</w:t>
-            </w:r>
-            <w:r>
-              <w:rPr>
-                <w:rFonts w:ascii="Arial" w:hAnsi="Arial"/>
-                <w:i/>
-                <w:iCs/>
-              </w:rPr>
-              <w:t>h/.ba</w:t>
-            </w:r>
-            <w:r>
-              <w:rPr>
-                <w:rFonts w:ascii="Arial" w:hAnsi="Arial"/>
-                <w:i/>
-                <w:iCs/>
-              </w:rPr>
-              <w:t>t</w:t>
+              <w:t>[</w:t>
+            </w:r>
+            <w:proofErr w:type="spellStart"/>
+            <w:proofErr w:type="gramEnd"/>
+            <w:r>
+              <w:rPr>
+                <w:rFonts w:ascii="Arial" w:hAnsi="Arial"/>
+                <w:i/>
+                <w:iCs/>
+              </w:rPr>
+              <w:t>sh</w:t>
+            </w:r>
+            <w:proofErr w:type="spellEnd"/>
+            <w:r>
+              <w:rPr>
+                <w:rFonts w:ascii="Arial" w:hAnsi="Arial"/>
+                <w:i/>
+                <w:iCs/>
+              </w:rPr>
+              <w:t>][bat]</w:t>
             </w:r>
             <w:r>
               <w:rPr>
@@ -5783,7 +6147,16 @@
                 <w:iCs/>
               </w:rPr>
               <w:br/>
-              <w:t>./runner_run_ATC-3</w:t>
+              <w:t>./runner_run_ATC-</w:t>
+            </w:r>
+            <w:proofErr w:type="gramStart"/>
+            <w:r>
+              <w:rPr>
+                <w:rFonts w:ascii="Arial" w:hAnsi="Arial"/>
+                <w:i/>
+                <w:iCs/>
+              </w:rPr>
+              <w:t>3</w:t>
             </w:r>
             <w:r>
               <w:rPr>
@@ -5799,23 +6172,26 @@
                 <w:i/>
                 <w:iCs/>
               </w:rPr>
-              <w:t>s</w:t>
-            </w:r>
-            <w:r>
-              <w:rPr>
-                <w:rFonts w:ascii="Arial" w:hAnsi="Arial"/>
-                <w:i/>
-                <w:iCs/>
-              </w:rPr>
-              <w:t>h/.ba</w:t>
-            </w:r>
-            <w:r>
-              <w:rPr>
-                <w:rFonts w:ascii="Arial" w:hAnsi="Arial"/>
-                <w:i/>
-                <w:iCs/>
-              </w:rPr>
-              <w:t>t</w:t>
+              <w:t>[</w:t>
+            </w:r>
+            <w:proofErr w:type="spellStart"/>
+            <w:proofErr w:type="gramEnd"/>
+            <w:r>
+              <w:rPr>
+                <w:rFonts w:ascii="Arial" w:hAnsi="Arial"/>
+                <w:i/>
+                <w:iCs/>
+              </w:rPr>
+              <w:t>sh</w:t>
+            </w:r>
+            <w:proofErr w:type="spellEnd"/>
+            <w:r>
+              <w:rPr>
+                <w:rFonts w:ascii="Arial" w:hAnsi="Arial"/>
+                <w:i/>
+                <w:iCs/>
+              </w:rPr>
+              <w:t>][bat]</w:t>
             </w:r>
           </w:p>
         </w:tc>
@@ -5945,7 +6321,14 @@
               <w:rPr>
                 <w:rFonts w:ascii="Arial" w:hAnsi="Arial"/>
               </w:rPr>
-              <w:t>Test_Repo_Name</w:t>
+              <w:t>Test_Repo_</w:t>
+            </w:r>
+            <w:proofErr w:type="gramStart"/>
+            <w:r>
+              <w:rPr>
+                <w:rFonts w:ascii="Arial" w:hAnsi="Arial"/>
+              </w:rPr>
+              <w:t>Name</w:t>
             </w:r>
             <w:r>
               <w:rPr>
@@ -5981,6 +6364,7 @@
               <w:t>config.json</w:t>
             </w:r>
             <w:proofErr w:type="spellEnd"/>
+            <w:proofErr w:type="gramEnd"/>
             <w:r>
               <w:rPr>
                 <w:rFonts w:ascii="Arial" w:hAnsi="Arial"/>
@@ -6114,7 +6498,14 @@
               <w:rPr>
                 <w:rFonts w:ascii="Arial" w:hAnsi="Arial"/>
               </w:rPr>
-              <w:t>Test_Repo_Name</w:t>
+              <w:t>Test_Repo_</w:t>
+            </w:r>
+            <w:proofErr w:type="gramStart"/>
+            <w:r>
+              <w:rPr>
+                <w:rFonts w:ascii="Arial" w:hAnsi="Arial"/>
+              </w:rPr>
+              <w:t>Name</w:t>
             </w:r>
             <w:r>
               <w:rPr>
@@ -6150,6 +6541,7 @@
               <w:t>config.json</w:t>
             </w:r>
             <w:proofErr w:type="spellEnd"/>
+            <w:proofErr w:type="gramEnd"/>
             <w:r>
               <w:rPr>
                 <w:rFonts w:ascii="Arial" w:hAnsi="Arial"/>
@@ -6471,7 +6863,16 @@
                 <w:i/>
                 <w:iCs/>
               </w:rPr>
-              <w:t xml:space="preserve"> using runner_run_ATC-3</w:t>
+              <w:t xml:space="preserve"> using runner_run_ATC-</w:t>
+            </w:r>
+            <w:proofErr w:type="gramStart"/>
+            <w:r>
+              <w:rPr>
+                <w:rFonts w:ascii="Arial" w:hAnsi="Arial"/>
+                <w:i/>
+                <w:iCs/>
+              </w:rPr>
+              <w:t>3</w:t>
             </w:r>
             <w:r>
               <w:rPr>
@@ -6487,23 +6888,26 @@
                 <w:i/>
                 <w:iCs/>
               </w:rPr>
-              <w:t>s</w:t>
-            </w:r>
-            <w:r>
-              <w:rPr>
-                <w:rFonts w:ascii="Arial" w:hAnsi="Arial"/>
-                <w:i/>
-                <w:iCs/>
-              </w:rPr>
-              <w:t>h/.ba</w:t>
-            </w:r>
-            <w:r>
-              <w:rPr>
-                <w:rFonts w:ascii="Arial" w:hAnsi="Arial"/>
-                <w:i/>
-                <w:iCs/>
-              </w:rPr>
-              <w:t>t</w:t>
+              <w:t>[</w:t>
+            </w:r>
+            <w:proofErr w:type="spellStart"/>
+            <w:proofErr w:type="gramEnd"/>
+            <w:r>
+              <w:rPr>
+                <w:rFonts w:ascii="Arial" w:hAnsi="Arial"/>
+                <w:i/>
+                <w:iCs/>
+              </w:rPr>
+              <w:t>sh</w:t>
+            </w:r>
+            <w:proofErr w:type="spellEnd"/>
+            <w:r>
+              <w:rPr>
+                <w:rFonts w:ascii="Arial" w:hAnsi="Arial"/>
+                <w:i/>
+                <w:iCs/>
+              </w:rPr>
+              <w:t>][bat]</w:t>
             </w:r>
             <w:r>
               <w:rPr>
@@ -6560,7 +6964,16 @@
                 <w:iCs/>
               </w:rPr>
               <w:br/>
-              <w:t>./runner_run_ATC-3</w:t>
+              <w:t>./runner_run_ATC-</w:t>
+            </w:r>
+            <w:proofErr w:type="gramStart"/>
+            <w:r>
+              <w:rPr>
+                <w:rFonts w:ascii="Arial" w:hAnsi="Arial"/>
+                <w:i/>
+                <w:iCs/>
+              </w:rPr>
+              <w:t>3</w:t>
             </w:r>
             <w:r>
               <w:rPr>
@@ -6576,23 +6989,26 @@
                 <w:i/>
                 <w:iCs/>
               </w:rPr>
-              <w:t>s</w:t>
-            </w:r>
-            <w:r>
-              <w:rPr>
-                <w:rFonts w:ascii="Arial" w:hAnsi="Arial"/>
-                <w:i/>
-                <w:iCs/>
-              </w:rPr>
-              <w:t>h/.ba</w:t>
-            </w:r>
-            <w:r>
-              <w:rPr>
-                <w:rFonts w:ascii="Arial" w:hAnsi="Arial"/>
-                <w:i/>
-                <w:iCs/>
-              </w:rPr>
-              <w:t>t</w:t>
+              <w:t>[</w:t>
+            </w:r>
+            <w:proofErr w:type="spellStart"/>
+            <w:proofErr w:type="gramEnd"/>
+            <w:r>
+              <w:rPr>
+                <w:rFonts w:ascii="Arial" w:hAnsi="Arial"/>
+                <w:i/>
+                <w:iCs/>
+              </w:rPr>
+              <w:t>sh</w:t>
+            </w:r>
+            <w:proofErr w:type="spellEnd"/>
+            <w:r>
+              <w:rPr>
+                <w:rFonts w:ascii="Arial" w:hAnsi="Arial"/>
+                <w:i/>
+                <w:iCs/>
+              </w:rPr>
+              <w:t>][bat]</w:t>
             </w:r>
           </w:p>
         </w:tc>
@@ -6660,7 +7076,16 @@
                 <w:i/>
                 <w:iCs/>
               </w:rPr>
-              <w:t>Testing_Directory</w:t>
+              <w:t>Testing_</w:t>
+            </w:r>
+            <w:proofErr w:type="gramStart"/>
+            <w:r>
+              <w:rPr>
+                <w:rFonts w:ascii="Arial" w:hAnsi="Arial"/>
+                <w:i/>
+                <w:iCs/>
+              </w:rPr>
+              <w:t>Directory</w:t>
             </w:r>
             <w:proofErr w:type="spellEnd"/>
             <w:r>
@@ -6677,6 +7102,7 @@
               </w:rPr>
               <w:t>\</w:t>
             </w:r>
+            <w:proofErr w:type="gramEnd"/>
             <w:r>
               <w:rPr>
                 <w:rFonts w:ascii="Arial" w:hAnsi="Arial"/>
@@ -7262,7 +7688,16 @@
                 <w:iCs/>
               </w:rPr>
               <w:br/>
-              <w:t>./runner_run_ATC-4</w:t>
+              <w:t>./runner_run_ATC-</w:t>
+            </w:r>
+            <w:proofErr w:type="gramStart"/>
+            <w:r>
+              <w:rPr>
+                <w:rFonts w:ascii="Arial" w:hAnsi="Arial"/>
+                <w:i/>
+                <w:iCs/>
+              </w:rPr>
+              <w:t>4</w:t>
             </w:r>
             <w:r>
               <w:rPr>
@@ -7278,23 +7713,26 @@
                 <w:i/>
                 <w:iCs/>
               </w:rPr>
-              <w:t>s</w:t>
-            </w:r>
-            <w:r>
-              <w:rPr>
-                <w:rFonts w:ascii="Arial" w:hAnsi="Arial"/>
-                <w:i/>
-                <w:iCs/>
-              </w:rPr>
-              <w:t>h/.ba</w:t>
-            </w:r>
-            <w:r>
-              <w:rPr>
-                <w:rFonts w:ascii="Arial" w:hAnsi="Arial"/>
-                <w:i/>
-                <w:iCs/>
-              </w:rPr>
-              <w:t>t</w:t>
+              <w:t>[</w:t>
+            </w:r>
+            <w:proofErr w:type="spellStart"/>
+            <w:proofErr w:type="gramEnd"/>
+            <w:r>
+              <w:rPr>
+                <w:rFonts w:ascii="Arial" w:hAnsi="Arial"/>
+                <w:i/>
+                <w:iCs/>
+              </w:rPr>
+              <w:t>sh</w:t>
+            </w:r>
+            <w:proofErr w:type="spellEnd"/>
+            <w:r>
+              <w:rPr>
+                <w:rFonts w:ascii="Arial" w:hAnsi="Arial"/>
+                <w:i/>
+                <w:iCs/>
+              </w:rPr>
+              <w:t>][bat]</w:t>
             </w:r>
           </w:p>
         </w:tc>
@@ -7358,7 +7796,14 @@
               <w:rPr>
                 <w:rFonts w:ascii="Arial" w:hAnsi="Arial"/>
               </w:rPr>
-              <w:t>Testing_Directory</w:t>
+              <w:t>Testing_</w:t>
+            </w:r>
+            <w:proofErr w:type="gramStart"/>
+            <w:r>
+              <w:rPr>
+                <w:rFonts w:ascii="Arial" w:hAnsi="Arial"/>
+              </w:rPr>
+              <w:t>Directory</w:t>
             </w:r>
             <w:proofErr w:type="spellEnd"/>
             <w:r>
@@ -7371,7 +7816,14 @@
               <w:rPr>
                 <w:rFonts w:ascii="Arial" w:hAnsi="Arial"/>
               </w:rPr>
-              <w:t>\runner_</w:t>
+              <w:t>\</w:t>
+            </w:r>
+            <w:proofErr w:type="gramEnd"/>
+            <w:r>
+              <w:rPr>
+                <w:rFonts w:ascii="Arial" w:hAnsi="Arial"/>
+              </w:rPr>
+              <w:t>runner_</w:t>
             </w:r>
             <w:r>
               <w:rPr>
@@ -7934,7 +8386,16 @@
                 <w:i/>
                 <w:iCs/>
               </w:rPr>
-              <w:t>_ATC-4</w:t>
+              <w:t>_ATC-</w:t>
+            </w:r>
+            <w:proofErr w:type="gramStart"/>
+            <w:r>
+              <w:rPr>
+                <w:rFonts w:ascii="Arial" w:hAnsi="Arial"/>
+                <w:i/>
+                <w:iCs/>
+              </w:rPr>
+              <w:t>4</w:t>
             </w:r>
             <w:r>
               <w:rPr>
@@ -7950,23 +8411,26 @@
                 <w:i/>
                 <w:iCs/>
               </w:rPr>
-              <w:t>s</w:t>
-            </w:r>
-            <w:r>
-              <w:rPr>
-                <w:rFonts w:ascii="Arial" w:hAnsi="Arial"/>
-                <w:i/>
-                <w:iCs/>
-              </w:rPr>
-              <w:t>h/.ba</w:t>
-            </w:r>
-            <w:r>
-              <w:rPr>
-                <w:rFonts w:ascii="Arial" w:hAnsi="Arial"/>
-                <w:i/>
-                <w:iCs/>
-              </w:rPr>
-              <w:t>t</w:t>
+              <w:t>[</w:t>
+            </w:r>
+            <w:proofErr w:type="spellStart"/>
+            <w:proofErr w:type="gramEnd"/>
+            <w:r>
+              <w:rPr>
+                <w:rFonts w:ascii="Arial" w:hAnsi="Arial"/>
+                <w:i/>
+                <w:iCs/>
+              </w:rPr>
+              <w:t>sh</w:t>
+            </w:r>
+            <w:proofErr w:type="spellEnd"/>
+            <w:r>
+              <w:rPr>
+                <w:rFonts w:ascii="Arial" w:hAnsi="Arial"/>
+                <w:i/>
+                <w:iCs/>
+              </w:rPr>
+              <w:t>][bat]</w:t>
             </w:r>
             <w:r>
               <w:rPr>
@@ -8015,7 +8479,16 @@
                 <w:iCs/>
               </w:rPr>
               <w:br/>
-              <w:t>./runner_run_ATC-4</w:t>
+              <w:t>./runner_run_ATC-</w:t>
+            </w:r>
+            <w:proofErr w:type="gramStart"/>
+            <w:r>
+              <w:rPr>
+                <w:rFonts w:ascii="Arial" w:hAnsi="Arial"/>
+                <w:i/>
+                <w:iCs/>
+              </w:rPr>
+              <w:t>4</w:t>
             </w:r>
             <w:r>
               <w:rPr>
@@ -8031,23 +8504,26 @@
                 <w:i/>
                 <w:iCs/>
               </w:rPr>
-              <w:t>s</w:t>
-            </w:r>
-            <w:r>
-              <w:rPr>
-                <w:rFonts w:ascii="Arial" w:hAnsi="Arial"/>
-                <w:i/>
-                <w:iCs/>
-              </w:rPr>
-              <w:t>h/.ba</w:t>
-            </w:r>
-            <w:r>
-              <w:rPr>
-                <w:rFonts w:ascii="Arial" w:hAnsi="Arial"/>
-                <w:i/>
-                <w:iCs/>
-              </w:rPr>
-              <w:t>t</w:t>
+              <w:t>[</w:t>
+            </w:r>
+            <w:proofErr w:type="spellStart"/>
+            <w:proofErr w:type="gramEnd"/>
+            <w:r>
+              <w:rPr>
+                <w:rFonts w:ascii="Arial" w:hAnsi="Arial"/>
+                <w:i/>
+                <w:iCs/>
+              </w:rPr>
+              <w:t>sh</w:t>
+            </w:r>
+            <w:proofErr w:type="spellEnd"/>
+            <w:r>
+              <w:rPr>
+                <w:rFonts w:ascii="Arial" w:hAnsi="Arial"/>
+                <w:i/>
+                <w:iCs/>
+              </w:rPr>
+              <w:t>][bat]</w:t>
             </w:r>
           </w:p>
         </w:tc>
@@ -8262,7 +8738,14 @@
               <w:rPr>
                 <w:rFonts w:ascii="Arial" w:hAnsi="Arial"/>
               </w:rPr>
-              <w:t>Test_Repo_Name</w:t>
+              <w:t>Test_Repo_</w:t>
+            </w:r>
+            <w:proofErr w:type="gramStart"/>
+            <w:r>
+              <w:rPr>
+                <w:rFonts w:ascii="Arial" w:hAnsi="Arial"/>
+              </w:rPr>
+              <w:t>Name</w:t>
             </w:r>
             <w:r>
               <w:rPr>
@@ -8298,6 +8781,7 @@
               <w:t>config.json</w:t>
             </w:r>
             <w:proofErr w:type="spellEnd"/>
+            <w:proofErr w:type="gramEnd"/>
             <w:r>
               <w:rPr>
                 <w:rFonts w:ascii="Arial" w:hAnsi="Arial"/>
@@ -8464,7 +8948,14 @@
               <w:rPr>
                 <w:rFonts w:ascii="Arial" w:hAnsi="Arial"/>
               </w:rPr>
-              <w:t>Test_Repo_Name</w:t>
+              <w:t>Test_Repo_</w:t>
+            </w:r>
+            <w:proofErr w:type="gramStart"/>
+            <w:r>
+              <w:rPr>
+                <w:rFonts w:ascii="Arial" w:hAnsi="Arial"/>
+              </w:rPr>
+              <w:t>Name</w:t>
             </w:r>
             <w:r>
               <w:rPr>
@@ -8500,6 +8991,7 @@
               <w:t>config.json</w:t>
             </w:r>
             <w:proofErr w:type="spellEnd"/>
+            <w:proofErr w:type="gramEnd"/>
             <w:r>
               <w:rPr>
                 <w:rFonts w:ascii="Arial" w:hAnsi="Arial"/>
@@ -8668,7 +9160,21 @@
         <w:rPr>
           <w:rFonts w:ascii="Arial" w:hAnsi="Arial"/>
         </w:rPr>
-        <w:t>The test repository was located in the following directory:</w:t>
+        <w:t xml:space="preserve">The test repository </w:t>
+      </w:r>
+      <w:proofErr w:type="gramStart"/>
+      <w:r>
+        <w:rPr>
+          <w:rFonts w:ascii="Arial" w:hAnsi="Arial"/>
+        </w:rPr>
+        <w:t>was located in</w:t>
+      </w:r>
+      <w:proofErr w:type="gramEnd"/>
+      <w:r>
+        <w:rPr>
+          <w:rFonts w:ascii="Arial" w:hAnsi="Arial"/>
+        </w:rPr>
+        <w:t xml:space="preserve"> the following directory:</w:t>
       </w:r>
     </w:p>
     <w:p>
@@ -8695,7 +9201,13 @@
         <w:rPr>
           <w:rFonts w:ascii="Arial" w:hAnsi="Arial"/>
         </w:rPr>
-        <w:t>CAVE|</w:t>
+        <w:t>CAVE</w:t>
+      </w:r>
+      <w:r>
+        <w:rPr>
+          <w:rFonts w:ascii="Arial" w:hAnsi="Arial"/>
+        </w:rPr>
+        <w:t>\</w:t>
       </w:r>
       <w:r>
         <w:rPr>
@@ -8732,24 +9244,30 @@
         <w:rPr>
           <w:rFonts w:ascii="Arial" w:hAnsi="Arial"/>
         </w:rPr>
-        <w:t xml:space="preserve">During testing, it was identified that a system path variable </w:t>
+        <w:t>During testing</w:t>
       </w:r>
       <w:r>
         <w:rPr>
           <w:rFonts w:ascii="Arial" w:hAnsi="Arial"/>
         </w:rPr>
-        <w:t xml:space="preserve">must </w:t>
+        <w:t xml:space="preserve"> on a Windows platform</w:t>
       </w:r>
       <w:r>
         <w:rPr>
           <w:rFonts w:ascii="Arial" w:hAnsi="Arial"/>
         </w:rPr>
-        <w:t>added</w:t>
+        <w:t xml:space="preserve">, it was identified that a system path variable </w:t>
       </w:r>
       <w:r>
         <w:rPr>
           <w:rFonts w:ascii="Arial" w:hAnsi="Arial"/>
         </w:rPr>
+        <w:t>is required</w:t>
+      </w:r>
+      <w:r>
+        <w:rPr>
+          <w:rFonts w:ascii="Arial" w:hAnsi="Arial"/>
+        </w:rPr>
         <w:t xml:space="preserve"> in order</w:t>
       </w:r>
       <w:r>
@@ -8780,7 +9298,37 @@
         <w:rPr>
           <w:rFonts w:ascii="Arial" w:hAnsi="Arial"/>
         </w:rPr>
-        <w:t xml:space="preserve">path variable must correspond to the directory path where the git.exe is located on the user’s machine. It was also identified that the Tool Runner must be executed from a mapped drive location on the user’s machine (i.e., UNC paths are not compatible with the Tool Runner when it is invoked on a Windows platform).  </w:t>
+        <w:t>path variable correspond</w:t>
+      </w:r>
+      <w:r>
+        <w:rPr>
+          <w:rFonts w:ascii="Arial" w:hAnsi="Arial"/>
+        </w:rPr>
+        <w:t>s</w:t>
+      </w:r>
+      <w:r>
+        <w:rPr>
+          <w:rFonts w:ascii="Arial" w:hAnsi="Arial"/>
+        </w:rPr>
+        <w:t xml:space="preserve"> to the directory path where the git.exe is located on the user’s machine. It was also identified that the Tool Runner must be executed from a mapped drive location on the user’s machine </w:t>
+      </w:r>
+      <w:r>
+        <w:rPr>
+          <w:rFonts w:ascii="Arial" w:hAnsi="Arial"/>
+        </w:rPr>
+        <w:t xml:space="preserve">when it is invoked on a Windows platform </w:t>
+      </w:r>
+      <w:r>
+        <w:rPr>
+          <w:rFonts w:ascii="Arial" w:hAnsi="Arial"/>
+        </w:rPr>
+        <w:t xml:space="preserve">(i.e., UNC paths are not compatible with the Tool Runner).  </w:t>
+      </w:r>
+      <w:r>
+        <w:rPr>
+          <w:rFonts w:ascii="Arial" w:hAnsi="Arial"/>
+        </w:rPr>
+        <w:t>This information has been included in Section 8, User Guide.</w:t>
       </w:r>
     </w:p>
     <w:p>
@@ -8808,7 +9356,7 @@
       <w:pPr>
         <w:pStyle w:val="H1bodytext"/>
         <w:rPr>
-          <w:rFonts w:ascii="Arial" w:hAnsi="Arial" w:cs="Arial"/>
+          <w:rFonts w:ascii="Arial" w:hAnsi="Arial"/>
         </w:rPr>
       </w:pPr>
       <w:bookmarkStart w:id="6" w:name="_Hlk25236402"/>
@@ -8855,14 +9403,41 @@
         <w:t xml:space="preserve"> </w:t>
       </w:r>
     </w:p>
-    <w:bookmarkEnd w:id="6"/>
+    <w:p>
+      <w:pPr>
+        <w:pStyle w:val="H1bodytext"/>
+      </w:pPr>
+      <w:r>
+        <w:rPr>
+          <w:rFonts w:ascii="Arial" w:hAnsi="Arial"/>
+        </w:rPr>
+        <w:t xml:space="preserve">Use of the Tool Runner on a Windows platform requires a system path variable corresponding to the directory path for the git.exe file. Additionally, the Tool Runner must be executed from a mapped drive location on the user’s machine when used on a Windows platform. </w:t>
+      </w:r>
+      <w:bookmarkEnd w:id="6"/>
+    </w:p>
     <w:p>
       <w:pPr>
         <w:spacing w:after="160" w:line="259" w:lineRule="auto"/>
+        <w:rPr>
+          <w:ins w:id="7" w:author="Sara Lindberg" w:date="2019-12-20T14:31:00Z"/>
+          <w:rFonts w:ascii="Arial" w:hAnsi="Arial" w:cs="Arial"/>
+          <w:b/>
+          <w:bCs/>
+          <w:sz w:val="22"/>
+          <w:szCs w:val="20"/>
+        </w:rPr>
       </w:pPr>
-      <w:r>
-        <w:br w:type="page"/>
-      </w:r>
+      <w:ins w:id="8" w:author="Sara Lindberg" w:date="2019-12-20T14:31:00Z">
+        <w:r>
+          <w:rPr>
+            <w:rFonts w:ascii="Arial" w:hAnsi="Arial" w:cs="Arial"/>
+            <w:b/>
+            <w:bCs/>
+          </w:rPr>
+          <w:lastRenderedPageBreak/>
+          <w:br w:type="page"/>
+        </w:r>
+      </w:ins>
     </w:p>
     <w:p>
       <w:pPr>
@@ -8876,13 +9451,14 @@
           <w:bCs/>
         </w:rPr>
       </w:pPr>
+      <w:bookmarkStart w:id="9" w:name="_GoBack"/>
+      <w:bookmarkEnd w:id="9"/>
       <w:r>
         <w:rPr>
           <w:rFonts w:ascii="Arial" w:hAnsi="Arial" w:cs="Arial"/>
           <w:b/>
           <w:bCs/>
         </w:rPr>
-        <w:lastRenderedPageBreak/>
         <w:t>Appendix A</w:t>
       </w:r>
     </w:p>
@@ -8945,9 +9521,9 @@
           <w:b/>
         </w:rPr>
         <w:sectPr>
-          <w:headerReference w:type="default" r:id="rId7"/>
-          <w:footerReference w:type="default" r:id="rId8"/>
-          <w:headerReference w:type="first" r:id="rId9"/>
+          <w:headerReference w:type="default" r:id="rId10"/>
+          <w:footerReference w:type="default" r:id="rId11"/>
+          <w:headerReference w:type="first" r:id="rId12"/>
           <w:pgSz w:w="12240" w:h="15840" w:code="1"/>
           <w:pgMar w:top="1080" w:right="1080" w:bottom="720" w:left="1080" w:header="720" w:footer="720" w:gutter="0"/>
           <w:cols w:space="720"/>
@@ -9422,6 +9998,7 @@
               <w:t xml:space="preserve">if </w:t>
             </w:r>
             <w:proofErr w:type="spellStart"/>
+            <w:proofErr w:type="gramStart"/>
             <w:r>
               <w:rPr>
                 <w:rFonts w:ascii="Arial" w:hAnsi="Arial" w:cs="Arial"/>
@@ -9429,6 +10006,7 @@
               <w:t>exe.read</w:t>
             </w:r>
             <w:proofErr w:type="spellEnd"/>
+            <w:proofErr w:type="gramEnd"/>
             <w:r>
               <w:rPr>
                 <w:rFonts w:ascii="Arial" w:hAnsi="Arial" w:cs="Arial"/>
@@ -9567,7 +10145,7 @@
                 <w:b/>
               </w:rPr>
             </w:pPr>
-            <w:bookmarkStart w:id="7" w:name="_Hlk11237718"/>
+            <w:bookmarkStart w:id="10" w:name="_Hlk11237718"/>
             <w:r>
               <w:rPr>
                 <w:rFonts w:ascii="Arial" w:hAnsi="Arial"/>
@@ -9825,6 +10403,7 @@
                 <w:iCs/>
               </w:rPr>
             </w:pPr>
+            <w:proofErr w:type="gramStart"/>
             <w:r>
               <w:rPr>
                 <w:rFonts w:ascii="Arial" w:hAnsi="Arial"/>
@@ -9834,6 +10413,7 @@
               <w:t>Note  [</w:t>
             </w:r>
             <w:proofErr w:type="spellStart"/>
+            <w:proofErr w:type="gramEnd"/>
             <w:r>
               <w:rPr>
                 <w:rFonts w:ascii="Arial" w:hAnsi="Arial"/>
@@ -9973,7 +10553,21 @@
               <w:rPr>
                 <w:rFonts w:ascii="Arial" w:hAnsi="Arial"/>
               </w:rPr>
-              <w:t xml:space="preserve">Cd ../.. </w:t>
+              <w:t>Cd</w:t>
+            </w:r>
+            <w:proofErr w:type="gramStart"/>
+            <w:r>
+              <w:rPr>
+                <w:rFonts w:ascii="Arial" w:hAnsi="Arial"/>
+              </w:rPr>
+              <w:t xml:space="preserve"> ..</w:t>
+            </w:r>
+            <w:proofErr w:type="gramEnd"/>
+            <w:r>
+              <w:rPr>
+                <w:rFonts w:ascii="Arial" w:hAnsi="Arial"/>
+              </w:rPr>
+              <w:t xml:space="preserve">/.. </w:t>
             </w:r>
             <w:r>
               <w:rPr>
@@ -10043,7 +10637,21 @@
               <w:rPr>
                 <w:rFonts w:ascii="Arial" w:hAnsi="Arial"/>
               </w:rPr>
-              <w:t xml:space="preserve"> Use “cd ../” to move back 1 folder</w:t>
+              <w:t xml:space="preserve"> Use “cd</w:t>
+            </w:r>
+            <w:proofErr w:type="gramStart"/>
+            <w:r>
+              <w:rPr>
+                <w:rFonts w:ascii="Arial" w:hAnsi="Arial"/>
+              </w:rPr>
+              <w:t xml:space="preserve"> ..</w:t>
+            </w:r>
+            <w:proofErr w:type="gramEnd"/>
+            <w:r>
+              <w:rPr>
+                <w:rFonts w:ascii="Arial" w:hAnsi="Arial"/>
+              </w:rPr>
+              <w:t>/” to move back 1 folder</w:t>
             </w:r>
           </w:p>
         </w:tc>
@@ -10427,7 +11035,16 @@
                 <w:i/>
                 <w:iCs/>
               </w:rPr>
-              <w:t>Testing_Directory</w:t>
+              <w:t>Testing_</w:t>
+            </w:r>
+            <w:proofErr w:type="gramStart"/>
+            <w:r>
+              <w:rPr>
+                <w:rFonts w:ascii="Arial" w:hAnsi="Arial"/>
+                <w:i/>
+                <w:iCs/>
+              </w:rPr>
+              <w:t>Directory</w:t>
             </w:r>
             <w:proofErr w:type="spellEnd"/>
             <w:r>
@@ -10436,7 +11053,16 @@
                 <w:i/>
                 <w:iCs/>
               </w:rPr>
-              <w:t xml:space="preserve">]\ca-surf-test </w:t>
+              <w:t>]\</w:t>
+            </w:r>
+            <w:proofErr w:type="gramEnd"/>
+            <w:r>
+              <w:rPr>
+                <w:rFonts w:ascii="Arial" w:hAnsi="Arial"/>
+                <w:i/>
+                <w:iCs/>
+              </w:rPr>
+              <w:t xml:space="preserve">ca-surf-test </w:t>
             </w:r>
           </w:p>
           <w:p>
@@ -10856,7 +11482,14 @@
               <w:rPr>
                 <w:rFonts w:ascii="Arial" w:hAnsi="Arial"/>
               </w:rPr>
-              <w:t>Testing_Directory</w:t>
+              <w:t>Testing_</w:t>
+            </w:r>
+            <w:proofErr w:type="gramStart"/>
+            <w:r>
+              <w:rPr>
+                <w:rFonts w:ascii="Arial" w:hAnsi="Arial"/>
+              </w:rPr>
+              <w:t>Directory</w:t>
             </w:r>
             <w:proofErr w:type="spellEnd"/>
             <w:r>
@@ -10871,7 +11504,16 @@
                 <w:i/>
                 <w:iCs/>
               </w:rPr>
-              <w:t>-surf-test\ subdirectory</w:t>
+              <w:t>-surf-test\</w:t>
+            </w:r>
+            <w:proofErr w:type="gramEnd"/>
+            <w:r>
+              <w:rPr>
+                <w:rFonts w:ascii="Arial" w:hAnsi="Arial"/>
+                <w:i/>
+                <w:iCs/>
+              </w:rPr>
+              <w:t xml:space="preserve"> subdirectory</w:t>
             </w:r>
           </w:p>
         </w:tc>
@@ -11290,40 +11932,61 @@
               <w:rPr>
                 <w:rFonts w:ascii="Arial" w:hAnsi="Arial"/>
               </w:rPr>
-              <w:t>Testing_Directory</w:t>
+              <w:t>Testing_</w:t>
+            </w:r>
+            <w:proofErr w:type="gramStart"/>
+            <w:r>
+              <w:rPr>
+                <w:rFonts w:ascii="Arial" w:hAnsi="Arial"/>
+              </w:rPr>
+              <w:t>Directory</w:t>
             </w:r>
             <w:proofErr w:type="spellEnd"/>
             <w:r>
               <w:rPr>
                 <w:rFonts w:ascii="Arial" w:hAnsi="Arial"/>
               </w:rPr>
-              <w:t xml:space="preserve">]\runner_ATC-1_logfile.txt documents that the Tool Runner QA Status is TEST </w:t>
-            </w:r>
-          </w:p>
-          <w:p>
-            <w:pPr>
-              <w:pStyle w:val="H1bodytext"/>
-              <w:spacing w:after="0"/>
-              <w:ind w:left="0"/>
-              <w:rPr>
-                <w:rFonts w:ascii="Arial" w:hAnsi="Arial"/>
-              </w:rPr>
-            </w:pPr>
-          </w:p>
-          <w:p>
-            <w:pPr>
-              <w:pStyle w:val="H1bodytext"/>
-              <w:spacing w:after="0"/>
-              <w:ind w:left="0"/>
-              <w:rPr>
-                <w:rFonts w:ascii="Arial" w:hAnsi="Arial"/>
-              </w:rPr>
-            </w:pPr>
-            <w:r>
-              <w:rPr>
-                <w:rFonts w:ascii="Arial" w:hAnsi="Arial"/>
-              </w:rPr>
-              <w:t>NOTE: Tool Runner is not on the approved tool list in the test repository—see [Test_Repo_Name]\</w:t>
+              <w:t>]\</w:t>
+            </w:r>
+            <w:proofErr w:type="gramEnd"/>
+            <w:r>
+              <w:rPr>
+                <w:rFonts w:ascii="Arial" w:hAnsi="Arial"/>
+              </w:rPr>
+              <w:t xml:space="preserve">runner_ATC-1_logfile.txt documents that the Tool Runner QA Status is TEST </w:t>
+            </w:r>
+          </w:p>
+          <w:p>
+            <w:pPr>
+              <w:pStyle w:val="H1bodytext"/>
+              <w:spacing w:after="0"/>
+              <w:ind w:left="0"/>
+              <w:rPr>
+                <w:rFonts w:ascii="Arial" w:hAnsi="Arial"/>
+              </w:rPr>
+            </w:pPr>
+          </w:p>
+          <w:p>
+            <w:pPr>
+              <w:pStyle w:val="H1bodytext"/>
+              <w:spacing w:after="0"/>
+              <w:ind w:left="0"/>
+              <w:rPr>
+                <w:rFonts w:ascii="Arial" w:hAnsi="Arial"/>
+              </w:rPr>
+            </w:pPr>
+            <w:r>
+              <w:rPr>
+                <w:rFonts w:ascii="Arial" w:hAnsi="Arial"/>
+              </w:rPr>
+              <w:t>NOTE: Tool Runner is not on the approved tool list in the test repository—see [Test_Repo_</w:t>
+            </w:r>
+            <w:proofErr w:type="gramStart"/>
+            <w:r>
+              <w:rPr>
+                <w:rFonts w:ascii="Arial" w:hAnsi="Arial"/>
+              </w:rPr>
+              <w:t>Name]\</w:t>
             </w:r>
             <w:proofErr w:type="spellStart"/>
             <w:r>
@@ -11347,6 +12010,7 @@
               <w:t>config.json</w:t>
             </w:r>
             <w:proofErr w:type="spellEnd"/>
+            <w:proofErr w:type="gramEnd"/>
             <w:r>
               <w:rPr>
                 <w:rFonts w:ascii="Arial" w:hAnsi="Arial"/>
@@ -11442,40 +12106,61 @@
               <w:rPr>
                 <w:rFonts w:ascii="Arial" w:hAnsi="Arial"/>
               </w:rPr>
-              <w:t>Testing_Directory</w:t>
+              <w:t>Testing_</w:t>
+            </w:r>
+            <w:proofErr w:type="gramStart"/>
+            <w:r>
+              <w:rPr>
+                <w:rFonts w:ascii="Arial" w:hAnsi="Arial"/>
+              </w:rPr>
+              <w:t>Directory</w:t>
             </w:r>
             <w:proofErr w:type="spellEnd"/>
             <w:r>
               <w:rPr>
                 <w:rFonts w:ascii="Arial" w:hAnsi="Arial"/>
               </w:rPr>
-              <w:t xml:space="preserve">]\runner_ATC-1_logfile.txt documents that the invoked tool QA Status is QUALIFIED </w:t>
-            </w:r>
-          </w:p>
-          <w:p>
-            <w:pPr>
-              <w:pStyle w:val="H1bodytext"/>
-              <w:spacing w:after="0"/>
-              <w:ind w:left="0"/>
-              <w:rPr>
-                <w:rFonts w:ascii="Arial" w:hAnsi="Arial"/>
-              </w:rPr>
-            </w:pPr>
-          </w:p>
-          <w:p>
-            <w:pPr>
-              <w:pStyle w:val="H1bodytext"/>
-              <w:spacing w:after="0"/>
-              <w:ind w:left="0"/>
-              <w:rPr>
-                <w:rFonts w:ascii="Arial" w:hAnsi="Arial"/>
-              </w:rPr>
-            </w:pPr>
-            <w:r>
-              <w:rPr>
-                <w:rFonts w:ascii="Arial" w:hAnsi="Arial"/>
-              </w:rPr>
-              <w:t>NOTE: Invoked tool is on the approved tool list in the test repository—see [Test_Repo_Name]\</w:t>
+              <w:t>]\</w:t>
+            </w:r>
+            <w:proofErr w:type="gramEnd"/>
+            <w:r>
+              <w:rPr>
+                <w:rFonts w:ascii="Arial" w:hAnsi="Arial"/>
+              </w:rPr>
+              <w:t xml:space="preserve">runner_ATC-1_logfile.txt documents that the invoked tool QA Status is QUALIFIED </w:t>
+            </w:r>
+          </w:p>
+          <w:p>
+            <w:pPr>
+              <w:pStyle w:val="H1bodytext"/>
+              <w:spacing w:after="0"/>
+              <w:ind w:left="0"/>
+              <w:rPr>
+                <w:rFonts w:ascii="Arial" w:hAnsi="Arial"/>
+              </w:rPr>
+            </w:pPr>
+          </w:p>
+          <w:p>
+            <w:pPr>
+              <w:pStyle w:val="H1bodytext"/>
+              <w:spacing w:after="0"/>
+              <w:ind w:left="0"/>
+              <w:rPr>
+                <w:rFonts w:ascii="Arial" w:hAnsi="Arial"/>
+              </w:rPr>
+            </w:pPr>
+            <w:r>
+              <w:rPr>
+                <w:rFonts w:ascii="Arial" w:hAnsi="Arial"/>
+              </w:rPr>
+              <w:t>NOTE: Invoked tool is on the approved tool list in the test repository—see [Test_Repo_</w:t>
+            </w:r>
+            <w:proofErr w:type="gramStart"/>
+            <w:r>
+              <w:rPr>
+                <w:rFonts w:ascii="Arial" w:hAnsi="Arial"/>
+              </w:rPr>
+              <w:t>Name]\</w:t>
             </w:r>
             <w:proofErr w:type="spellStart"/>
             <w:r>
@@ -11499,6 +12184,7 @@
               <w:t>config.json</w:t>
             </w:r>
             <w:proofErr w:type="spellEnd"/>
+            <w:proofErr w:type="gramEnd"/>
             <w:r>
               <w:rPr>
                 <w:rFonts w:ascii="Arial" w:hAnsi="Arial"/>
@@ -11619,7 +12305,14 @@
               <w:rPr>
                 <w:rFonts w:ascii="Arial" w:hAnsi="Arial"/>
               </w:rPr>
-              <w:t>Testing_Directory</w:t>
+              <w:t>Testing_</w:t>
+            </w:r>
+            <w:proofErr w:type="gramStart"/>
+            <w:r>
+              <w:rPr>
+                <w:rFonts w:ascii="Arial" w:hAnsi="Arial"/>
+              </w:rPr>
+              <w:t>Directory</w:t>
             </w:r>
             <w:proofErr w:type="spellEnd"/>
             <w:r>
@@ -11634,7 +12327,16 @@
                 <w:i/>
                 <w:iCs/>
               </w:rPr>
-              <w:t>-surf-test\ subdirectory</w:t>
+              <w:t>-surf-test\</w:t>
+            </w:r>
+            <w:proofErr w:type="gramEnd"/>
+            <w:r>
+              <w:rPr>
+                <w:rFonts w:ascii="Arial" w:hAnsi="Arial"/>
+                <w:i/>
+                <w:iCs/>
+              </w:rPr>
+              <w:t xml:space="preserve"> subdirectory</w:t>
             </w:r>
           </w:p>
         </w:tc>
@@ -11854,7 +12556,21 @@
               <w:rPr>
                 <w:rFonts w:ascii="Arial" w:hAnsi="Arial"/>
               </w:rPr>
-              <w:t>] \runner_ATC-2_logfile.txt documents that the Tool Runner and test tool are not located in a Git Repository ( ../tools/ subdirectory) “Not a git repository” check</w:t>
+              <w:t>] \runner_ATC-2_logfile.txt documents that the Tool Runner and test tool are not located in a Git Repository (</w:t>
+            </w:r>
+            <w:proofErr w:type="gramStart"/>
+            <w:r>
+              <w:rPr>
+                <w:rFonts w:ascii="Arial" w:hAnsi="Arial"/>
+              </w:rPr>
+              <w:t xml:space="preserve"> ..</w:t>
+            </w:r>
+            <w:proofErr w:type="gramEnd"/>
+            <w:r>
+              <w:rPr>
+                <w:rFonts w:ascii="Arial" w:hAnsi="Arial"/>
+              </w:rPr>
+              <w:t>/tools/ subdirectory) “Not a git repository” check</w:t>
             </w:r>
           </w:p>
         </w:tc>
@@ -12176,7 +12892,16 @@
                 <w:i/>
                 <w:iCs/>
               </w:rPr>
-              <w:t>Testing_Directory</w:t>
+              <w:t>Testing_</w:t>
+            </w:r>
+            <w:proofErr w:type="gramStart"/>
+            <w:r>
+              <w:rPr>
+                <w:rFonts w:ascii="Arial" w:hAnsi="Arial"/>
+                <w:i/>
+                <w:iCs/>
+              </w:rPr>
+              <w:t>Directory</w:t>
             </w:r>
             <w:proofErr w:type="spellEnd"/>
             <w:r>
@@ -12185,7 +12910,16 @@
                 <w:i/>
                 <w:iCs/>
               </w:rPr>
-              <w:t>]\ca-surf-test\ subdirectory</w:t>
+              <w:t>]\ca-surf-test\</w:t>
+            </w:r>
+            <w:proofErr w:type="gramEnd"/>
+            <w:r>
+              <w:rPr>
+                <w:rFonts w:ascii="Arial" w:hAnsi="Arial"/>
+                <w:i/>
+                <w:iCs/>
+              </w:rPr>
+              <w:t xml:space="preserve"> subdirectory</w:t>
             </w:r>
           </w:p>
         </w:tc>
@@ -12398,14 +13132,28 @@
               <w:rPr>
                 <w:rFonts w:ascii="Arial" w:hAnsi="Arial"/>
               </w:rPr>
-              <w:t>Testing_Directory</w:t>
+              <w:t>Testing_</w:t>
+            </w:r>
+            <w:proofErr w:type="gramStart"/>
+            <w:r>
+              <w:rPr>
+                <w:rFonts w:ascii="Arial" w:hAnsi="Arial"/>
+              </w:rPr>
+              <w:t>Directory</w:t>
             </w:r>
             <w:proofErr w:type="spellEnd"/>
             <w:r>
               <w:rPr>
                 <w:rFonts w:ascii="Arial" w:hAnsi="Arial"/>
               </w:rPr>
-              <w:t>]\runner_ATC-3_logfile.txt documents that the Tool Runner and test tool QA Status is TEST</w:t>
+              <w:t>]\</w:t>
+            </w:r>
+            <w:proofErr w:type="gramEnd"/>
+            <w:r>
+              <w:rPr>
+                <w:rFonts w:ascii="Arial" w:hAnsi="Arial"/>
+              </w:rPr>
+              <w:t>runner_ATC-3_logfile.txt documents that the Tool Runner and test tool QA Status is TEST</w:t>
             </w:r>
           </w:p>
         </w:tc>
@@ -12611,7 +13359,16 @@
                 <w:i/>
                 <w:iCs/>
               </w:rPr>
-              <w:t>Testing_Directory</w:t>
+              <w:t>Testing_</w:t>
+            </w:r>
+            <w:proofErr w:type="gramStart"/>
+            <w:r>
+              <w:rPr>
+                <w:rFonts w:ascii="Arial" w:hAnsi="Arial"/>
+                <w:i/>
+                <w:iCs/>
+              </w:rPr>
+              <w:t>Directory</w:t>
             </w:r>
             <w:proofErr w:type="spellEnd"/>
             <w:r>
@@ -12620,7 +13377,16 @@
                 <w:i/>
                 <w:iCs/>
               </w:rPr>
-              <w:t>]\ca-surf-test before this next step.</w:t>
+              <w:t>]\</w:t>
+            </w:r>
+            <w:proofErr w:type="gramEnd"/>
+            <w:r>
+              <w:rPr>
+                <w:rFonts w:ascii="Arial" w:hAnsi="Arial"/>
+                <w:i/>
+                <w:iCs/>
+              </w:rPr>
+              <w:t>ca-surf-test before this next step.</w:t>
             </w:r>
           </w:p>
           <w:p>
@@ -12827,7 +13593,14 @@
               <w:rPr>
                 <w:rFonts w:ascii="Arial" w:hAnsi="Arial"/>
               </w:rPr>
-              <w:t>NOTE: Tool Runner is not on the approved tool list in the test repository—see \[Test_Repo_Name]\</w:t>
+              <w:t>NOTE: Tool Runner is not on the approved tool list in the test repository—see \[Test_Repo_</w:t>
+            </w:r>
+            <w:proofErr w:type="gramStart"/>
+            <w:r>
+              <w:rPr>
+                <w:rFonts w:ascii="Arial" w:hAnsi="Arial"/>
+              </w:rPr>
+              <w:t>Name]\</w:t>
             </w:r>
             <w:proofErr w:type="spellStart"/>
             <w:r>
@@ -12851,6 +13624,7 @@
               <w:t>config.json</w:t>
             </w:r>
             <w:proofErr w:type="spellEnd"/>
+            <w:proofErr w:type="gramEnd"/>
             <w:r>
               <w:rPr>
                 <w:rFonts w:ascii="Arial" w:hAnsi="Arial"/>
@@ -12983,7 +13757,14 @@
               <w:rPr>
                 <w:rFonts w:ascii="Arial" w:hAnsi="Arial"/>
               </w:rPr>
-              <w:t>NOTE: Invoked tool is on the approved tool list in the test repository—see [Test_Repo_Name]\</w:t>
+              <w:t>NOTE: Invoked tool is on the approved tool list in the test repository—see [Test_Repo_</w:t>
+            </w:r>
+            <w:proofErr w:type="gramStart"/>
+            <w:r>
+              <w:rPr>
+                <w:rFonts w:ascii="Arial" w:hAnsi="Arial"/>
+              </w:rPr>
+              <w:t>Name]\</w:t>
             </w:r>
             <w:proofErr w:type="spellStart"/>
             <w:r>
@@ -13007,6 +13788,7 @@
               <w:t>config.json</w:t>
             </w:r>
             <w:proofErr w:type="spellEnd"/>
+            <w:proofErr w:type="gramEnd"/>
             <w:r>
               <w:rPr>
                 <w:rFonts w:ascii="Arial" w:hAnsi="Arial"/>
@@ -13570,7 +14352,16 @@
                 <w:i/>
                 <w:iCs/>
               </w:rPr>
-              <w:t>Testing_Directory</w:t>
+              <w:t>Testing_</w:t>
+            </w:r>
+            <w:proofErr w:type="gramStart"/>
+            <w:r>
+              <w:rPr>
+                <w:rFonts w:ascii="Arial" w:hAnsi="Arial"/>
+                <w:i/>
+                <w:iCs/>
+              </w:rPr>
+              <w:t>Directory</w:t>
             </w:r>
             <w:proofErr w:type="spellEnd"/>
             <w:r>
@@ -13585,7 +14376,14 @@
               <w:rPr>
                 <w:rFonts w:ascii="Arial" w:hAnsi="Arial"/>
               </w:rPr>
-              <w:t>\runner_ATC-3_logfile.txt documents that the Tool Runner and test tool QA Status is TEST</w:t>
+              <w:t>\</w:t>
+            </w:r>
+            <w:proofErr w:type="gramEnd"/>
+            <w:r>
+              <w:rPr>
+                <w:rFonts w:ascii="Arial" w:hAnsi="Arial"/>
+              </w:rPr>
+              <w:t>runner_ATC-3_logfile.txt documents that the Tool Runner and test tool QA Status is TEST</w:t>
             </w:r>
           </w:p>
         </w:tc>
@@ -14420,14 +15218,28 @@
               <w:rPr>
                 <w:rFonts w:ascii="Arial" w:hAnsi="Arial"/>
               </w:rPr>
-              <w:t>Testing_Directory</w:t>
+              <w:t>Testing_</w:t>
+            </w:r>
+            <w:proofErr w:type="gramStart"/>
+            <w:r>
+              <w:rPr>
+                <w:rFonts w:ascii="Arial" w:hAnsi="Arial"/>
+              </w:rPr>
+              <w:t>Directory</w:t>
             </w:r>
             <w:proofErr w:type="spellEnd"/>
             <w:r>
               <w:rPr>
                 <w:rFonts w:ascii="Arial" w:hAnsi="Arial"/>
               </w:rPr>
-              <w:t>]\runner_ATC-4_logfile.txt documents that the Code Versions indicate that that local and remote repositories are not synced</w:t>
+              <w:t>]\</w:t>
+            </w:r>
+            <w:proofErr w:type="gramEnd"/>
+            <w:r>
+              <w:rPr>
+                <w:rFonts w:ascii="Arial" w:hAnsi="Arial"/>
+              </w:rPr>
+              <w:t>runner_ATC-4_logfile.txt documents that the Code Versions indicate that that local and remote repositories are not synced</w:t>
             </w:r>
           </w:p>
         </w:tc>
@@ -15200,7 +16012,14 @@
               <w:rPr>
                 <w:rFonts w:ascii="Arial" w:hAnsi="Arial"/>
               </w:rPr>
-              <w:t>NOTE: Tool Runner is not on the approved tool list in the test repository—see \[Test_Repo_Name]\</w:t>
+              <w:t>NOTE: Tool Runner is not on the approved tool list in the test repository—see \[Test_Repo_</w:t>
+            </w:r>
+            <w:proofErr w:type="gramStart"/>
+            <w:r>
+              <w:rPr>
+                <w:rFonts w:ascii="Arial" w:hAnsi="Arial"/>
+              </w:rPr>
+              <w:t>Name]\</w:t>
             </w:r>
             <w:proofErr w:type="spellStart"/>
             <w:r>
@@ -15224,6 +16043,7 @@
               <w:t>config.json</w:t>
             </w:r>
             <w:proofErr w:type="spellEnd"/>
+            <w:proofErr w:type="gramEnd"/>
             <w:r>
               <w:rPr>
                 <w:rFonts w:ascii="Arial" w:hAnsi="Arial"/>
@@ -15354,7 +16174,14 @@
               <w:rPr>
                 <w:rFonts w:ascii="Arial" w:hAnsi="Arial"/>
               </w:rPr>
-              <w:t>NOTE: Invoked tool is on the approved tool list in the test repository—see \[Test_Repo_Name]\</w:t>
+              <w:t>NOTE: Invoked tool is on the approved tool list in the test repository—see \[Test_Repo_</w:t>
+            </w:r>
+            <w:proofErr w:type="gramStart"/>
+            <w:r>
+              <w:rPr>
+                <w:rFonts w:ascii="Arial" w:hAnsi="Arial"/>
+              </w:rPr>
+              <w:t>Name]\</w:t>
             </w:r>
             <w:proofErr w:type="spellStart"/>
             <w:r>
@@ -15378,6 +16205,7 @@
               <w:t>config.json</w:t>
             </w:r>
             <w:proofErr w:type="spellEnd"/>
+            <w:proofErr w:type="gramEnd"/>
             <w:r>
               <w:rPr>
                 <w:rFonts w:ascii="Arial" w:hAnsi="Arial"/>
@@ -15490,7 +16318,7 @@
                     </pic:cNvPicPr>
                   </pic:nvPicPr>
                   <pic:blipFill>
-                    <a:blip r:embed="rId10">
+                    <a:blip r:embed="rId13">
                       <a:extLst>
                         <a:ext uri="{28A0092B-C50C-407E-A947-70E740481C1C}">
                           <a14:useLocalDpi xmlns:a14="http://schemas.microsoft.com/office/drawing/2010/main" val="0"/>
@@ -15582,7 +16410,7 @@
         </w:rPr>
         <w:t xml:space="preserve"> File</w:t>
       </w:r>
-      <w:bookmarkEnd w:id="7"/>
+      <w:bookmarkEnd w:id="10"/>
       <w:r>
         <w:rPr>
           <w:rFonts w:ascii="Arial" w:hAnsi="Arial" w:cs="Arial"/>
@@ -15629,7 +16457,7 @@
                     </pic:cNvPicPr>
                   </pic:nvPicPr>
                   <pic:blipFill>
-                    <a:blip r:embed="rId11">
+                    <a:blip r:embed="rId14">
                       <a:extLst>
                         <a:ext uri="{28A0092B-C50C-407E-A947-70E740481C1C}">
                           <a14:useLocalDpi xmlns:a14="http://schemas.microsoft.com/office/drawing/2010/main" val="0"/>
@@ -15743,7 +16571,7 @@
                     </pic:cNvPicPr>
                   </pic:nvPicPr>
                   <pic:blipFill>
-                    <a:blip r:embed="rId12">
+                    <a:blip r:embed="rId15">
                       <a:extLst>
                         <a:ext uri="{28A0092B-C50C-407E-A947-70E740481C1C}">
                           <a14:useLocalDpi xmlns:a14="http://schemas.microsoft.com/office/drawing/2010/main" val="0"/>
@@ -15857,10 +16685,10 @@
         </w:rPr>
         <w:lastRenderedPageBreak/>
         <w:drawing>
-          <wp:inline distT="0" distB="0" distL="0" distR="0" wp14:anchorId="66C66881" wp14:editId="7A846CE1">
-            <wp:extent cx="6400800" cy="7909560"/>
+          <wp:inline distT="0" distB="0" distL="0" distR="0" wp14:anchorId="1BE2E2F3" wp14:editId="2910BCC1">
+            <wp:extent cx="6400800" cy="4044315"/>
             <wp:effectExtent l="0" t="0" r="0" b="0"/>
-            <wp:docPr id="4" name="Picture 4"/>
+            <wp:docPr id="13" name="Picture 13"/>
             <wp:cNvGraphicFramePr>
               <a:graphicFrameLocks xmlns:a="http://schemas.openxmlformats.org/drawingml/2006/main" noChangeAspect="1"/>
             </wp:cNvGraphicFramePr>
@@ -15868,13 +16696,13 @@
               <a:graphicData uri="http://schemas.openxmlformats.org/drawingml/2006/picture">
                 <pic:pic xmlns:pic="http://schemas.openxmlformats.org/drawingml/2006/picture">
                   <pic:nvPicPr>
-                    <pic:cNvPr id="0" name="Picture 4"/>
+                    <pic:cNvPr id="0" name="Picture 1"/>
                     <pic:cNvPicPr>
                       <a:picLocks noChangeAspect="1" noChangeArrowheads="1"/>
                     </pic:cNvPicPr>
                   </pic:nvPicPr>
                   <pic:blipFill>
-                    <a:blip r:embed="rId13">
+                    <a:blip r:embed="rId16">
                       <a:extLst>
                         <a:ext uri="{28A0092B-C50C-407E-A947-70E740481C1C}">
                           <a14:useLocalDpi xmlns:a14="http://schemas.microsoft.com/office/drawing/2010/main" val="0"/>
@@ -15889,7 +16717,7 @@
                   <pic:spPr bwMode="auto">
                     <a:xfrm>
                       <a:off x="0" y="0"/>
-                      <a:ext cx="6400800" cy="7909560"/>
+                      <a:ext cx="6400800" cy="4044315"/>
                     </a:xfrm>
                     <a:prstGeom prst="rect">
                       <a:avLst/>
@@ -16021,7 +16849,7 @@
                     </pic:cNvPicPr>
                   </pic:nvPicPr>
                   <pic:blipFill>
-                    <a:blip r:embed="rId14">
+                    <a:blip r:embed="rId17">
                       <a:extLst>
                         <a:ext uri="{28A0092B-C50C-407E-A947-70E740481C1C}">
                           <a14:useLocalDpi xmlns:a14="http://schemas.microsoft.com/office/drawing/2010/main" val="0"/>
@@ -16151,7 +16979,7 @@
                     </pic:cNvPicPr>
                   </pic:nvPicPr>
                   <pic:blipFill>
-                    <a:blip r:embed="rId15">
+                    <a:blip r:embed="rId18">
                       <a:extLst>
                         <a:ext uri="{28A0092B-C50C-407E-A947-70E740481C1C}">
                           <a14:useLocalDpi xmlns:a14="http://schemas.microsoft.com/office/drawing/2010/main" val="0"/>
@@ -16594,6 +17422,7 @@
                 <w:iCs/>
               </w:rPr>
             </w:pPr>
+            <w:proofErr w:type="gramStart"/>
             <w:r>
               <w:rPr>
                 <w:rFonts w:ascii="Arial" w:hAnsi="Arial"/>
@@ -16603,6 +17432,7 @@
               <w:t>Note  [</w:t>
             </w:r>
             <w:proofErr w:type="spellStart"/>
+            <w:proofErr w:type="gramEnd"/>
             <w:r>
               <w:rPr>
                 <w:rFonts w:ascii="Arial" w:hAnsi="Arial"/>
@@ -16925,7 +17755,25 @@
                 <w:i/>
                 <w:iCs/>
               </w:rPr>
-              <w:t xml:space="preserve">git pull </w:t>
+              <w:t xml:space="preserve">git </w:t>
+            </w:r>
+            <w:proofErr w:type="gramStart"/>
+            <w:r>
+              <w:rPr>
+                <w:rFonts w:ascii="Arial" w:hAnsi="Arial"/>
+                <w:i/>
+                <w:iCs/>
+              </w:rPr>
+              <w:t>pull</w:t>
+            </w:r>
+            <w:proofErr w:type="gramEnd"/>
+            <w:r>
+              <w:rPr>
+                <w:rFonts w:ascii="Arial" w:hAnsi="Arial"/>
+                <w:i/>
+                <w:iCs/>
+              </w:rPr>
+              <w:t xml:space="preserve"> </w:t>
             </w:r>
           </w:p>
           <w:p>
@@ -17092,7 +17940,16 @@
                 <w:i/>
                 <w:iCs/>
               </w:rPr>
-              <w:t>Testing_Directory</w:t>
+              <w:t>Testing_</w:t>
+            </w:r>
+            <w:proofErr w:type="gramStart"/>
+            <w:r>
+              <w:rPr>
+                <w:rFonts w:ascii="Arial" w:hAnsi="Arial"/>
+                <w:i/>
+                <w:iCs/>
+              </w:rPr>
+              <w:t>Directory</w:t>
             </w:r>
             <w:proofErr w:type="spellEnd"/>
             <w:r>
@@ -17101,7 +17958,16 @@
                 <w:i/>
                 <w:iCs/>
               </w:rPr>
-              <w:t xml:space="preserve">]\ca-surf-test </w:t>
+              <w:t>]\</w:t>
+            </w:r>
+            <w:proofErr w:type="gramEnd"/>
+            <w:r>
+              <w:rPr>
+                <w:rFonts w:ascii="Arial" w:hAnsi="Arial"/>
+                <w:i/>
+                <w:iCs/>
+              </w:rPr>
+              <w:t xml:space="preserve">ca-surf-test </w:t>
             </w:r>
           </w:p>
         </w:tc>
@@ -17162,7 +18028,51 @@
                 <w:i/>
                 <w:iCs/>
               </w:rPr>
-              <w:t>Invoke Tool Runner and test tool using runner_run_IT-1.sh/.bat as follows:</w:t>
+              <w:t>Invoke Tool Runner and test tool using runner_run_IT-</w:t>
+            </w:r>
+            <w:proofErr w:type="gramStart"/>
+            <w:r>
+              <w:rPr>
+                <w:rFonts w:ascii="Arial" w:hAnsi="Arial"/>
+                <w:i/>
+                <w:iCs/>
+              </w:rPr>
+              <w:t>1.</w:t>
+            </w:r>
+            <w:r>
+              <w:rPr>
+                <w:rFonts w:ascii="Arial" w:hAnsi="Arial"/>
+                <w:i/>
+                <w:iCs/>
+              </w:rPr>
+              <w:t>[</w:t>
+            </w:r>
+            <w:proofErr w:type="spellStart"/>
+            <w:proofErr w:type="gramEnd"/>
+            <w:r>
+              <w:rPr>
+                <w:rFonts w:ascii="Arial" w:hAnsi="Arial"/>
+                <w:i/>
+                <w:iCs/>
+              </w:rPr>
+              <w:t>sh</w:t>
+            </w:r>
+            <w:proofErr w:type="spellEnd"/>
+            <w:r>
+              <w:rPr>
+                <w:rFonts w:ascii="Arial" w:hAnsi="Arial"/>
+                <w:i/>
+                <w:iCs/>
+              </w:rPr>
+              <w:t>][bat]</w:t>
+            </w:r>
+            <w:r>
+              <w:rPr>
+                <w:rFonts w:ascii="Arial" w:hAnsi="Arial"/>
+                <w:i/>
+                <w:iCs/>
+              </w:rPr>
+              <w:t xml:space="preserve"> as follows:</w:t>
             </w:r>
           </w:p>
           <w:p>
@@ -17195,6 +18105,15 @@
                 <w:iCs/>
               </w:rPr>
               <w:t>Enter the following command:</w:t>
+            </w:r>
+            <w:r>
+              <w:rPr>
+                <w:rFonts w:ascii="Arial" w:hAnsi="Arial"/>
+                <w:i/>
+                <w:iCs/>
+              </w:rPr>
+              <w:br/>
+              <w:t>./runner_run_IT-1.bat</w:t>
             </w:r>
           </w:p>
         </w:tc>
@@ -17457,7 +18376,14 @@
               <w:rPr>
                 <w:rFonts w:ascii="Arial" w:hAnsi="Arial"/>
               </w:rPr>
-              <w:t>Testing_Directory</w:t>
+              <w:t>Testing_</w:t>
+            </w:r>
+            <w:proofErr w:type="gramStart"/>
+            <w:r>
+              <w:rPr>
+                <w:rFonts w:ascii="Arial" w:hAnsi="Arial"/>
+              </w:rPr>
+              <w:t>Directory</w:t>
             </w:r>
             <w:proofErr w:type="spellEnd"/>
             <w:r>
@@ -17472,7 +18398,16 @@
                 <w:i/>
                 <w:iCs/>
               </w:rPr>
-              <w:t>-surf-test\ subdirectory</w:t>
+              <w:t>-surf-test\</w:t>
+            </w:r>
+            <w:proofErr w:type="gramEnd"/>
+            <w:r>
+              <w:rPr>
+                <w:rFonts w:ascii="Arial" w:hAnsi="Arial"/>
+                <w:i/>
+                <w:iCs/>
+              </w:rPr>
+              <w:t xml:space="preserve"> subdirectory</w:t>
             </w:r>
           </w:p>
         </w:tc>
@@ -17867,40 +18802,61 @@
               <w:rPr>
                 <w:rFonts w:ascii="Arial" w:hAnsi="Arial"/>
               </w:rPr>
-              <w:t>Testing_Directory</w:t>
+              <w:t>Testing_</w:t>
+            </w:r>
+            <w:proofErr w:type="gramStart"/>
+            <w:r>
+              <w:rPr>
+                <w:rFonts w:ascii="Arial" w:hAnsi="Arial"/>
+              </w:rPr>
+              <w:t>Directory</w:t>
             </w:r>
             <w:proofErr w:type="spellEnd"/>
             <w:r>
               <w:rPr>
                 <w:rFonts w:ascii="Arial" w:hAnsi="Arial"/>
               </w:rPr>
-              <w:t xml:space="preserve">]\runner_ATC-1_logfile.txt documents that the Tool Runner QA Status is TEST </w:t>
-            </w:r>
-          </w:p>
-          <w:p>
-            <w:pPr>
-              <w:pStyle w:val="H1bodytext"/>
-              <w:spacing w:after="0"/>
-              <w:ind w:left="0"/>
-              <w:rPr>
-                <w:rFonts w:ascii="Arial" w:hAnsi="Arial"/>
-              </w:rPr>
-            </w:pPr>
-          </w:p>
-          <w:p>
-            <w:pPr>
-              <w:pStyle w:val="H1bodytext"/>
-              <w:spacing w:after="0"/>
-              <w:ind w:left="0"/>
-              <w:rPr>
-                <w:rFonts w:ascii="Arial" w:hAnsi="Arial"/>
-              </w:rPr>
-            </w:pPr>
-            <w:r>
-              <w:rPr>
-                <w:rFonts w:ascii="Arial" w:hAnsi="Arial"/>
-              </w:rPr>
-              <w:t>NOTE: Tool Runner is not on the approved tool list in the test repository—see [Test_Repo_Name]\</w:t>
+              <w:t>]\</w:t>
+            </w:r>
+            <w:proofErr w:type="gramEnd"/>
+            <w:r>
+              <w:rPr>
+                <w:rFonts w:ascii="Arial" w:hAnsi="Arial"/>
+              </w:rPr>
+              <w:t xml:space="preserve">runner_ATC-1_logfile.txt documents that the Tool Runner QA Status is TEST </w:t>
+            </w:r>
+          </w:p>
+          <w:p>
+            <w:pPr>
+              <w:pStyle w:val="H1bodytext"/>
+              <w:spacing w:after="0"/>
+              <w:ind w:left="0"/>
+              <w:rPr>
+                <w:rFonts w:ascii="Arial" w:hAnsi="Arial"/>
+              </w:rPr>
+            </w:pPr>
+          </w:p>
+          <w:p>
+            <w:pPr>
+              <w:pStyle w:val="H1bodytext"/>
+              <w:spacing w:after="0"/>
+              <w:ind w:left="0"/>
+              <w:rPr>
+                <w:rFonts w:ascii="Arial" w:hAnsi="Arial"/>
+              </w:rPr>
+            </w:pPr>
+            <w:r>
+              <w:rPr>
+                <w:rFonts w:ascii="Arial" w:hAnsi="Arial"/>
+              </w:rPr>
+              <w:t>NOTE: Tool Runner is not on the approved tool list in the test repository—see [Test_Repo_</w:t>
+            </w:r>
+            <w:proofErr w:type="gramStart"/>
+            <w:r>
+              <w:rPr>
+                <w:rFonts w:ascii="Arial" w:hAnsi="Arial"/>
+              </w:rPr>
+              <w:t>Name]\</w:t>
             </w:r>
             <w:proofErr w:type="spellStart"/>
             <w:r>
@@ -17924,6 +18880,7 @@
               <w:t>config.json</w:t>
             </w:r>
             <w:proofErr w:type="spellEnd"/>
+            <w:proofErr w:type="gramEnd"/>
             <w:r>
               <w:rPr>
                 <w:rFonts w:ascii="Arial" w:hAnsi="Arial"/>
@@ -18021,40 +18978,61 @@
               <w:rPr>
                 <w:rFonts w:ascii="Arial" w:hAnsi="Arial"/>
               </w:rPr>
-              <w:t>Testing_Directory</w:t>
+              <w:t>Testing_</w:t>
+            </w:r>
+            <w:proofErr w:type="gramStart"/>
+            <w:r>
+              <w:rPr>
+                <w:rFonts w:ascii="Arial" w:hAnsi="Arial"/>
+              </w:rPr>
+              <w:t>Directory</w:t>
             </w:r>
             <w:proofErr w:type="spellEnd"/>
             <w:r>
               <w:rPr>
                 <w:rFonts w:ascii="Arial" w:hAnsi="Arial"/>
               </w:rPr>
-              <w:t xml:space="preserve">]\runner_ATC-1_logfile.txt documents that the invoked tool QA Status is QUALIFIED </w:t>
-            </w:r>
-          </w:p>
-          <w:p>
-            <w:pPr>
-              <w:pStyle w:val="H1bodytext"/>
-              <w:spacing w:after="0"/>
-              <w:ind w:left="0"/>
-              <w:rPr>
-                <w:rFonts w:ascii="Arial" w:hAnsi="Arial"/>
-              </w:rPr>
-            </w:pPr>
-          </w:p>
-          <w:p>
-            <w:pPr>
-              <w:pStyle w:val="H1bodytext"/>
-              <w:spacing w:after="0"/>
-              <w:ind w:left="0"/>
-              <w:rPr>
-                <w:rFonts w:ascii="Arial" w:hAnsi="Arial"/>
-              </w:rPr>
-            </w:pPr>
-            <w:r>
-              <w:rPr>
-                <w:rFonts w:ascii="Arial" w:hAnsi="Arial"/>
-              </w:rPr>
-              <w:t>NOTE: Invoked tool is on the approved tool list in the test repository—see [Test_Repo_Name]\</w:t>
+              <w:t>]\</w:t>
+            </w:r>
+            <w:proofErr w:type="gramEnd"/>
+            <w:r>
+              <w:rPr>
+                <w:rFonts w:ascii="Arial" w:hAnsi="Arial"/>
+              </w:rPr>
+              <w:t xml:space="preserve">runner_ATC-1_logfile.txt documents that the invoked tool QA Status is QUALIFIED </w:t>
+            </w:r>
+          </w:p>
+          <w:p>
+            <w:pPr>
+              <w:pStyle w:val="H1bodytext"/>
+              <w:spacing w:after="0"/>
+              <w:ind w:left="0"/>
+              <w:rPr>
+                <w:rFonts w:ascii="Arial" w:hAnsi="Arial"/>
+              </w:rPr>
+            </w:pPr>
+          </w:p>
+          <w:p>
+            <w:pPr>
+              <w:pStyle w:val="H1bodytext"/>
+              <w:spacing w:after="0"/>
+              <w:ind w:left="0"/>
+              <w:rPr>
+                <w:rFonts w:ascii="Arial" w:hAnsi="Arial"/>
+              </w:rPr>
+            </w:pPr>
+            <w:r>
+              <w:rPr>
+                <w:rFonts w:ascii="Arial" w:hAnsi="Arial"/>
+              </w:rPr>
+              <w:t>NOTE: Invoked tool is on the approved tool list in the test repository—see [Test_Repo_</w:t>
+            </w:r>
+            <w:proofErr w:type="gramStart"/>
+            <w:r>
+              <w:rPr>
+                <w:rFonts w:ascii="Arial" w:hAnsi="Arial"/>
+              </w:rPr>
+              <w:t>Name]\</w:t>
             </w:r>
             <w:proofErr w:type="spellStart"/>
             <w:r>
@@ -18078,6 +19056,7 @@
               <w:t>config.json</w:t>
             </w:r>
             <w:proofErr w:type="spellEnd"/>
+            <w:proofErr w:type="gramEnd"/>
             <w:r>
               <w:rPr>
                 <w:rFonts w:ascii="Arial" w:hAnsi="Arial"/>
@@ -18201,7 +19180,14 @@
               <w:rPr>
                 <w:rFonts w:ascii="Arial" w:hAnsi="Arial"/>
               </w:rPr>
-              <w:t>Testing_Directory</w:t>
+              <w:t>Testing_</w:t>
+            </w:r>
+            <w:proofErr w:type="gramStart"/>
+            <w:r>
+              <w:rPr>
+                <w:rFonts w:ascii="Arial" w:hAnsi="Arial"/>
+              </w:rPr>
+              <w:t>Directory</w:t>
             </w:r>
             <w:proofErr w:type="spellEnd"/>
             <w:r>
@@ -18216,7 +19202,16 @@
                 <w:i/>
                 <w:iCs/>
               </w:rPr>
-              <w:t>-surf-test\ subdirectory</w:t>
+              <w:t>-surf-test\</w:t>
+            </w:r>
+            <w:proofErr w:type="gramEnd"/>
+            <w:r>
+              <w:rPr>
+                <w:rFonts w:ascii="Arial" w:hAnsi="Arial"/>
+                <w:i/>
+                <w:iCs/>
+              </w:rPr>
+              <w:t xml:space="preserve"> subdirectory</w:t>
             </w:r>
           </w:p>
         </w:tc>
@@ -18407,7 +19402,21 @@
               <w:rPr>
                 <w:rFonts w:ascii="Arial" w:hAnsi="Arial"/>
               </w:rPr>
-              <w:t xml:space="preserve">] \runner_ATC-2_logfile.txt documents that the Tool Runner and test tool are not located in a Git Repository ( ../tools/ subdirectory) “Not a git repository” </w:t>
+              <w:t>] \runner_ATC-2_logfile.txt documents that the Tool Runner and test tool are not located in a Git Repository (</w:t>
+            </w:r>
+            <w:proofErr w:type="gramStart"/>
+            <w:r>
+              <w:rPr>
+                <w:rFonts w:ascii="Arial" w:hAnsi="Arial"/>
+              </w:rPr>
+              <w:t xml:space="preserve"> ..</w:t>
+            </w:r>
+            <w:proofErr w:type="gramEnd"/>
+            <w:r>
+              <w:rPr>
+                <w:rFonts w:ascii="Arial" w:hAnsi="Arial"/>
+              </w:rPr>
+              <w:t xml:space="preserve">/tools/ subdirectory) “Not a git repository” </w:t>
             </w:r>
           </w:p>
         </w:tc>
@@ -18646,6 +19655,14 @@
                 <w:i/>
                 <w:iCs/>
               </w:rPr>
+              <w:t xml:space="preserve">TESTER’S NOTES: </w:t>
+            </w:r>
+            <w:r>
+              <w:rPr>
+                <w:rFonts w:ascii="Arial" w:hAnsi="Arial"/>
+                <w:i/>
+                <w:iCs/>
+              </w:rPr>
               <w:t>Entering the following command:</w:t>
             </w:r>
           </w:p>
@@ -18737,7 +19754,16 @@
                 <w:i/>
                 <w:iCs/>
               </w:rPr>
-              <w:t>Testing_Directory</w:t>
+              <w:t>Testing_</w:t>
+            </w:r>
+            <w:proofErr w:type="gramStart"/>
+            <w:r>
+              <w:rPr>
+                <w:rFonts w:ascii="Arial" w:hAnsi="Arial"/>
+                <w:i/>
+                <w:iCs/>
+              </w:rPr>
+              <w:t>Directory</w:t>
             </w:r>
             <w:proofErr w:type="spellEnd"/>
             <w:r>
@@ -18746,7 +19772,16 @@
                 <w:i/>
                 <w:iCs/>
               </w:rPr>
-              <w:t>]\ca-surf-test\ subdirectory</w:t>
+              <w:t>]\ca-surf-test\</w:t>
+            </w:r>
+            <w:proofErr w:type="gramEnd"/>
+            <w:r>
+              <w:rPr>
+                <w:rFonts w:ascii="Arial" w:hAnsi="Arial"/>
+                <w:i/>
+                <w:iCs/>
+              </w:rPr>
+              <w:t xml:space="preserve"> subdirectory</w:t>
             </w:r>
           </w:p>
         </w:tc>
@@ -18930,14 +19965,28 @@
               <w:rPr>
                 <w:rFonts w:ascii="Arial" w:hAnsi="Arial"/>
               </w:rPr>
-              <w:t>Testing_Directory</w:t>
+              <w:t>Testing_</w:t>
+            </w:r>
+            <w:proofErr w:type="gramStart"/>
+            <w:r>
+              <w:rPr>
+                <w:rFonts w:ascii="Arial" w:hAnsi="Arial"/>
+              </w:rPr>
+              <w:t>Directory</w:t>
             </w:r>
             <w:proofErr w:type="spellEnd"/>
             <w:r>
               <w:rPr>
                 <w:rFonts w:ascii="Arial" w:hAnsi="Arial"/>
               </w:rPr>
-              <w:t>]\runner_ATC-3_logfile.txt documents that the Tool Runner and test tool QA Status is TEST</w:t>
+              <w:t>]\</w:t>
+            </w:r>
+            <w:proofErr w:type="gramEnd"/>
+            <w:r>
+              <w:rPr>
+                <w:rFonts w:ascii="Arial" w:hAnsi="Arial"/>
+              </w:rPr>
+              <w:t>runner_ATC-3_logfile.txt documents that the Tool Runner and test tool QA Status is TEST</w:t>
             </w:r>
           </w:p>
         </w:tc>
@@ -19029,7 +20078,47 @@
                 <w:i/>
                 <w:iCs/>
               </w:rPr>
-              <w:t>Delete addfile.txt file from directory. This added file is in the Test_Repo_Name (TEST_CACIE), navigated back to this directory and entered the following command:</w:t>
+              <w:t xml:space="preserve">Delete addfile.txt file from directory. </w:t>
+            </w:r>
+          </w:p>
+          <w:p>
+            <w:pPr>
+              <w:pStyle w:val="H1bodytext"/>
+              <w:spacing w:after="0"/>
+              <w:ind w:left="0"/>
+              <w:rPr>
+                <w:rFonts w:ascii="Arial" w:hAnsi="Arial"/>
+                <w:i/>
+                <w:iCs/>
+              </w:rPr>
+            </w:pPr>
+          </w:p>
+          <w:p>
+            <w:pPr>
+              <w:pStyle w:val="H1bodytext"/>
+              <w:spacing w:after="0"/>
+              <w:ind w:left="0"/>
+              <w:rPr>
+                <w:rFonts w:ascii="Arial" w:hAnsi="Arial"/>
+                <w:i/>
+                <w:iCs/>
+              </w:rPr>
+            </w:pPr>
+            <w:r>
+              <w:rPr>
+                <w:rFonts w:ascii="Arial" w:hAnsi="Arial"/>
+                <w:i/>
+                <w:iCs/>
+              </w:rPr>
+              <w:t xml:space="preserve">TESTER’S NOTES: </w:t>
+            </w:r>
+            <w:r>
+              <w:rPr>
+                <w:rFonts w:ascii="Arial" w:hAnsi="Arial"/>
+                <w:i/>
+                <w:iCs/>
+              </w:rPr>
+              <w:t>This added file is in the Test_Repo_Name (TEST_CACIE), navigated back to this directory and entered the following command:</w:t>
             </w:r>
           </w:p>
           <w:p>
@@ -19106,6 +20195,14 @@
                 <w:i/>
                 <w:iCs/>
               </w:rPr>
+              <w:t xml:space="preserve">TESTER’S NOTES: </w:t>
+            </w:r>
+            <w:r>
+              <w:rPr>
+                <w:rFonts w:ascii="Arial" w:hAnsi="Arial"/>
+                <w:i/>
+                <w:iCs/>
+              </w:rPr>
               <w:t>Navigated back to the [</w:t>
             </w:r>
             <w:proofErr w:type="spellStart"/>
@@ -19115,7 +20212,16 @@
                 <w:i/>
                 <w:iCs/>
               </w:rPr>
-              <w:t>Testing_Directory</w:t>
+              <w:t>Testing_</w:t>
+            </w:r>
+            <w:proofErr w:type="gramStart"/>
+            <w:r>
+              <w:rPr>
+                <w:rFonts w:ascii="Arial" w:hAnsi="Arial"/>
+                <w:i/>
+                <w:iCs/>
+              </w:rPr>
+              <w:t>Directory</w:t>
             </w:r>
             <w:proofErr w:type="spellEnd"/>
             <w:r>
@@ -19124,8 +20230,29 @@
                 <w:i/>
                 <w:iCs/>
               </w:rPr>
-              <w:t>]\ca-surf-test before this next step.</w:t>
-            </w:r>
+              <w:t>]\</w:t>
+            </w:r>
+            <w:proofErr w:type="gramEnd"/>
+            <w:r>
+              <w:rPr>
+                <w:rFonts w:ascii="Arial" w:hAnsi="Arial"/>
+                <w:i/>
+                <w:iCs/>
+              </w:rPr>
+              <w:t>ca-surf-test before this next step.</w:t>
+            </w:r>
+          </w:p>
+          <w:p>
+            <w:pPr>
+              <w:pStyle w:val="H1bodytext"/>
+              <w:spacing w:after="0"/>
+              <w:ind w:left="0"/>
+              <w:rPr>
+                <w:rFonts w:ascii="Arial" w:hAnsi="Arial"/>
+                <w:i/>
+                <w:iCs/>
+              </w:rPr>
+            </w:pPr>
           </w:p>
           <w:p>
             <w:pPr>
@@ -19300,7 +20427,14 @@
               <w:rPr>
                 <w:rFonts w:ascii="Arial" w:hAnsi="Arial"/>
               </w:rPr>
-              <w:t>NOTE: Tool Runner is not on the approved tool list in the test repository—see \[Test_Repo_Name]\</w:t>
+              <w:t>NOTE: Tool Runner is not on the approved tool list in the test repository—see \[Test_Repo_</w:t>
+            </w:r>
+            <w:proofErr w:type="gramStart"/>
+            <w:r>
+              <w:rPr>
+                <w:rFonts w:ascii="Arial" w:hAnsi="Arial"/>
+              </w:rPr>
+              <w:t>Name]\</w:t>
             </w:r>
             <w:proofErr w:type="spellStart"/>
             <w:r>
@@ -19324,6 +20458,7 @@
               <w:t>config.json</w:t>
             </w:r>
             <w:proofErr w:type="spellEnd"/>
+            <w:proofErr w:type="gramEnd"/>
             <w:r>
               <w:rPr>
                 <w:rFonts w:ascii="Arial" w:hAnsi="Arial"/>
@@ -19458,7 +20593,14 @@
               <w:rPr>
                 <w:rFonts w:ascii="Arial" w:hAnsi="Arial"/>
               </w:rPr>
-              <w:t>NOTE: Invoked tool is on the approved tool list in the test repository—see [Test_Repo_Name]\</w:t>
+              <w:t>NOTE: Invoked tool is on the approved tool list in the test repository—see [Test_Repo_</w:t>
+            </w:r>
+            <w:proofErr w:type="gramStart"/>
+            <w:r>
+              <w:rPr>
+                <w:rFonts w:ascii="Arial" w:hAnsi="Arial"/>
+              </w:rPr>
+              <w:t>Name]\</w:t>
             </w:r>
             <w:proofErr w:type="spellStart"/>
             <w:r>
@@ -19482,6 +20624,7 @@
               <w:t>config.json</w:t>
             </w:r>
             <w:proofErr w:type="spellEnd"/>
+            <w:proofErr w:type="gramEnd"/>
             <w:r>
               <w:rPr>
                 <w:rFonts w:ascii="Arial" w:hAnsi="Arial"/>
@@ -19924,7 +21067,16 @@
                 <w:i/>
                 <w:iCs/>
               </w:rPr>
-              <w:t>Testing_Directory</w:t>
+              <w:t>Testing_</w:t>
+            </w:r>
+            <w:proofErr w:type="gramStart"/>
+            <w:r>
+              <w:rPr>
+                <w:rFonts w:ascii="Arial" w:hAnsi="Arial"/>
+                <w:i/>
+                <w:iCs/>
+              </w:rPr>
+              <w:t>Directory</w:t>
             </w:r>
             <w:proofErr w:type="spellEnd"/>
             <w:r>
@@ -19939,7 +21091,14 @@
               <w:rPr>
                 <w:rFonts w:ascii="Arial" w:hAnsi="Arial"/>
               </w:rPr>
-              <w:t>\runner_ATC-3_logfile.txt documents that the Tool Runner and test tool QA Status is TEST</w:t>
+              <w:t>\</w:t>
+            </w:r>
+            <w:proofErr w:type="gramEnd"/>
+            <w:r>
+              <w:rPr>
+                <w:rFonts w:ascii="Arial" w:hAnsi="Arial"/>
+              </w:rPr>
+              <w:t>runner_ATC-3_logfile.txt documents that the Tool Runner and test tool QA Status is TEST</w:t>
             </w:r>
           </w:p>
         </w:tc>
@@ -20253,6 +21412,14 @@
                 <w:i/>
                 <w:iCs/>
               </w:rPr>
+              <w:t xml:space="preserve">TESTER’S NOTES: </w:t>
+            </w:r>
+            <w:r>
+              <w:rPr>
+                <w:rFonts w:ascii="Arial" w:hAnsi="Arial"/>
+                <w:i/>
+                <w:iCs/>
+              </w:rPr>
               <w:t>Enter the following command:</w:t>
             </w:r>
           </w:p>
@@ -20647,14 +21814,28 @@
               <w:rPr>
                 <w:rFonts w:ascii="Arial" w:hAnsi="Arial"/>
               </w:rPr>
-              <w:t>Testing_Directory</w:t>
+              <w:t>Testing_</w:t>
+            </w:r>
+            <w:proofErr w:type="gramStart"/>
+            <w:r>
+              <w:rPr>
+                <w:rFonts w:ascii="Arial" w:hAnsi="Arial"/>
+              </w:rPr>
+              <w:t>Directory</w:t>
             </w:r>
             <w:proofErr w:type="spellEnd"/>
             <w:r>
               <w:rPr>
                 <w:rFonts w:ascii="Arial" w:hAnsi="Arial"/>
               </w:rPr>
-              <w:t>]\runner_ATC-4_logfile.txt documents that the Code Versions indicate that that local and remote repositories are not synced</w:t>
+              <w:t>]\</w:t>
+            </w:r>
+            <w:proofErr w:type="gramEnd"/>
+            <w:r>
+              <w:rPr>
+                <w:rFonts w:ascii="Arial" w:hAnsi="Arial"/>
+              </w:rPr>
+              <w:t>runner_ATC-4_logfile.txt documents that the Code Versions indicate that that local and remote repositories are not synced</w:t>
             </w:r>
           </w:p>
         </w:tc>
@@ -21428,7 +22609,14 @@
               <w:rPr>
                 <w:rFonts w:ascii="Arial" w:hAnsi="Arial"/>
               </w:rPr>
-              <w:t>NOTE: Tool Runner is not on the approved tool list in the test repository—see \[Test_Repo_Name]\</w:t>
+              <w:t>NOTE: Tool Runner is not on the approved tool list in the test repository—see \[Test_Repo_</w:t>
+            </w:r>
+            <w:proofErr w:type="gramStart"/>
+            <w:r>
+              <w:rPr>
+                <w:rFonts w:ascii="Arial" w:hAnsi="Arial"/>
+              </w:rPr>
+              <w:t>Name]\</w:t>
             </w:r>
             <w:proofErr w:type="spellStart"/>
             <w:r>
@@ -21452,6 +22640,7 @@
               <w:t>config.json</w:t>
             </w:r>
             <w:proofErr w:type="spellEnd"/>
+            <w:proofErr w:type="gramEnd"/>
             <w:r>
               <w:rPr>
                 <w:rFonts w:ascii="Arial" w:hAnsi="Arial"/>
@@ -21584,7 +22773,14 @@
               <w:rPr>
                 <w:rFonts w:ascii="Arial" w:hAnsi="Arial"/>
               </w:rPr>
-              <w:t>NOTE: Invoked tool is on the approved tool list in the test repository—see \[Test_Repo_Name]\</w:t>
+              <w:t>NOTE: Invoked tool is on the approved tool list in the test repository—see \[Test_Repo_</w:t>
+            </w:r>
+            <w:proofErr w:type="gramStart"/>
+            <w:r>
+              <w:rPr>
+                <w:rFonts w:ascii="Arial" w:hAnsi="Arial"/>
+              </w:rPr>
+              <w:t>Name]\</w:t>
             </w:r>
             <w:proofErr w:type="spellStart"/>
             <w:r>
@@ -21608,6 +22804,7 @@
               <w:t>config.json</w:t>
             </w:r>
             <w:proofErr w:type="spellEnd"/>
+            <w:proofErr w:type="gramEnd"/>
             <w:r>
               <w:rPr>
                 <w:rFonts w:ascii="Arial" w:hAnsi="Arial"/>
@@ -21726,7 +22923,7 @@
                     </pic:cNvPicPr>
                   </pic:nvPicPr>
                   <pic:blipFill>
-                    <a:blip r:embed="rId16">
+                    <a:blip r:embed="rId19">
                       <a:extLst>
                         <a:ext uri="{28A0092B-C50C-407E-A947-70E740481C1C}">
                           <a14:useLocalDpi xmlns:a14="http://schemas.microsoft.com/office/drawing/2010/main" val="0"/>
@@ -21776,7 +22973,15 @@
           <w:b/>
           <w:bCs/>
         </w:rPr>
-        <w:t>Attachment A-</w:t>
+        <w:t xml:space="preserve">Test Log </w:t>
+      </w:r>
+      <w:r>
+        <w:rPr>
+          <w:rFonts w:ascii="Arial" w:hAnsi="Arial" w:cs="Arial"/>
+          <w:b/>
+          <w:bCs/>
+        </w:rPr>
+        <w:t>A-</w:t>
       </w:r>
       <w:r>
         <w:rPr>
@@ -21864,7 +23069,7 @@
                     </pic:cNvPicPr>
                   </pic:nvPicPr>
                   <pic:blipFill>
-                    <a:blip r:embed="rId17">
+                    <a:blip r:embed="rId20">
                       <a:extLst>
                         <a:ext uri="{28A0092B-C50C-407E-A947-70E740481C1C}">
                           <a14:useLocalDpi xmlns:a14="http://schemas.microsoft.com/office/drawing/2010/main" val="0"/>
@@ -21914,7 +23119,15 @@
           <w:b/>
           <w:bCs/>
         </w:rPr>
-        <w:t>Attachment A-</w:t>
+        <w:t xml:space="preserve">Test Log </w:t>
+      </w:r>
+      <w:r>
+        <w:rPr>
+          <w:rFonts w:ascii="Arial" w:hAnsi="Arial" w:cs="Arial"/>
+          <w:b/>
+          <w:bCs/>
+        </w:rPr>
+        <w:t>A-</w:t>
       </w:r>
       <w:r>
         <w:rPr>
@@ -22019,7 +23232,7 @@
                     </pic:cNvPicPr>
                   </pic:nvPicPr>
                   <pic:blipFill>
-                    <a:blip r:embed="rId18">
+                    <a:blip r:embed="rId21">
                       <a:extLst>
                         <a:ext uri="{28A0092B-C50C-407E-A947-70E740481C1C}">
                           <a14:useLocalDpi xmlns:a14="http://schemas.microsoft.com/office/drawing/2010/main" val="0"/>
@@ -22069,7 +23282,15 @@
           <w:b/>
           <w:bCs/>
         </w:rPr>
-        <w:t>Attachment A-</w:t>
+        <w:t xml:space="preserve">Test Log </w:t>
+      </w:r>
+      <w:r>
+        <w:rPr>
+          <w:rFonts w:ascii="Arial" w:hAnsi="Arial" w:cs="Arial"/>
+          <w:b/>
+          <w:bCs/>
+        </w:rPr>
+        <w:t>A-</w:t>
       </w:r>
       <w:r>
         <w:rPr>
@@ -22187,7 +23408,7 @@
                     </pic:cNvPicPr>
                   </pic:nvPicPr>
                   <pic:blipFill>
-                    <a:blip r:embed="rId19">
+                    <a:blip r:embed="rId22">
                       <a:extLst>
                         <a:ext uri="{28A0092B-C50C-407E-A947-70E740481C1C}">
                           <a14:useLocalDpi xmlns:a14="http://schemas.microsoft.com/office/drawing/2010/main" val="0"/>
@@ -22237,7 +23458,15 @@
           <w:b/>
           <w:bCs/>
         </w:rPr>
-        <w:t>Attachment A-</w:t>
+        <w:t xml:space="preserve">Test Log </w:t>
+      </w:r>
+      <w:r>
+        <w:rPr>
+          <w:rFonts w:ascii="Arial" w:hAnsi="Arial" w:cs="Arial"/>
+          <w:b/>
+          <w:bCs/>
+        </w:rPr>
+        <w:t>A-</w:t>
       </w:r>
       <w:r>
         <w:rPr>
@@ -22328,6 +23557,71 @@
     </w:sectPr>
   </w:body>
 </w:document>
+</file>
+
+<file path=word/comments.xml><?xml version="1.0" encoding="utf-8"?>
+<w:comments xmlns:wpc="http://schemas.microsoft.com/office/word/2010/wordprocessingCanvas" xmlns:cx="http://schemas.microsoft.com/office/drawing/2014/chartex" xmlns:cx1="http://schemas.microsoft.com/office/drawing/2015/9/8/chartex" xmlns:cx2="http://schemas.microsoft.com/office/drawing/2015/10/21/chartex" xmlns:cx3="http://schemas.microsoft.com/office/drawing/2016/5/9/chartex" xmlns:cx4="http://schemas.microsoft.com/office/drawing/2016/5/10/chartex" xmlns:cx5="http://schemas.microsoft.com/office/drawing/2016/5/11/chartex" xmlns:cx6="http://schemas.microsoft.com/office/drawing/2016/5/12/chartex" xmlns:cx7="http://schemas.microsoft.com/office/drawing/2016/5/13/chartex" xmlns:cx8="http://schemas.microsoft.com/office/drawing/2016/5/14/chartex" xmlns:mc="http://schemas.openxmlformats.org/markup-compatibility/2006" xmlns:aink="http://schemas.microsoft.com/office/drawing/2016/ink" xmlns:am3d="http://schemas.microsoft.com/office/drawing/2017/model3d" xmlns:o="urn:schemas-microsoft-com:office:office" xmlns:r="http://schemas.openxmlformats.org/officeDocument/2006/relationships" xmlns:m="http://schemas.openxmlformats.org/officeDocument/2006/math" xmlns:v="urn:schemas-microsoft-com:vml" xmlns:wp14="http://schemas.microsoft.com/office/word/2010/wordprocessingDrawing" xmlns:wp="http://schemas.openxmlformats.org/drawingml/2006/wordprocessingDrawing" xmlns:w10="urn:schemas-microsoft-com:office:word" xmlns:w="http://schemas.openxmlformats.org/wordprocessingml/2006/main" xmlns:w14="http://schemas.microsoft.com/office/word/2010/wordml" xmlns:w15="http://schemas.microsoft.com/office/word/2012/wordml" xmlns:w16cid="http://schemas.microsoft.com/office/word/2016/wordml/cid" xmlns:w16se="http://schemas.microsoft.com/office/word/2015/wordml/symex" xmlns:wpg="http://schemas.microsoft.com/office/word/2010/wordprocessingGroup" xmlns:wpi="http://schemas.microsoft.com/office/word/2010/wordprocessingInk" xmlns:wne="http://schemas.microsoft.com/office/word/2006/wordml" xmlns:wps="http://schemas.microsoft.com/office/word/2010/wordprocessingShape" mc:Ignorable="w14 w15 w16se w16cid wp14">
+  <w:comment w:id="0" w:author="Sara Lindberg" w:date="2019-12-20T14:21:00Z" w:initials="SL">
+    <w:p>
+      <w:pPr>
+        <w:pStyle w:val="CommentText"/>
+      </w:pPr>
+      <w:r>
+        <w:rPr>
+          <w:rStyle w:val="CommentReference"/>
+        </w:rPr>
+        <w:annotationRef/>
+      </w:r>
+      <w:r>
+        <w:t>I went ahead and deleted the “</w:t>
+      </w:r>
+      <w:r>
+        <w:rPr>
+          <w:rFonts w:ascii="Arial" w:hAnsi="Arial" w:cs="Arial"/>
+          <w:b/>
+        </w:rPr>
+        <w:t>TEST</w:t>
+      </w:r>
+      <w:r>
+        <w:rPr>
+          <w:rFonts w:ascii="Arial" w:hAnsi="Arial" w:cs="Arial"/>
+        </w:rPr>
+        <w:t xml:space="preserve"> or </w:t>
+      </w:r>
+      <w:r>
+        <w:rPr>
+          <w:rFonts w:ascii="Arial" w:hAnsi="Arial" w:cs="Arial"/>
+          <w:b/>
+        </w:rPr>
+        <w:t>NA</w:t>
+      </w:r>
+      <w:r>
+        <w:rPr>
+          <w:rFonts w:ascii="Arial" w:hAnsi="Arial" w:cs="Arial"/>
+        </w:rPr>
+        <w:t xml:space="preserve"> or</w:t>
+      </w:r>
+      <w:r>
+        <w:rPr>
+          <w:rFonts w:ascii="Arial" w:hAnsi="Arial" w:cs="Arial"/>
+        </w:rPr>
+        <w:t>”</w:t>
+      </w:r>
+    </w:p>
+  </w:comment>
+</w:comments>
+</file>
+
+<file path=word/commentsExtended.xml><?xml version="1.0" encoding="utf-8"?>
+<w15:commentsEx xmlns:wpc="http://schemas.microsoft.com/office/word/2010/wordprocessingCanvas" xmlns:cx="http://schemas.microsoft.com/office/drawing/2014/chartex" xmlns:cx1="http://schemas.microsoft.com/office/drawing/2015/9/8/chartex" xmlns:cx2="http://schemas.microsoft.com/office/drawing/2015/10/21/chartex" xmlns:cx3="http://schemas.microsoft.com/office/drawing/2016/5/9/chartex" xmlns:cx4="http://schemas.microsoft.com/office/drawing/2016/5/10/chartex" xmlns:cx5="http://schemas.microsoft.com/office/drawing/2016/5/11/chartex" xmlns:cx6="http://schemas.microsoft.com/office/drawing/2016/5/12/chartex" xmlns:cx7="http://schemas.microsoft.com/office/drawing/2016/5/13/chartex" xmlns:cx8="http://schemas.microsoft.com/office/drawing/2016/5/14/chartex" xmlns:mc="http://schemas.openxmlformats.org/markup-compatibility/2006" xmlns:aink="http://schemas.microsoft.com/office/drawing/2016/ink" xmlns:am3d="http://schemas.microsoft.com/office/drawing/2017/model3d" xmlns:o="urn:schemas-microsoft-com:office:office" xmlns:r="http://schemas.openxmlformats.org/officeDocument/2006/relationships" xmlns:m="http://schemas.openxmlformats.org/officeDocument/2006/math" xmlns:v="urn:schemas-microsoft-com:vml" xmlns:wp14="http://schemas.microsoft.com/office/word/2010/wordprocessingDrawing" xmlns:wp="http://schemas.openxmlformats.org/drawingml/2006/wordprocessingDrawing" xmlns:w10="urn:schemas-microsoft-com:office:word" xmlns:w="http://schemas.openxmlformats.org/wordprocessingml/2006/main" xmlns:w14="http://schemas.microsoft.com/office/word/2010/wordml" xmlns:w15="http://schemas.microsoft.com/office/word/2012/wordml" xmlns:w16cid="http://schemas.microsoft.com/office/word/2016/wordml/cid" xmlns:w16se="http://schemas.microsoft.com/office/word/2015/wordml/symex" xmlns:wpg="http://schemas.microsoft.com/office/word/2010/wordprocessingGroup" xmlns:wpi="http://schemas.microsoft.com/office/word/2010/wordprocessingInk" xmlns:wne="http://schemas.microsoft.com/office/word/2006/wordml" xmlns:wps="http://schemas.microsoft.com/office/word/2010/wordprocessingShape" mc:Ignorable="w14 w15 w16se w16cid wp14">
+  <w15:commentEx w15:paraId="38B101C1" w15:done="0"/>
+</w15:commentsEx>
+</file>
+
+<file path=word/commentsIds.xml><?xml version="1.0" encoding="utf-8"?>
+<w16cid:commentsIds xmlns:wpc="http://schemas.microsoft.com/office/word/2010/wordprocessingCanvas" xmlns:cx="http://schemas.microsoft.com/office/drawing/2014/chartex" xmlns:cx1="http://schemas.microsoft.com/office/drawing/2015/9/8/chartex" xmlns:cx2="http://schemas.microsoft.com/office/drawing/2015/10/21/chartex" xmlns:cx3="http://schemas.microsoft.com/office/drawing/2016/5/9/chartex" xmlns:cx4="http://schemas.microsoft.com/office/drawing/2016/5/10/chartex" xmlns:cx5="http://schemas.microsoft.com/office/drawing/2016/5/11/chartex" xmlns:cx6="http://schemas.microsoft.com/office/drawing/2016/5/12/chartex" xmlns:cx7="http://schemas.microsoft.com/office/drawing/2016/5/13/chartex" xmlns:cx8="http://schemas.microsoft.com/office/drawing/2016/5/14/chartex" xmlns:mc="http://schemas.openxmlformats.org/markup-compatibility/2006" xmlns:aink="http://schemas.microsoft.com/office/drawing/2016/ink" xmlns:am3d="http://schemas.microsoft.com/office/drawing/2017/model3d" xmlns:o="urn:schemas-microsoft-com:office:office" xmlns:r="http://schemas.openxmlformats.org/officeDocument/2006/relationships" xmlns:m="http://schemas.openxmlformats.org/officeDocument/2006/math" xmlns:v="urn:schemas-microsoft-com:vml" xmlns:wp14="http://schemas.microsoft.com/office/word/2010/wordprocessingDrawing" xmlns:wp="http://schemas.openxmlformats.org/drawingml/2006/wordprocessingDrawing" xmlns:w10="urn:schemas-microsoft-com:office:word" xmlns:w="http://schemas.openxmlformats.org/wordprocessingml/2006/main" xmlns:w14="http://schemas.microsoft.com/office/word/2010/wordml" xmlns:w15="http://schemas.microsoft.com/office/word/2012/wordml" xmlns:w16cid="http://schemas.microsoft.com/office/word/2016/wordml/cid" xmlns:w16se="http://schemas.microsoft.com/office/word/2015/wordml/symex" xmlns:wpg="http://schemas.microsoft.com/office/word/2010/wordprocessingGroup" xmlns:wpi="http://schemas.microsoft.com/office/word/2010/wordprocessingInk" xmlns:wne="http://schemas.microsoft.com/office/word/2006/wordml" xmlns:wps="http://schemas.microsoft.com/office/word/2010/wordprocessingShape" mc:Ignorable="w14 w15 w16se w16cid wp14">
+  <w16cid:commentId w16cid:paraId="38B101C1" w16cid:durableId="21A75767"/>
+</w16cid:commentsIds>
 </file>
 
 <file path=word/endnotes.xml><?xml version="1.0" encoding="utf-8"?>
@@ -23591,6 +24885,14 @@
 </w:numbering>
 </file>
 
+<file path=word/people.xml><?xml version="1.0" encoding="utf-8"?>
+<w15:people xmlns:wpc="http://schemas.microsoft.com/office/word/2010/wordprocessingCanvas" xmlns:cx="http://schemas.microsoft.com/office/drawing/2014/chartex" xmlns:cx1="http://schemas.microsoft.com/office/drawing/2015/9/8/chartex" xmlns:cx2="http://schemas.microsoft.com/office/drawing/2015/10/21/chartex" xmlns:cx3="http://schemas.microsoft.com/office/drawing/2016/5/9/chartex" xmlns:cx4="http://schemas.microsoft.com/office/drawing/2016/5/10/chartex" xmlns:cx5="http://schemas.microsoft.com/office/drawing/2016/5/11/chartex" xmlns:cx6="http://schemas.microsoft.com/office/drawing/2016/5/12/chartex" xmlns:cx7="http://schemas.microsoft.com/office/drawing/2016/5/13/chartex" xmlns:cx8="http://schemas.microsoft.com/office/drawing/2016/5/14/chartex" xmlns:mc="http://schemas.openxmlformats.org/markup-compatibility/2006" xmlns:aink="http://schemas.microsoft.com/office/drawing/2016/ink" xmlns:am3d="http://schemas.microsoft.com/office/drawing/2017/model3d" xmlns:o="urn:schemas-microsoft-com:office:office" xmlns:r="http://schemas.openxmlformats.org/officeDocument/2006/relationships" xmlns:m="http://schemas.openxmlformats.org/officeDocument/2006/math" xmlns:v="urn:schemas-microsoft-com:vml" xmlns:wp14="http://schemas.microsoft.com/office/word/2010/wordprocessingDrawing" xmlns:wp="http://schemas.openxmlformats.org/drawingml/2006/wordprocessingDrawing" xmlns:w10="urn:schemas-microsoft-com:office:word" xmlns:w="http://schemas.openxmlformats.org/wordprocessingml/2006/main" xmlns:w14="http://schemas.microsoft.com/office/word/2010/wordml" xmlns:w15="http://schemas.microsoft.com/office/word/2012/wordml" xmlns:w16cid="http://schemas.microsoft.com/office/word/2016/wordml/cid" xmlns:w16se="http://schemas.microsoft.com/office/word/2015/wordml/symex" xmlns:wpg="http://schemas.microsoft.com/office/word/2010/wordprocessingGroup" xmlns:wpi="http://schemas.microsoft.com/office/word/2010/wordprocessingInk" xmlns:wne="http://schemas.microsoft.com/office/word/2006/wordml" xmlns:wps="http://schemas.microsoft.com/office/word/2010/wordprocessingShape" mc:Ignorable="w14 w15 w16se w16cid wp14">
+  <w15:person w15:author="Sara Lindberg">
+    <w15:presenceInfo w15:providerId="AD" w15:userId="S::SLindberg@intera.com::ab96775d-ae92-42ee-bbcc-9d83de09aff5"/>
+  </w15:person>
+</w15:people>
+</file>
+
 <file path=word/styles.xml><?xml version="1.0" encoding="utf-8"?>
 <w:styles xmlns:mc="http://schemas.openxmlformats.org/markup-compatibility/2006" xmlns:r="http://schemas.openxmlformats.org/officeDocument/2006/relationships" xmlns:w="http://schemas.openxmlformats.org/wordprocessingml/2006/main" xmlns:w14="http://schemas.microsoft.com/office/word/2010/wordml" xmlns:w15="http://schemas.microsoft.com/office/word/2012/wordml" xmlns:w16cid="http://schemas.microsoft.com/office/word/2016/wordml/cid" xmlns:w16se="http://schemas.microsoft.com/office/word/2015/wordml/symex" mc:Ignorable="w14 w15 w16se w16cid">
   <w:docDefaults>

</xml_diff>

<commit_message>
more final edits to tool runner attachment
</commit_message>
<xml_diff>
--- a/docs/00_ToolRunner_CACIE_Tools.ctp.docx
+++ b/docs/00_ToolRunner_CACIE_Tools.ctp.docx
@@ -3267,6 +3267,14 @@
                 <w:i/>
                 <w:iCs/>
               </w:rPr>
+              <w:t xml:space="preserve">NOTE: </w:t>
+            </w:r>
+            <w:r>
+              <w:rPr>
+                <w:rFonts w:ascii="Arial" w:hAnsi="Arial"/>
+                <w:i/>
+                <w:iCs/>
+              </w:rPr>
               <w:t>.</w:t>
             </w:r>
             <w:proofErr w:type="spellStart"/>
@@ -3299,6 +3307,14 @@
                 <w:iCs/>
               </w:rPr>
             </w:pPr>
+            <w:r>
+              <w:rPr>
+                <w:rFonts w:ascii="Arial" w:hAnsi="Arial"/>
+                <w:i/>
+                <w:iCs/>
+              </w:rPr>
+              <w:t xml:space="preserve">NOTE: </w:t>
+            </w:r>
             <w:r>
               <w:rPr>
                 <w:rFonts w:ascii="Arial" w:hAnsi="Arial"/>
@@ -7332,6 +7348,7 @@
                 <w:i/>
                 <w:iCs/>
               </w:rPr>
+              <w:lastRenderedPageBreak/>
               <w:t>CACIE-runner.py-TC</w:t>
             </w:r>
             <w:r>
@@ -9364,6 +9381,7 @@
         <w:rPr>
           <w:rFonts w:ascii="Arial" w:hAnsi="Arial"/>
         </w:rPr>
+        <w:lastRenderedPageBreak/>
         <w:t>The</w:t>
       </w:r>
       <w:r>
@@ -9419,7 +9437,6 @@
       <w:pPr>
         <w:spacing w:after="160" w:line="259" w:lineRule="auto"/>
         <w:rPr>
-          <w:ins w:id="7" w:author="Sara Lindberg" w:date="2019-12-20T14:31:00Z"/>
           <w:rFonts w:ascii="Arial" w:hAnsi="Arial" w:cs="Arial"/>
           <w:b/>
           <w:bCs/>
@@ -9427,18 +9444,17 @@
           <w:szCs w:val="20"/>
         </w:rPr>
       </w:pPr>
-      <w:ins w:id="8" w:author="Sara Lindberg" w:date="2019-12-20T14:31:00Z">
-        <w:r>
-          <w:rPr>
-            <w:rFonts w:ascii="Arial" w:hAnsi="Arial" w:cs="Arial"/>
-            <w:b/>
-            <w:bCs/>
-          </w:rPr>
-          <w:lastRenderedPageBreak/>
-          <w:br w:type="page"/>
-        </w:r>
-      </w:ins>
+      <w:bookmarkStart w:id="7" w:name="_GoBack"/>
+      <w:r>
+        <w:rPr>
+          <w:rFonts w:ascii="Arial" w:hAnsi="Arial" w:cs="Arial"/>
+          <w:b/>
+          <w:bCs/>
+        </w:rPr>
+        <w:br w:type="page"/>
+      </w:r>
     </w:p>
+    <w:bookmarkEnd w:id="7"/>
     <w:p>
       <w:pPr>
         <w:pStyle w:val="H1bodytext"/>
@@ -9451,14 +9467,13 @@
           <w:bCs/>
         </w:rPr>
       </w:pPr>
-      <w:bookmarkStart w:id="9" w:name="_GoBack"/>
-      <w:bookmarkEnd w:id="9"/>
       <w:r>
         <w:rPr>
           <w:rFonts w:ascii="Arial" w:hAnsi="Arial" w:cs="Arial"/>
           <w:b/>
           <w:bCs/>
         </w:rPr>
+        <w:lastRenderedPageBreak/>
         <w:t>Appendix A</w:t>
       </w:r>
     </w:p>
@@ -10145,7 +10160,7 @@
                 <w:b/>
               </w:rPr>
             </w:pPr>
-            <w:bookmarkStart w:id="10" w:name="_Hlk11237718"/>
+            <w:bookmarkStart w:id="8" w:name="_Hlk11237718"/>
             <w:r>
               <w:rPr>
                 <w:rFonts w:ascii="Arial" w:hAnsi="Arial"/>
@@ -16410,7 +16425,7 @@
         </w:rPr>
         <w:t xml:space="preserve"> File</w:t>
       </w:r>
-      <w:bookmarkEnd w:id="10"/>
+      <w:bookmarkEnd w:id="8"/>
       <w:r>
         <w:rPr>
           <w:rFonts w:ascii="Arial" w:hAnsi="Arial" w:cs="Arial"/>
@@ -16830,7 +16845,6 @@
           <w:bCs/>
           <w:noProof/>
         </w:rPr>
-        <w:lastRenderedPageBreak/>
         <w:drawing>
           <wp:inline distT="0" distB="0" distL="0" distR="0" wp14:anchorId="4C5AC916" wp14:editId="3EF75CC2">
             <wp:extent cx="6400800" cy="2021840"/>
@@ -16961,6 +16975,7 @@
           <w:bCs/>
           <w:noProof/>
         </w:rPr>
+        <w:lastRenderedPageBreak/>
         <w:drawing>
           <wp:inline distT="0" distB="0" distL="0" distR="0" wp14:anchorId="1AF5B5D4" wp14:editId="70EC920B">
             <wp:extent cx="6400800" cy="4048125"/>

</xml_diff>

<commit_message>
tool runner header update
</commit_message>
<xml_diff>
--- a/docs/00_ToolRunner_CACIE_Tools.ctp.docx
+++ b/docs/00_ToolRunner_CACIE_Tools.ctp.docx
@@ -96,7 +96,7 @@
         </w:rPr>
         <w:t xml:space="preserve">: </w:t>
       </w:r>
-      <w:commentRangeStart w:id="0"/>
+      <w:bookmarkStart w:id="0" w:name="_GoBack"/>
       <w:r>
         <w:rPr>
           <w:rFonts w:ascii="Arial" w:hAnsi="Arial" w:cs="Arial"/>
@@ -104,13 +104,7 @@
         </w:rPr>
         <w:t>QA</w:t>
       </w:r>
-      <w:commentRangeEnd w:id="0"/>
-      <w:r>
-        <w:rPr>
-          <w:rStyle w:val="CommentReference"/>
-        </w:rPr>
-        <w:commentReference w:id="0"/>
-      </w:r>
+      <w:bookmarkEnd w:id="0"/>
     </w:p>
     <w:p>
       <w:pPr>
@@ -9444,7 +9438,6 @@
           <w:szCs w:val="20"/>
         </w:rPr>
       </w:pPr>
-      <w:bookmarkStart w:id="7" w:name="_GoBack"/>
       <w:r>
         <w:rPr>
           <w:rFonts w:ascii="Arial" w:hAnsi="Arial" w:cs="Arial"/>
@@ -9452,29 +9445,6 @@
           <w:bCs/>
         </w:rPr>
         <w:br w:type="page"/>
-      </w:r>
-    </w:p>
-    <w:bookmarkEnd w:id="7"/>
-    <w:p>
-      <w:pPr>
-        <w:pStyle w:val="H1bodytext"/>
-        <w:spacing w:after="120"/>
-        <w:ind w:left="0"/>
-        <w:jc w:val="center"/>
-        <w:rPr>
-          <w:rFonts w:ascii="Arial" w:hAnsi="Arial" w:cs="Arial"/>
-          <w:b/>
-          <w:bCs/>
-        </w:rPr>
-      </w:pPr>
-      <w:r>
-        <w:rPr>
-          <w:rFonts w:ascii="Arial" w:hAnsi="Arial" w:cs="Arial"/>
-          <w:b/>
-          <w:bCs/>
-        </w:rPr>
-        <w:lastRenderedPageBreak/>
-        <w:t>Appendix A</w:t>
       </w:r>
     </w:p>
     <w:p>
@@ -9495,6 +9465,28 @@
           <w:b/>
           <w:bCs/>
         </w:rPr>
+        <w:lastRenderedPageBreak/>
+        <w:t>Appendix A</w:t>
+      </w:r>
+    </w:p>
+    <w:p>
+      <w:pPr>
+        <w:pStyle w:val="H1bodytext"/>
+        <w:spacing w:after="120"/>
+        <w:ind w:left="0"/>
+        <w:jc w:val="center"/>
+        <w:rPr>
+          <w:rFonts w:ascii="Arial" w:hAnsi="Arial" w:cs="Arial"/>
+          <w:b/>
+          <w:bCs/>
+        </w:rPr>
+      </w:pPr>
+      <w:r>
+        <w:rPr>
+          <w:rFonts w:ascii="Arial" w:hAnsi="Arial" w:cs="Arial"/>
+          <w:b/>
+          <w:bCs/>
+        </w:rPr>
         <w:br/>
         <w:t xml:space="preserve">Code Review Summary </w:t>
       </w:r>
@@ -9536,9 +9528,9 @@
           <w:b/>
         </w:rPr>
         <w:sectPr>
-          <w:headerReference w:type="default" r:id="rId10"/>
-          <w:footerReference w:type="default" r:id="rId11"/>
-          <w:headerReference w:type="first" r:id="rId12"/>
+          <w:headerReference w:type="default" r:id="rId7"/>
+          <w:footerReference w:type="default" r:id="rId8"/>
+          <w:headerReference w:type="first" r:id="rId9"/>
           <w:pgSz w:w="12240" w:h="15840" w:code="1"/>
           <w:pgMar w:top="1080" w:right="1080" w:bottom="720" w:left="1080" w:header="720" w:footer="720" w:gutter="0"/>
           <w:cols w:space="720"/>
@@ -10160,7 +10152,7 @@
                 <w:b/>
               </w:rPr>
             </w:pPr>
-            <w:bookmarkStart w:id="8" w:name="_Hlk11237718"/>
+            <w:bookmarkStart w:id="7" w:name="_Hlk11237718"/>
             <w:r>
               <w:rPr>
                 <w:rFonts w:ascii="Arial" w:hAnsi="Arial"/>
@@ -16333,7 +16325,7 @@
                     </pic:cNvPicPr>
                   </pic:nvPicPr>
                   <pic:blipFill>
-                    <a:blip r:embed="rId13">
+                    <a:blip r:embed="rId10">
                       <a:extLst>
                         <a:ext uri="{28A0092B-C50C-407E-A947-70E740481C1C}">
                           <a14:useLocalDpi xmlns:a14="http://schemas.microsoft.com/office/drawing/2010/main" val="0"/>
@@ -16425,7 +16417,7 @@
         </w:rPr>
         <w:t xml:space="preserve"> File</w:t>
       </w:r>
-      <w:bookmarkEnd w:id="8"/>
+      <w:bookmarkEnd w:id="7"/>
       <w:r>
         <w:rPr>
           <w:rFonts w:ascii="Arial" w:hAnsi="Arial" w:cs="Arial"/>
@@ -16472,7 +16464,7 @@
                     </pic:cNvPicPr>
                   </pic:nvPicPr>
                   <pic:blipFill>
-                    <a:blip r:embed="rId14">
+                    <a:blip r:embed="rId11">
                       <a:extLst>
                         <a:ext uri="{28A0092B-C50C-407E-A947-70E740481C1C}">
                           <a14:useLocalDpi xmlns:a14="http://schemas.microsoft.com/office/drawing/2010/main" val="0"/>
@@ -16586,7 +16578,7 @@
                     </pic:cNvPicPr>
                   </pic:nvPicPr>
                   <pic:blipFill>
-                    <a:blip r:embed="rId15">
+                    <a:blip r:embed="rId12">
                       <a:extLst>
                         <a:ext uri="{28A0092B-C50C-407E-A947-70E740481C1C}">
                           <a14:useLocalDpi xmlns:a14="http://schemas.microsoft.com/office/drawing/2010/main" val="0"/>
@@ -16717,7 +16709,7 @@
                     </pic:cNvPicPr>
                   </pic:nvPicPr>
                   <pic:blipFill>
-                    <a:blip r:embed="rId16">
+                    <a:blip r:embed="rId13">
                       <a:extLst>
                         <a:ext uri="{28A0092B-C50C-407E-A947-70E740481C1C}">
                           <a14:useLocalDpi xmlns:a14="http://schemas.microsoft.com/office/drawing/2010/main" val="0"/>
@@ -16863,7 +16855,7 @@
                     </pic:cNvPicPr>
                   </pic:nvPicPr>
                   <pic:blipFill>
-                    <a:blip r:embed="rId17">
+                    <a:blip r:embed="rId14">
                       <a:extLst>
                         <a:ext uri="{28A0092B-C50C-407E-A947-70E740481C1C}">
                           <a14:useLocalDpi xmlns:a14="http://schemas.microsoft.com/office/drawing/2010/main" val="0"/>
@@ -16994,7 +16986,7 @@
                     </pic:cNvPicPr>
                   </pic:nvPicPr>
                   <pic:blipFill>
-                    <a:blip r:embed="rId18">
+                    <a:blip r:embed="rId15">
                       <a:extLst>
                         <a:ext uri="{28A0092B-C50C-407E-A947-70E740481C1C}">
                           <a14:useLocalDpi xmlns:a14="http://schemas.microsoft.com/office/drawing/2010/main" val="0"/>
@@ -22938,7 +22930,7 @@
                     </pic:cNvPicPr>
                   </pic:nvPicPr>
                   <pic:blipFill>
-                    <a:blip r:embed="rId19">
+                    <a:blip r:embed="rId16">
                       <a:extLst>
                         <a:ext uri="{28A0092B-C50C-407E-A947-70E740481C1C}">
                           <a14:useLocalDpi xmlns:a14="http://schemas.microsoft.com/office/drawing/2010/main" val="0"/>
@@ -23084,7 +23076,7 @@
                     </pic:cNvPicPr>
                   </pic:nvPicPr>
                   <pic:blipFill>
-                    <a:blip r:embed="rId20">
+                    <a:blip r:embed="rId17">
                       <a:extLst>
                         <a:ext uri="{28A0092B-C50C-407E-A947-70E740481C1C}">
                           <a14:useLocalDpi xmlns:a14="http://schemas.microsoft.com/office/drawing/2010/main" val="0"/>
@@ -23247,7 +23239,7 @@
                     </pic:cNvPicPr>
                   </pic:nvPicPr>
                   <pic:blipFill>
-                    <a:blip r:embed="rId21">
+                    <a:blip r:embed="rId18">
                       <a:extLst>
                         <a:ext uri="{28A0092B-C50C-407E-A947-70E740481C1C}">
                           <a14:useLocalDpi xmlns:a14="http://schemas.microsoft.com/office/drawing/2010/main" val="0"/>
@@ -23423,7 +23415,7 @@
                     </pic:cNvPicPr>
                   </pic:nvPicPr>
                   <pic:blipFill>
-                    <a:blip r:embed="rId22">
+                    <a:blip r:embed="rId19">
                       <a:extLst>
                         <a:ext uri="{28A0092B-C50C-407E-A947-70E740481C1C}">
                           <a14:useLocalDpi xmlns:a14="http://schemas.microsoft.com/office/drawing/2010/main" val="0"/>
@@ -23572,71 +23564,6 @@
     </w:sectPr>
   </w:body>
 </w:document>
-</file>
-
-<file path=word/comments.xml><?xml version="1.0" encoding="utf-8"?>
-<w:comments xmlns:wpc="http://schemas.microsoft.com/office/word/2010/wordprocessingCanvas" xmlns:cx="http://schemas.microsoft.com/office/drawing/2014/chartex" xmlns:cx1="http://schemas.microsoft.com/office/drawing/2015/9/8/chartex" xmlns:cx2="http://schemas.microsoft.com/office/drawing/2015/10/21/chartex" xmlns:cx3="http://schemas.microsoft.com/office/drawing/2016/5/9/chartex" xmlns:cx4="http://schemas.microsoft.com/office/drawing/2016/5/10/chartex" xmlns:cx5="http://schemas.microsoft.com/office/drawing/2016/5/11/chartex" xmlns:cx6="http://schemas.microsoft.com/office/drawing/2016/5/12/chartex" xmlns:cx7="http://schemas.microsoft.com/office/drawing/2016/5/13/chartex" xmlns:cx8="http://schemas.microsoft.com/office/drawing/2016/5/14/chartex" xmlns:mc="http://schemas.openxmlformats.org/markup-compatibility/2006" xmlns:aink="http://schemas.microsoft.com/office/drawing/2016/ink" xmlns:am3d="http://schemas.microsoft.com/office/drawing/2017/model3d" xmlns:o="urn:schemas-microsoft-com:office:office" xmlns:r="http://schemas.openxmlformats.org/officeDocument/2006/relationships" xmlns:m="http://schemas.openxmlformats.org/officeDocument/2006/math" xmlns:v="urn:schemas-microsoft-com:vml" xmlns:wp14="http://schemas.microsoft.com/office/word/2010/wordprocessingDrawing" xmlns:wp="http://schemas.openxmlformats.org/drawingml/2006/wordprocessingDrawing" xmlns:w10="urn:schemas-microsoft-com:office:word" xmlns:w="http://schemas.openxmlformats.org/wordprocessingml/2006/main" xmlns:w14="http://schemas.microsoft.com/office/word/2010/wordml" xmlns:w15="http://schemas.microsoft.com/office/word/2012/wordml" xmlns:w16cid="http://schemas.microsoft.com/office/word/2016/wordml/cid" xmlns:w16se="http://schemas.microsoft.com/office/word/2015/wordml/symex" xmlns:wpg="http://schemas.microsoft.com/office/word/2010/wordprocessingGroup" xmlns:wpi="http://schemas.microsoft.com/office/word/2010/wordprocessingInk" xmlns:wne="http://schemas.microsoft.com/office/word/2006/wordml" xmlns:wps="http://schemas.microsoft.com/office/word/2010/wordprocessingShape" mc:Ignorable="w14 w15 w16se w16cid wp14">
-  <w:comment w:id="0" w:author="Sara Lindberg" w:date="2019-12-20T14:21:00Z" w:initials="SL">
-    <w:p>
-      <w:pPr>
-        <w:pStyle w:val="CommentText"/>
-      </w:pPr>
-      <w:r>
-        <w:rPr>
-          <w:rStyle w:val="CommentReference"/>
-        </w:rPr>
-        <w:annotationRef/>
-      </w:r>
-      <w:r>
-        <w:t>I went ahead and deleted the “</w:t>
-      </w:r>
-      <w:r>
-        <w:rPr>
-          <w:rFonts w:ascii="Arial" w:hAnsi="Arial" w:cs="Arial"/>
-          <w:b/>
-        </w:rPr>
-        <w:t>TEST</w:t>
-      </w:r>
-      <w:r>
-        <w:rPr>
-          <w:rFonts w:ascii="Arial" w:hAnsi="Arial" w:cs="Arial"/>
-        </w:rPr>
-        <w:t xml:space="preserve"> or </w:t>
-      </w:r>
-      <w:r>
-        <w:rPr>
-          <w:rFonts w:ascii="Arial" w:hAnsi="Arial" w:cs="Arial"/>
-          <w:b/>
-        </w:rPr>
-        <w:t>NA</w:t>
-      </w:r>
-      <w:r>
-        <w:rPr>
-          <w:rFonts w:ascii="Arial" w:hAnsi="Arial" w:cs="Arial"/>
-        </w:rPr>
-        <w:t xml:space="preserve"> or</w:t>
-      </w:r>
-      <w:r>
-        <w:rPr>
-          <w:rFonts w:ascii="Arial" w:hAnsi="Arial" w:cs="Arial"/>
-        </w:rPr>
-        <w:t>”</w:t>
-      </w:r>
-    </w:p>
-  </w:comment>
-</w:comments>
-</file>
-
-<file path=word/commentsExtended.xml><?xml version="1.0" encoding="utf-8"?>
-<w15:commentsEx xmlns:wpc="http://schemas.microsoft.com/office/word/2010/wordprocessingCanvas" xmlns:cx="http://schemas.microsoft.com/office/drawing/2014/chartex" xmlns:cx1="http://schemas.microsoft.com/office/drawing/2015/9/8/chartex" xmlns:cx2="http://schemas.microsoft.com/office/drawing/2015/10/21/chartex" xmlns:cx3="http://schemas.microsoft.com/office/drawing/2016/5/9/chartex" xmlns:cx4="http://schemas.microsoft.com/office/drawing/2016/5/10/chartex" xmlns:cx5="http://schemas.microsoft.com/office/drawing/2016/5/11/chartex" xmlns:cx6="http://schemas.microsoft.com/office/drawing/2016/5/12/chartex" xmlns:cx7="http://schemas.microsoft.com/office/drawing/2016/5/13/chartex" xmlns:cx8="http://schemas.microsoft.com/office/drawing/2016/5/14/chartex" xmlns:mc="http://schemas.openxmlformats.org/markup-compatibility/2006" xmlns:aink="http://schemas.microsoft.com/office/drawing/2016/ink" xmlns:am3d="http://schemas.microsoft.com/office/drawing/2017/model3d" xmlns:o="urn:schemas-microsoft-com:office:office" xmlns:r="http://schemas.openxmlformats.org/officeDocument/2006/relationships" xmlns:m="http://schemas.openxmlformats.org/officeDocument/2006/math" xmlns:v="urn:schemas-microsoft-com:vml" xmlns:wp14="http://schemas.microsoft.com/office/word/2010/wordprocessingDrawing" xmlns:wp="http://schemas.openxmlformats.org/drawingml/2006/wordprocessingDrawing" xmlns:w10="urn:schemas-microsoft-com:office:word" xmlns:w="http://schemas.openxmlformats.org/wordprocessingml/2006/main" xmlns:w14="http://schemas.microsoft.com/office/word/2010/wordml" xmlns:w15="http://schemas.microsoft.com/office/word/2012/wordml" xmlns:w16cid="http://schemas.microsoft.com/office/word/2016/wordml/cid" xmlns:w16se="http://schemas.microsoft.com/office/word/2015/wordml/symex" xmlns:wpg="http://schemas.microsoft.com/office/word/2010/wordprocessingGroup" xmlns:wpi="http://schemas.microsoft.com/office/word/2010/wordprocessingInk" xmlns:wne="http://schemas.microsoft.com/office/word/2006/wordml" xmlns:wps="http://schemas.microsoft.com/office/word/2010/wordprocessingShape" mc:Ignorable="w14 w15 w16se w16cid wp14">
-  <w15:commentEx w15:paraId="38B101C1" w15:done="0"/>
-</w15:commentsEx>
-</file>
-
-<file path=word/commentsIds.xml><?xml version="1.0" encoding="utf-8"?>
-<w16cid:commentsIds xmlns:wpc="http://schemas.microsoft.com/office/word/2010/wordprocessingCanvas" xmlns:cx="http://schemas.microsoft.com/office/drawing/2014/chartex" xmlns:cx1="http://schemas.microsoft.com/office/drawing/2015/9/8/chartex" xmlns:cx2="http://schemas.microsoft.com/office/drawing/2015/10/21/chartex" xmlns:cx3="http://schemas.microsoft.com/office/drawing/2016/5/9/chartex" xmlns:cx4="http://schemas.microsoft.com/office/drawing/2016/5/10/chartex" xmlns:cx5="http://schemas.microsoft.com/office/drawing/2016/5/11/chartex" xmlns:cx6="http://schemas.microsoft.com/office/drawing/2016/5/12/chartex" xmlns:cx7="http://schemas.microsoft.com/office/drawing/2016/5/13/chartex" xmlns:cx8="http://schemas.microsoft.com/office/drawing/2016/5/14/chartex" xmlns:mc="http://schemas.openxmlformats.org/markup-compatibility/2006" xmlns:aink="http://schemas.microsoft.com/office/drawing/2016/ink" xmlns:am3d="http://schemas.microsoft.com/office/drawing/2017/model3d" xmlns:o="urn:schemas-microsoft-com:office:office" xmlns:r="http://schemas.openxmlformats.org/officeDocument/2006/relationships" xmlns:m="http://schemas.openxmlformats.org/officeDocument/2006/math" xmlns:v="urn:schemas-microsoft-com:vml" xmlns:wp14="http://schemas.microsoft.com/office/word/2010/wordprocessingDrawing" xmlns:wp="http://schemas.openxmlformats.org/drawingml/2006/wordprocessingDrawing" xmlns:w10="urn:schemas-microsoft-com:office:word" xmlns:w="http://schemas.openxmlformats.org/wordprocessingml/2006/main" xmlns:w14="http://schemas.microsoft.com/office/word/2010/wordml" xmlns:w15="http://schemas.microsoft.com/office/word/2012/wordml" xmlns:w16cid="http://schemas.microsoft.com/office/word/2016/wordml/cid" xmlns:w16se="http://schemas.microsoft.com/office/word/2015/wordml/symex" xmlns:wpg="http://schemas.microsoft.com/office/word/2010/wordprocessingGroup" xmlns:wpi="http://schemas.microsoft.com/office/word/2010/wordprocessingInk" xmlns:wne="http://schemas.microsoft.com/office/word/2006/wordml" xmlns:wps="http://schemas.microsoft.com/office/word/2010/wordprocessingShape" mc:Ignorable="w14 w15 w16se w16cid wp14">
-  <w16cid:commentId w16cid:paraId="38B101C1" w16cid:durableId="21A75767"/>
-</w16cid:commentsIds>
 </file>
 
 <file path=word/endnotes.xml><?xml version="1.0" encoding="utf-8"?>
@@ -24900,14 +24827,6 @@
 </w:numbering>
 </file>
 
-<file path=word/people.xml><?xml version="1.0" encoding="utf-8"?>
-<w15:people xmlns:wpc="http://schemas.microsoft.com/office/word/2010/wordprocessingCanvas" xmlns:cx="http://schemas.microsoft.com/office/drawing/2014/chartex" xmlns:cx1="http://schemas.microsoft.com/office/drawing/2015/9/8/chartex" xmlns:cx2="http://schemas.microsoft.com/office/drawing/2015/10/21/chartex" xmlns:cx3="http://schemas.microsoft.com/office/drawing/2016/5/9/chartex" xmlns:cx4="http://schemas.microsoft.com/office/drawing/2016/5/10/chartex" xmlns:cx5="http://schemas.microsoft.com/office/drawing/2016/5/11/chartex" xmlns:cx6="http://schemas.microsoft.com/office/drawing/2016/5/12/chartex" xmlns:cx7="http://schemas.microsoft.com/office/drawing/2016/5/13/chartex" xmlns:cx8="http://schemas.microsoft.com/office/drawing/2016/5/14/chartex" xmlns:mc="http://schemas.openxmlformats.org/markup-compatibility/2006" xmlns:aink="http://schemas.microsoft.com/office/drawing/2016/ink" xmlns:am3d="http://schemas.microsoft.com/office/drawing/2017/model3d" xmlns:o="urn:schemas-microsoft-com:office:office" xmlns:r="http://schemas.openxmlformats.org/officeDocument/2006/relationships" xmlns:m="http://schemas.openxmlformats.org/officeDocument/2006/math" xmlns:v="urn:schemas-microsoft-com:vml" xmlns:wp14="http://schemas.microsoft.com/office/word/2010/wordprocessingDrawing" xmlns:wp="http://schemas.openxmlformats.org/drawingml/2006/wordprocessingDrawing" xmlns:w10="urn:schemas-microsoft-com:office:word" xmlns:w="http://schemas.openxmlformats.org/wordprocessingml/2006/main" xmlns:w14="http://schemas.microsoft.com/office/word/2010/wordml" xmlns:w15="http://schemas.microsoft.com/office/word/2012/wordml" xmlns:w16cid="http://schemas.microsoft.com/office/word/2016/wordml/cid" xmlns:w16se="http://schemas.microsoft.com/office/word/2015/wordml/symex" xmlns:wpg="http://schemas.microsoft.com/office/word/2010/wordprocessingGroup" xmlns:wpi="http://schemas.microsoft.com/office/word/2010/wordprocessingInk" xmlns:wne="http://schemas.microsoft.com/office/word/2006/wordml" xmlns:wps="http://schemas.microsoft.com/office/word/2010/wordprocessingShape" mc:Ignorable="w14 w15 w16se w16cid wp14">
-  <w15:person w15:author="Sara Lindberg">
-    <w15:presenceInfo w15:providerId="AD" w15:userId="S::SLindberg@intera.com::ab96775d-ae92-42ee-bbcc-9d83de09aff5"/>
-  </w15:person>
-</w15:people>
-</file>
-
 <file path=word/styles.xml><?xml version="1.0" encoding="utf-8"?>
 <w:styles xmlns:mc="http://schemas.openxmlformats.org/markup-compatibility/2006" xmlns:r="http://schemas.openxmlformats.org/officeDocument/2006/relationships" xmlns:w="http://schemas.openxmlformats.org/wordprocessingml/2006/main" xmlns:w14="http://schemas.microsoft.com/office/word/2010/wordml" xmlns:w15="http://schemas.microsoft.com/office/word/2012/wordml" xmlns:w16cid="http://schemas.microsoft.com/office/word/2016/wordml/cid" xmlns:w16se="http://schemas.microsoft.com/office/word/2015/wordml/symex" mc:Ignorable="w14 w15 w16se w16cid">
   <w:docDefaults>

</xml_diff>

<commit_message>
Updated toolrunner document with results of code review
</commit_message>
<xml_diff>
--- a/docs/00_ToolRunner_CACIE_Tools.ctp.docx
+++ b/docs/00_ToolRunner_CACIE_Tools.ctp.docx
@@ -266,11 +266,19 @@
         </w:rPr>
         <w:t xml:space="preserve">i.e., </w:t>
       </w:r>
+      <w:proofErr w:type="gramStart"/>
       <w:r>
         <w:rPr>
           <w:rFonts w:ascii="Arial" w:hAnsi="Arial"/>
         </w:rPr>
-        <w:t xml:space="preserve">whether or not the invoked tool has been tested and qualified in compliance with the </w:t>
+        <w:t>whether or not</w:t>
+      </w:r>
+      <w:proofErr w:type="gramEnd"/>
+      <w:r>
+        <w:rPr>
+          <w:rFonts w:ascii="Arial" w:hAnsi="Arial"/>
+        </w:rPr>
+        <w:t xml:space="preserve"> the invoked tool has been tested and qualified in compliance with the </w:t>
       </w:r>
       <w:r>
         <w:rPr>
@@ -326,7 +334,21 @@
           <w:rPr>
             <w:rFonts w:ascii="Arial" w:hAnsi="Arial"/>
           </w:rPr>
-          <w:t xml:space="preserve"> In this case, code is not executed and the description field is piped directly to the run log.</w:t>
+          <w:t xml:space="preserve"> In this case, code is not </w:t>
+        </w:r>
+        <w:proofErr w:type="gramStart"/>
+        <w:r>
+          <w:rPr>
+            <w:rFonts w:ascii="Arial" w:hAnsi="Arial"/>
+          </w:rPr>
+          <w:t>executed</w:t>
+        </w:r>
+        <w:proofErr w:type="gramEnd"/>
+        <w:r>
+          <w:rPr>
+            <w:rFonts w:ascii="Arial" w:hAnsi="Arial"/>
+          </w:rPr>
+          <w:t xml:space="preserve"> and the description field is piped directly to the run log.</w:t>
         </w:r>
       </w:ins>
     </w:p>
@@ -459,6 +481,7 @@
         </w:rPr>
         <w:t xml:space="preserve">tool </w:t>
       </w:r>
+      <w:proofErr w:type="gramStart"/>
       <w:r>
         <w:rPr>
           <w:rFonts w:ascii="Arial" w:hAnsi="Arial" w:cs="Arial"/>
@@ -469,7 +492,14 @@
         <w:rPr>
           <w:rFonts w:ascii="Arial" w:hAnsi="Arial" w:cs="Arial"/>
         </w:rPr>
-        <w:t xml:space="preserve">located in a git version-controlled repository and if so, document the code version of the Tool Runner and invoked tool. </w:t>
+        <w:t>located in</w:t>
+      </w:r>
+      <w:proofErr w:type="gramEnd"/>
+      <w:r>
+        <w:rPr>
+          <w:rFonts w:ascii="Arial" w:hAnsi="Arial" w:cs="Arial"/>
+        </w:rPr>
+        <w:t xml:space="preserve"> a git version-controlled repository and if so, document the code version of the Tool Runner and invoked tool. </w:t>
       </w:r>
     </w:p>
     <w:p>
@@ -583,12 +613,14 @@
         </w:rPr>
         <w:t xml:space="preserve"> </w:t>
       </w:r>
+      <w:proofErr w:type="gramStart"/>
       <w:r>
         <w:rPr>
           <w:rFonts w:ascii="Arial" w:hAnsi="Arial" w:cs="Arial"/>
         </w:rPr>
         <w:t>branch;</w:t>
       </w:r>
+      <w:proofErr w:type="gramEnd"/>
     </w:p>
     <w:p>
       <w:pPr>
@@ -1261,7 +1293,21 @@
         <w:rPr>
           <w:rFonts w:ascii="Arial" w:hAnsi="Arial" w:cs="Arial"/>
         </w:rPr>
-        <w:t xml:space="preserve"> {I,D} </w:t>
+        <w:t xml:space="preserve"> {</w:t>
+      </w:r>
+      <w:proofErr w:type="gramStart"/>
+      <w:r>
+        <w:rPr>
+          <w:rFonts w:ascii="Arial" w:hAnsi="Arial" w:cs="Arial"/>
+        </w:rPr>
+        <w:t>I,D</w:t>
+      </w:r>
+      <w:proofErr w:type="gramEnd"/>
+      <w:r>
+        <w:rPr>
+          <w:rFonts w:ascii="Arial" w:hAnsi="Arial" w:cs="Arial"/>
+        </w:rPr>
+        <w:t xml:space="preserve">} </w:t>
       </w:r>
       <w:r>
         <w:rPr>
@@ -1385,6 +1431,7 @@
         <w:t xml:space="preserve"> {</w:t>
       </w:r>
       <w:proofErr w:type="spellStart"/>
+      <w:proofErr w:type="gramStart"/>
       <w:r>
         <w:rPr>
           <w:rFonts w:ascii="Arial" w:hAnsi="Arial" w:cs="Arial"/>
@@ -1392,6 +1439,7 @@
         <w:t>a,w</w:t>
       </w:r>
       <w:proofErr w:type="spellEnd"/>
+      <w:proofErr w:type="gramEnd"/>
       <w:r>
         <w:rPr>
           <w:rFonts w:ascii="Arial" w:hAnsi="Arial" w:cs="Arial"/>
@@ -1457,7 +1505,14 @@
           <w:rPr>
             <w:rFonts w:ascii="Arial" w:hAnsi="Arial" w:cs="Arial"/>
           </w:rPr>
-          <w:t>–manual</w:t>
+          <w:t>–</w:t>
+        </w:r>
+        <w:proofErr w:type="gramStart"/>
+        <w:r>
+          <w:rPr>
+            <w:rFonts w:ascii="Arial" w:hAnsi="Arial" w:cs="Arial"/>
+          </w:rPr>
+          <w:t>manual</w:t>
         </w:r>
       </w:ins>
       <w:ins w:id="19" w:author="Kevin Smith" w:date="2020-01-31T14:27:00Z">
@@ -1465,7 +1520,14 @@
           <w:rPr>
             <w:rFonts w:ascii="Arial" w:hAnsi="Arial" w:cs="Arial"/>
           </w:rPr>
-          <w:t xml:space="preserve">  DESC         The description in DESC is logged to the output</w:t>
+          <w:t xml:space="preserve">  DESC</w:t>
+        </w:r>
+        <w:proofErr w:type="gramEnd"/>
+        <w:r>
+          <w:rPr>
+            <w:rFonts w:ascii="Arial" w:hAnsi="Arial" w:cs="Arial"/>
+          </w:rPr>
+          <w:t xml:space="preserve">         The description in DESC is logged to the output</w:t>
         </w:r>
       </w:ins>
     </w:p>
@@ -3400,6 +3462,7 @@
                 <w:iCs/>
               </w:rPr>
             </w:pPr>
+            <w:proofErr w:type="gramStart"/>
             <w:r>
               <w:rPr>
                 <w:rFonts w:ascii="Arial" w:hAnsi="Arial"/>
@@ -3409,6 +3472,7 @@
               <w:t>Note  [</w:t>
             </w:r>
             <w:proofErr w:type="spellStart"/>
+            <w:proofErr w:type="gramEnd"/>
             <w:r>
               <w:rPr>
                 <w:rFonts w:ascii="Arial" w:hAnsi="Arial"/>
@@ -3729,8 +3793,18 @@
                 <w:i/>
                 <w:iCs/>
               </w:rPr>
-              <w:t>git pull</w:t>
-            </w:r>
+              <w:t xml:space="preserve">git </w:t>
+            </w:r>
+            <w:proofErr w:type="gramStart"/>
+            <w:r>
+              <w:rPr>
+                <w:rFonts w:ascii="Arial" w:hAnsi="Arial"/>
+                <w:i/>
+                <w:iCs/>
+              </w:rPr>
+              <w:t>pull</w:t>
+            </w:r>
+            <w:proofErr w:type="gramEnd"/>
           </w:p>
           <w:p>
             <w:pPr>
@@ -3895,7 +3969,16 @@
                 <w:i/>
                 <w:iCs/>
               </w:rPr>
-              <w:t>Testing_Directory</w:t>
+              <w:t>Testing_</w:t>
+            </w:r>
+            <w:proofErr w:type="gramStart"/>
+            <w:r>
+              <w:rPr>
+                <w:rFonts w:ascii="Arial" w:hAnsi="Arial"/>
+                <w:i/>
+                <w:iCs/>
+              </w:rPr>
+              <w:t>Directory</w:t>
             </w:r>
             <w:proofErr w:type="spellEnd"/>
             <w:r>
@@ -3912,7 +3995,16 @@
                 <w:i/>
                 <w:iCs/>
               </w:rPr>
-              <w:t>\ca-surf-test</w:t>
+              <w:t>\</w:t>
+            </w:r>
+            <w:proofErr w:type="gramEnd"/>
+            <w:r>
+              <w:rPr>
+                <w:rFonts w:ascii="Arial" w:hAnsi="Arial"/>
+                <w:i/>
+                <w:iCs/>
+              </w:rPr>
+              <w:t>ca-surf-test</w:t>
             </w:r>
             <w:r>
               <w:rPr>
@@ -4028,6 +4120,7 @@
               </w:rPr>
               <w:t>-</w:t>
             </w:r>
+            <w:proofErr w:type="gramStart"/>
             <w:r>
               <w:rPr>
                 <w:rFonts w:ascii="Arial" w:hAnsi="Arial"/>
@@ -4053,6 +4146,7 @@
               <w:t>[</w:t>
             </w:r>
             <w:proofErr w:type="spellStart"/>
+            <w:proofErr w:type="gramEnd"/>
             <w:r>
               <w:rPr>
                 <w:rFonts w:ascii="Arial" w:hAnsi="Arial"/>
@@ -4133,7 +4227,16 @@
                 <w:iCs/>
               </w:rPr>
               <w:br/>
-              <w:t>./runner_run_IT-1.</w:t>
+              <w:t>./runner_run_IT-</w:t>
+            </w:r>
+            <w:proofErr w:type="gramStart"/>
+            <w:r>
+              <w:rPr>
+                <w:rFonts w:ascii="Arial" w:hAnsi="Arial"/>
+                <w:i/>
+                <w:iCs/>
+              </w:rPr>
+              <w:t>1.</w:t>
             </w:r>
             <w:r>
               <w:rPr>
@@ -4144,6 +4247,7 @@
               <w:t>[</w:t>
             </w:r>
             <w:proofErr w:type="spellStart"/>
+            <w:proofErr w:type="gramEnd"/>
             <w:r>
               <w:rPr>
                 <w:rFonts w:ascii="Arial" w:hAnsi="Arial"/>
@@ -4358,7 +4462,14 @@
               <w:rPr>
                 <w:rFonts w:ascii="Arial" w:hAnsi="Arial"/>
               </w:rPr>
-              <w:t>Testing_Directory</w:t>
+              <w:t>Testing_</w:t>
+            </w:r>
+            <w:proofErr w:type="gramStart"/>
+            <w:r>
+              <w:rPr>
+                <w:rFonts w:ascii="Arial" w:hAnsi="Arial"/>
+              </w:rPr>
+              <w:t>Directory</w:t>
             </w:r>
             <w:proofErr w:type="spellEnd"/>
             <w:r>
@@ -4375,6 +4486,7 @@
               </w:rPr>
               <w:t>-surf-test\</w:t>
             </w:r>
+            <w:proofErr w:type="gramEnd"/>
             <w:r>
               <w:rPr>
                 <w:rFonts w:ascii="Arial" w:hAnsi="Arial"/>
@@ -4449,6 +4561,7 @@
               </w:rPr>
               <w:t>_ATC-</w:t>
             </w:r>
+            <w:proofErr w:type="gramStart"/>
             <w:r>
               <w:rPr>
                 <w:rFonts w:ascii="Arial" w:hAnsi="Arial"/>
@@ -4474,6 +4587,7 @@
               <w:t>[</w:t>
             </w:r>
             <w:proofErr w:type="spellStart"/>
+            <w:proofErr w:type="gramEnd"/>
             <w:r>
               <w:rPr>
                 <w:rFonts w:ascii="Arial" w:hAnsi="Arial"/>
@@ -4546,7 +4660,16 @@
                 <w:iCs/>
               </w:rPr>
               <w:br/>
-              <w:t>./runner_run_ATC-1.</w:t>
+              <w:t>./runner_run_ATC-</w:t>
+            </w:r>
+            <w:proofErr w:type="gramStart"/>
+            <w:r>
+              <w:rPr>
+                <w:rFonts w:ascii="Arial" w:hAnsi="Arial"/>
+                <w:i/>
+                <w:iCs/>
+              </w:rPr>
+              <w:t>1.</w:t>
             </w:r>
             <w:r>
               <w:rPr>
@@ -4557,6 +4680,7 @@
               <w:t>[</w:t>
             </w:r>
             <w:proofErr w:type="spellStart"/>
+            <w:proofErr w:type="gramEnd"/>
             <w:r>
               <w:rPr>
                 <w:rFonts w:ascii="Arial" w:hAnsi="Arial"/>
@@ -4902,7 +5026,14 @@
               <w:rPr>
                 <w:rFonts w:ascii="Arial" w:hAnsi="Arial"/>
               </w:rPr>
-              <w:t>Testing_Directory</w:t>
+              <w:t>Testing_</w:t>
+            </w:r>
+            <w:proofErr w:type="gramStart"/>
+            <w:r>
+              <w:rPr>
+                <w:rFonts w:ascii="Arial" w:hAnsi="Arial"/>
+              </w:rPr>
+              <w:t>Directory</w:t>
             </w:r>
             <w:proofErr w:type="spellEnd"/>
             <w:r>
@@ -4917,6 +5048,7 @@
               </w:rPr>
               <w:t>\</w:t>
             </w:r>
+            <w:proofErr w:type="gramEnd"/>
             <w:r>
               <w:rPr>
                 <w:rFonts w:ascii="Arial" w:hAnsi="Arial"/>
@@ -4990,7 +5122,14 @@
               <w:rPr>
                 <w:rFonts w:ascii="Arial" w:hAnsi="Arial"/>
               </w:rPr>
-              <w:t>Test_Repo_Name</w:t>
+              <w:t>Test_Repo_</w:t>
+            </w:r>
+            <w:proofErr w:type="gramStart"/>
+            <w:r>
+              <w:rPr>
+                <w:rFonts w:ascii="Arial" w:hAnsi="Arial"/>
+              </w:rPr>
+              <w:t>Name</w:t>
             </w:r>
             <w:proofErr w:type="spellEnd"/>
             <w:r>
@@ -5027,6 +5166,7 @@
               <w:t>config.json</w:t>
             </w:r>
             <w:proofErr w:type="spellEnd"/>
+            <w:proofErr w:type="gramEnd"/>
             <w:r>
               <w:rPr>
                 <w:rFonts w:ascii="Arial" w:hAnsi="Arial"/>
@@ -5106,7 +5246,14 @@
               <w:rPr>
                 <w:rFonts w:ascii="Arial" w:hAnsi="Arial"/>
               </w:rPr>
-              <w:t>Testing_Directory</w:t>
+              <w:t>Testing_</w:t>
+            </w:r>
+            <w:proofErr w:type="gramStart"/>
+            <w:r>
+              <w:rPr>
+                <w:rFonts w:ascii="Arial" w:hAnsi="Arial"/>
+              </w:rPr>
+              <w:t>Directory</w:t>
             </w:r>
             <w:proofErr w:type="spellEnd"/>
             <w:r>
@@ -5121,6 +5268,7 @@
               </w:rPr>
               <w:t>\</w:t>
             </w:r>
+            <w:proofErr w:type="gramEnd"/>
             <w:r>
               <w:rPr>
                 <w:rFonts w:ascii="Arial" w:hAnsi="Arial"/>
@@ -5176,7 +5324,14 @@
               <w:rPr>
                 <w:rFonts w:ascii="Arial" w:hAnsi="Arial"/>
               </w:rPr>
-              <w:t>Test_Repo_Name</w:t>
+              <w:t>Test_Repo_</w:t>
+            </w:r>
+            <w:proofErr w:type="gramStart"/>
+            <w:r>
+              <w:rPr>
+                <w:rFonts w:ascii="Arial" w:hAnsi="Arial"/>
+              </w:rPr>
+              <w:t>Name</w:t>
             </w:r>
             <w:proofErr w:type="spellEnd"/>
             <w:r>
@@ -5213,6 +5368,7 @@
               <w:t>config.json</w:t>
             </w:r>
             <w:proofErr w:type="spellEnd"/>
+            <w:proofErr w:type="gramEnd"/>
             <w:r>
               <w:rPr>
                 <w:rFonts w:ascii="Arial" w:hAnsi="Arial"/>
@@ -5309,7 +5465,14 @@
               <w:rPr>
                 <w:rFonts w:ascii="Arial" w:hAnsi="Arial"/>
               </w:rPr>
-              <w:t>Testing_Directory</w:t>
+              <w:t>Testing_</w:t>
+            </w:r>
+            <w:proofErr w:type="gramStart"/>
+            <w:r>
+              <w:rPr>
+                <w:rFonts w:ascii="Arial" w:hAnsi="Arial"/>
+              </w:rPr>
+              <w:t>Directory</w:t>
             </w:r>
             <w:proofErr w:type="spellEnd"/>
             <w:r>
@@ -5326,6 +5489,7 @@
               </w:rPr>
               <w:t>-surf-test\</w:t>
             </w:r>
+            <w:proofErr w:type="gramEnd"/>
             <w:r>
               <w:rPr>
                 <w:rFonts w:ascii="Arial" w:hAnsi="Arial"/>
@@ -5408,7 +5572,16 @@
                 <w:i/>
                 <w:iCs/>
               </w:rPr>
-              <w:t xml:space="preserve"> _ATC-2.</w:t>
+              <w:t xml:space="preserve"> _ATC-</w:t>
+            </w:r>
+            <w:proofErr w:type="gramStart"/>
+            <w:r>
+              <w:rPr>
+                <w:rFonts w:ascii="Arial" w:hAnsi="Arial"/>
+                <w:i/>
+                <w:iCs/>
+              </w:rPr>
+              <w:t>2.</w:t>
             </w:r>
             <w:r>
               <w:rPr>
@@ -5419,6 +5592,7 @@
               <w:t>[</w:t>
             </w:r>
             <w:proofErr w:type="spellStart"/>
+            <w:proofErr w:type="gramEnd"/>
             <w:r>
               <w:rPr>
                 <w:rFonts w:ascii="Arial" w:hAnsi="Arial"/>
@@ -5491,7 +5665,16 @@
                 <w:iCs/>
               </w:rPr>
               <w:br/>
-              <w:t>./runner_run_ATC-2.</w:t>
+              <w:t>./runner_run_ATC-</w:t>
+            </w:r>
+            <w:proofErr w:type="gramStart"/>
+            <w:r>
+              <w:rPr>
+                <w:rFonts w:ascii="Arial" w:hAnsi="Arial"/>
+                <w:i/>
+                <w:iCs/>
+              </w:rPr>
+              <w:t>2.</w:t>
             </w:r>
             <w:r>
               <w:rPr>
@@ -5502,6 +5685,7 @@
               <w:t>[</w:t>
             </w:r>
             <w:proofErr w:type="spellStart"/>
+            <w:proofErr w:type="gramEnd"/>
             <w:r>
               <w:rPr>
                 <w:rFonts w:ascii="Arial" w:hAnsi="Arial"/>
@@ -5618,7 +5802,21 @@
               <w:rPr>
                 <w:rFonts w:ascii="Arial" w:hAnsi="Arial"/>
               </w:rPr>
-              <w:t xml:space="preserve"> documents that the Tool Runner and test tool are not located in a Git Repository ( ../tools/ subdirectory)</w:t>
+              <w:t xml:space="preserve"> documents that the Tool Runner and test tool are not located in a Git Repository (</w:t>
+            </w:r>
+            <w:proofErr w:type="gramStart"/>
+            <w:r>
+              <w:rPr>
+                <w:rFonts w:ascii="Arial" w:hAnsi="Arial"/>
+              </w:rPr>
+              <w:t xml:space="preserve"> ..</w:t>
+            </w:r>
+            <w:proofErr w:type="gramEnd"/>
+            <w:r>
+              <w:rPr>
+                <w:rFonts w:ascii="Arial" w:hAnsi="Arial"/>
+              </w:rPr>
+              <w:t>/tools/ subdirectory)</w:t>
             </w:r>
           </w:p>
         </w:tc>
@@ -5906,7 +6104,16 @@
                 <w:i/>
                 <w:iCs/>
               </w:rPr>
-              <w:t>Testing_Directory</w:t>
+              <w:t>Testing_</w:t>
+            </w:r>
+            <w:proofErr w:type="gramStart"/>
+            <w:r>
+              <w:rPr>
+                <w:rFonts w:ascii="Arial" w:hAnsi="Arial"/>
+                <w:i/>
+                <w:iCs/>
+              </w:rPr>
+              <w:t>Directory</w:t>
             </w:r>
             <w:proofErr w:type="spellEnd"/>
             <w:r>
@@ -5933,6 +6140,7 @@
               </w:rPr>
               <w:t>\</w:t>
             </w:r>
+            <w:proofErr w:type="gramEnd"/>
             <w:r>
               <w:rPr>
                 <w:rFonts w:ascii="Arial" w:hAnsi="Arial"/>
@@ -6031,7 +6239,16 @@
                 <w:i/>
                 <w:iCs/>
               </w:rPr>
-              <w:t>_ATC-3.</w:t>
+              <w:t>_ATC-</w:t>
+            </w:r>
+            <w:proofErr w:type="gramStart"/>
+            <w:r>
+              <w:rPr>
+                <w:rFonts w:ascii="Arial" w:hAnsi="Arial"/>
+                <w:i/>
+                <w:iCs/>
+              </w:rPr>
+              <w:t>3.</w:t>
             </w:r>
             <w:r>
               <w:rPr>
@@ -6042,6 +6259,7 @@
               <w:t>[</w:t>
             </w:r>
             <w:proofErr w:type="spellStart"/>
+            <w:proofErr w:type="gramEnd"/>
             <w:r>
               <w:rPr>
                 <w:rFonts w:ascii="Arial" w:hAnsi="Arial"/>
@@ -6114,7 +6332,16 @@
                 <w:iCs/>
               </w:rPr>
               <w:br/>
-              <w:t>./runner_run_ATC-3</w:t>
+              <w:t>./runner_run_ATC-</w:t>
+            </w:r>
+            <w:proofErr w:type="gramStart"/>
+            <w:r>
+              <w:rPr>
+                <w:rFonts w:ascii="Arial" w:hAnsi="Arial"/>
+                <w:i/>
+                <w:iCs/>
+              </w:rPr>
+              <w:t>3</w:t>
             </w:r>
             <w:r>
               <w:rPr>
@@ -6133,6 +6360,7 @@
               <w:t>[</w:t>
             </w:r>
             <w:proofErr w:type="spellStart"/>
+            <w:proofErr w:type="gramEnd"/>
             <w:r>
               <w:rPr>
                 <w:rFonts w:ascii="Arial" w:hAnsi="Arial"/>
@@ -6212,7 +6440,14 @@
               <w:rPr>
                 <w:rFonts w:ascii="Arial" w:hAnsi="Arial"/>
               </w:rPr>
-              <w:t>Testing_Directory</w:t>
+              <w:t>Testing_</w:t>
+            </w:r>
+            <w:proofErr w:type="gramStart"/>
+            <w:r>
+              <w:rPr>
+                <w:rFonts w:ascii="Arial" w:hAnsi="Arial"/>
+              </w:rPr>
+              <w:t>Directory</w:t>
             </w:r>
             <w:proofErr w:type="spellEnd"/>
             <w:r>
@@ -6227,6 +6462,7 @@
               </w:rPr>
               <w:t>\</w:t>
             </w:r>
+            <w:proofErr w:type="gramEnd"/>
             <w:r>
               <w:rPr>
                 <w:rFonts w:ascii="Arial" w:hAnsi="Arial"/>
@@ -6412,7 +6648,16 @@
                 <w:i/>
                 <w:iCs/>
               </w:rPr>
-              <w:t>_ATC-3</w:t>
+              <w:t>_ATC-</w:t>
+            </w:r>
+            <w:proofErr w:type="gramStart"/>
+            <w:r>
+              <w:rPr>
+                <w:rFonts w:ascii="Arial" w:hAnsi="Arial"/>
+                <w:i/>
+                <w:iCs/>
+              </w:rPr>
+              <w:t>3</w:t>
             </w:r>
             <w:r>
               <w:rPr>
@@ -6431,6 +6676,7 @@
               <w:t>[</w:t>
             </w:r>
             <w:proofErr w:type="spellStart"/>
+            <w:proofErr w:type="gramEnd"/>
             <w:r>
               <w:rPr>
                 <w:rFonts w:ascii="Arial" w:hAnsi="Arial"/>
@@ -6493,7 +6739,16 @@
                 <w:iCs/>
               </w:rPr>
               <w:br/>
-              <w:t>./runner_run_ATC-3</w:t>
+              <w:t>./runner_run_ATC-</w:t>
+            </w:r>
+            <w:proofErr w:type="gramStart"/>
+            <w:r>
+              <w:rPr>
+                <w:rFonts w:ascii="Arial" w:hAnsi="Arial"/>
+                <w:i/>
+                <w:iCs/>
+              </w:rPr>
+              <w:t>3</w:t>
             </w:r>
             <w:r>
               <w:rPr>
@@ -6512,6 +6767,7 @@
               <w:t>[</w:t>
             </w:r>
             <w:proofErr w:type="spellStart"/>
+            <w:proofErr w:type="gramEnd"/>
             <w:r>
               <w:rPr>
                 <w:rFonts w:ascii="Arial" w:hAnsi="Arial"/>
@@ -6658,7 +6914,14 @@
               <w:rPr>
                 <w:rFonts w:ascii="Arial" w:hAnsi="Arial"/>
               </w:rPr>
-              <w:t>Test_Repo_Name</w:t>
+              <w:t>Test_Repo_</w:t>
+            </w:r>
+            <w:proofErr w:type="gramStart"/>
+            <w:r>
+              <w:rPr>
+                <w:rFonts w:ascii="Arial" w:hAnsi="Arial"/>
+              </w:rPr>
+              <w:t>Name</w:t>
             </w:r>
             <w:proofErr w:type="spellEnd"/>
             <w:r>
@@ -6695,6 +6958,7 @@
               <w:t>config.json</w:t>
             </w:r>
             <w:proofErr w:type="spellEnd"/>
+            <w:proofErr w:type="gramEnd"/>
             <w:r>
               <w:rPr>
                 <w:rFonts w:ascii="Arial" w:hAnsi="Arial"/>
@@ -6829,7 +7093,14 @@
               <w:rPr>
                 <w:rFonts w:ascii="Arial" w:hAnsi="Arial"/>
               </w:rPr>
-              <w:t>Test_Repo_Name</w:t>
+              <w:t>Test_Repo_</w:t>
+            </w:r>
+            <w:proofErr w:type="gramStart"/>
+            <w:r>
+              <w:rPr>
+                <w:rFonts w:ascii="Arial" w:hAnsi="Arial"/>
+              </w:rPr>
+              <w:t>Name</w:t>
             </w:r>
             <w:proofErr w:type="spellEnd"/>
             <w:r>
@@ -6866,6 +7137,7 @@
               <w:t>config.json</w:t>
             </w:r>
             <w:proofErr w:type="spellEnd"/>
+            <w:proofErr w:type="gramEnd"/>
             <w:r>
               <w:rPr>
                 <w:rFonts w:ascii="Arial" w:hAnsi="Arial"/>
@@ -7189,7 +7461,16 @@
                 <w:i/>
                 <w:iCs/>
               </w:rPr>
-              <w:t xml:space="preserve"> using runner_run_ATC-3</w:t>
+              <w:t xml:space="preserve"> using runner_run_ATC-</w:t>
+            </w:r>
+            <w:proofErr w:type="gramStart"/>
+            <w:r>
+              <w:rPr>
+                <w:rFonts w:ascii="Arial" w:hAnsi="Arial"/>
+                <w:i/>
+                <w:iCs/>
+              </w:rPr>
+              <w:t>3</w:t>
             </w:r>
             <w:r>
               <w:rPr>
@@ -7208,6 +7489,7 @@
               <w:t>[</w:t>
             </w:r>
             <w:proofErr w:type="spellStart"/>
+            <w:proofErr w:type="gramEnd"/>
             <w:r>
               <w:rPr>
                 <w:rFonts w:ascii="Arial" w:hAnsi="Arial"/>
@@ -7280,7 +7562,16 @@
                 <w:iCs/>
               </w:rPr>
               <w:br/>
-              <w:t>./runner_run_ATC-3</w:t>
+              <w:t>./runner_run_ATC-</w:t>
+            </w:r>
+            <w:proofErr w:type="gramStart"/>
+            <w:r>
+              <w:rPr>
+                <w:rFonts w:ascii="Arial" w:hAnsi="Arial"/>
+                <w:i/>
+                <w:iCs/>
+              </w:rPr>
+              <w:t>3</w:t>
             </w:r>
             <w:r>
               <w:rPr>
@@ -7299,6 +7590,7 @@
               <w:t>[</w:t>
             </w:r>
             <w:proofErr w:type="spellStart"/>
+            <w:proofErr w:type="gramEnd"/>
             <w:r>
               <w:rPr>
                 <w:rFonts w:ascii="Arial" w:hAnsi="Arial"/>
@@ -7382,7 +7674,16 @@
                 <w:i/>
                 <w:iCs/>
               </w:rPr>
-              <w:t>Testing_Directory</w:t>
+              <w:t>Testing_</w:t>
+            </w:r>
+            <w:proofErr w:type="gramStart"/>
+            <w:r>
+              <w:rPr>
+                <w:rFonts w:ascii="Arial" w:hAnsi="Arial"/>
+                <w:i/>
+                <w:iCs/>
+              </w:rPr>
+              <w:t>Directory</w:t>
             </w:r>
             <w:proofErr w:type="spellEnd"/>
             <w:r>
@@ -7399,6 +7700,7 @@
               </w:rPr>
               <w:t>\</w:t>
             </w:r>
+            <w:proofErr w:type="gramEnd"/>
             <w:r>
               <w:rPr>
                 <w:rFonts w:ascii="Arial" w:hAnsi="Arial"/>
@@ -7988,7 +8290,16 @@
                 <w:iCs/>
               </w:rPr>
               <w:br/>
-              <w:t>./runner_run_ATC-4</w:t>
+              <w:t>./runner_run_ATC-</w:t>
+            </w:r>
+            <w:proofErr w:type="gramStart"/>
+            <w:r>
+              <w:rPr>
+                <w:rFonts w:ascii="Arial" w:hAnsi="Arial"/>
+                <w:i/>
+                <w:iCs/>
+              </w:rPr>
+              <w:t>4</w:t>
             </w:r>
             <w:r>
               <w:rPr>
@@ -8007,6 +8318,7 @@
               <w:t>[</w:t>
             </w:r>
             <w:proofErr w:type="spellStart"/>
+            <w:proofErr w:type="gramEnd"/>
             <w:r>
               <w:rPr>
                 <w:rFonts w:ascii="Arial" w:hAnsi="Arial"/>
@@ -8086,7 +8398,14 @@
               <w:rPr>
                 <w:rFonts w:ascii="Arial" w:hAnsi="Arial"/>
               </w:rPr>
-              <w:t>Testing_Directory</w:t>
+              <w:t>Testing_</w:t>
+            </w:r>
+            <w:proofErr w:type="gramStart"/>
+            <w:r>
+              <w:rPr>
+                <w:rFonts w:ascii="Arial" w:hAnsi="Arial"/>
+              </w:rPr>
+              <w:t>Directory</w:t>
             </w:r>
             <w:proofErr w:type="spellEnd"/>
             <w:r>
@@ -8099,7 +8418,14 @@
               <w:rPr>
                 <w:rFonts w:ascii="Arial" w:hAnsi="Arial"/>
               </w:rPr>
-              <w:t>\runner_</w:t>
+              <w:t>\</w:t>
+            </w:r>
+            <w:proofErr w:type="gramEnd"/>
+            <w:r>
+              <w:rPr>
+                <w:rFonts w:ascii="Arial" w:hAnsi="Arial"/>
+              </w:rPr>
+              <w:t>runner_</w:t>
             </w:r>
             <w:r>
               <w:rPr>
@@ -8664,7 +8990,16 @@
                 <w:i/>
                 <w:iCs/>
               </w:rPr>
-              <w:t>_ATC-4</w:t>
+              <w:t>_ATC-</w:t>
+            </w:r>
+            <w:proofErr w:type="gramStart"/>
+            <w:r>
+              <w:rPr>
+                <w:rFonts w:ascii="Arial" w:hAnsi="Arial"/>
+                <w:i/>
+                <w:iCs/>
+              </w:rPr>
+              <w:t>4</w:t>
             </w:r>
             <w:r>
               <w:rPr>
@@ -8683,6 +9018,7 @@
               <w:t>[</w:t>
             </w:r>
             <w:proofErr w:type="spellStart"/>
+            <w:proofErr w:type="gramEnd"/>
             <w:r>
               <w:rPr>
                 <w:rFonts w:ascii="Arial" w:hAnsi="Arial"/>
@@ -8747,7 +9083,16 @@
                 <w:iCs/>
               </w:rPr>
               <w:br/>
-              <w:t>./runner_run_ATC-4</w:t>
+              <w:t>./runner_run_ATC-</w:t>
+            </w:r>
+            <w:proofErr w:type="gramStart"/>
+            <w:r>
+              <w:rPr>
+                <w:rFonts w:ascii="Arial" w:hAnsi="Arial"/>
+                <w:i/>
+                <w:iCs/>
+              </w:rPr>
+              <w:t>4</w:t>
             </w:r>
             <w:r>
               <w:rPr>
@@ -8766,6 +9111,7 @@
               <w:t>[</w:t>
             </w:r>
             <w:proofErr w:type="spellStart"/>
+            <w:proofErr w:type="gramEnd"/>
             <w:r>
               <w:rPr>
                 <w:rFonts w:ascii="Arial" w:hAnsi="Arial"/>
@@ -8997,7 +9343,14 @@
               <w:rPr>
                 <w:rFonts w:ascii="Arial" w:hAnsi="Arial"/>
               </w:rPr>
-              <w:t>Test_Repo_Name</w:t>
+              <w:t>Test_Repo_</w:t>
+            </w:r>
+            <w:proofErr w:type="gramStart"/>
+            <w:r>
+              <w:rPr>
+                <w:rFonts w:ascii="Arial" w:hAnsi="Arial"/>
+              </w:rPr>
+              <w:t>Name</w:t>
             </w:r>
             <w:proofErr w:type="spellEnd"/>
             <w:r>
@@ -9034,6 +9387,7 @@
               <w:t>config.json</w:t>
             </w:r>
             <w:proofErr w:type="spellEnd"/>
+            <w:proofErr w:type="gramEnd"/>
             <w:r>
               <w:rPr>
                 <w:rFonts w:ascii="Arial" w:hAnsi="Arial"/>
@@ -9201,7 +9555,14 @@
               <w:rPr>
                 <w:rFonts w:ascii="Arial" w:hAnsi="Arial"/>
               </w:rPr>
-              <w:t>Test_Repo_Name</w:t>
+              <w:t>Test_Repo_</w:t>
+            </w:r>
+            <w:proofErr w:type="gramStart"/>
+            <w:r>
+              <w:rPr>
+                <w:rFonts w:ascii="Arial" w:hAnsi="Arial"/>
+              </w:rPr>
+              <w:t>Name</w:t>
             </w:r>
             <w:proofErr w:type="spellEnd"/>
             <w:r>
@@ -9238,6 +9599,7 @@
               <w:t>config.json</w:t>
             </w:r>
             <w:proofErr w:type="spellEnd"/>
+            <w:proofErr w:type="gramEnd"/>
             <w:r>
               <w:rPr>
                 <w:rFonts w:ascii="Arial" w:hAnsi="Arial"/>
@@ -9348,6 +9710,7 @@
                 <w:t xml:space="preserve">Navigate to [Testing </w:t>
               </w:r>
             </w:ins>
+            <w:proofErr w:type="gramStart"/>
             <w:ins w:id="64" w:author="Kevin Smith" w:date="2020-01-31T15:13:00Z">
               <w:r>
                 <w:rPr>
@@ -9356,6 +9719,7 @@
                 <w:t>Directory]\ca-surf-test\</w:t>
               </w:r>
             </w:ins>
+            <w:proofErr w:type="gramEnd"/>
           </w:p>
         </w:tc>
       </w:tr>
@@ -9430,7 +9794,14 @@
                 <w:rPr>
                   <w:rFonts w:ascii="Arial" w:hAnsi="Arial"/>
                 </w:rPr>
-                <w:t>runner_run_ATC-5.</w:t>
+                <w:t>runner_run_ATC-</w:t>
+              </w:r>
+              <w:proofErr w:type="gramStart"/>
+              <w:r>
+                <w:rPr>
+                  <w:rFonts w:ascii="Arial" w:hAnsi="Arial"/>
+                </w:rPr>
+                <w:t>5.</w:t>
               </w:r>
             </w:ins>
             <w:ins w:id="72" w:author="Kevin Smith" w:date="2020-01-31T15:15:00Z">
@@ -9442,6 +9813,7 @@
               </w:r>
             </w:ins>
             <w:proofErr w:type="spellStart"/>
+            <w:proofErr w:type="gramEnd"/>
             <w:ins w:id="73" w:author="Kevin Smith" w:date="2020-01-31T15:14:00Z">
               <w:r>
                 <w:rPr>
@@ -9492,12 +9864,20 @@
                 <w:rFonts w:ascii="Arial" w:hAnsi="Arial"/>
               </w:rPr>
             </w:pPr>
+            <w:proofErr w:type="gramStart"/>
             <w:ins w:id="77" w:author="Kevin Smith" w:date="2020-01-31T15:17:00Z">
               <w:r>
                 <w:rPr>
                   <w:rFonts w:ascii="Arial" w:hAnsi="Arial"/>
                 </w:rPr>
-                <w:t>./runner_run_ATC-5.[</w:t>
+                <w:t>./</w:t>
+              </w:r>
+              <w:proofErr w:type="gramEnd"/>
+              <w:r>
+                <w:rPr>
+                  <w:rFonts w:ascii="Arial" w:hAnsi="Arial"/>
+                </w:rPr>
+                <w:t>runner_run_ATC-5.[</w:t>
               </w:r>
               <w:proofErr w:type="spellStart"/>
               <w:r>
@@ -9742,9 +10122,17 @@
                 <w:rPr>
                   <w:rFonts w:ascii="Arial" w:hAnsi="Arial"/>
                 </w:rPr>
-                <w:t>Navigate to [Testing Directory]\ca-surf-test\</w:t>
+                <w:t xml:space="preserve">Navigate to [Testing </w:t>
+              </w:r>
+              <w:proofErr w:type="gramStart"/>
+              <w:r>
+                <w:rPr>
+                  <w:rFonts w:ascii="Arial" w:hAnsi="Arial"/>
+                </w:rPr>
+                <w:t>Directory]\ca-surf-test\</w:t>
               </w:r>
             </w:ins>
+            <w:proofErr w:type="gramEnd"/>
           </w:p>
         </w:tc>
       </w:tr>
@@ -9795,9 +10183,17 @@
                 <w:rPr>
                   <w:rFonts w:ascii="Arial" w:hAnsi="Arial"/>
                 </w:rPr>
-                <w:t>Run the tool runner in “virtual mode” by invoking runner_run_ATC-6.[</w:t>
+                <w:t>Run the tool runner in “virtual mode” by invoking runner_run_ATC-</w:t>
+              </w:r>
+              <w:proofErr w:type="gramStart"/>
+              <w:r>
+                <w:rPr>
+                  <w:rFonts w:ascii="Arial" w:hAnsi="Arial"/>
+                </w:rPr>
+                <w:t>6.[</w:t>
               </w:r>
               <w:proofErr w:type="spellStart"/>
+              <w:proofErr w:type="gramEnd"/>
               <w:r>
                 <w:rPr>
                   <w:rFonts w:ascii="Arial" w:hAnsi="Arial"/>
@@ -9866,7 +10262,21 @@
                 <w:rPr>
                   <w:rFonts w:ascii="Arial" w:hAnsi="Arial"/>
                 </w:rPr>
-                <w:t xml:space="preserve">    ./runner_run_ATC-6.[</w:t>
+                <w:t xml:space="preserve">    </w:t>
+              </w:r>
+              <w:proofErr w:type="gramStart"/>
+              <w:r>
+                <w:rPr>
+                  <w:rFonts w:ascii="Arial" w:hAnsi="Arial"/>
+                </w:rPr>
+                <w:t>./</w:t>
+              </w:r>
+              <w:proofErr w:type="gramEnd"/>
+              <w:r>
+                <w:rPr>
+                  <w:rFonts w:ascii="Arial" w:hAnsi="Arial"/>
+                </w:rPr>
+                <w:t>runner_run_ATC-6.[</w:t>
               </w:r>
               <w:proofErr w:type="spellStart"/>
               <w:r>
@@ -10111,14 +10521,28 @@
                 <w:rPr>
                   <w:rFonts w:ascii="Arial" w:hAnsi="Arial"/>
                 </w:rPr>
-                <w:t>Testing_Directory</w:t>
+                <w:t>Testing_</w:t>
+              </w:r>
+              <w:proofErr w:type="gramStart"/>
+              <w:r>
+                <w:rPr>
+                  <w:rFonts w:ascii="Arial" w:hAnsi="Arial"/>
+                </w:rPr>
+                <w:t>Directory</w:t>
               </w:r>
               <w:proofErr w:type="spellEnd"/>
               <w:r>
                 <w:rPr>
                   <w:rFonts w:ascii="Arial" w:hAnsi="Arial"/>
                 </w:rPr>
-                <w:t xml:space="preserve">]\runner_ATC-6_logfile.txt has a </w:t>
+                <w:t>]\</w:t>
+              </w:r>
+              <w:proofErr w:type="gramEnd"/>
+              <w:r>
+                <w:rPr>
+                  <w:rFonts w:ascii="Arial" w:hAnsi="Arial"/>
+                </w:rPr>
+                <w:t xml:space="preserve">runner_ATC-6_logfile.txt has a </w:t>
               </w:r>
               <w:del w:id="118" w:author="Mitchell Tufford" w:date="2020-02-03T13:47:00Z">
                 <w:r>
@@ -10137,9 +10561,7 @@
                 <w:t xml:space="preserve">hash </w:t>
               </w:r>
             </w:ins>
-            <w:bookmarkStart w:id="120" w:name="_GoBack"/>
-            <w:bookmarkEnd w:id="120"/>
-            <w:ins w:id="121" w:author="Kevin Smith" w:date="2020-01-31T15:25:00Z">
+            <w:ins w:id="120" w:author="Kevin Smith" w:date="2020-01-31T15:25:00Z">
               <w:r>
                 <w:rPr>
                   <w:rFonts w:ascii="Arial" w:hAnsi="Arial"/>
@@ -10147,7 +10569,7 @@
                 <w:t>string</w:t>
               </w:r>
             </w:ins>
-            <w:ins w:id="122" w:author="Kevin Smith" w:date="2020-01-31T15:26:00Z">
+            <w:ins w:id="121" w:author="Kevin Smith" w:date="2020-01-31T15:26:00Z">
               <w:r>
                 <w:rPr>
                   <w:rFonts w:ascii="Arial" w:hAnsi="Arial"/>
@@ -10169,7 +10591,7 @@
               <w:ind w:left="0"/>
               <w:jc w:val="center"/>
               <w:rPr>
-                <w:ins w:id="123" w:author="Kevin Smith" w:date="2020-01-31T14:35:00Z"/>
+                <w:ins w:id="122" w:author="Kevin Smith" w:date="2020-01-31T14:35:00Z"/>
                 <w:rFonts w:ascii="Arial" w:hAnsi="Arial"/>
               </w:rPr>
             </w:pPr>
@@ -10228,13 +10650,25 @@
         <w:rPr>
           <w:rFonts w:ascii="Arial" w:hAnsi="Arial"/>
           <w:highlight w:val="yellow"/>
+          <w:rPrChange w:id="123" w:author="Kevin Smith" w:date="2020-01-31T14:37:00Z">
+            <w:rPr>
+              <w:rFonts w:ascii="Arial" w:hAnsi="Arial"/>
+            </w:rPr>
+          </w:rPrChange>
+        </w:rPr>
+      </w:pPr>
+      <w:r>
+        <w:rPr>
+          <w:rFonts w:ascii="Arial" w:hAnsi="Arial"/>
+          <w:highlight w:val="yellow"/>
           <w:rPrChange w:id="124" w:author="Kevin Smith" w:date="2020-01-31T14:37:00Z">
             <w:rPr>
               <w:rFonts w:ascii="Arial" w:hAnsi="Arial"/>
             </w:rPr>
           </w:rPrChange>
         </w:rPr>
-      </w:pPr>
+        <w:t>Acceptance testing of the Tool Runner was performed by Neira Mondragon</w:t>
+      </w:r>
       <w:r>
         <w:rPr>
           <w:rFonts w:ascii="Arial" w:hAnsi="Arial"/>
@@ -10245,7 +10679,7 @@
             </w:rPr>
           </w:rPrChange>
         </w:rPr>
-        <w:t>Acceptance testing of the Tool Runner was performed by Neira Mondragon</w:t>
+        <w:t xml:space="preserve"> on 12/09/2019 and 12/10/12019</w:t>
       </w:r>
       <w:r>
         <w:rPr>
@@ -10257,9 +10691,13 @@
             </w:rPr>
           </w:rPrChange>
         </w:rPr>
-        <w:t xml:space="preserve"> on 12/09/2019 and 12/10/12019</w:t>
-      </w:r>
-      <w:r>
+        <w:t xml:space="preserve"> and in accordance with the test plan documented in Section 6. The acceptance testing was performed in the following directories:</w:t>
+      </w:r>
+    </w:p>
+    <w:p>
+      <w:pPr>
+        <w:pStyle w:val="H1bodytext"/>
+        <w:spacing w:after="120"/>
         <w:rPr>
           <w:rFonts w:ascii="Arial" w:hAnsi="Arial"/>
           <w:highlight w:val="yellow"/>
@@ -10269,13 +10707,8 @@
             </w:rPr>
           </w:rPrChange>
         </w:rPr>
-        <w:t xml:space="preserve"> and in accordance with the test plan documented in Section 6. The acceptance testing was performed in the following directories:</w:t>
-      </w:r>
-    </w:p>
-    <w:p>
-      <w:pPr>
-        <w:pStyle w:val="H1bodytext"/>
-        <w:spacing w:after="120"/>
+      </w:pPr>
+      <w:r>
         <w:rPr>
           <w:rFonts w:ascii="Arial" w:hAnsi="Arial"/>
           <w:highlight w:val="yellow"/>
@@ -10285,30 +10718,36 @@
             </w:rPr>
           </w:rPrChange>
         </w:rPr>
-      </w:pPr>
+        <w:t>\\olive\backups\CAVE\sara-sandbox\ToolsTesting\</w:t>
+      </w:r>
+      <w:r>
+        <w:rPr>
+          <w:highlight w:val="yellow"/>
+          <w:rPrChange w:id="129" w:author="Kevin Smith" w:date="2020-01-31T14:37:00Z">
+            <w:rPr/>
+          </w:rPrChange>
+        </w:rPr>
+        <w:t xml:space="preserve"> </w:t>
+      </w:r>
+      <w:proofErr w:type="spellStart"/>
       <w:r>
         <w:rPr>
           <w:rFonts w:ascii="Arial" w:hAnsi="Arial"/>
           <w:highlight w:val="yellow"/>
-          <w:rPrChange w:id="129" w:author="Kevin Smith" w:date="2020-01-31T14:37:00Z">
+          <w:rPrChange w:id="130" w:author="Kevin Smith" w:date="2020-01-31T14:37:00Z">
             <w:rPr>
               <w:rFonts w:ascii="Arial" w:hAnsi="Arial"/>
             </w:rPr>
           </w:rPrChange>
         </w:rPr>
-        <w:t>\\olive\backups\CAVE\sara-sandbox\ToolsTesting\</w:t>
-      </w:r>
-      <w:r>
-        <w:rPr>
-          <w:highlight w:val="yellow"/>
-          <w:rPrChange w:id="130" w:author="Kevin Smith" w:date="2020-01-31T14:37:00Z">
-            <w:rPr/>
-          </w:rPrChange>
-        </w:rPr>
-        <w:t xml:space="preserve"> </w:t>
-      </w:r>
-      <w:proofErr w:type="spellStart"/>
-      <w:r>
+        <w:t>runner_atc_testing_model_linux</w:t>
+      </w:r>
+      <w:proofErr w:type="spellEnd"/>
+    </w:p>
+    <w:p>
+      <w:pPr>
+        <w:pStyle w:val="H1bodytext"/>
+        <w:spacing w:after="120"/>
         <w:rPr>
           <w:rFonts w:ascii="Arial" w:hAnsi="Arial"/>
           <w:highlight w:val="yellow"/>
@@ -10318,14 +10757,8 @@
             </w:rPr>
           </w:rPrChange>
         </w:rPr>
-        <w:t>runner_atc_testing_model_linux</w:t>
-      </w:r>
-      <w:proofErr w:type="spellEnd"/>
-    </w:p>
-    <w:p>
-      <w:pPr>
-        <w:pStyle w:val="H1bodytext"/>
-        <w:spacing w:after="120"/>
+      </w:pPr>
+      <w:r>
         <w:rPr>
           <w:rFonts w:ascii="Arial" w:hAnsi="Arial"/>
           <w:highlight w:val="yellow"/>
@@ -10335,30 +10768,36 @@
             </w:rPr>
           </w:rPrChange>
         </w:rPr>
-      </w:pPr>
+        <w:t>\\olive\backups\CAVE\sara-sandbox\ToolsTesting\</w:t>
+      </w:r>
+      <w:r>
+        <w:rPr>
+          <w:highlight w:val="yellow"/>
+          <w:rPrChange w:id="133" w:author="Kevin Smith" w:date="2020-01-31T14:37:00Z">
+            <w:rPr/>
+          </w:rPrChange>
+        </w:rPr>
+        <w:t xml:space="preserve"> </w:t>
+      </w:r>
+      <w:proofErr w:type="spellStart"/>
       <w:r>
         <w:rPr>
           <w:rFonts w:ascii="Arial" w:hAnsi="Arial"/>
           <w:highlight w:val="yellow"/>
-          <w:rPrChange w:id="133" w:author="Kevin Smith" w:date="2020-01-31T14:37:00Z">
+          <w:rPrChange w:id="134" w:author="Kevin Smith" w:date="2020-01-31T14:37:00Z">
             <w:rPr>
               <w:rFonts w:ascii="Arial" w:hAnsi="Arial"/>
             </w:rPr>
           </w:rPrChange>
         </w:rPr>
-        <w:t>\\olive\backups\CAVE\sara-sandbox\ToolsTesting\</w:t>
-      </w:r>
-      <w:r>
-        <w:rPr>
-          <w:highlight w:val="yellow"/>
-          <w:rPrChange w:id="134" w:author="Kevin Smith" w:date="2020-01-31T14:37:00Z">
-            <w:rPr/>
-          </w:rPrChange>
-        </w:rPr>
-        <w:t xml:space="preserve"> </w:t>
-      </w:r>
-      <w:proofErr w:type="spellStart"/>
-      <w:r>
+        <w:t>runner_atc_testing_model_windows</w:t>
+      </w:r>
+      <w:proofErr w:type="spellEnd"/>
+    </w:p>
+    <w:p>
+      <w:pPr>
+        <w:pStyle w:val="H1bodytext"/>
+        <w:spacing w:after="120"/>
         <w:rPr>
           <w:rFonts w:ascii="Arial" w:hAnsi="Arial"/>
           <w:highlight w:val="yellow"/>
@@ -10368,14 +10807,8 @@
             </w:rPr>
           </w:rPrChange>
         </w:rPr>
-        <w:t>runner_atc_testing_model_windows</w:t>
-      </w:r>
-      <w:proofErr w:type="spellEnd"/>
-    </w:p>
-    <w:p>
-      <w:pPr>
-        <w:pStyle w:val="H1bodytext"/>
-        <w:spacing w:after="120"/>
+      </w:pPr>
+      <w:r>
         <w:rPr>
           <w:rFonts w:ascii="Arial" w:hAnsi="Arial"/>
           <w:highlight w:val="yellow"/>
@@ -10385,7 +10818,9 @@
             </w:rPr>
           </w:rPrChange>
         </w:rPr>
-      </w:pPr>
+        <w:t xml:space="preserve">The test repository </w:t>
+      </w:r>
+      <w:proofErr w:type="gramStart"/>
       <w:r>
         <w:rPr>
           <w:rFonts w:ascii="Arial" w:hAnsi="Arial"/>
@@ -10396,17 +10831,9 @@
             </w:rPr>
           </w:rPrChange>
         </w:rPr>
-        <w:t>The test repository was located in the following directory:</w:t>
-      </w:r>
-    </w:p>
-    <w:p>
-      <w:pPr>
-        <w:pStyle w:val="H1bodytext"/>
-        <w:spacing w:after="120"/>
-        <w:rPr>
-          <w:rFonts w:ascii="Arial" w:hAnsi="Arial"/>
-        </w:rPr>
-      </w:pPr>
+        <w:t>was located in</w:t>
+      </w:r>
+      <w:proofErr w:type="gramEnd"/>
       <w:r>
         <w:rPr>
           <w:rFonts w:ascii="Arial" w:hAnsi="Arial"/>
@@ -10417,8 +10844,17 @@
             </w:rPr>
           </w:rPrChange>
         </w:rPr>
-        <w:t>\\olive\backups\</w:t>
-      </w:r>
+        <w:t xml:space="preserve"> the following directory:</w:t>
+      </w:r>
+    </w:p>
+    <w:p>
+      <w:pPr>
+        <w:pStyle w:val="H1bodytext"/>
+        <w:spacing w:after="120"/>
+        <w:rPr>
+          <w:rFonts w:ascii="Arial" w:hAnsi="Arial"/>
+        </w:rPr>
+      </w:pPr>
       <w:r>
         <w:rPr>
           <w:rFonts w:ascii="Arial" w:hAnsi="Arial"/>
@@ -10429,7 +10865,7 @@
             </w:rPr>
           </w:rPrChange>
         </w:rPr>
-        <w:t>CAVE</w:t>
+        <w:t>\\olive\backups\</w:t>
       </w:r>
       <w:r>
         <w:rPr>
@@ -10441,13 +10877,25 @@
             </w:rPr>
           </w:rPrChange>
         </w:rPr>
-        <w:t>\</w:t>
+        <w:t>CAVE</w:t>
       </w:r>
       <w:r>
         <w:rPr>
           <w:rFonts w:ascii="Arial" w:hAnsi="Arial"/>
           <w:highlight w:val="yellow"/>
           <w:rPrChange w:id="141" w:author="Kevin Smith" w:date="2020-01-31T14:37:00Z">
+            <w:rPr>
+              <w:rFonts w:ascii="Arial" w:hAnsi="Arial"/>
+            </w:rPr>
+          </w:rPrChange>
+        </w:rPr>
+        <w:t>\</w:t>
+      </w:r>
+      <w:r>
+        <w:rPr>
+          <w:rFonts w:ascii="Arial" w:hAnsi="Arial"/>
+          <w:highlight w:val="yellow"/>
+          <w:rPrChange w:id="142" w:author="Kevin Smith" w:date="2020-01-31T14:37:00Z">
             <w:rPr>
               <w:rFonts w:ascii="Arial" w:hAnsi="Arial"/>
             </w:rPr>
@@ -10600,7 +11048,7 @@
           <w:rFonts w:ascii="Arial" w:hAnsi="Arial"/>
         </w:rPr>
       </w:pPr>
-      <w:bookmarkStart w:id="142" w:name="_Hlk25236402"/>
+      <w:bookmarkStart w:id="143" w:name="_Hlk25236402"/>
       <w:r>
         <w:rPr>
           <w:rFonts w:ascii="Arial" w:hAnsi="Arial"/>
@@ -10654,7 +11102,7 @@
         </w:rPr>
         <w:t xml:space="preserve">Use of the Tool Runner on a Windows platform requires a system path variable corresponding to the directory path for the git.exe file. Additionally, the Tool Runner must be executed from a mapped drive location on the user’s machine when used on a Windows platform. </w:t>
       </w:r>
-      <w:bookmarkEnd w:id="142"/>
+      <w:bookmarkEnd w:id="143"/>
     </w:p>
     <w:p>
       <w:pPr>
@@ -10780,7 +11228,7 @@
         <w:tblW w:w="0" w:type="auto"/>
         <w:jc w:val="center"/>
         <w:tblLook w:val="04A0" w:firstRow="1" w:lastRow="0" w:firstColumn="1" w:lastColumn="0" w:noHBand="0" w:noVBand="1"/>
-        <w:tblPrChange w:id="143" w:author="Mitchell Tufford" w:date="2020-02-03T12:41:00Z">
+        <w:tblPrChange w:id="144" w:author="Mitchell Tufford" w:date="2020-02-03T12:41:00Z">
           <w:tblPr>
             <w:tblStyle w:val="TableGrid"/>
             <w:tblW w:w="0" w:type="auto"/>
@@ -10796,7 +11244,7 @@
         <w:gridCol w:w="2128"/>
         <w:gridCol w:w="2487"/>
         <w:gridCol w:w="5176"/>
-        <w:tblGridChange w:id="144">
+        <w:tblGridChange w:id="145">
           <w:tblGrid>
             <w:gridCol w:w="988"/>
             <w:gridCol w:w="988"/>
@@ -10813,7 +11261,7 @@
           <w:trHeight w:val="314"/>
           <w:tblHeader/>
           <w:jc w:val="center"/>
-          <w:trPrChange w:id="145" w:author="Mitchell Tufford" w:date="2020-02-03T12:41:00Z">
+          <w:trPrChange w:id="146" w:author="Mitchell Tufford" w:date="2020-02-03T12:41:00Z">
             <w:trPr>
               <w:cantSplit/>
               <w:trHeight w:val="314"/>
@@ -10831,7 +11279,7 @@
               <w:bottom w:val="single" w:sz="4" w:space="0" w:color="auto"/>
               <w:right w:val="nil"/>
             </w:tcBorders>
-            <w:tcPrChange w:id="146" w:author="Mitchell Tufford" w:date="2020-02-03T12:41:00Z">
+            <w:tcPrChange w:id="147" w:author="Mitchell Tufford" w:date="2020-02-03T12:41:00Z">
               <w:tcPr>
                 <w:tcW w:w="988" w:type="dxa"/>
                 <w:tcBorders>
@@ -10850,7 +11298,7 @@
               <w:ind w:left="0"/>
               <w:jc w:val="center"/>
               <w:rPr>
-                <w:ins w:id="147" w:author="Mitchell Tufford" w:date="2020-02-03T12:41:00Z"/>
+                <w:ins w:id="148" w:author="Mitchell Tufford" w:date="2020-02-03T12:41:00Z"/>
                 <w:rFonts w:ascii="Arial" w:hAnsi="Arial"/>
                 <w:b/>
               </w:rPr>
@@ -10868,7 +11316,7 @@
               <w:right w:val="nil"/>
             </w:tcBorders>
             <w:hideMark/>
-            <w:tcPrChange w:id="148" w:author="Mitchell Tufford" w:date="2020-02-03T12:41:00Z">
+            <w:tcPrChange w:id="149" w:author="Mitchell Tufford" w:date="2020-02-03T12:41:00Z">
               <w:tcPr>
                 <w:tcW w:w="13320" w:type="dxa"/>
                 <w:gridSpan w:val="5"/>
@@ -10900,7 +11348,7 @@
               </w:rPr>
               <w:t xml:space="preserve">Table A-1. </w:t>
             </w:r>
-            <w:ins w:id="149" w:author="Mitchell Tufford" w:date="2020-02-03T12:38:00Z">
+            <w:ins w:id="150" w:author="Mitchell Tufford" w:date="2020-02-03T12:38:00Z">
               <w:r>
                 <w:rPr>
                   <w:rFonts w:ascii="Arial" w:hAnsi="Arial" w:cs="Arial"/>
@@ -10909,7 +11357,7 @@
                 <w:t>Tool Runner</w:t>
               </w:r>
             </w:ins>
-            <w:del w:id="150" w:author="Mitchell Tufford" w:date="2020-02-03T12:38:00Z">
+            <w:del w:id="151" w:author="Mitchell Tufford" w:date="2020-02-03T12:38:00Z">
               <w:r>
                 <w:rPr>
                   <w:rFonts w:ascii="Arial" w:hAnsi="Arial" w:cs="Arial"/>
@@ -10932,7 +11380,7 @@
               </w:rPr>
               <w:br/>
             </w:r>
-            <w:del w:id="151" w:author="Mitchell Tufford" w:date="2020-02-03T12:38:00Z">
+            <w:del w:id="152" w:author="Mitchell Tufford" w:date="2020-02-03T12:38:00Z">
               <w:r>
                 <w:rPr>
                   <w:rFonts w:ascii="Arial" w:hAnsi="Arial"/>
@@ -10941,7 +11389,7 @@
                 <w:delText>Code Review Summary</w:delText>
               </w:r>
             </w:del>
-            <w:ins w:id="152" w:author="Mitchell Tufford" w:date="2020-02-03T12:38:00Z">
+            <w:ins w:id="153" w:author="Mitchell Tufford" w:date="2020-02-03T12:38:00Z">
               <w:r>
                 <w:rPr>
                   <w:rFonts w:ascii="Arial" w:hAnsi="Arial"/>
@@ -10971,7 +11419,7 @@
           <w:trHeight w:val="314"/>
           <w:tblHeader/>
           <w:jc w:val="center"/>
-          <w:trPrChange w:id="153" w:author="Mitchell Tufford" w:date="2020-02-03T12:41:00Z">
+          <w:trPrChange w:id="154" w:author="Mitchell Tufford" w:date="2020-02-03T12:41:00Z">
             <w:trPr>
               <w:cantSplit/>
               <w:trHeight w:val="314"/>
@@ -10990,7 +11438,7 @@
               <w:right w:val="single" w:sz="4" w:space="0" w:color="auto"/>
             </w:tcBorders>
             <w:shd w:val="clear" w:color="auto" w:fill="D9D9D9" w:themeFill="background1" w:themeFillShade="D9"/>
-            <w:tcPrChange w:id="154" w:author="Mitchell Tufford" w:date="2020-02-03T12:41:00Z">
+            <w:tcPrChange w:id="155" w:author="Mitchell Tufford" w:date="2020-02-03T12:41:00Z">
               <w:tcPr>
                 <w:tcW w:w="988" w:type="dxa"/>
                 <w:tcBorders>
@@ -11010,12 +11458,12 @@
               <w:ind w:left="0"/>
               <w:jc w:val="center"/>
               <w:rPr>
-                <w:ins w:id="155" w:author="Mitchell Tufford" w:date="2020-02-03T12:41:00Z"/>
+                <w:ins w:id="156" w:author="Mitchell Tufford" w:date="2020-02-03T12:41:00Z"/>
                 <w:rFonts w:ascii="Arial" w:hAnsi="Arial"/>
                 <w:b/>
               </w:rPr>
             </w:pPr>
-            <w:ins w:id="156" w:author="Mitchell Tufford" w:date="2020-02-03T12:41:00Z">
+            <w:ins w:id="157" w:author="Mitchell Tufford" w:date="2020-02-03T12:41:00Z">
               <w:r>
                 <w:rPr>
                   <w:rFonts w:ascii="Arial" w:hAnsi="Arial"/>
@@ -11038,7 +11486,7 @@
             <w:shd w:val="clear" w:color="auto" w:fill="D9D9D9" w:themeFill="background1" w:themeFillShade="D9"/>
             <w:vAlign w:val="bottom"/>
             <w:hideMark/>
-            <w:tcPrChange w:id="157" w:author="Mitchell Tufford" w:date="2020-02-03T12:41:00Z">
+            <w:tcPrChange w:id="158" w:author="Mitchell Tufford" w:date="2020-02-03T12:41:00Z">
               <w:tcPr>
                 <w:tcW w:w="988" w:type="dxa"/>
                 <w:tcBorders>
@@ -11085,7 +11533,7 @@
             <w:shd w:val="clear" w:color="auto" w:fill="D9D9D9" w:themeFill="background1" w:themeFillShade="D9"/>
             <w:vAlign w:val="bottom"/>
             <w:hideMark/>
-            <w:tcPrChange w:id="158" w:author="Mitchell Tufford" w:date="2020-02-03T12:41:00Z">
+            <w:tcPrChange w:id="159" w:author="Mitchell Tufford" w:date="2020-02-03T12:41:00Z">
               <w:tcPr>
                 <w:tcW w:w="2342" w:type="dxa"/>
                 <w:tcBorders>
@@ -11132,7 +11580,7 @@
             <w:shd w:val="clear" w:color="auto" w:fill="D9D9D9" w:themeFill="background1" w:themeFillShade="D9"/>
             <w:vAlign w:val="bottom"/>
             <w:hideMark/>
-            <w:tcPrChange w:id="159" w:author="Mitchell Tufford" w:date="2020-02-03T12:41:00Z">
+            <w:tcPrChange w:id="160" w:author="Mitchell Tufford" w:date="2020-02-03T12:41:00Z">
               <w:tcPr>
                 <w:tcW w:w="2160" w:type="dxa"/>
                 <w:tcBorders>
@@ -11179,7 +11627,7 @@
             <w:shd w:val="clear" w:color="auto" w:fill="D9D9D9" w:themeFill="background1" w:themeFillShade="D9"/>
             <w:vAlign w:val="bottom"/>
             <w:hideMark/>
-            <w:tcPrChange w:id="160" w:author="Mitchell Tufford" w:date="2020-02-03T12:41:00Z">
+            <w:tcPrChange w:id="161" w:author="Mitchell Tufford" w:date="2020-02-03T12:41:00Z">
               <w:tcPr>
                 <w:tcW w:w="2520" w:type="dxa"/>
                 <w:tcBorders>
@@ -11225,7 +11673,7 @@
             </w:tcBorders>
             <w:shd w:val="clear" w:color="auto" w:fill="D9D9D9" w:themeFill="background1" w:themeFillShade="D9"/>
             <w:vAlign w:val="bottom"/>
-            <w:tcPrChange w:id="161" w:author="Mitchell Tufford" w:date="2020-02-03T12:41:00Z">
+            <w:tcPrChange w:id="162" w:author="Mitchell Tufford" w:date="2020-02-03T12:41:00Z">
               <w:tcPr>
                 <w:tcW w:w="5310" w:type="dxa"/>
                 <w:tcBorders>
@@ -11266,7 +11714,7 @@
           <w:trHeight w:val="314"/>
           <w:tblHeader/>
           <w:jc w:val="center"/>
-          <w:trPrChange w:id="162" w:author="Mitchell Tufford" w:date="2020-02-03T12:41:00Z">
+          <w:trPrChange w:id="163" w:author="Mitchell Tufford" w:date="2020-02-03T12:41:00Z">
             <w:trPr>
               <w:cantSplit/>
               <w:trHeight w:val="314"/>
@@ -11284,7 +11732,7 @@
               <w:bottom w:val="single" w:sz="4" w:space="0" w:color="auto"/>
               <w:right w:val="single" w:sz="4" w:space="0" w:color="auto"/>
             </w:tcBorders>
-            <w:tcPrChange w:id="163" w:author="Mitchell Tufford" w:date="2020-02-03T12:41:00Z">
+            <w:tcPrChange w:id="164" w:author="Mitchell Tufford" w:date="2020-02-03T12:41:00Z">
               <w:tcPr>
                 <w:tcW w:w="988" w:type="dxa"/>
                 <w:tcBorders>
@@ -11303,11 +11751,11 @@
               <w:ind w:left="0"/>
               <w:jc w:val="center"/>
               <w:rPr>
-                <w:ins w:id="164" w:author="Mitchell Tufford" w:date="2020-02-03T12:41:00Z"/>
+                <w:ins w:id="165" w:author="Mitchell Tufford" w:date="2020-02-03T12:41:00Z"/>
                 <w:rFonts w:ascii="Arial" w:hAnsi="Arial" w:cs="Arial"/>
               </w:rPr>
             </w:pPr>
-            <w:ins w:id="165" w:author="Mitchell Tufford" w:date="2020-02-03T12:41:00Z">
+            <w:ins w:id="166" w:author="Mitchell Tufford" w:date="2020-02-03T12:41:00Z">
               <w:r>
                 <w:rPr>
                   <w:rFonts w:ascii="Arial" w:hAnsi="Arial" w:cs="Arial"/>
@@ -11328,7 +11776,7 @@
             </w:tcBorders>
             <w:shd w:val="clear" w:color="auto" w:fill="auto"/>
             <w:vAlign w:val="center"/>
-            <w:tcPrChange w:id="166" w:author="Mitchell Tufford" w:date="2020-02-03T12:41:00Z">
+            <w:tcPrChange w:id="167" w:author="Mitchell Tufford" w:date="2020-02-03T12:41:00Z">
               <w:tcPr>
                 <w:tcW w:w="988" w:type="dxa"/>
                 <w:tcBorders>
@@ -11372,7 +11820,7 @@
             </w:tcBorders>
             <w:shd w:val="clear" w:color="auto" w:fill="auto"/>
             <w:vAlign w:val="center"/>
-            <w:tcPrChange w:id="167" w:author="Mitchell Tufford" w:date="2020-02-03T12:41:00Z">
+            <w:tcPrChange w:id="168" w:author="Mitchell Tufford" w:date="2020-02-03T12:41:00Z">
               <w:tcPr>
                 <w:tcW w:w="2342" w:type="dxa"/>
                 <w:tcBorders>
@@ -11443,7 +11891,7 @@
             </w:tcBorders>
             <w:shd w:val="clear" w:color="auto" w:fill="auto"/>
             <w:vAlign w:val="center"/>
-            <w:tcPrChange w:id="168" w:author="Mitchell Tufford" w:date="2020-02-03T12:41:00Z">
+            <w:tcPrChange w:id="169" w:author="Mitchell Tufford" w:date="2020-02-03T12:41:00Z">
               <w:tcPr>
                 <w:tcW w:w="2160" w:type="dxa"/>
                 <w:tcBorders>
@@ -11486,7 +11934,7 @@
             </w:tcBorders>
             <w:shd w:val="clear" w:color="auto" w:fill="auto"/>
             <w:vAlign w:val="center"/>
-            <w:tcPrChange w:id="169" w:author="Mitchell Tufford" w:date="2020-02-03T12:41:00Z">
+            <w:tcPrChange w:id="170" w:author="Mitchell Tufford" w:date="2020-02-03T12:41:00Z">
               <w:tcPr>
                 <w:tcW w:w="2520" w:type="dxa"/>
                 <w:tcBorders>
@@ -11562,6 +12010,7 @@
               <w:t xml:space="preserve">if </w:t>
             </w:r>
             <w:proofErr w:type="spellStart"/>
+            <w:proofErr w:type="gramStart"/>
             <w:r>
               <w:rPr>
                 <w:rFonts w:ascii="Arial" w:hAnsi="Arial" w:cs="Arial"/>
@@ -11569,6 +12018,7 @@
               <w:t>exe.read</w:t>
             </w:r>
             <w:proofErr w:type="spellEnd"/>
+            <w:proofErr w:type="gramEnd"/>
             <w:r>
               <w:rPr>
                 <w:rFonts w:ascii="Arial" w:hAnsi="Arial" w:cs="Arial"/>
@@ -11588,7 +12038,7 @@
             </w:tcBorders>
             <w:shd w:val="clear" w:color="auto" w:fill="auto"/>
             <w:vAlign w:val="center"/>
-            <w:tcPrChange w:id="170" w:author="Mitchell Tufford" w:date="2020-02-03T12:41:00Z">
+            <w:tcPrChange w:id="171" w:author="Mitchell Tufford" w:date="2020-02-03T12:41:00Z">
               <w:tcPr>
                 <w:tcW w:w="5310" w:type="dxa"/>
                 <w:tcBorders>
@@ -11664,21 +12114,21 @@
     <w:p>
       <w:pPr>
         <w:rPr>
-          <w:ins w:id="171" w:author="Mitchell Tufford" w:date="2020-02-03T12:40:00Z"/>
+          <w:ins w:id="172" w:author="Mitchell Tufford" w:date="2020-02-03T12:40:00Z"/>
         </w:rPr>
       </w:pPr>
     </w:p>
     <w:p>
       <w:pPr>
         <w:rPr>
-          <w:ins w:id="172" w:author="Mitchell Tufford" w:date="2020-02-03T12:40:00Z"/>
+          <w:ins w:id="173" w:author="Mitchell Tufford" w:date="2020-02-03T12:40:00Z"/>
         </w:rPr>
       </w:pPr>
     </w:p>
     <w:p>
       <w:pPr>
         <w:rPr>
-          <w:ins w:id="173" w:author="Mitchell Tufford" w:date="2020-02-03T12:40:00Z"/>
+          <w:ins w:id="174" w:author="Mitchell Tufford" w:date="2020-02-03T12:40:00Z"/>
         </w:rPr>
       </w:pPr>
     </w:p>
@@ -11688,13 +12138,13 @@
           <w:tab w:val="left" w:pos="6240"/>
         </w:tabs>
         <w:rPr>
-          <w:ins w:id="174" w:author="Mitchell Tufford" w:date="2020-02-03T12:40:00Z"/>
-        </w:rPr>
-        <w:pPrChange w:id="175" w:author="Mitchell Tufford" w:date="2020-02-03T12:40:00Z">
+          <w:ins w:id="175" w:author="Mitchell Tufford" w:date="2020-02-03T12:40:00Z"/>
+        </w:rPr>
+        <w:pPrChange w:id="176" w:author="Mitchell Tufford" w:date="2020-02-03T12:40:00Z">
           <w:pPr/>
         </w:pPrChange>
       </w:pPr>
-      <w:ins w:id="176" w:author="Mitchell Tufford" w:date="2020-02-03T12:40:00Z">
+      <w:ins w:id="177" w:author="Mitchell Tufford" w:date="2020-02-03T12:40:00Z">
         <w:r>
           <w:tab/>
         </w:r>
@@ -11707,16 +12157,16 @@
         <w:ind w:left="0"/>
         <w:jc w:val="center"/>
         <w:rPr>
-          <w:ins w:id="177" w:author="Mitchell Tufford" w:date="2020-02-03T12:40:00Z"/>
+          <w:ins w:id="178" w:author="Mitchell Tufford" w:date="2020-02-03T12:40:00Z"/>
           <w:rFonts w:ascii="Arial" w:hAnsi="Arial"/>
           <w:b/>
-          <w:rPrChange w:id="178" w:author="Mitchell Tufford" w:date="2020-02-03T12:47:00Z">
+          <w:rPrChange w:id="179" w:author="Mitchell Tufford" w:date="2020-02-03T12:47:00Z">
             <w:rPr>
-              <w:ins w:id="179" w:author="Mitchell Tufford" w:date="2020-02-03T12:40:00Z"/>
+              <w:ins w:id="180" w:author="Mitchell Tufford" w:date="2020-02-03T12:40:00Z"/>
             </w:rPr>
           </w:rPrChange>
         </w:rPr>
-        <w:pPrChange w:id="180" w:author="Mitchell Tufford" w:date="2020-02-03T12:47:00Z">
+        <w:pPrChange w:id="181" w:author="Mitchell Tufford" w:date="2020-02-03T12:47:00Z">
           <w:pPr>
             <w:tabs>
               <w:tab w:val="left" w:pos="6240"/>
@@ -11724,7 +12174,7 @@
           </w:pPr>
         </w:pPrChange>
       </w:pPr>
-      <w:ins w:id="181" w:author="Mitchell Tufford" w:date="2020-02-03T12:47:00Z">
+      <w:ins w:id="182" w:author="Mitchell Tufford" w:date="2020-02-03T12:47:00Z">
         <w:r>
           <w:rPr>
             <w:rFonts w:ascii="Arial" w:hAnsi="Arial"/>
@@ -11755,7 +12205,7 @@
         <w:tblW w:w="14035" w:type="dxa"/>
         <w:jc w:val="center"/>
         <w:tblLook w:val="04A0" w:firstRow="1" w:lastRow="0" w:firstColumn="1" w:lastColumn="0" w:noHBand="0" w:noVBand="1"/>
-        <w:tblPrChange w:id="182" w:author="Mitchell Tufford" w:date="2020-02-03T12:47:00Z">
+        <w:tblPrChange w:id="183" w:author="Mitchell Tufford" w:date="2020-02-03T12:47:00Z">
           <w:tblPr>
             <w:tblStyle w:val="TableGrid"/>
             <w:tblW w:w="6565" w:type="dxa"/>
@@ -11768,11 +12218,13 @@
         <w:gridCol w:w="1525"/>
         <w:gridCol w:w="2135"/>
         <w:gridCol w:w="10375"/>
-        <w:tblGridChange w:id="183">
+        <w:tblGridChange w:id="184">
           <w:tblGrid>
             <w:gridCol w:w="1318"/>
-            <w:gridCol w:w="2342"/>
+            <w:gridCol w:w="207"/>
+            <w:gridCol w:w="2135"/>
             <w:gridCol w:w="2658"/>
+            <w:gridCol w:w="7717"/>
           </w:tblGrid>
         </w:tblGridChange>
       </w:tblGrid>
@@ -11782,9 +12234,10 @@
           <w:trHeight w:val="314"/>
           <w:tblHeader/>
           <w:jc w:val="center"/>
-          <w:ins w:id="184" w:author="Mitchell Tufford" w:date="2020-02-03T12:40:00Z"/>
-          <w:trPrChange w:id="185" w:author="Mitchell Tufford" w:date="2020-02-03T12:47:00Z">
+          <w:ins w:id="185" w:author="Mitchell Tufford" w:date="2020-02-03T12:40:00Z"/>
+          <w:trPrChange w:id="186" w:author="Mitchell Tufford" w:date="2020-02-03T12:47:00Z">
             <w:trPr>
+              <w:gridAfter w:val="0"/>
               <w:cantSplit/>
               <w:trHeight w:val="314"/>
               <w:tblHeader/>
@@ -11804,7 +12257,7 @@
             <w:shd w:val="clear" w:color="auto" w:fill="D9D9D9" w:themeFill="background1" w:themeFillShade="D9"/>
             <w:vAlign w:val="bottom"/>
             <w:hideMark/>
-            <w:tcPrChange w:id="186" w:author="Mitchell Tufford" w:date="2020-02-03T12:47:00Z">
+            <w:tcPrChange w:id="187" w:author="Mitchell Tufford" w:date="2020-02-03T12:47:00Z">
               <w:tcPr>
                 <w:tcW w:w="1318" w:type="dxa"/>
                 <w:tcBorders>
@@ -11826,12 +12279,12 @@
               <w:ind w:left="0"/>
               <w:jc w:val="center"/>
               <w:rPr>
-                <w:ins w:id="187" w:author="Mitchell Tufford" w:date="2020-02-03T12:40:00Z"/>
+                <w:ins w:id="188" w:author="Mitchell Tufford" w:date="2020-02-03T12:40:00Z"/>
                 <w:rFonts w:ascii="Arial" w:hAnsi="Arial"/>
                 <w:b/>
               </w:rPr>
             </w:pPr>
-            <w:ins w:id="188" w:author="Mitchell Tufford" w:date="2020-02-03T12:41:00Z">
+            <w:ins w:id="189" w:author="Mitchell Tufford" w:date="2020-02-03T12:41:00Z">
               <w:r>
                 <w:rPr>
                   <w:rFonts w:ascii="Arial" w:hAnsi="Arial"/>
@@ -11854,9 +12307,10 @@
             <w:shd w:val="clear" w:color="auto" w:fill="D9D9D9" w:themeFill="background1" w:themeFillShade="D9"/>
             <w:vAlign w:val="bottom"/>
             <w:hideMark/>
-            <w:tcPrChange w:id="189" w:author="Mitchell Tufford" w:date="2020-02-03T12:47:00Z">
+            <w:tcPrChange w:id="190" w:author="Mitchell Tufford" w:date="2020-02-03T12:47:00Z">
               <w:tcPr>
                 <w:tcW w:w="2342" w:type="dxa"/>
+                <w:gridSpan w:val="2"/>
                 <w:tcBorders>
                   <w:top w:val="single" w:sz="4" w:space="0" w:color="auto"/>
                   <w:left w:val="single" w:sz="4" w:space="0" w:color="auto"/>
@@ -11876,12 +12330,12 @@
               <w:ind w:left="0"/>
               <w:jc w:val="center"/>
               <w:rPr>
-                <w:ins w:id="190" w:author="Mitchell Tufford" w:date="2020-02-03T12:40:00Z"/>
+                <w:ins w:id="191" w:author="Mitchell Tufford" w:date="2020-02-03T12:40:00Z"/>
                 <w:rFonts w:ascii="Arial" w:hAnsi="Arial"/>
                 <w:b/>
               </w:rPr>
             </w:pPr>
-            <w:ins w:id="191" w:author="Mitchell Tufford" w:date="2020-02-03T12:43:00Z">
+            <w:ins w:id="192" w:author="Mitchell Tufford" w:date="2020-02-03T12:43:00Z">
               <w:r>
                 <w:rPr>
                   <w:rFonts w:ascii="Arial" w:hAnsi="Arial"/>
@@ -11904,7 +12358,7 @@
             <w:shd w:val="clear" w:color="auto" w:fill="D9D9D9" w:themeFill="background1" w:themeFillShade="D9"/>
             <w:vAlign w:val="bottom"/>
             <w:hideMark/>
-            <w:tcPrChange w:id="192" w:author="Mitchell Tufford" w:date="2020-02-03T12:47:00Z">
+            <w:tcPrChange w:id="193" w:author="Mitchell Tufford" w:date="2020-02-03T12:47:00Z">
               <w:tcPr>
                 <w:tcW w:w="2658" w:type="dxa"/>
                 <w:tcBorders>
@@ -11926,12 +12380,12 @@
               <w:ind w:left="0"/>
               <w:jc w:val="center"/>
               <w:rPr>
-                <w:ins w:id="193" w:author="Mitchell Tufford" w:date="2020-02-03T12:40:00Z"/>
+                <w:ins w:id="194" w:author="Mitchell Tufford" w:date="2020-02-03T12:40:00Z"/>
                 <w:rFonts w:ascii="Arial" w:hAnsi="Arial"/>
                 <w:b/>
               </w:rPr>
             </w:pPr>
-            <w:ins w:id="194" w:author="Mitchell Tufford" w:date="2020-02-03T12:44:00Z">
+            <w:ins w:id="195" w:author="Mitchell Tufford" w:date="2020-02-03T12:44:00Z">
               <w:r>
                 <w:rPr>
                   <w:rFonts w:ascii="Arial" w:hAnsi="Arial"/>
@@ -11949,9 +12403,10 @@
           <w:trHeight w:val="314"/>
           <w:tblHeader/>
           <w:jc w:val="center"/>
-          <w:ins w:id="195" w:author="Mitchell Tufford" w:date="2020-02-03T12:40:00Z"/>
-          <w:trPrChange w:id="196" w:author="Mitchell Tufford" w:date="2020-02-03T12:47:00Z">
+          <w:ins w:id="196" w:author="Mitchell Tufford" w:date="2020-02-03T12:40:00Z"/>
+          <w:trPrChange w:id="197" w:author="Mitchell Tufford" w:date="2020-02-03T12:47:00Z">
             <w:trPr>
+              <w:gridAfter w:val="0"/>
               <w:cantSplit/>
               <w:trHeight w:val="314"/>
               <w:tblHeader/>
@@ -11970,7 +12425,7 @@
             </w:tcBorders>
             <w:shd w:val="clear" w:color="auto" w:fill="auto"/>
             <w:vAlign w:val="center"/>
-            <w:tcPrChange w:id="197" w:author="Mitchell Tufford" w:date="2020-02-03T12:47:00Z">
+            <w:tcPrChange w:id="198" w:author="Mitchell Tufford" w:date="2020-02-03T12:47:00Z">
               <w:tcPr>
                 <w:tcW w:w="1318" w:type="dxa"/>
                 <w:tcBorders>
@@ -11991,12 +12446,12 @@
               <w:ind w:left="0"/>
               <w:jc w:val="center"/>
               <w:rPr>
-                <w:ins w:id="198" w:author="Mitchell Tufford" w:date="2020-02-03T12:40:00Z"/>
+                <w:ins w:id="199" w:author="Mitchell Tufford" w:date="2020-02-03T12:40:00Z"/>
                 <w:rFonts w:ascii="Arial" w:hAnsi="Arial"/>
                 <w:b/>
               </w:rPr>
             </w:pPr>
-            <w:ins w:id="199" w:author="Mitchell Tufford" w:date="2020-02-03T12:41:00Z">
+            <w:ins w:id="200" w:author="Mitchell Tufford" w:date="2020-02-03T12:41:00Z">
               <w:r>
                 <w:rPr>
                   <w:rFonts w:ascii="Arial" w:hAnsi="Arial"/>
@@ -12005,7 +12460,7 @@
                 <w:t>02/03</w:t>
               </w:r>
             </w:ins>
-            <w:ins w:id="200" w:author="Mitchell Tufford" w:date="2020-02-03T12:42:00Z">
+            <w:ins w:id="201" w:author="Mitchell Tufford" w:date="2020-02-03T12:42:00Z">
               <w:r>
                 <w:rPr>
                   <w:rFonts w:ascii="Arial" w:hAnsi="Arial"/>
@@ -12027,9 +12482,10 @@
             </w:tcBorders>
             <w:shd w:val="clear" w:color="auto" w:fill="auto"/>
             <w:vAlign w:val="center"/>
-            <w:tcPrChange w:id="201" w:author="Mitchell Tufford" w:date="2020-02-03T12:47:00Z">
+            <w:tcPrChange w:id="202" w:author="Mitchell Tufford" w:date="2020-02-03T12:47:00Z">
               <w:tcPr>
                 <w:tcW w:w="2342" w:type="dxa"/>
+                <w:gridSpan w:val="2"/>
                 <w:tcBorders>
                   <w:top w:val="single" w:sz="4" w:space="0" w:color="auto"/>
                   <w:left w:val="single" w:sz="4" w:space="0" w:color="auto"/>
@@ -12047,12 +12503,12 @@
               <w:spacing w:after="0"/>
               <w:ind w:left="0"/>
               <w:rPr>
-                <w:ins w:id="202" w:author="Mitchell Tufford" w:date="2020-02-03T12:40:00Z"/>
+                <w:ins w:id="203" w:author="Mitchell Tufford" w:date="2020-02-03T12:40:00Z"/>
                 <w:rFonts w:ascii="Arial" w:hAnsi="Arial"/>
                 <w:b/>
               </w:rPr>
             </w:pPr>
-            <w:ins w:id="203" w:author="Mitchell Tufford" w:date="2020-02-03T12:44:00Z">
+            <w:ins w:id="204" w:author="Mitchell Tufford" w:date="2020-02-03T12:44:00Z">
               <w:r>
                 <w:rPr>
                   <w:rFonts w:ascii="Arial" w:hAnsi="Arial" w:cs="Arial"/>
@@ -12073,7 +12529,7 @@
             </w:tcBorders>
             <w:shd w:val="clear" w:color="auto" w:fill="auto"/>
             <w:vAlign w:val="center"/>
-            <w:tcPrChange w:id="204" w:author="Mitchell Tufford" w:date="2020-02-03T12:47:00Z">
+            <w:tcPrChange w:id="205" w:author="Mitchell Tufford" w:date="2020-02-03T12:47:00Z">
               <w:tcPr>
                 <w:tcW w:w="2658" w:type="dxa"/>
                 <w:tcBorders>
@@ -12093,19 +12549,11 @@
               <w:spacing w:after="0"/>
               <w:ind w:left="0"/>
               <w:rPr>
-                <w:ins w:id="205" w:author="Mitchell Tufford" w:date="2020-02-03T12:40:00Z"/>
+                <w:ins w:id="206" w:author="Mitchell Tufford" w:date="2020-02-03T12:40:00Z"/>
                 <w:rFonts w:ascii="Arial" w:hAnsi="Arial"/>
                 <w:b/>
               </w:rPr>
             </w:pPr>
-            <w:ins w:id="206" w:author="Mitchell Tufford" w:date="2020-02-03T12:40:00Z">
-              <w:r>
-                <w:rPr>
-                  <w:rFonts w:ascii="Arial" w:hAnsi="Arial" w:cs="Arial"/>
-                </w:rPr>
-                <w:t xml:space="preserve"> </w:t>
-              </w:r>
-            </w:ins>
             <w:ins w:id="207" w:author="Mitchell Tufford" w:date="2020-02-03T12:48:00Z">
               <w:r>
                 <w:rPr>
@@ -12117,25 +12565,147 @@
           </w:p>
         </w:tc>
       </w:tr>
+      <w:tr>
+        <w:trPr>
+          <w:cantSplit/>
+          <w:trHeight w:val="314"/>
+          <w:tblHeader/>
+          <w:jc w:val="center"/>
+          <w:ins w:id="208" w:author="Mitchell Tufford" w:date="2020-02-04T11:52:00Z"/>
+        </w:trPr>
+        <w:tc>
+          <w:tcPr>
+            <w:tcW w:w="1525" w:type="dxa"/>
+            <w:tcBorders>
+              <w:top w:val="single" w:sz="4" w:space="0" w:color="auto"/>
+              <w:left w:val="single" w:sz="4" w:space="0" w:color="auto"/>
+              <w:bottom w:val="single" w:sz="4" w:space="0" w:color="auto"/>
+              <w:right w:val="single" w:sz="4" w:space="0" w:color="auto"/>
+            </w:tcBorders>
+            <w:shd w:val="clear" w:color="auto" w:fill="auto"/>
+            <w:vAlign w:val="center"/>
+          </w:tcPr>
+          <w:p>
+            <w:pPr>
+              <w:pStyle w:val="H1bodytext"/>
+              <w:spacing w:after="0"/>
+              <w:ind w:left="0"/>
+              <w:jc w:val="center"/>
+              <w:rPr>
+                <w:ins w:id="209" w:author="Mitchell Tufford" w:date="2020-02-04T11:52:00Z"/>
+                <w:rFonts w:ascii="Arial" w:hAnsi="Arial"/>
+                <w:b/>
+              </w:rPr>
+            </w:pPr>
+            <w:ins w:id="210" w:author="Mitchell Tufford" w:date="2020-02-04T11:53:00Z">
+              <w:r>
+                <w:rPr>
+                  <w:rFonts w:ascii="Arial" w:hAnsi="Arial"/>
+                  <w:b/>
+                </w:rPr>
+                <w:t>02/0</w:t>
+              </w:r>
+              <w:r>
+                <w:rPr>
+                  <w:rFonts w:ascii="Arial" w:hAnsi="Arial"/>
+                  <w:b/>
+                </w:rPr>
+                <w:t>4</w:t>
+              </w:r>
+              <w:r>
+                <w:rPr>
+                  <w:rFonts w:ascii="Arial" w:hAnsi="Arial"/>
+                  <w:b/>
+                </w:rPr>
+                <w:t>/2020</w:t>
+              </w:r>
+            </w:ins>
+          </w:p>
+        </w:tc>
+        <w:tc>
+          <w:tcPr>
+            <w:tcW w:w="2135" w:type="dxa"/>
+            <w:tcBorders>
+              <w:top w:val="single" w:sz="4" w:space="0" w:color="auto"/>
+              <w:left w:val="single" w:sz="4" w:space="0" w:color="auto"/>
+              <w:bottom w:val="single" w:sz="4" w:space="0" w:color="auto"/>
+              <w:right w:val="single" w:sz="4" w:space="0" w:color="auto"/>
+            </w:tcBorders>
+            <w:shd w:val="clear" w:color="auto" w:fill="auto"/>
+            <w:vAlign w:val="center"/>
+          </w:tcPr>
+          <w:p>
+            <w:pPr>
+              <w:pStyle w:val="H1bodytext"/>
+              <w:spacing w:after="0"/>
+              <w:ind w:left="0"/>
+              <w:rPr>
+                <w:ins w:id="211" w:author="Mitchell Tufford" w:date="2020-02-04T11:52:00Z"/>
+                <w:rFonts w:ascii="Arial" w:hAnsi="Arial" w:cs="Arial"/>
+              </w:rPr>
+            </w:pPr>
+            <w:ins w:id="212" w:author="Mitchell Tufford" w:date="2020-02-04T11:53:00Z">
+              <w:r>
+                <w:rPr>
+                  <w:rFonts w:ascii="Arial" w:hAnsi="Arial" w:cs="Arial"/>
+                </w:rPr>
+                <w:t>Mitchell Tufford</w:t>
+              </w:r>
+            </w:ins>
+          </w:p>
+        </w:tc>
+        <w:tc>
+          <w:tcPr>
+            <w:tcW w:w="10375" w:type="dxa"/>
+            <w:tcBorders>
+              <w:top w:val="single" w:sz="4" w:space="0" w:color="auto"/>
+              <w:left w:val="single" w:sz="4" w:space="0" w:color="auto"/>
+              <w:bottom w:val="single" w:sz="4" w:space="0" w:color="auto"/>
+              <w:right w:val="single" w:sz="4" w:space="0" w:color="auto"/>
+            </w:tcBorders>
+            <w:shd w:val="clear" w:color="auto" w:fill="auto"/>
+            <w:vAlign w:val="center"/>
+          </w:tcPr>
+          <w:p>
+            <w:pPr>
+              <w:pStyle w:val="H1bodytext"/>
+              <w:spacing w:after="0"/>
+              <w:ind w:left="0"/>
+              <w:rPr>
+                <w:ins w:id="213" w:author="Mitchell Tufford" w:date="2020-02-04T11:52:00Z"/>
+                <w:rFonts w:ascii="Arial" w:hAnsi="Arial" w:cs="Arial"/>
+              </w:rPr>
+            </w:pPr>
+            <w:ins w:id="214" w:author="Mitchell Tufford" w:date="2020-02-04T11:54:00Z">
+              <w:r>
+                <w:rPr>
+                  <w:rFonts w:ascii="Arial" w:hAnsi="Arial" w:cs="Arial"/>
+                </w:rPr>
+                <w:t>No new issues identified.</w:t>
+              </w:r>
+            </w:ins>
+          </w:p>
+        </w:tc>
+      </w:tr>
     </w:tbl>
     <w:p>
       <w:pPr>
         <w:rPr>
-          <w:ins w:id="208" w:author="Mitchell Tufford" w:date="2020-02-03T12:40:00Z"/>
+          <w:ins w:id="215" w:author="Mitchell Tufford" w:date="2020-02-03T12:40:00Z"/>
         </w:rPr>
       </w:pPr>
     </w:p>
     <w:p>
       <w:pPr>
         <w:rPr>
-          <w:ins w:id="209" w:author="Mitchell Tufford" w:date="2020-02-03T12:40:00Z"/>
+          <w:ins w:id="216" w:author="Mitchell Tufford" w:date="2020-02-03T12:40:00Z"/>
         </w:rPr>
       </w:pPr>
     </w:p>
     <w:p>
       <w:pPr>
         <w:rPr>
-          <w:ins w:id="210" w:author="Mitchell Tufford" w:date="2020-02-03T12:40:00Z"/>
+          <w:ins w:id="217" w:author="Mitchell Tufford" w:date="2020-02-03T12:40:00Z"/>
         </w:rPr>
       </w:pPr>
     </w:p>
@@ -12151,10 +12721,12 @@
           <w:titlePg/>
           <w:docGrid w:linePitch="360"/>
         </w:sectPr>
-        <w:pPrChange w:id="211" w:author="Mitchell Tufford" w:date="2020-02-03T12:40:00Z">
+        <w:pPrChange w:id="218" w:author="Mitchell Tufford" w:date="2020-02-03T12:40:00Z">
           <w:pPr/>
         </w:pPrChange>
       </w:pPr>
+      <w:bookmarkStart w:id="219" w:name="_GoBack"/>
+      <w:bookmarkEnd w:id="219"/>
     </w:p>
     <w:p/>
     <w:p>
@@ -12204,7 +12776,7 @@
                 <w:b/>
               </w:rPr>
             </w:pPr>
-            <w:bookmarkStart w:id="212" w:name="_Hlk11237718"/>
+            <w:bookmarkStart w:id="220" w:name="_Hlk11237718"/>
             <w:r>
               <w:rPr>
                 <w:rFonts w:ascii="Arial" w:hAnsi="Arial"/>
@@ -12212,7 +12784,7 @@
               </w:rPr>
               <w:t>Table A-</w:t>
             </w:r>
-            <w:del w:id="213" w:author="Mitchell Tufford" w:date="2020-02-03T12:39:00Z">
+            <w:del w:id="221" w:author="Mitchell Tufford" w:date="2020-02-03T12:39:00Z">
               <w:r>
                 <w:rPr>
                   <w:rFonts w:ascii="Arial" w:hAnsi="Arial"/>
@@ -12221,7 +12793,7 @@
                 <w:delText>2</w:delText>
               </w:r>
             </w:del>
-            <w:ins w:id="214" w:author="Mitchell Tufford" w:date="2020-02-03T12:39:00Z">
+            <w:ins w:id="222" w:author="Mitchell Tufford" w:date="2020-02-03T12:39:00Z">
               <w:r>
                 <w:rPr>
                   <w:rFonts w:ascii="Arial" w:hAnsi="Arial"/>
@@ -12475,6 +13047,7 @@
                 <w:iCs/>
               </w:rPr>
             </w:pPr>
+            <w:proofErr w:type="gramStart"/>
             <w:r>
               <w:rPr>
                 <w:rFonts w:ascii="Arial" w:hAnsi="Arial"/>
@@ -12484,6 +13057,7 @@
               <w:t>Note  [</w:t>
             </w:r>
             <w:proofErr w:type="spellStart"/>
+            <w:proofErr w:type="gramEnd"/>
             <w:r>
               <w:rPr>
                 <w:rFonts w:ascii="Arial" w:hAnsi="Arial"/>
@@ -12623,7 +13197,21 @@
               <w:rPr>
                 <w:rFonts w:ascii="Arial" w:hAnsi="Arial"/>
               </w:rPr>
-              <w:t xml:space="preserve">Cd ../.. </w:t>
+              <w:t>Cd</w:t>
+            </w:r>
+            <w:proofErr w:type="gramStart"/>
+            <w:r>
+              <w:rPr>
+                <w:rFonts w:ascii="Arial" w:hAnsi="Arial"/>
+              </w:rPr>
+              <w:t xml:space="preserve"> ..</w:t>
+            </w:r>
+            <w:proofErr w:type="gramEnd"/>
+            <w:r>
+              <w:rPr>
+                <w:rFonts w:ascii="Arial" w:hAnsi="Arial"/>
+              </w:rPr>
+              <w:t xml:space="preserve">/.. </w:t>
             </w:r>
             <w:r>
               <w:rPr>
@@ -12693,7 +13281,21 @@
               <w:rPr>
                 <w:rFonts w:ascii="Arial" w:hAnsi="Arial"/>
               </w:rPr>
-              <w:t xml:space="preserve"> Use “cd ../” to move back 1 folder</w:t>
+              <w:t xml:space="preserve"> Use “cd</w:t>
+            </w:r>
+            <w:proofErr w:type="gramStart"/>
+            <w:r>
+              <w:rPr>
+                <w:rFonts w:ascii="Arial" w:hAnsi="Arial"/>
+              </w:rPr>
+              <w:t xml:space="preserve"> ..</w:t>
+            </w:r>
+            <w:proofErr w:type="gramEnd"/>
+            <w:r>
+              <w:rPr>
+                <w:rFonts w:ascii="Arial" w:hAnsi="Arial"/>
+              </w:rPr>
+              <w:t>/” to move back 1 folder</w:t>
             </w:r>
           </w:p>
         </w:tc>
@@ -13095,7 +13697,16 @@
                 <w:i/>
                 <w:iCs/>
               </w:rPr>
-              <w:t>Testing_Directory</w:t>
+              <w:t>Testing_</w:t>
+            </w:r>
+            <w:proofErr w:type="gramStart"/>
+            <w:r>
+              <w:rPr>
+                <w:rFonts w:ascii="Arial" w:hAnsi="Arial"/>
+                <w:i/>
+                <w:iCs/>
+              </w:rPr>
+              <w:t>Directory</w:t>
             </w:r>
             <w:proofErr w:type="spellEnd"/>
             <w:r>
@@ -13104,7 +13715,16 @@
                 <w:i/>
                 <w:iCs/>
               </w:rPr>
-              <w:t xml:space="preserve">]\ca-surf-test </w:t>
+              <w:t>]\</w:t>
+            </w:r>
+            <w:proofErr w:type="gramEnd"/>
+            <w:r>
+              <w:rPr>
+                <w:rFonts w:ascii="Arial" w:hAnsi="Arial"/>
+                <w:i/>
+                <w:iCs/>
+              </w:rPr>
+              <w:t xml:space="preserve">ca-surf-test </w:t>
             </w:r>
           </w:p>
           <w:p>
@@ -13524,7 +14144,14 @@
               <w:rPr>
                 <w:rFonts w:ascii="Arial" w:hAnsi="Arial"/>
               </w:rPr>
-              <w:t>Testing_Directory</w:t>
+              <w:t>Testing_</w:t>
+            </w:r>
+            <w:proofErr w:type="gramStart"/>
+            <w:r>
+              <w:rPr>
+                <w:rFonts w:ascii="Arial" w:hAnsi="Arial"/>
+              </w:rPr>
+              <w:t>Directory</w:t>
             </w:r>
             <w:proofErr w:type="spellEnd"/>
             <w:r>
@@ -13539,7 +14166,16 @@
                 <w:i/>
                 <w:iCs/>
               </w:rPr>
-              <w:t>-surf-test\ subdirectory</w:t>
+              <w:t>-surf-test\</w:t>
+            </w:r>
+            <w:proofErr w:type="gramEnd"/>
+            <w:r>
+              <w:rPr>
+                <w:rFonts w:ascii="Arial" w:hAnsi="Arial"/>
+                <w:i/>
+                <w:iCs/>
+              </w:rPr>
+              <w:t xml:space="preserve"> subdirectory</w:t>
             </w:r>
           </w:p>
         </w:tc>
@@ -13958,14 +14594,28 @@
               <w:rPr>
                 <w:rFonts w:ascii="Arial" w:hAnsi="Arial"/>
               </w:rPr>
-              <w:t>Testing_Directory</w:t>
+              <w:t>Testing_</w:t>
+            </w:r>
+            <w:proofErr w:type="gramStart"/>
+            <w:r>
+              <w:rPr>
+                <w:rFonts w:ascii="Arial" w:hAnsi="Arial"/>
+              </w:rPr>
+              <w:t>Directory</w:t>
             </w:r>
             <w:proofErr w:type="spellEnd"/>
             <w:r>
               <w:rPr>
                 <w:rFonts w:ascii="Arial" w:hAnsi="Arial"/>
               </w:rPr>
-              <w:t xml:space="preserve">]\runner_ATC-1_logfile.txt documents that the Tool Runner QA Status is TEST </w:t>
+              <w:t>]\</w:t>
+            </w:r>
+            <w:proofErr w:type="gramEnd"/>
+            <w:r>
+              <w:rPr>
+                <w:rFonts w:ascii="Arial" w:hAnsi="Arial"/>
+              </w:rPr>
+              <w:t xml:space="preserve">runner_ATC-1_logfile.txt documents that the Tool Runner QA Status is TEST </w:t>
             </w:r>
           </w:p>
           <w:p>
@@ -13998,7 +14648,14 @@
               <w:rPr>
                 <w:rFonts w:ascii="Arial" w:hAnsi="Arial"/>
               </w:rPr>
-              <w:t>Test_Repo_Name</w:t>
+              <w:t>Test_Repo_</w:t>
+            </w:r>
+            <w:proofErr w:type="gramStart"/>
+            <w:r>
+              <w:rPr>
+                <w:rFonts w:ascii="Arial" w:hAnsi="Arial"/>
+              </w:rPr>
+              <w:t>Name</w:t>
             </w:r>
             <w:proofErr w:type="spellEnd"/>
             <w:r>
@@ -14029,6 +14686,7 @@
               <w:t>config.json</w:t>
             </w:r>
             <w:proofErr w:type="spellEnd"/>
+            <w:proofErr w:type="gramEnd"/>
             <w:r>
               <w:rPr>
                 <w:rFonts w:ascii="Arial" w:hAnsi="Arial"/>
@@ -14124,14 +14782,28 @@
               <w:rPr>
                 <w:rFonts w:ascii="Arial" w:hAnsi="Arial"/>
               </w:rPr>
-              <w:t>Testing_Directory</w:t>
+              <w:t>Testing_</w:t>
+            </w:r>
+            <w:proofErr w:type="gramStart"/>
+            <w:r>
+              <w:rPr>
+                <w:rFonts w:ascii="Arial" w:hAnsi="Arial"/>
+              </w:rPr>
+              <w:t>Directory</w:t>
             </w:r>
             <w:proofErr w:type="spellEnd"/>
             <w:r>
               <w:rPr>
                 <w:rFonts w:ascii="Arial" w:hAnsi="Arial"/>
               </w:rPr>
-              <w:t xml:space="preserve">]\runner_ATC-1_logfile.txt documents that the invoked tool QA Status is QUALIFIED </w:t>
+              <w:t>]\</w:t>
+            </w:r>
+            <w:proofErr w:type="gramEnd"/>
+            <w:r>
+              <w:rPr>
+                <w:rFonts w:ascii="Arial" w:hAnsi="Arial"/>
+              </w:rPr>
+              <w:t xml:space="preserve">runner_ATC-1_logfile.txt documents that the invoked tool QA Status is QUALIFIED </w:t>
             </w:r>
           </w:p>
           <w:p>
@@ -14164,7 +14836,14 @@
               <w:rPr>
                 <w:rFonts w:ascii="Arial" w:hAnsi="Arial"/>
               </w:rPr>
-              <w:t>Test_Repo_Name</w:t>
+              <w:t>Test_Repo_</w:t>
+            </w:r>
+            <w:proofErr w:type="gramStart"/>
+            <w:r>
+              <w:rPr>
+                <w:rFonts w:ascii="Arial" w:hAnsi="Arial"/>
+              </w:rPr>
+              <w:t>Name</w:t>
             </w:r>
             <w:proofErr w:type="spellEnd"/>
             <w:r>
@@ -14195,6 +14874,7 @@
               <w:t>config.json</w:t>
             </w:r>
             <w:proofErr w:type="spellEnd"/>
+            <w:proofErr w:type="gramEnd"/>
             <w:r>
               <w:rPr>
                 <w:rFonts w:ascii="Arial" w:hAnsi="Arial"/>
@@ -14315,7 +14995,14 @@
               <w:rPr>
                 <w:rFonts w:ascii="Arial" w:hAnsi="Arial"/>
               </w:rPr>
-              <w:t>Testing_Directory</w:t>
+              <w:t>Testing_</w:t>
+            </w:r>
+            <w:proofErr w:type="gramStart"/>
+            <w:r>
+              <w:rPr>
+                <w:rFonts w:ascii="Arial" w:hAnsi="Arial"/>
+              </w:rPr>
+              <w:t>Directory</w:t>
             </w:r>
             <w:proofErr w:type="spellEnd"/>
             <w:r>
@@ -14330,7 +15017,16 @@
                 <w:i/>
                 <w:iCs/>
               </w:rPr>
-              <w:t>-surf-test\ subdirectory</w:t>
+              <w:t>-surf-test\</w:t>
+            </w:r>
+            <w:proofErr w:type="gramEnd"/>
+            <w:r>
+              <w:rPr>
+                <w:rFonts w:ascii="Arial" w:hAnsi="Arial"/>
+                <w:i/>
+                <w:iCs/>
+              </w:rPr>
+              <w:t xml:space="preserve"> subdirectory</w:t>
             </w:r>
           </w:p>
         </w:tc>
@@ -14550,7 +15246,21 @@
               <w:rPr>
                 <w:rFonts w:ascii="Arial" w:hAnsi="Arial"/>
               </w:rPr>
-              <w:t>] \runner_ATC-2_logfile.txt documents that the Tool Runner and test tool are not located in a Git Repository ( ../tools/ subdirectory) “Not a git repository” check</w:t>
+              <w:t>] \runner_ATC-2_logfile.txt documents that the Tool Runner and test tool are not located in a Git Repository (</w:t>
+            </w:r>
+            <w:proofErr w:type="gramStart"/>
+            <w:r>
+              <w:rPr>
+                <w:rFonts w:ascii="Arial" w:hAnsi="Arial"/>
+              </w:rPr>
+              <w:t xml:space="preserve"> ..</w:t>
+            </w:r>
+            <w:proofErr w:type="gramEnd"/>
+            <w:r>
+              <w:rPr>
+                <w:rFonts w:ascii="Arial" w:hAnsi="Arial"/>
+              </w:rPr>
+              <w:t>/tools/ subdirectory) “Not a git repository” check</w:t>
             </w:r>
           </w:p>
         </w:tc>
@@ -14874,7 +15584,16 @@
                 <w:i/>
                 <w:iCs/>
               </w:rPr>
-              <w:t>Testing_Directory</w:t>
+              <w:t>Testing_</w:t>
+            </w:r>
+            <w:proofErr w:type="gramStart"/>
+            <w:r>
+              <w:rPr>
+                <w:rFonts w:ascii="Arial" w:hAnsi="Arial"/>
+                <w:i/>
+                <w:iCs/>
+              </w:rPr>
+              <w:t>Directory</w:t>
             </w:r>
             <w:proofErr w:type="spellEnd"/>
             <w:r>
@@ -14883,7 +15602,16 @@
                 <w:i/>
                 <w:iCs/>
               </w:rPr>
-              <w:t>]\ca-surf-test\ subdirectory</w:t>
+              <w:t>]\ca-surf-test\</w:t>
+            </w:r>
+            <w:proofErr w:type="gramEnd"/>
+            <w:r>
+              <w:rPr>
+                <w:rFonts w:ascii="Arial" w:hAnsi="Arial"/>
+                <w:i/>
+                <w:iCs/>
+              </w:rPr>
+              <w:t xml:space="preserve"> subdirectory</w:t>
             </w:r>
           </w:p>
         </w:tc>
@@ -15096,14 +15824,28 @@
               <w:rPr>
                 <w:rFonts w:ascii="Arial" w:hAnsi="Arial"/>
               </w:rPr>
-              <w:t>Testing_Directory</w:t>
+              <w:t>Testing_</w:t>
+            </w:r>
+            <w:proofErr w:type="gramStart"/>
+            <w:r>
+              <w:rPr>
+                <w:rFonts w:ascii="Arial" w:hAnsi="Arial"/>
+              </w:rPr>
+              <w:t>Directory</w:t>
             </w:r>
             <w:proofErr w:type="spellEnd"/>
             <w:r>
               <w:rPr>
                 <w:rFonts w:ascii="Arial" w:hAnsi="Arial"/>
               </w:rPr>
-              <w:t>]\runner_ATC-3_logfile.txt documents that the Tool Runner and test tool QA Status is TEST</w:t>
+              <w:t>]\</w:t>
+            </w:r>
+            <w:proofErr w:type="gramEnd"/>
+            <w:r>
+              <w:rPr>
+                <w:rFonts w:ascii="Arial" w:hAnsi="Arial"/>
+              </w:rPr>
+              <w:t>runner_ATC-3_logfile.txt documents that the Tool Runner and test tool QA Status is TEST</w:t>
             </w:r>
           </w:p>
         </w:tc>
@@ -15327,7 +16069,16 @@
                 <w:i/>
                 <w:iCs/>
               </w:rPr>
-              <w:t>Testing_Directory</w:t>
+              <w:t>Testing_</w:t>
+            </w:r>
+            <w:proofErr w:type="gramStart"/>
+            <w:r>
+              <w:rPr>
+                <w:rFonts w:ascii="Arial" w:hAnsi="Arial"/>
+                <w:i/>
+                <w:iCs/>
+              </w:rPr>
+              <w:t>Directory</w:t>
             </w:r>
             <w:proofErr w:type="spellEnd"/>
             <w:r>
@@ -15336,7 +16087,16 @@
                 <w:i/>
                 <w:iCs/>
               </w:rPr>
-              <w:t>]\ca-surf-test before this next step.</w:t>
+              <w:t>]\</w:t>
+            </w:r>
+            <w:proofErr w:type="gramEnd"/>
+            <w:r>
+              <w:rPr>
+                <w:rFonts w:ascii="Arial" w:hAnsi="Arial"/>
+                <w:i/>
+                <w:iCs/>
+              </w:rPr>
+              <w:t>ca-surf-test before this next step.</w:t>
             </w:r>
           </w:p>
           <w:p>
@@ -15550,7 +16310,14 @@
               <w:rPr>
                 <w:rFonts w:ascii="Arial" w:hAnsi="Arial"/>
               </w:rPr>
-              <w:t>Test_Repo_Name</w:t>
+              <w:t>Test_Repo_</w:t>
+            </w:r>
+            <w:proofErr w:type="gramStart"/>
+            <w:r>
+              <w:rPr>
+                <w:rFonts w:ascii="Arial" w:hAnsi="Arial"/>
+              </w:rPr>
+              <w:t>Name</w:t>
             </w:r>
             <w:proofErr w:type="spellEnd"/>
             <w:r>
@@ -15581,6 +16348,7 @@
               <w:t>config.json</w:t>
             </w:r>
             <w:proofErr w:type="spellEnd"/>
+            <w:proofErr w:type="gramEnd"/>
             <w:r>
               <w:rPr>
                 <w:rFonts w:ascii="Arial" w:hAnsi="Arial"/>
@@ -15720,7 +16488,14 @@
               <w:rPr>
                 <w:rFonts w:ascii="Arial" w:hAnsi="Arial"/>
               </w:rPr>
-              <w:t>Test_Repo_Name</w:t>
+              <w:t>Test_Repo_</w:t>
+            </w:r>
+            <w:proofErr w:type="gramStart"/>
+            <w:r>
+              <w:rPr>
+                <w:rFonts w:ascii="Arial" w:hAnsi="Arial"/>
+              </w:rPr>
+              <w:t>Name</w:t>
             </w:r>
             <w:proofErr w:type="spellEnd"/>
             <w:r>
@@ -15751,6 +16526,7 @@
               <w:t>config.json</w:t>
             </w:r>
             <w:proofErr w:type="spellEnd"/>
+            <w:proofErr w:type="gramEnd"/>
             <w:r>
               <w:rPr>
                 <w:rFonts w:ascii="Arial" w:hAnsi="Arial"/>
@@ -16332,7 +17108,16 @@
                 <w:i/>
                 <w:iCs/>
               </w:rPr>
-              <w:t>Testing_Directory</w:t>
+              <w:t>Testing_</w:t>
+            </w:r>
+            <w:proofErr w:type="gramStart"/>
+            <w:r>
+              <w:rPr>
+                <w:rFonts w:ascii="Arial" w:hAnsi="Arial"/>
+                <w:i/>
+                <w:iCs/>
+              </w:rPr>
+              <w:t>Directory</w:t>
             </w:r>
             <w:proofErr w:type="spellEnd"/>
             <w:r>
@@ -16347,7 +17132,14 @@
               <w:rPr>
                 <w:rFonts w:ascii="Arial" w:hAnsi="Arial"/>
               </w:rPr>
-              <w:t>\runner_ATC-3_logfile.txt documents that the Tool Runner and test tool QA Status is TEST</w:t>
+              <w:t>\</w:t>
+            </w:r>
+            <w:proofErr w:type="gramEnd"/>
+            <w:r>
+              <w:rPr>
+                <w:rFonts w:ascii="Arial" w:hAnsi="Arial"/>
+              </w:rPr>
+              <w:t>runner_ATC-3_logfile.txt documents that the Tool Runner and test tool QA Status is TEST</w:t>
             </w:r>
           </w:p>
         </w:tc>
@@ -17186,14 +17978,28 @@
               <w:rPr>
                 <w:rFonts w:ascii="Arial" w:hAnsi="Arial"/>
               </w:rPr>
-              <w:t>Testing_Directory</w:t>
+              <w:t>Testing_</w:t>
+            </w:r>
+            <w:proofErr w:type="gramStart"/>
+            <w:r>
+              <w:rPr>
+                <w:rFonts w:ascii="Arial" w:hAnsi="Arial"/>
+              </w:rPr>
+              <w:t>Directory</w:t>
             </w:r>
             <w:proofErr w:type="spellEnd"/>
             <w:r>
               <w:rPr>
                 <w:rFonts w:ascii="Arial" w:hAnsi="Arial"/>
               </w:rPr>
-              <w:t>]\runner_ATC-4_logfile.txt documents that the Code Versions indicate that that local and remote repositories are not synced</w:t>
+              <w:t>]\</w:t>
+            </w:r>
+            <w:proofErr w:type="gramEnd"/>
+            <w:r>
+              <w:rPr>
+                <w:rFonts w:ascii="Arial" w:hAnsi="Arial"/>
+              </w:rPr>
+              <w:t>runner_ATC-4_logfile.txt documents that the Code Versions indicate that that local and remote repositories are not synced</w:t>
             </w:r>
           </w:p>
         </w:tc>
@@ -17975,7 +18781,14 @@
               <w:rPr>
                 <w:rFonts w:ascii="Arial" w:hAnsi="Arial"/>
               </w:rPr>
-              <w:t>Test_Repo_Name</w:t>
+              <w:t>Test_Repo_</w:t>
+            </w:r>
+            <w:proofErr w:type="gramStart"/>
+            <w:r>
+              <w:rPr>
+                <w:rFonts w:ascii="Arial" w:hAnsi="Arial"/>
+              </w:rPr>
+              <w:t>Name</w:t>
             </w:r>
             <w:proofErr w:type="spellEnd"/>
             <w:r>
@@ -18006,6 +18819,7 @@
               <w:t>config.json</w:t>
             </w:r>
             <w:proofErr w:type="spellEnd"/>
+            <w:proofErr w:type="gramEnd"/>
             <w:r>
               <w:rPr>
                 <w:rFonts w:ascii="Arial" w:hAnsi="Arial"/>
@@ -18143,7 +18957,14 @@
               <w:rPr>
                 <w:rFonts w:ascii="Arial" w:hAnsi="Arial"/>
               </w:rPr>
-              <w:t>Test_Repo_Name</w:t>
+              <w:t>Test_Repo_</w:t>
+            </w:r>
+            <w:proofErr w:type="gramStart"/>
+            <w:r>
+              <w:rPr>
+                <w:rFonts w:ascii="Arial" w:hAnsi="Arial"/>
+              </w:rPr>
+              <w:t>Name</w:t>
             </w:r>
             <w:proofErr w:type="spellEnd"/>
             <w:r>
@@ -18174,6 +18995,7 @@
               <w:t>config.json</w:t>
             </w:r>
             <w:proofErr w:type="spellEnd"/>
+            <w:proofErr w:type="gramEnd"/>
             <w:r>
               <w:rPr>
                 <w:rFonts w:ascii="Arial" w:hAnsi="Arial"/>
@@ -18378,7 +19200,7 @@
         </w:rPr>
         <w:t xml:space="preserve"> File</w:t>
       </w:r>
-      <w:bookmarkEnd w:id="212"/>
+      <w:bookmarkEnd w:id="220"/>
       <w:r>
         <w:rPr>
           <w:rFonts w:ascii="Arial" w:hAnsi="Arial" w:cs="Arial"/>
@@ -19110,7 +19932,7 @@
               <w:lastRenderedPageBreak/>
               <w:t>Table A-</w:t>
             </w:r>
-            <w:del w:id="215" w:author="Mitchell Tufford" w:date="2020-02-03T12:39:00Z">
+            <w:del w:id="223" w:author="Mitchell Tufford" w:date="2020-02-03T12:39:00Z">
               <w:r>
                 <w:rPr>
                   <w:rFonts w:ascii="Arial" w:hAnsi="Arial"/>
@@ -19119,7 +19941,7 @@
                 <w:delText>3</w:delText>
               </w:r>
             </w:del>
-            <w:ins w:id="216" w:author="Mitchell Tufford" w:date="2020-02-03T12:39:00Z">
+            <w:ins w:id="224" w:author="Mitchell Tufford" w:date="2020-02-03T12:39:00Z">
               <w:r>
                 <w:rPr>
                   <w:rFonts w:ascii="Arial" w:hAnsi="Arial"/>
@@ -19156,7 +19978,7 @@
               </w:rPr>
               <w:t>ceptance</w:t>
             </w:r>
-            <w:ins w:id="217" w:author="Mitchell Tufford" w:date="2020-02-03T12:39:00Z">
+            <w:ins w:id="225" w:author="Mitchell Tufford" w:date="2020-02-03T12:39:00Z">
               <w:r>
                 <w:rPr>
                   <w:rFonts w:ascii="Arial" w:hAnsi="Arial" w:cs="Arial"/>
@@ -19396,6 +20218,7 @@
                 <w:iCs/>
               </w:rPr>
             </w:pPr>
+            <w:proofErr w:type="gramStart"/>
             <w:r>
               <w:rPr>
                 <w:rFonts w:ascii="Arial" w:hAnsi="Arial"/>
@@ -19405,6 +20228,7 @@
               <w:t>Note  [</w:t>
             </w:r>
             <w:proofErr w:type="spellStart"/>
+            <w:proofErr w:type="gramEnd"/>
             <w:r>
               <w:rPr>
                 <w:rFonts w:ascii="Arial" w:hAnsi="Arial"/>
@@ -19745,7 +20569,25 @@
                 <w:i/>
                 <w:iCs/>
               </w:rPr>
-              <w:t xml:space="preserve">git pull </w:t>
+              <w:t xml:space="preserve">git </w:t>
+            </w:r>
+            <w:proofErr w:type="gramStart"/>
+            <w:r>
+              <w:rPr>
+                <w:rFonts w:ascii="Arial" w:hAnsi="Arial"/>
+                <w:i/>
+                <w:iCs/>
+              </w:rPr>
+              <w:t>pull</w:t>
+            </w:r>
+            <w:proofErr w:type="gramEnd"/>
+            <w:r>
+              <w:rPr>
+                <w:rFonts w:ascii="Arial" w:hAnsi="Arial"/>
+                <w:i/>
+                <w:iCs/>
+              </w:rPr>
+              <w:t xml:space="preserve"> </w:t>
             </w:r>
           </w:p>
           <w:p>
@@ -19912,7 +20754,16 @@
                 <w:i/>
                 <w:iCs/>
               </w:rPr>
-              <w:t>Testing_Directory</w:t>
+              <w:t>Testing_</w:t>
+            </w:r>
+            <w:proofErr w:type="gramStart"/>
+            <w:r>
+              <w:rPr>
+                <w:rFonts w:ascii="Arial" w:hAnsi="Arial"/>
+                <w:i/>
+                <w:iCs/>
+              </w:rPr>
+              <w:t>Directory</w:t>
             </w:r>
             <w:proofErr w:type="spellEnd"/>
             <w:r>
@@ -19921,7 +20772,16 @@
                 <w:i/>
                 <w:iCs/>
               </w:rPr>
-              <w:t xml:space="preserve">]\ca-surf-test </w:t>
+              <w:t>]\</w:t>
+            </w:r>
+            <w:proofErr w:type="gramEnd"/>
+            <w:r>
+              <w:rPr>
+                <w:rFonts w:ascii="Arial" w:hAnsi="Arial"/>
+                <w:i/>
+                <w:iCs/>
+              </w:rPr>
+              <w:t xml:space="preserve">ca-surf-test </w:t>
             </w:r>
           </w:p>
         </w:tc>
@@ -19982,7 +20842,16 @@
                 <w:i/>
                 <w:iCs/>
               </w:rPr>
-              <w:t>Invoke Tool Runner and test tool using runner_run_IT-1.</w:t>
+              <w:t>Invoke Tool Runner and test tool using runner_run_IT-</w:t>
+            </w:r>
+            <w:proofErr w:type="gramStart"/>
+            <w:r>
+              <w:rPr>
+                <w:rFonts w:ascii="Arial" w:hAnsi="Arial"/>
+                <w:i/>
+                <w:iCs/>
+              </w:rPr>
+              <w:t>1.</w:t>
             </w:r>
             <w:r>
               <w:rPr>
@@ -19993,6 +20862,7 @@
               <w:t>[</w:t>
             </w:r>
             <w:proofErr w:type="spellStart"/>
+            <w:proofErr w:type="gramEnd"/>
             <w:r>
               <w:rPr>
                 <w:rFonts w:ascii="Arial" w:hAnsi="Arial"/>
@@ -20320,7 +21190,14 @@
               <w:rPr>
                 <w:rFonts w:ascii="Arial" w:hAnsi="Arial"/>
               </w:rPr>
-              <w:t>Testing_Directory</w:t>
+              <w:t>Testing_</w:t>
+            </w:r>
+            <w:proofErr w:type="gramStart"/>
+            <w:r>
+              <w:rPr>
+                <w:rFonts w:ascii="Arial" w:hAnsi="Arial"/>
+              </w:rPr>
+              <w:t>Directory</w:t>
             </w:r>
             <w:proofErr w:type="spellEnd"/>
             <w:r>
@@ -20335,7 +21212,16 @@
                 <w:i/>
                 <w:iCs/>
               </w:rPr>
-              <w:t>-surf-test\ subdirectory</w:t>
+              <w:t>-surf-test\</w:t>
+            </w:r>
+            <w:proofErr w:type="gramEnd"/>
+            <w:r>
+              <w:rPr>
+                <w:rFonts w:ascii="Arial" w:hAnsi="Arial"/>
+                <w:i/>
+                <w:iCs/>
+              </w:rPr>
+              <w:t xml:space="preserve"> subdirectory</w:t>
             </w:r>
           </w:p>
         </w:tc>
@@ -20730,14 +21616,28 @@
               <w:rPr>
                 <w:rFonts w:ascii="Arial" w:hAnsi="Arial"/>
               </w:rPr>
-              <w:t>Testing_Directory</w:t>
+              <w:t>Testing_</w:t>
+            </w:r>
+            <w:proofErr w:type="gramStart"/>
+            <w:r>
+              <w:rPr>
+                <w:rFonts w:ascii="Arial" w:hAnsi="Arial"/>
+              </w:rPr>
+              <w:t>Directory</w:t>
             </w:r>
             <w:proofErr w:type="spellEnd"/>
             <w:r>
               <w:rPr>
                 <w:rFonts w:ascii="Arial" w:hAnsi="Arial"/>
               </w:rPr>
-              <w:t xml:space="preserve">]\runner_ATC-1_logfile.txt documents that the Tool Runner QA Status is TEST </w:t>
+              <w:t>]\</w:t>
+            </w:r>
+            <w:proofErr w:type="gramEnd"/>
+            <w:r>
+              <w:rPr>
+                <w:rFonts w:ascii="Arial" w:hAnsi="Arial"/>
+              </w:rPr>
+              <w:t xml:space="preserve">runner_ATC-1_logfile.txt documents that the Tool Runner QA Status is TEST </w:t>
             </w:r>
           </w:p>
           <w:p>
@@ -20770,7 +21670,14 @@
               <w:rPr>
                 <w:rFonts w:ascii="Arial" w:hAnsi="Arial"/>
               </w:rPr>
-              <w:t>Test_Repo_Name</w:t>
+              <w:t>Test_Repo_</w:t>
+            </w:r>
+            <w:proofErr w:type="gramStart"/>
+            <w:r>
+              <w:rPr>
+                <w:rFonts w:ascii="Arial" w:hAnsi="Arial"/>
+              </w:rPr>
+              <w:t>Name</w:t>
             </w:r>
             <w:proofErr w:type="spellEnd"/>
             <w:r>
@@ -20801,6 +21708,7 @@
               <w:t>config.json</w:t>
             </w:r>
             <w:proofErr w:type="spellEnd"/>
+            <w:proofErr w:type="gramEnd"/>
             <w:r>
               <w:rPr>
                 <w:rFonts w:ascii="Arial" w:hAnsi="Arial"/>
@@ -20898,14 +21806,28 @@
               <w:rPr>
                 <w:rFonts w:ascii="Arial" w:hAnsi="Arial"/>
               </w:rPr>
-              <w:t>Testing_Directory</w:t>
+              <w:t>Testing_</w:t>
+            </w:r>
+            <w:proofErr w:type="gramStart"/>
+            <w:r>
+              <w:rPr>
+                <w:rFonts w:ascii="Arial" w:hAnsi="Arial"/>
+              </w:rPr>
+              <w:t>Directory</w:t>
             </w:r>
             <w:proofErr w:type="spellEnd"/>
             <w:r>
               <w:rPr>
                 <w:rFonts w:ascii="Arial" w:hAnsi="Arial"/>
               </w:rPr>
-              <w:t xml:space="preserve">]\runner_ATC-1_logfile.txt documents that the invoked tool QA Status is QUALIFIED </w:t>
+              <w:t>]\</w:t>
+            </w:r>
+            <w:proofErr w:type="gramEnd"/>
+            <w:r>
+              <w:rPr>
+                <w:rFonts w:ascii="Arial" w:hAnsi="Arial"/>
+              </w:rPr>
+              <w:t xml:space="preserve">runner_ATC-1_logfile.txt documents that the invoked tool QA Status is QUALIFIED </w:t>
             </w:r>
           </w:p>
           <w:p>
@@ -20938,7 +21860,14 @@
               <w:rPr>
                 <w:rFonts w:ascii="Arial" w:hAnsi="Arial"/>
               </w:rPr>
-              <w:t>Test_Repo_Name</w:t>
+              <w:t>Test_Repo_</w:t>
+            </w:r>
+            <w:proofErr w:type="gramStart"/>
+            <w:r>
+              <w:rPr>
+                <w:rFonts w:ascii="Arial" w:hAnsi="Arial"/>
+              </w:rPr>
+              <w:t>Name</w:t>
             </w:r>
             <w:proofErr w:type="spellEnd"/>
             <w:r>
@@ -20969,6 +21898,7 @@
               <w:t>config.json</w:t>
             </w:r>
             <w:proofErr w:type="spellEnd"/>
+            <w:proofErr w:type="gramEnd"/>
             <w:r>
               <w:rPr>
                 <w:rFonts w:ascii="Arial" w:hAnsi="Arial"/>
@@ -21092,7 +22022,14 @@
               <w:rPr>
                 <w:rFonts w:ascii="Arial" w:hAnsi="Arial"/>
               </w:rPr>
-              <w:t>Testing_Directory</w:t>
+              <w:t>Testing_</w:t>
+            </w:r>
+            <w:proofErr w:type="gramStart"/>
+            <w:r>
+              <w:rPr>
+                <w:rFonts w:ascii="Arial" w:hAnsi="Arial"/>
+              </w:rPr>
+              <w:t>Directory</w:t>
             </w:r>
             <w:proofErr w:type="spellEnd"/>
             <w:r>
@@ -21107,7 +22044,16 @@
                 <w:i/>
                 <w:iCs/>
               </w:rPr>
-              <w:t>-surf-test\ subdirectory</w:t>
+              <w:t>-surf-test\</w:t>
+            </w:r>
+            <w:proofErr w:type="gramEnd"/>
+            <w:r>
+              <w:rPr>
+                <w:rFonts w:ascii="Arial" w:hAnsi="Arial"/>
+                <w:i/>
+                <w:iCs/>
+              </w:rPr>
+              <w:t xml:space="preserve"> subdirectory</w:t>
             </w:r>
           </w:p>
         </w:tc>
@@ -21298,7 +22244,21 @@
               <w:rPr>
                 <w:rFonts w:ascii="Arial" w:hAnsi="Arial"/>
               </w:rPr>
-              <w:t xml:space="preserve">] \runner_ATC-2_logfile.txt documents that the Tool Runner and test tool are not located in a Git Repository ( ../tools/ subdirectory) “Not a git repository” </w:t>
+              <w:t>] \runner_ATC-2_logfile.txt documents that the Tool Runner and test tool are not located in a Git Repository (</w:t>
+            </w:r>
+            <w:proofErr w:type="gramStart"/>
+            <w:r>
+              <w:rPr>
+                <w:rFonts w:ascii="Arial" w:hAnsi="Arial"/>
+              </w:rPr>
+              <w:t xml:space="preserve"> ..</w:t>
+            </w:r>
+            <w:proofErr w:type="gramEnd"/>
+            <w:r>
+              <w:rPr>
+                <w:rFonts w:ascii="Arial" w:hAnsi="Arial"/>
+              </w:rPr>
+              <w:t xml:space="preserve">/tools/ subdirectory) “Not a git repository” </w:t>
             </w:r>
           </w:p>
         </w:tc>
@@ -21638,7 +22598,16 @@
                 <w:i/>
                 <w:iCs/>
               </w:rPr>
-              <w:t>Testing_Directory</w:t>
+              <w:t>Testing_</w:t>
+            </w:r>
+            <w:proofErr w:type="gramStart"/>
+            <w:r>
+              <w:rPr>
+                <w:rFonts w:ascii="Arial" w:hAnsi="Arial"/>
+                <w:i/>
+                <w:iCs/>
+              </w:rPr>
+              <w:t>Directory</w:t>
             </w:r>
             <w:proofErr w:type="spellEnd"/>
             <w:r>
@@ -21647,7 +22616,16 @@
                 <w:i/>
                 <w:iCs/>
               </w:rPr>
-              <w:t>]\ca-surf-test\ subdirectory</w:t>
+              <w:t>]\ca-surf-test\</w:t>
+            </w:r>
+            <w:proofErr w:type="gramEnd"/>
+            <w:r>
+              <w:rPr>
+                <w:rFonts w:ascii="Arial" w:hAnsi="Arial"/>
+                <w:i/>
+                <w:iCs/>
+              </w:rPr>
+              <w:t xml:space="preserve"> subdirectory</w:t>
             </w:r>
           </w:p>
         </w:tc>
@@ -21831,14 +22809,28 @@
               <w:rPr>
                 <w:rFonts w:ascii="Arial" w:hAnsi="Arial"/>
               </w:rPr>
-              <w:t>Testing_Directory</w:t>
+              <w:t>Testing_</w:t>
+            </w:r>
+            <w:proofErr w:type="gramStart"/>
+            <w:r>
+              <w:rPr>
+                <w:rFonts w:ascii="Arial" w:hAnsi="Arial"/>
+              </w:rPr>
+              <w:t>Directory</w:t>
             </w:r>
             <w:proofErr w:type="spellEnd"/>
             <w:r>
               <w:rPr>
                 <w:rFonts w:ascii="Arial" w:hAnsi="Arial"/>
               </w:rPr>
-              <w:t>]\runner_ATC-3_logfile.txt documents that the Tool Runner and test tool QA Status is TEST</w:t>
+              <w:t>]\</w:t>
+            </w:r>
+            <w:proofErr w:type="gramEnd"/>
+            <w:r>
+              <w:rPr>
+                <w:rFonts w:ascii="Arial" w:hAnsi="Arial"/>
+              </w:rPr>
+              <w:t>runner_ATC-3_logfile.txt documents that the Tool Runner and test tool QA Status is TEST</w:t>
             </w:r>
           </w:p>
         </w:tc>
@@ -22082,7 +23074,16 @@
                 <w:i/>
                 <w:iCs/>
               </w:rPr>
-              <w:t>Testing_Directory</w:t>
+              <w:t>Testing_</w:t>
+            </w:r>
+            <w:proofErr w:type="gramStart"/>
+            <w:r>
+              <w:rPr>
+                <w:rFonts w:ascii="Arial" w:hAnsi="Arial"/>
+                <w:i/>
+                <w:iCs/>
+              </w:rPr>
+              <w:t>Directory</w:t>
             </w:r>
             <w:proofErr w:type="spellEnd"/>
             <w:r>
@@ -22091,7 +23092,16 @@
                 <w:i/>
                 <w:iCs/>
               </w:rPr>
-              <w:t>]\ca-surf-test before this next step.</w:t>
+              <w:t>]\</w:t>
+            </w:r>
+            <w:proofErr w:type="gramEnd"/>
+            <w:r>
+              <w:rPr>
+                <w:rFonts w:ascii="Arial" w:hAnsi="Arial"/>
+                <w:i/>
+                <w:iCs/>
+              </w:rPr>
+              <w:t>ca-surf-test before this next step.</w:t>
             </w:r>
           </w:p>
           <w:p>
@@ -22286,7 +23296,14 @@
               <w:rPr>
                 <w:rFonts w:ascii="Arial" w:hAnsi="Arial"/>
               </w:rPr>
-              <w:t>Test_Repo_Name</w:t>
+              <w:t>Test_Repo_</w:t>
+            </w:r>
+            <w:proofErr w:type="gramStart"/>
+            <w:r>
+              <w:rPr>
+                <w:rFonts w:ascii="Arial" w:hAnsi="Arial"/>
+              </w:rPr>
+              <w:t>Name</w:t>
             </w:r>
             <w:proofErr w:type="spellEnd"/>
             <w:r>
@@ -22317,6 +23334,7 @@
               <w:t>config.json</w:t>
             </w:r>
             <w:proofErr w:type="spellEnd"/>
+            <w:proofErr w:type="gramEnd"/>
             <w:r>
               <w:rPr>
                 <w:rFonts w:ascii="Arial" w:hAnsi="Arial"/>
@@ -22458,7 +23476,14 @@
               <w:rPr>
                 <w:rFonts w:ascii="Arial" w:hAnsi="Arial"/>
               </w:rPr>
-              <w:t>Test_Repo_Name</w:t>
+              <w:t>Test_Repo_</w:t>
+            </w:r>
+            <w:proofErr w:type="gramStart"/>
+            <w:r>
+              <w:rPr>
+                <w:rFonts w:ascii="Arial" w:hAnsi="Arial"/>
+              </w:rPr>
+              <w:t>Name</w:t>
             </w:r>
             <w:proofErr w:type="spellEnd"/>
             <w:r>
@@ -22489,6 +23514,7 @@
               <w:t>config.json</w:t>
             </w:r>
             <w:proofErr w:type="spellEnd"/>
+            <w:proofErr w:type="gramEnd"/>
             <w:r>
               <w:rPr>
                 <w:rFonts w:ascii="Arial" w:hAnsi="Arial"/>
@@ -22949,7 +23975,16 @@
                 <w:i/>
                 <w:iCs/>
               </w:rPr>
-              <w:t>Testing_Directory</w:t>
+              <w:t>Testing_</w:t>
+            </w:r>
+            <w:proofErr w:type="gramStart"/>
+            <w:r>
+              <w:rPr>
+                <w:rFonts w:ascii="Arial" w:hAnsi="Arial"/>
+                <w:i/>
+                <w:iCs/>
+              </w:rPr>
+              <w:t>Directory</w:t>
             </w:r>
             <w:proofErr w:type="spellEnd"/>
             <w:r>
@@ -22964,7 +23999,14 @@
               <w:rPr>
                 <w:rFonts w:ascii="Arial" w:hAnsi="Arial"/>
               </w:rPr>
-              <w:t>\runner_ATC-3_logfile.txt documents that the Tool Runner and test tool QA Status is TEST</w:t>
+              <w:t>\</w:t>
+            </w:r>
+            <w:proofErr w:type="gramEnd"/>
+            <w:r>
+              <w:rPr>
+                <w:rFonts w:ascii="Arial" w:hAnsi="Arial"/>
+              </w:rPr>
+              <w:t>runner_ATC-3_logfile.txt documents that the Tool Runner and test tool QA Status is TEST</w:t>
             </w:r>
           </w:p>
         </w:tc>
@@ -23684,14 +24726,28 @@
               <w:rPr>
                 <w:rFonts w:ascii="Arial" w:hAnsi="Arial"/>
               </w:rPr>
-              <w:t>Testing_Directory</w:t>
+              <w:t>Testing_</w:t>
+            </w:r>
+            <w:proofErr w:type="gramStart"/>
+            <w:r>
+              <w:rPr>
+                <w:rFonts w:ascii="Arial" w:hAnsi="Arial"/>
+              </w:rPr>
+              <w:t>Directory</w:t>
             </w:r>
             <w:proofErr w:type="spellEnd"/>
             <w:r>
               <w:rPr>
                 <w:rFonts w:ascii="Arial" w:hAnsi="Arial"/>
               </w:rPr>
-              <w:t>]\runner_ATC-4_logfile.txt documents that the Code Versions indicate that that local and remote repositories are not synced</w:t>
+              <w:t>]\</w:t>
+            </w:r>
+            <w:proofErr w:type="gramEnd"/>
+            <w:r>
+              <w:rPr>
+                <w:rFonts w:ascii="Arial" w:hAnsi="Arial"/>
+              </w:rPr>
+              <w:t>runner_ATC-4_logfile.txt documents that the Code Versions indicate that that local and remote repositories are not synced</w:t>
             </w:r>
           </w:p>
         </w:tc>
@@ -24474,7 +25530,14 @@
               <w:rPr>
                 <w:rFonts w:ascii="Arial" w:hAnsi="Arial"/>
               </w:rPr>
-              <w:t>Test_Repo_Name</w:t>
+              <w:t>Test_Repo_</w:t>
+            </w:r>
+            <w:proofErr w:type="gramStart"/>
+            <w:r>
+              <w:rPr>
+                <w:rFonts w:ascii="Arial" w:hAnsi="Arial"/>
+              </w:rPr>
+              <w:t>Name</w:t>
             </w:r>
             <w:proofErr w:type="spellEnd"/>
             <w:r>
@@ -24505,6 +25568,7 @@
               <w:t>config.json</w:t>
             </w:r>
             <w:proofErr w:type="spellEnd"/>
+            <w:proofErr w:type="gramEnd"/>
             <w:r>
               <w:rPr>
                 <w:rFonts w:ascii="Arial" w:hAnsi="Arial"/>
@@ -24644,7 +25708,14 @@
               <w:rPr>
                 <w:rFonts w:ascii="Arial" w:hAnsi="Arial"/>
               </w:rPr>
-              <w:t>Test_Repo_Name</w:t>
+              <w:t>Test_Repo_</w:t>
+            </w:r>
+            <w:proofErr w:type="gramStart"/>
+            <w:r>
+              <w:rPr>
+                <w:rFonts w:ascii="Arial" w:hAnsi="Arial"/>
+              </w:rPr>
+              <w:t>Name</w:t>
             </w:r>
             <w:proofErr w:type="spellEnd"/>
             <w:r>
@@ -24675,6 +25746,7 @@
               <w:t>config.json</w:t>
             </w:r>
             <w:proofErr w:type="spellEnd"/>
+            <w:proofErr w:type="gramEnd"/>
             <w:r>
               <w:rPr>
                 <w:rFonts w:ascii="Arial" w:hAnsi="Arial"/>

</xml_diff>